<commit_message>
Explicacion de ejercicios For por el profe
</commit_message>
<xml_diff>
--- a/Ciclos/ejerciciosGuia4/EJERCICIOS EVIDENCIAS FOR - WHILE - DOWHILE.docx
+++ b/Ciclos/ejerciciosGuia4/EJERCICIOS EVIDENCIAS FOR - WHILE - DOWHILE.docx
@@ -1,6 +1,6 @@
 
 <file path=word/document.xml><?xml version="1.0" encoding="utf-8"?>
-<w:document xmlns:wpc="http://schemas.microsoft.com/office/word/2010/wordprocessingCanvas" xmlns:cx="http://schemas.microsoft.com/office/drawing/2014/chartex" xmlns:mc="http://schemas.openxmlformats.org/markup-compatibility/2006" xmlns:o="urn:schemas-microsoft-com:office:office" xmlns:r="http://schemas.openxmlformats.org/officeDocument/2006/relationships" xmlns:m="http://schemas.openxmlformats.org/officeDocument/2006/math" xmlns:v="urn:schemas-microsoft-com:vml" xmlns:wp14="http://schemas.microsoft.com/office/word/2010/wordprocessingDrawing" xmlns:wp="http://schemas.openxmlformats.org/drawingml/2006/wordprocessingDrawing" xmlns:w10="urn:schemas-microsoft-com:office:word" xmlns:w="http://schemas.openxmlformats.org/wordprocessingml/2006/main" xmlns:w14="http://schemas.microsoft.com/office/word/2010/wordml" xmlns:w15="http://schemas.microsoft.com/office/word/2012/wordml" xmlns:w16se="http://schemas.microsoft.com/office/word/2015/wordml/symex" xmlns:wpg="http://schemas.microsoft.com/office/word/2010/wordprocessingGroup" xmlns:wpi="http://schemas.microsoft.com/office/word/2010/wordprocessingInk" xmlns:wne="http://schemas.microsoft.com/office/word/2006/wordml" xmlns:wps="http://schemas.microsoft.com/office/word/2010/wordprocessingShape" mc:Ignorable="w14 w15 w16se wp14">
+<w:document xmlns:wpc="http://schemas.microsoft.com/office/word/2010/wordprocessingCanvas" xmlns:cx="http://schemas.microsoft.com/office/drawing/2014/chartex" xmlns:cx1="http://schemas.microsoft.com/office/drawing/2015/9/8/chartex" xmlns:cx2="http://schemas.microsoft.com/office/drawing/2015/10/21/chartex" xmlns:cx3="http://schemas.microsoft.com/office/drawing/2016/5/9/chartex" xmlns:cx4="http://schemas.microsoft.com/office/drawing/2016/5/10/chartex" xmlns:cx5="http://schemas.microsoft.com/office/drawing/2016/5/11/chartex" xmlns:cx6="http://schemas.microsoft.com/office/drawing/2016/5/12/chartex" xmlns:cx7="http://schemas.microsoft.com/office/drawing/2016/5/13/chartex" xmlns:cx8="http://schemas.microsoft.com/office/drawing/2016/5/14/chartex" xmlns:mc="http://schemas.openxmlformats.org/markup-compatibility/2006" xmlns:aink="http://schemas.microsoft.com/office/drawing/2016/ink" xmlns:am3d="http://schemas.microsoft.com/office/drawing/2017/model3d" xmlns:o="urn:schemas-microsoft-com:office:office" xmlns:r="http://schemas.openxmlformats.org/officeDocument/2006/relationships" xmlns:m="http://schemas.openxmlformats.org/officeDocument/2006/math" xmlns:v="urn:schemas-microsoft-com:vml" xmlns:wp14="http://schemas.microsoft.com/office/word/2010/wordprocessingDrawing" xmlns:wp="http://schemas.openxmlformats.org/drawingml/2006/wordprocessingDrawing" xmlns:w10="urn:schemas-microsoft-com:office:word" xmlns:w="http://schemas.openxmlformats.org/wordprocessingml/2006/main" xmlns:w14="http://schemas.microsoft.com/office/word/2010/wordml" xmlns:w15="http://schemas.microsoft.com/office/word/2012/wordml" xmlns:w16cid="http://schemas.microsoft.com/office/word/2016/wordml/cid" xmlns:w16se="http://schemas.microsoft.com/office/word/2015/wordml/symex" xmlns:wpg="http://schemas.microsoft.com/office/word/2010/wordprocessingGroup" xmlns:wpi="http://schemas.microsoft.com/office/word/2010/wordprocessingInk" xmlns:wne="http://schemas.microsoft.com/office/word/2006/wordml" xmlns:wps="http://schemas.microsoft.com/office/word/2010/wordprocessingShape" mc:Ignorable="w14 w15 w16se w16cid wp14">
   <w:body>
     <w:p>
       <w:pPr>
@@ -105,11 +105,12 @@
       </w:pPr>
       <w:r>
         <w:rPr>
+          <w:noProof/>
           <w:color w:val="000000" w:themeColor="text1"/>
           <w:lang w:val="es-MX"/>
         </w:rPr>
         <w:drawing>
-          <wp:inline distT="0" distB="0" distL="0" distR="0" wp14:anchorId="1898E272" wp14:editId="4EDC5B11">
+          <wp:inline distT="0" distB="0" distL="0" distR="0" wp14:anchorId="1C3A5FEE" wp14:editId="067EFE3D">
             <wp:extent cx="5612130" cy="4191000"/>
             <wp:effectExtent l="0" t="0" r="7620" b="0"/>
             <wp:docPr id="1" name="Imagen 1"/>
@@ -166,12 +167,13 @@
       </w:pPr>
       <w:r>
         <w:rPr>
+          <w:noProof/>
           <w:color w:val="000000" w:themeColor="text1"/>
           <w:lang w:val="es-MX"/>
         </w:rPr>
         <w:lastRenderedPageBreak/>
         <w:drawing>
-          <wp:inline distT="0" distB="0" distL="0" distR="0" wp14:anchorId="3A876699" wp14:editId="01E563CD">
+          <wp:inline distT="0" distB="0" distL="0" distR="0" wp14:anchorId="50EC164B" wp14:editId="0C201490">
             <wp:extent cx="5612130" cy="4017645"/>
             <wp:effectExtent l="0" t="0" r="7620" b="1905"/>
             <wp:docPr id="2" name="Imagen 2"/>
@@ -426,8 +428,6 @@
           <w:lang w:val="es-MX"/>
         </w:rPr>
       </w:pPr>
-      <w:bookmarkStart w:id="0" w:name="_GoBack"/>
-      <w:bookmarkEnd w:id="0"/>
     </w:p>
     <w:p>
       <w:pPr>
@@ -480,11 +480,12 @@
       </w:pPr>
       <w:r>
         <w:rPr>
+          <w:noProof/>
           <w:color w:val="000000" w:themeColor="text1"/>
           <w:lang w:val="es-MX"/>
         </w:rPr>
         <w:drawing>
-          <wp:inline distT="0" distB="0" distL="0" distR="0" wp14:anchorId="555B12EF" wp14:editId="2C298391">
+          <wp:inline distT="0" distB="0" distL="0" distR="0" wp14:anchorId="45C19F92" wp14:editId="301373EA">
             <wp:extent cx="5612130" cy="4624070"/>
             <wp:effectExtent l="0" t="0" r="7620" b="5080"/>
             <wp:docPr id="4" name="Imagen 4"/>
@@ -548,12 +549,13 @@
       </w:pPr>
       <w:r>
         <w:rPr>
+          <w:noProof/>
           <w:color w:val="000000" w:themeColor="text1"/>
           <w:lang w:val="es-MX"/>
         </w:rPr>
         <w:lastRenderedPageBreak/>
         <w:drawing>
-          <wp:inline distT="0" distB="0" distL="0" distR="0" wp14:anchorId="72068A59" wp14:editId="642EC5EF">
+          <wp:inline distT="0" distB="0" distL="0" distR="0" wp14:anchorId="7552A39C" wp14:editId="7E5B7C13">
             <wp:extent cx="5612130" cy="5242560"/>
             <wp:effectExtent l="0" t="0" r="7620" b="0"/>
             <wp:docPr id="3" name="Imagen 3"/>
@@ -602,6 +604,156 @@
     <w:p>
       <w:pPr>
         <w:pStyle w:val="Prrafodelista"/>
+        <w:ind w:left="1080"/>
+        <w:rPr>
+          <w:color w:val="000000" w:themeColor="text1"/>
+          <w:lang w:val="es-MX"/>
+        </w:rPr>
+      </w:pPr>
+    </w:p>
+    <w:p>
+      <w:pPr>
+        <w:pStyle w:val="Prrafodelista"/>
+        <w:ind w:left="1080"/>
+        <w:rPr>
+          <w:color w:val="000000" w:themeColor="text1"/>
+          <w:lang w:val="es-MX"/>
+        </w:rPr>
+      </w:pPr>
+    </w:p>
+    <w:p>
+      <w:pPr>
+        <w:pStyle w:val="Prrafodelista"/>
+        <w:ind w:left="1080"/>
+        <w:rPr>
+          <w:color w:val="000000" w:themeColor="text1"/>
+          <w:lang w:val="es-MX"/>
+        </w:rPr>
+      </w:pPr>
+    </w:p>
+    <w:p>
+      <w:pPr>
+        <w:pStyle w:val="Prrafodelista"/>
+        <w:ind w:left="1080"/>
+        <w:rPr>
+          <w:color w:val="000000" w:themeColor="text1"/>
+          <w:lang w:val="es-MX"/>
+        </w:rPr>
+      </w:pPr>
+    </w:p>
+    <w:p>
+      <w:pPr>
+        <w:pStyle w:val="Prrafodelista"/>
+        <w:ind w:left="1080"/>
+        <w:rPr>
+          <w:color w:val="000000" w:themeColor="text1"/>
+          <w:lang w:val="es-MX"/>
+        </w:rPr>
+      </w:pPr>
+    </w:p>
+    <w:p>
+      <w:pPr>
+        <w:pStyle w:val="Prrafodelista"/>
+        <w:ind w:left="1080"/>
+        <w:rPr>
+          <w:color w:val="000000" w:themeColor="text1"/>
+          <w:lang w:val="es-MX"/>
+        </w:rPr>
+      </w:pPr>
+    </w:p>
+    <w:p>
+      <w:pPr>
+        <w:pStyle w:val="Prrafodelista"/>
+        <w:ind w:left="1080"/>
+        <w:rPr>
+          <w:color w:val="000000" w:themeColor="text1"/>
+          <w:lang w:val="es-MX"/>
+        </w:rPr>
+      </w:pPr>
+    </w:p>
+    <w:p>
+      <w:pPr>
+        <w:pStyle w:val="Prrafodelista"/>
+        <w:ind w:left="1080"/>
+        <w:rPr>
+          <w:color w:val="000000" w:themeColor="text1"/>
+          <w:lang w:val="es-MX"/>
+        </w:rPr>
+      </w:pPr>
+    </w:p>
+    <w:p>
+      <w:pPr>
+        <w:pStyle w:val="Prrafodelista"/>
+        <w:ind w:left="1080"/>
+        <w:rPr>
+          <w:color w:val="000000" w:themeColor="text1"/>
+          <w:lang w:val="es-MX"/>
+        </w:rPr>
+      </w:pPr>
+    </w:p>
+    <w:p>
+      <w:pPr>
+        <w:pStyle w:val="Prrafodelista"/>
+        <w:ind w:left="1080"/>
+        <w:rPr>
+          <w:color w:val="000000" w:themeColor="text1"/>
+          <w:lang w:val="es-MX"/>
+        </w:rPr>
+      </w:pPr>
+    </w:p>
+    <w:p>
+      <w:pPr>
+        <w:pStyle w:val="Prrafodelista"/>
+        <w:ind w:left="1080"/>
+        <w:rPr>
+          <w:color w:val="000000" w:themeColor="text1"/>
+          <w:lang w:val="es-MX"/>
+        </w:rPr>
+      </w:pPr>
+    </w:p>
+    <w:p>
+      <w:pPr>
+        <w:pStyle w:val="Prrafodelista"/>
+        <w:ind w:left="1080"/>
+        <w:rPr>
+          <w:color w:val="000000" w:themeColor="text1"/>
+          <w:lang w:val="es-MX"/>
+        </w:rPr>
+      </w:pPr>
+    </w:p>
+    <w:p>
+      <w:pPr>
+        <w:pStyle w:val="Prrafodelista"/>
+        <w:ind w:left="1080"/>
+        <w:rPr>
+          <w:color w:val="000000" w:themeColor="text1"/>
+          <w:lang w:val="es-MX"/>
+        </w:rPr>
+      </w:pPr>
+    </w:p>
+    <w:p>
+      <w:pPr>
+        <w:pStyle w:val="Prrafodelista"/>
+        <w:ind w:left="1080"/>
+        <w:rPr>
+          <w:color w:val="000000" w:themeColor="text1"/>
+          <w:lang w:val="es-MX"/>
+        </w:rPr>
+      </w:pPr>
+    </w:p>
+    <w:p>
+      <w:pPr>
+        <w:pStyle w:val="Prrafodelista"/>
+        <w:ind w:left="1080"/>
+        <w:rPr>
+          <w:color w:val="000000" w:themeColor="text1"/>
+          <w:lang w:val="es-MX"/>
+        </w:rPr>
+      </w:pPr>
+    </w:p>
+    <w:p>
+      <w:pPr>
+        <w:pStyle w:val="Prrafodelista"/>
         <w:numPr>
           <w:ilvl w:val="0"/>
           <w:numId w:val="3"/>
@@ -615,8 +767,1156 @@
         <w:rPr>
           <w:lang w:val="es-MX"/>
         </w:rPr>
+        <w:lastRenderedPageBreak/>
         <w:t>Leer 20 números e imprimir cuantos son positivos, cuantos negativos y cuantos cero.</w:t>
       </w:r>
+    </w:p>
+    <w:p>
+      <w:pPr>
+        <w:pStyle w:val="Prrafodelista"/>
+        <w:ind w:left="1080"/>
+        <w:rPr>
+          <w:lang w:val="es-MX"/>
+        </w:rPr>
+      </w:pPr>
+    </w:p>
+    <w:p>
+      <w:pPr>
+        <w:pStyle w:val="Prrafodelista"/>
+        <w:ind w:left="1080"/>
+        <w:rPr>
+          <w:color w:val="000000" w:themeColor="text1"/>
+          <w:lang w:val="es-MX"/>
+        </w:rPr>
+      </w:pPr>
+      <w:r>
+        <w:rPr>
+          <w:color w:val="000000" w:themeColor="text1"/>
+          <w:lang w:val="es-MX"/>
+        </w:rPr>
+        <w:drawing>
+          <wp:inline distT="0" distB="0" distL="0" distR="0" wp14:anchorId="47306146" wp14:editId="045A6960">
+            <wp:extent cx="5612130" cy="4869815"/>
+            <wp:effectExtent l="0" t="0" r="7620" b="6985"/>
+            <wp:docPr id="6" name="Imagen 6"/>
+            <wp:cNvGraphicFramePr>
+              <a:graphicFrameLocks xmlns:a="http://schemas.openxmlformats.org/drawingml/2006/main" noChangeAspect="1"/>
+            </wp:cNvGraphicFramePr>
+            <a:graphic xmlns:a="http://schemas.openxmlformats.org/drawingml/2006/main">
+              <a:graphicData uri="http://schemas.openxmlformats.org/drawingml/2006/picture">
+                <pic:pic xmlns:pic="http://schemas.openxmlformats.org/drawingml/2006/picture">
+                  <pic:nvPicPr>
+                    <pic:cNvPr id="1" name=""/>
+                    <pic:cNvPicPr/>
+                  </pic:nvPicPr>
+                  <pic:blipFill>
+                    <a:blip r:embed="rId9"/>
+                    <a:stretch>
+                      <a:fillRect/>
+                    </a:stretch>
+                  </pic:blipFill>
+                  <pic:spPr>
+                    <a:xfrm>
+                      <a:off x="0" y="0"/>
+                      <a:ext cx="5612130" cy="4869815"/>
+                    </a:xfrm>
+                    <a:prstGeom prst="rect">
+                      <a:avLst/>
+                    </a:prstGeom>
+                  </pic:spPr>
+                </pic:pic>
+              </a:graphicData>
+            </a:graphic>
+          </wp:inline>
+        </w:drawing>
+      </w:r>
+    </w:p>
+    <w:p>
+      <w:pPr>
+        <w:pStyle w:val="Prrafodelista"/>
+        <w:ind w:left="1080"/>
+        <w:rPr>
+          <w:lang w:val="es-MX"/>
+        </w:rPr>
+      </w:pPr>
+    </w:p>
+    <w:p>
+      <w:pPr>
+        <w:pStyle w:val="Prrafodelista"/>
+        <w:ind w:left="1080"/>
+        <w:rPr>
+          <w:color w:val="000000" w:themeColor="text1"/>
+          <w:lang w:val="es-MX"/>
+        </w:rPr>
+      </w:pPr>
+      <w:r>
+        <w:rPr>
+          <w:color w:val="000000" w:themeColor="text1"/>
+          <w:lang w:val="es-MX"/>
+        </w:rPr>
+        <w:lastRenderedPageBreak/>
+        <w:drawing>
+          <wp:inline distT="0" distB="0" distL="0" distR="0" wp14:anchorId="02222005" wp14:editId="00702EBE">
+            <wp:extent cx="5612130" cy="5843270"/>
+            <wp:effectExtent l="0" t="0" r="7620" b="5080"/>
+            <wp:docPr id="5" name="Imagen 5"/>
+            <wp:cNvGraphicFramePr>
+              <a:graphicFrameLocks xmlns:a="http://schemas.openxmlformats.org/drawingml/2006/main" noChangeAspect="1"/>
+            </wp:cNvGraphicFramePr>
+            <a:graphic xmlns:a="http://schemas.openxmlformats.org/drawingml/2006/main">
+              <a:graphicData uri="http://schemas.openxmlformats.org/drawingml/2006/picture">
+                <pic:pic xmlns:pic="http://schemas.openxmlformats.org/drawingml/2006/picture">
+                  <pic:nvPicPr>
+                    <pic:cNvPr id="1" name=""/>
+                    <pic:cNvPicPr/>
+                  </pic:nvPicPr>
+                  <pic:blipFill>
+                    <a:blip r:embed="rId10"/>
+                    <a:stretch>
+                      <a:fillRect/>
+                    </a:stretch>
+                  </pic:blipFill>
+                  <pic:spPr>
+                    <a:xfrm>
+                      <a:off x="0" y="0"/>
+                      <a:ext cx="5612130" cy="5843270"/>
+                    </a:xfrm>
+                    <a:prstGeom prst="rect">
+                      <a:avLst/>
+                    </a:prstGeom>
+                  </pic:spPr>
+                </pic:pic>
+              </a:graphicData>
+            </a:graphic>
+          </wp:inline>
+        </w:drawing>
+      </w:r>
+    </w:p>
+    <w:p>
+      <w:pPr>
+        <w:pStyle w:val="Prrafodelista"/>
+        <w:ind w:left="1080"/>
+        <w:rPr>
+          <w:color w:val="000000" w:themeColor="text1"/>
+          <w:lang w:val="es-MX"/>
+        </w:rPr>
+      </w:pPr>
+    </w:p>
+    <w:p>
+      <w:pPr>
+        <w:pStyle w:val="Prrafodelista"/>
+        <w:numPr>
+          <w:ilvl w:val="0"/>
+          <w:numId w:val="3"/>
+        </w:numPr>
+        <w:rPr>
+          <w:color w:val="000000" w:themeColor="text1"/>
+          <w:lang w:val="es-MX"/>
+        </w:rPr>
+      </w:pPr>
+      <w:r>
+        <w:rPr>
+          <w:color w:val="000000" w:themeColor="text1"/>
+          <w:lang w:val="es-MX"/>
+        </w:rPr>
+        <w:t>G</w:t>
+      </w:r>
+    </w:p>
+    <w:p>
+      <w:pPr>
+        <w:pStyle w:val="Prrafodelista"/>
+        <w:numPr>
+          <w:ilvl w:val="0"/>
+          <w:numId w:val="3"/>
+        </w:numPr>
+        <w:rPr>
+          <w:color w:val="000000" w:themeColor="text1"/>
+          <w:lang w:val="es-MX"/>
+        </w:rPr>
+      </w:pPr>
+      <w:r>
+        <w:rPr>
+          <w:color w:val="000000" w:themeColor="text1"/>
+          <w:lang w:val="es-MX"/>
+        </w:rPr>
+        <w:t>G</w:t>
+      </w:r>
+    </w:p>
+    <w:p>
+      <w:pPr>
+        <w:pStyle w:val="Prrafodelista"/>
+        <w:numPr>
+          <w:ilvl w:val="0"/>
+          <w:numId w:val="3"/>
+        </w:numPr>
+        <w:rPr>
+          <w:color w:val="000000" w:themeColor="text1"/>
+          <w:lang w:val="es-MX"/>
+        </w:rPr>
+      </w:pPr>
+      <w:r>
+        <w:rPr>
+          <w:color w:val="000000" w:themeColor="text1"/>
+          <w:lang w:val="es-MX"/>
+        </w:rPr>
+        <w:t>G</w:t>
+      </w:r>
+    </w:p>
+    <w:p>
+      <w:pPr>
+        <w:pStyle w:val="Prrafodelista"/>
+        <w:numPr>
+          <w:ilvl w:val="0"/>
+          <w:numId w:val="3"/>
+        </w:numPr>
+        <w:rPr>
+          <w:color w:val="000000" w:themeColor="text1"/>
+          <w:lang w:val="es-MX"/>
+        </w:rPr>
+      </w:pPr>
+      <w:r>
+        <w:rPr>
+          <w:color w:val="000000" w:themeColor="text1"/>
+          <w:lang w:val="es-MX"/>
+        </w:rPr>
+        <w:t>G</w:t>
+      </w:r>
+    </w:p>
+    <w:p>
+      <w:pPr>
+        <w:pStyle w:val="Prrafodelista"/>
+        <w:ind w:left="1080"/>
+        <w:rPr>
+          <w:color w:val="000000" w:themeColor="text1"/>
+          <w:lang w:val="es-MX"/>
+        </w:rPr>
+      </w:pPr>
+    </w:p>
+    <w:p>
+      <w:pPr>
+        <w:pStyle w:val="Prrafodelista"/>
+        <w:ind w:left="1080"/>
+        <w:rPr>
+          <w:color w:val="000000" w:themeColor="text1"/>
+          <w:lang w:val="es-MX"/>
+        </w:rPr>
+      </w:pPr>
+    </w:p>
+    <w:p>
+      <w:pPr>
+        <w:pStyle w:val="Prrafodelista"/>
+        <w:ind w:left="1080"/>
+        <w:rPr>
+          <w:color w:val="000000" w:themeColor="text1"/>
+          <w:lang w:val="es-MX"/>
+        </w:rPr>
+      </w:pPr>
+    </w:p>
+    <w:p>
+      <w:pPr>
+        <w:pStyle w:val="Prrafodelista"/>
+        <w:ind w:left="1080"/>
+        <w:rPr>
+          <w:color w:val="000000" w:themeColor="text1"/>
+          <w:lang w:val="es-MX"/>
+        </w:rPr>
+      </w:pPr>
+    </w:p>
+    <w:p>
+      <w:pPr>
+        <w:pStyle w:val="Prrafodelista"/>
+        <w:ind w:left="1080"/>
+        <w:rPr>
+          <w:color w:val="000000" w:themeColor="text1"/>
+          <w:lang w:val="es-MX"/>
+        </w:rPr>
+      </w:pPr>
+    </w:p>
+    <w:p>
+      <w:pPr>
+        <w:pStyle w:val="Prrafodelista"/>
+        <w:ind w:left="1080"/>
+        <w:rPr>
+          <w:color w:val="000000" w:themeColor="text1"/>
+          <w:lang w:val="es-MX"/>
+        </w:rPr>
+      </w:pPr>
+    </w:p>
+    <w:p>
+      <w:pPr>
+        <w:pStyle w:val="Prrafodelista"/>
+        <w:ind w:left="1080"/>
+        <w:rPr>
+          <w:color w:val="000000" w:themeColor="text1"/>
+          <w:lang w:val="es-MX"/>
+        </w:rPr>
+      </w:pPr>
+    </w:p>
+    <w:p>
+      <w:pPr>
+        <w:pStyle w:val="Prrafodelista"/>
+        <w:numPr>
+          <w:ilvl w:val="0"/>
+          <w:numId w:val="3"/>
+        </w:numPr>
+        <w:rPr>
+          <w:color w:val="000000" w:themeColor="text1"/>
+          <w:lang w:val="es-MX"/>
+        </w:rPr>
+      </w:pPr>
+      <w:r>
+        <w:rPr>
+          <w:rFonts w:ascii="Arial" w:hAnsi="Arial" w:cs="Arial"/>
+          <w:sz w:val="17"/>
+          <w:szCs w:val="17"/>
+          <w:shd w:val="clear" w:color="auto" w:fill="FAF9F8"/>
+        </w:rPr>
+        <w:lastRenderedPageBreak/>
+        <w:t xml:space="preserve">Un </w:t>
+      </w:r>
+      <w:proofErr w:type="spellStart"/>
+      <w:r>
+        <w:rPr>
+          <w:rFonts w:ascii="Arial" w:hAnsi="Arial" w:cs="Arial"/>
+          <w:sz w:val="17"/>
+          <w:szCs w:val="17"/>
+          <w:shd w:val="clear" w:color="auto" w:fill="FAF9F8"/>
+        </w:rPr>
+        <w:t>alumno</w:t>
+      </w:r>
+      <w:proofErr w:type="spellEnd"/>
+      <w:r>
+        <w:rPr>
+          <w:rFonts w:ascii="Arial" w:hAnsi="Arial" w:cs="Arial"/>
+          <w:sz w:val="17"/>
+          <w:szCs w:val="17"/>
+          <w:shd w:val="clear" w:color="auto" w:fill="FAF9F8"/>
+        </w:rPr>
+        <w:t xml:space="preserve"> de la </w:t>
+      </w:r>
+      <w:proofErr w:type="spellStart"/>
+      <w:r>
+        <w:rPr>
+          <w:rFonts w:ascii="Arial" w:hAnsi="Arial" w:cs="Arial"/>
+          <w:sz w:val="17"/>
+          <w:szCs w:val="17"/>
+          <w:shd w:val="clear" w:color="auto" w:fill="FAF9F8"/>
+        </w:rPr>
+        <w:t>clase</w:t>
+      </w:r>
+      <w:proofErr w:type="spellEnd"/>
+      <w:r>
+        <w:rPr>
+          <w:rFonts w:ascii="Arial" w:hAnsi="Arial" w:cs="Arial"/>
+          <w:sz w:val="17"/>
+          <w:szCs w:val="17"/>
+          <w:shd w:val="clear" w:color="auto" w:fill="FAF9F8"/>
+        </w:rPr>
+        <w:t xml:space="preserve"> de </w:t>
+      </w:r>
+      <w:proofErr w:type="spellStart"/>
+      <w:r>
+        <w:rPr>
+          <w:rFonts w:ascii="Arial" w:hAnsi="Arial" w:cs="Arial"/>
+          <w:sz w:val="17"/>
+          <w:szCs w:val="17"/>
+          <w:shd w:val="clear" w:color="auto" w:fill="FAF9F8"/>
+        </w:rPr>
+        <w:t>lógica</w:t>
+      </w:r>
+      <w:proofErr w:type="spellEnd"/>
+      <w:r>
+        <w:rPr>
+          <w:rFonts w:ascii="Arial" w:hAnsi="Arial" w:cs="Arial"/>
+          <w:sz w:val="17"/>
+          <w:szCs w:val="17"/>
+          <w:shd w:val="clear" w:color="auto" w:fill="FAF9F8"/>
+        </w:rPr>
+        <w:t xml:space="preserve"> </w:t>
+      </w:r>
+      <w:proofErr w:type="spellStart"/>
+      <w:r>
+        <w:rPr>
+          <w:rFonts w:ascii="Arial" w:hAnsi="Arial" w:cs="Arial"/>
+          <w:sz w:val="17"/>
+          <w:szCs w:val="17"/>
+          <w:shd w:val="clear" w:color="auto" w:fill="FAF9F8"/>
+        </w:rPr>
+        <w:t>matemática</w:t>
+      </w:r>
+      <w:proofErr w:type="spellEnd"/>
+      <w:r>
+        <w:rPr>
+          <w:rFonts w:ascii="Arial" w:hAnsi="Arial" w:cs="Arial"/>
+          <w:sz w:val="17"/>
+          <w:szCs w:val="17"/>
+          <w:shd w:val="clear" w:color="auto" w:fill="FAF9F8"/>
+        </w:rPr>
+        <w:t xml:space="preserve"> </w:t>
+      </w:r>
+      <w:proofErr w:type="spellStart"/>
+      <w:r>
+        <w:rPr>
+          <w:rFonts w:ascii="Arial" w:hAnsi="Arial" w:cs="Arial"/>
+          <w:sz w:val="17"/>
+          <w:szCs w:val="17"/>
+          <w:shd w:val="clear" w:color="auto" w:fill="FAF9F8"/>
+        </w:rPr>
+        <w:t>desea</w:t>
+      </w:r>
+      <w:proofErr w:type="spellEnd"/>
+      <w:r>
+        <w:rPr>
+          <w:rFonts w:ascii="Arial" w:hAnsi="Arial" w:cs="Arial"/>
+          <w:sz w:val="17"/>
+          <w:szCs w:val="17"/>
+          <w:shd w:val="clear" w:color="auto" w:fill="FAF9F8"/>
+        </w:rPr>
+        <w:t xml:space="preserve"> </w:t>
+      </w:r>
+      <w:proofErr w:type="spellStart"/>
+      <w:r>
+        <w:rPr>
+          <w:rFonts w:ascii="Arial" w:hAnsi="Arial" w:cs="Arial"/>
+          <w:sz w:val="17"/>
+          <w:szCs w:val="17"/>
+          <w:shd w:val="clear" w:color="auto" w:fill="FAF9F8"/>
+        </w:rPr>
+        <w:t>desarrollar</w:t>
+      </w:r>
+      <w:proofErr w:type="spellEnd"/>
+      <w:r>
+        <w:rPr>
+          <w:rFonts w:ascii="Arial" w:hAnsi="Arial" w:cs="Arial"/>
+          <w:sz w:val="17"/>
+          <w:szCs w:val="17"/>
+          <w:shd w:val="clear" w:color="auto" w:fill="FAF9F8"/>
+        </w:rPr>
+        <w:t xml:space="preserve"> un </w:t>
+      </w:r>
+      <w:proofErr w:type="spellStart"/>
+      <w:r>
+        <w:rPr>
+          <w:rFonts w:ascii="Arial" w:hAnsi="Arial" w:cs="Arial"/>
+          <w:sz w:val="17"/>
+          <w:szCs w:val="17"/>
+          <w:shd w:val="clear" w:color="auto" w:fill="FAF9F8"/>
+        </w:rPr>
+        <w:t>programa</w:t>
+      </w:r>
+      <w:proofErr w:type="spellEnd"/>
+      <w:r>
+        <w:rPr>
+          <w:rFonts w:ascii="Arial" w:hAnsi="Arial" w:cs="Arial"/>
+          <w:sz w:val="17"/>
+          <w:szCs w:val="17"/>
+          <w:shd w:val="clear" w:color="auto" w:fill="FAF9F8"/>
+        </w:rPr>
+        <w:t xml:space="preserve"> que </w:t>
+      </w:r>
+      <w:proofErr w:type="spellStart"/>
+      <w:r>
+        <w:rPr>
+          <w:rFonts w:ascii="Arial" w:hAnsi="Arial" w:cs="Arial"/>
+          <w:sz w:val="17"/>
+          <w:szCs w:val="17"/>
+          <w:shd w:val="clear" w:color="auto" w:fill="FAF9F8"/>
+        </w:rPr>
+        <w:t>calcule</w:t>
+      </w:r>
+      <w:proofErr w:type="spellEnd"/>
+      <w:r>
+        <w:rPr>
+          <w:rFonts w:ascii="Arial" w:hAnsi="Arial" w:cs="Arial"/>
+          <w:sz w:val="17"/>
+          <w:szCs w:val="17"/>
+          <w:shd w:val="clear" w:color="auto" w:fill="FAF9F8"/>
+        </w:rPr>
+        <w:t xml:space="preserve"> el factorial de un </w:t>
+      </w:r>
+      <w:proofErr w:type="spellStart"/>
+      <w:r>
+        <w:rPr>
+          <w:rFonts w:ascii="Arial" w:hAnsi="Arial" w:cs="Arial"/>
+          <w:sz w:val="17"/>
+          <w:szCs w:val="17"/>
+          <w:shd w:val="clear" w:color="auto" w:fill="FAF9F8"/>
+        </w:rPr>
+        <w:t>número</w:t>
+      </w:r>
+      <w:proofErr w:type="spellEnd"/>
+      <w:r>
+        <w:rPr>
+          <w:rFonts w:ascii="Arial" w:hAnsi="Arial" w:cs="Arial"/>
+          <w:sz w:val="17"/>
+          <w:szCs w:val="17"/>
+          <w:shd w:val="clear" w:color="auto" w:fill="FAF9F8"/>
+        </w:rPr>
+        <w:t xml:space="preserve"> N, el </w:t>
+      </w:r>
+      <w:proofErr w:type="spellStart"/>
+      <w:r>
+        <w:rPr>
+          <w:rFonts w:ascii="Arial" w:hAnsi="Arial" w:cs="Arial"/>
+          <w:sz w:val="17"/>
+          <w:szCs w:val="17"/>
+          <w:shd w:val="clear" w:color="auto" w:fill="FAF9F8"/>
+        </w:rPr>
+        <w:t>cual</w:t>
+      </w:r>
+      <w:proofErr w:type="spellEnd"/>
+      <w:r>
+        <w:rPr>
+          <w:rFonts w:ascii="Arial" w:hAnsi="Arial" w:cs="Arial"/>
+          <w:sz w:val="17"/>
+          <w:szCs w:val="17"/>
+          <w:shd w:val="clear" w:color="auto" w:fill="FAF9F8"/>
+        </w:rPr>
+        <w:t xml:space="preserve"> le </w:t>
+      </w:r>
+      <w:proofErr w:type="spellStart"/>
+      <w:r>
+        <w:rPr>
+          <w:rFonts w:ascii="Arial" w:hAnsi="Arial" w:cs="Arial"/>
+          <w:sz w:val="17"/>
+          <w:szCs w:val="17"/>
+          <w:shd w:val="clear" w:color="auto" w:fill="FAF9F8"/>
+        </w:rPr>
+        <w:t>dará</w:t>
+      </w:r>
+      <w:proofErr w:type="spellEnd"/>
+      <w:r>
+        <w:rPr>
+          <w:rFonts w:ascii="Arial" w:hAnsi="Arial" w:cs="Arial"/>
+          <w:sz w:val="17"/>
+          <w:szCs w:val="17"/>
+          <w:shd w:val="clear" w:color="auto" w:fill="FAF9F8"/>
+        </w:rPr>
+        <w:t xml:space="preserve"> al </w:t>
+      </w:r>
+      <w:proofErr w:type="spellStart"/>
+      <w:r>
+        <w:rPr>
+          <w:rFonts w:ascii="Arial" w:hAnsi="Arial" w:cs="Arial"/>
+          <w:sz w:val="17"/>
+          <w:szCs w:val="17"/>
+          <w:shd w:val="clear" w:color="auto" w:fill="FAF9F8"/>
+        </w:rPr>
+        <w:t>usuario</w:t>
+      </w:r>
+      <w:proofErr w:type="spellEnd"/>
+      <w:r>
+        <w:rPr>
+          <w:rFonts w:ascii="Arial" w:hAnsi="Arial" w:cs="Arial"/>
+          <w:sz w:val="17"/>
+          <w:szCs w:val="17"/>
+          <w:shd w:val="clear" w:color="auto" w:fill="FAF9F8"/>
+        </w:rPr>
+        <w:t xml:space="preserve">, el factorial de un </w:t>
+      </w:r>
+      <w:proofErr w:type="spellStart"/>
+      <w:r>
+        <w:rPr>
+          <w:rFonts w:ascii="Arial" w:hAnsi="Arial" w:cs="Arial"/>
+          <w:sz w:val="17"/>
+          <w:szCs w:val="17"/>
+          <w:shd w:val="clear" w:color="auto" w:fill="FAF9F8"/>
+        </w:rPr>
+        <w:t>número</w:t>
+      </w:r>
+      <w:proofErr w:type="spellEnd"/>
+      <w:r>
+        <w:rPr>
+          <w:rFonts w:ascii="Arial" w:hAnsi="Arial" w:cs="Arial"/>
+          <w:sz w:val="17"/>
+          <w:szCs w:val="17"/>
+          <w:shd w:val="clear" w:color="auto" w:fill="FAF9F8"/>
+        </w:rPr>
+        <w:t xml:space="preserve"> N, </w:t>
+      </w:r>
+      <w:proofErr w:type="spellStart"/>
+      <w:r>
+        <w:rPr>
+          <w:rFonts w:ascii="Arial" w:hAnsi="Arial" w:cs="Arial"/>
+          <w:sz w:val="17"/>
+          <w:szCs w:val="17"/>
+          <w:shd w:val="clear" w:color="auto" w:fill="FAF9F8"/>
+        </w:rPr>
+        <w:t>definido</w:t>
+      </w:r>
+      <w:proofErr w:type="spellEnd"/>
+      <w:r>
+        <w:rPr>
+          <w:rFonts w:ascii="Arial" w:hAnsi="Arial" w:cs="Arial"/>
+          <w:sz w:val="17"/>
+          <w:szCs w:val="17"/>
+          <w:shd w:val="clear" w:color="auto" w:fill="FAF9F8"/>
+        </w:rPr>
+        <w:t xml:space="preserve"> </w:t>
+      </w:r>
+      <w:proofErr w:type="spellStart"/>
+      <w:r>
+        <w:rPr>
+          <w:rFonts w:ascii="Arial" w:hAnsi="Arial" w:cs="Arial"/>
+          <w:sz w:val="17"/>
+          <w:szCs w:val="17"/>
+          <w:shd w:val="clear" w:color="auto" w:fill="FAF9F8"/>
+        </w:rPr>
+        <w:t>matemáticamente</w:t>
+      </w:r>
+      <w:proofErr w:type="spellEnd"/>
+      <w:r>
+        <w:rPr>
+          <w:rFonts w:ascii="Arial" w:hAnsi="Arial" w:cs="Arial"/>
+          <w:sz w:val="17"/>
+          <w:szCs w:val="17"/>
+          <w:shd w:val="clear" w:color="auto" w:fill="FAF9F8"/>
+        </w:rPr>
+        <w:t xml:space="preserve"> </w:t>
+      </w:r>
+      <w:proofErr w:type="spellStart"/>
+      <w:r>
+        <w:rPr>
+          <w:rFonts w:ascii="Arial" w:hAnsi="Arial" w:cs="Arial"/>
+          <w:sz w:val="17"/>
+          <w:szCs w:val="17"/>
+          <w:shd w:val="clear" w:color="auto" w:fill="FAF9F8"/>
+        </w:rPr>
+        <w:t>como</w:t>
+      </w:r>
+      <w:proofErr w:type="spellEnd"/>
+      <w:r>
+        <w:rPr>
+          <w:rFonts w:ascii="Arial" w:hAnsi="Arial" w:cs="Arial"/>
+          <w:sz w:val="17"/>
+          <w:szCs w:val="17"/>
+          <w:shd w:val="clear" w:color="auto" w:fill="FAF9F8"/>
+        </w:rPr>
+        <w:t xml:space="preserve"> N! se </w:t>
+      </w:r>
+      <w:proofErr w:type="spellStart"/>
+      <w:r>
+        <w:rPr>
+          <w:rFonts w:ascii="Arial" w:hAnsi="Arial" w:cs="Arial"/>
+          <w:sz w:val="17"/>
+          <w:szCs w:val="17"/>
+          <w:shd w:val="clear" w:color="auto" w:fill="FAF9F8"/>
+        </w:rPr>
+        <w:t>obtiene</w:t>
+      </w:r>
+      <w:proofErr w:type="spellEnd"/>
+      <w:r>
+        <w:rPr>
+          <w:rFonts w:ascii="Arial" w:hAnsi="Arial" w:cs="Arial"/>
+          <w:sz w:val="17"/>
+          <w:szCs w:val="17"/>
+          <w:shd w:val="clear" w:color="auto" w:fill="FAF9F8"/>
+        </w:rPr>
+        <w:t xml:space="preserve"> </w:t>
+      </w:r>
+      <w:proofErr w:type="spellStart"/>
+      <w:r>
+        <w:rPr>
+          <w:rFonts w:ascii="Arial" w:hAnsi="Arial" w:cs="Arial"/>
+          <w:sz w:val="17"/>
+          <w:szCs w:val="17"/>
+          <w:shd w:val="clear" w:color="auto" w:fill="FAF9F8"/>
+        </w:rPr>
+        <w:t>como</w:t>
+      </w:r>
+      <w:proofErr w:type="spellEnd"/>
+      <w:r>
+        <w:rPr>
+          <w:rFonts w:ascii="Arial" w:hAnsi="Arial" w:cs="Arial"/>
+          <w:sz w:val="17"/>
+          <w:szCs w:val="17"/>
+          <w:shd w:val="clear" w:color="auto" w:fill="FAF9F8"/>
+        </w:rPr>
+        <w:t xml:space="preserve"> la </w:t>
+      </w:r>
+      <w:proofErr w:type="spellStart"/>
+      <w:r>
+        <w:rPr>
+          <w:rFonts w:ascii="Arial" w:hAnsi="Arial" w:cs="Arial"/>
+          <w:sz w:val="17"/>
+          <w:szCs w:val="17"/>
+          <w:shd w:val="clear" w:color="auto" w:fill="FAF9F8"/>
+        </w:rPr>
+        <w:t>multiplicación</w:t>
+      </w:r>
+      <w:proofErr w:type="spellEnd"/>
+      <w:r>
+        <w:rPr>
+          <w:rFonts w:ascii="Arial" w:hAnsi="Arial" w:cs="Arial"/>
+          <w:sz w:val="17"/>
+          <w:szCs w:val="17"/>
+          <w:shd w:val="clear" w:color="auto" w:fill="FAF9F8"/>
+        </w:rPr>
+        <w:t xml:space="preserve"> de </w:t>
+      </w:r>
+      <w:proofErr w:type="spellStart"/>
+      <w:r>
+        <w:rPr>
+          <w:rFonts w:ascii="Arial" w:hAnsi="Arial" w:cs="Arial"/>
+          <w:sz w:val="17"/>
+          <w:szCs w:val="17"/>
+          <w:shd w:val="clear" w:color="auto" w:fill="FAF9F8"/>
+        </w:rPr>
+        <w:t>todos</w:t>
+      </w:r>
+      <w:proofErr w:type="spellEnd"/>
+      <w:r>
+        <w:rPr>
+          <w:rFonts w:ascii="Arial" w:hAnsi="Arial" w:cs="Arial"/>
+          <w:sz w:val="17"/>
+          <w:szCs w:val="17"/>
+          <w:shd w:val="clear" w:color="auto" w:fill="FAF9F8"/>
+        </w:rPr>
+        <w:t xml:space="preserve"> los </w:t>
+      </w:r>
+      <w:proofErr w:type="spellStart"/>
+      <w:r>
+        <w:rPr>
+          <w:rFonts w:ascii="Arial" w:hAnsi="Arial" w:cs="Arial"/>
+          <w:sz w:val="17"/>
+          <w:szCs w:val="17"/>
+          <w:shd w:val="clear" w:color="auto" w:fill="FAF9F8"/>
+        </w:rPr>
+        <w:t>números</w:t>
+      </w:r>
+      <w:proofErr w:type="spellEnd"/>
+      <w:r>
+        <w:rPr>
+          <w:rFonts w:ascii="Arial" w:hAnsi="Arial" w:cs="Arial"/>
+          <w:sz w:val="17"/>
+          <w:szCs w:val="17"/>
+          <w:shd w:val="clear" w:color="auto" w:fill="FAF9F8"/>
+        </w:rPr>
+        <w:t xml:space="preserve"> que </w:t>
+      </w:r>
+      <w:proofErr w:type="spellStart"/>
+      <w:r>
+        <w:rPr>
+          <w:rFonts w:ascii="Arial" w:hAnsi="Arial" w:cs="Arial"/>
+          <w:sz w:val="17"/>
+          <w:szCs w:val="17"/>
+          <w:shd w:val="clear" w:color="auto" w:fill="FAF9F8"/>
+        </w:rPr>
+        <w:t>están</w:t>
+      </w:r>
+      <w:proofErr w:type="spellEnd"/>
+      <w:r>
+        <w:rPr>
+          <w:rFonts w:ascii="Arial" w:hAnsi="Arial" w:cs="Arial"/>
+          <w:sz w:val="17"/>
+          <w:szCs w:val="17"/>
+          <w:shd w:val="clear" w:color="auto" w:fill="FAF9F8"/>
+        </w:rPr>
+        <w:t xml:space="preserve"> </w:t>
+      </w:r>
+      <w:proofErr w:type="spellStart"/>
+      <w:r>
+        <w:rPr>
+          <w:rFonts w:ascii="Arial" w:hAnsi="Arial" w:cs="Arial"/>
+          <w:sz w:val="17"/>
+          <w:szCs w:val="17"/>
+          <w:shd w:val="clear" w:color="auto" w:fill="FAF9F8"/>
+        </w:rPr>
+        <w:t>desde</w:t>
+      </w:r>
+      <w:proofErr w:type="spellEnd"/>
+      <w:r>
+        <w:rPr>
+          <w:rFonts w:ascii="Arial" w:hAnsi="Arial" w:cs="Arial"/>
+          <w:sz w:val="17"/>
+          <w:szCs w:val="17"/>
+          <w:shd w:val="clear" w:color="auto" w:fill="FAF9F8"/>
+        </w:rPr>
+        <w:t xml:space="preserve"> el 1 hasta el N = 1 * 2 * 3 * </w:t>
+      </w:r>
+      <w:bookmarkStart w:id="0" w:name="_GoBack"/>
+      <w:bookmarkEnd w:id="0"/>
+      <w:proofErr w:type="gramStart"/>
+      <w:r>
+        <w:rPr>
+          <w:rFonts w:ascii="Arial" w:hAnsi="Arial" w:cs="Arial"/>
+          <w:sz w:val="17"/>
+          <w:szCs w:val="17"/>
+          <w:shd w:val="clear" w:color="auto" w:fill="FAF9F8"/>
+        </w:rPr>
+        <w:t>.....</w:t>
+      </w:r>
+      <w:proofErr w:type="gramEnd"/>
+      <w:r>
+        <w:rPr>
+          <w:rFonts w:ascii="Arial" w:hAnsi="Arial" w:cs="Arial"/>
+          <w:sz w:val="17"/>
+          <w:szCs w:val="17"/>
+          <w:shd w:val="clear" w:color="auto" w:fill="FAF9F8"/>
+        </w:rPr>
+        <w:t xml:space="preserve"> (N-2) * (N-1) * N, </w:t>
+      </w:r>
+      <w:proofErr w:type="spellStart"/>
+      <w:r>
+        <w:rPr>
+          <w:rFonts w:ascii="Arial" w:hAnsi="Arial" w:cs="Arial"/>
+          <w:sz w:val="17"/>
+          <w:szCs w:val="17"/>
+          <w:shd w:val="clear" w:color="auto" w:fill="FAF9F8"/>
+        </w:rPr>
+        <w:t>como</w:t>
+      </w:r>
+      <w:proofErr w:type="spellEnd"/>
+      <w:r>
+        <w:rPr>
+          <w:rFonts w:ascii="Arial" w:hAnsi="Arial" w:cs="Arial"/>
+          <w:sz w:val="17"/>
+          <w:szCs w:val="17"/>
+          <w:shd w:val="clear" w:color="auto" w:fill="FAF9F8"/>
+        </w:rPr>
+        <w:t xml:space="preserve"> se </w:t>
+      </w:r>
+      <w:proofErr w:type="spellStart"/>
+      <w:r>
+        <w:rPr>
+          <w:rFonts w:ascii="Arial" w:hAnsi="Arial" w:cs="Arial"/>
+          <w:sz w:val="17"/>
+          <w:szCs w:val="17"/>
+          <w:shd w:val="clear" w:color="auto" w:fill="FAF9F8"/>
+        </w:rPr>
+        <w:t>muestra</w:t>
+      </w:r>
+      <w:proofErr w:type="spellEnd"/>
+      <w:r>
+        <w:rPr>
+          <w:rFonts w:ascii="Arial" w:hAnsi="Arial" w:cs="Arial"/>
+          <w:sz w:val="17"/>
+          <w:szCs w:val="17"/>
+          <w:shd w:val="clear" w:color="auto" w:fill="FAF9F8"/>
+        </w:rPr>
+        <w:t xml:space="preserve"> </w:t>
+      </w:r>
+      <w:proofErr w:type="spellStart"/>
+      <w:r>
+        <w:rPr>
+          <w:rFonts w:ascii="Arial" w:hAnsi="Arial" w:cs="Arial"/>
+          <w:sz w:val="17"/>
+          <w:szCs w:val="17"/>
+          <w:shd w:val="clear" w:color="auto" w:fill="FAF9F8"/>
+        </w:rPr>
+        <w:t>en</w:t>
+      </w:r>
+      <w:proofErr w:type="spellEnd"/>
+      <w:r>
+        <w:rPr>
+          <w:rFonts w:ascii="Arial" w:hAnsi="Arial" w:cs="Arial"/>
+          <w:sz w:val="17"/>
+          <w:szCs w:val="17"/>
+          <w:shd w:val="clear" w:color="auto" w:fill="FAF9F8"/>
+        </w:rPr>
+        <w:t xml:space="preserve"> la </w:t>
+      </w:r>
+      <w:proofErr w:type="spellStart"/>
+      <w:r>
+        <w:rPr>
+          <w:rFonts w:ascii="Arial" w:hAnsi="Arial" w:cs="Arial"/>
+          <w:sz w:val="17"/>
+          <w:szCs w:val="17"/>
+          <w:shd w:val="clear" w:color="auto" w:fill="FAF9F8"/>
+        </w:rPr>
+        <w:t>figura</w:t>
+      </w:r>
+      <w:proofErr w:type="spellEnd"/>
+      <w:r>
+        <w:rPr>
+          <w:rFonts w:ascii="Arial" w:hAnsi="Arial" w:cs="Arial"/>
+          <w:sz w:val="17"/>
+          <w:szCs w:val="17"/>
+          <w:shd w:val="clear" w:color="auto" w:fill="FAF9F8"/>
+        </w:rPr>
+        <w:t xml:space="preserve">, por </w:t>
+      </w:r>
+      <w:proofErr w:type="spellStart"/>
+      <w:r>
+        <w:rPr>
+          <w:rFonts w:ascii="Arial" w:hAnsi="Arial" w:cs="Arial"/>
+          <w:sz w:val="17"/>
+          <w:szCs w:val="17"/>
+          <w:shd w:val="clear" w:color="auto" w:fill="FAF9F8"/>
+        </w:rPr>
+        <w:t>definición</w:t>
+      </w:r>
+      <w:proofErr w:type="spellEnd"/>
+      <w:r>
+        <w:rPr>
+          <w:rFonts w:ascii="Arial" w:hAnsi="Arial" w:cs="Arial"/>
+          <w:sz w:val="17"/>
+          <w:szCs w:val="17"/>
+          <w:shd w:val="clear" w:color="auto" w:fill="FAF9F8"/>
+        </w:rPr>
+        <w:t xml:space="preserve"> el factorial de 0 es 1.</w:t>
+      </w:r>
+    </w:p>
+    <w:p>
+      <w:pPr>
+        <w:pStyle w:val="Prrafodelista"/>
+        <w:ind w:left="1080"/>
+        <w:rPr>
+          <w:rFonts w:ascii="Arial" w:hAnsi="Arial" w:cs="Arial"/>
+          <w:sz w:val="17"/>
+          <w:szCs w:val="17"/>
+          <w:shd w:val="clear" w:color="auto" w:fill="FAF9F8"/>
+        </w:rPr>
+      </w:pPr>
+    </w:p>
+    <w:p>
+      <w:pPr>
+        <w:pStyle w:val="Prrafodelista"/>
+        <w:ind w:left="1080"/>
+        <w:rPr>
+          <w:color w:val="000000" w:themeColor="text1"/>
+          <w:lang w:val="es-MX"/>
+        </w:rPr>
+      </w:pPr>
+      <w:r>
+        <w:rPr>
+          <w:color w:val="000000" w:themeColor="text1"/>
+          <w:lang w:val="es-MX"/>
+        </w:rPr>
+        <w:drawing>
+          <wp:inline distT="0" distB="0" distL="0" distR="0" wp14:anchorId="78F05789" wp14:editId="35D913B3">
+            <wp:extent cx="5612130" cy="2813050"/>
+            <wp:effectExtent l="0" t="0" r="7620" b="6350"/>
+            <wp:docPr id="9" name="Imagen 9"/>
+            <wp:cNvGraphicFramePr>
+              <a:graphicFrameLocks xmlns:a="http://schemas.openxmlformats.org/drawingml/2006/main" noChangeAspect="1"/>
+            </wp:cNvGraphicFramePr>
+            <a:graphic xmlns:a="http://schemas.openxmlformats.org/drawingml/2006/main">
+              <a:graphicData uri="http://schemas.openxmlformats.org/drawingml/2006/picture">
+                <pic:pic xmlns:pic="http://schemas.openxmlformats.org/drawingml/2006/picture">
+                  <pic:nvPicPr>
+                    <pic:cNvPr id="1" name=""/>
+                    <pic:cNvPicPr/>
+                  </pic:nvPicPr>
+                  <pic:blipFill>
+                    <a:blip r:embed="rId11"/>
+                    <a:stretch>
+                      <a:fillRect/>
+                    </a:stretch>
+                  </pic:blipFill>
+                  <pic:spPr>
+                    <a:xfrm>
+                      <a:off x="0" y="0"/>
+                      <a:ext cx="5612130" cy="2813050"/>
+                    </a:xfrm>
+                    <a:prstGeom prst="rect">
+                      <a:avLst/>
+                    </a:prstGeom>
+                  </pic:spPr>
+                </pic:pic>
+              </a:graphicData>
+            </a:graphic>
+          </wp:inline>
+        </w:drawing>
+      </w:r>
+    </w:p>
+    <w:p>
+      <w:pPr>
+        <w:pStyle w:val="Prrafodelista"/>
+        <w:ind w:left="1080"/>
+        <w:rPr>
+          <w:rFonts w:ascii="Arial" w:hAnsi="Arial" w:cs="Arial"/>
+          <w:sz w:val="17"/>
+          <w:szCs w:val="17"/>
+          <w:shd w:val="clear" w:color="auto" w:fill="FAF9F8"/>
+        </w:rPr>
+      </w:pPr>
+    </w:p>
+    <w:p>
+      <w:pPr>
+        <w:pStyle w:val="Prrafodelista"/>
+        <w:ind w:left="1080"/>
+        <w:rPr>
+          <w:color w:val="000000" w:themeColor="text1"/>
+          <w:lang w:val="es-MX"/>
+        </w:rPr>
+      </w:pPr>
+      <w:r>
+        <w:rPr>
+          <w:color w:val="000000" w:themeColor="text1"/>
+          <w:lang w:val="es-MX"/>
+        </w:rPr>
+        <w:drawing>
+          <wp:inline distT="0" distB="0" distL="0" distR="0" wp14:anchorId="5A8F505F" wp14:editId="30FFD9F5">
+            <wp:extent cx="5612130" cy="1737360"/>
+            <wp:effectExtent l="0" t="0" r="7620" b="0"/>
+            <wp:docPr id="7" name="Imagen 7"/>
+            <wp:cNvGraphicFramePr>
+              <a:graphicFrameLocks xmlns:a="http://schemas.openxmlformats.org/drawingml/2006/main" noChangeAspect="1"/>
+            </wp:cNvGraphicFramePr>
+            <a:graphic xmlns:a="http://schemas.openxmlformats.org/drawingml/2006/main">
+              <a:graphicData uri="http://schemas.openxmlformats.org/drawingml/2006/picture">
+                <pic:pic xmlns:pic="http://schemas.openxmlformats.org/drawingml/2006/picture">
+                  <pic:nvPicPr>
+                    <pic:cNvPr id="1" name=""/>
+                    <pic:cNvPicPr/>
+                  </pic:nvPicPr>
+                  <pic:blipFill>
+                    <a:blip r:embed="rId12"/>
+                    <a:stretch>
+                      <a:fillRect/>
+                    </a:stretch>
+                  </pic:blipFill>
+                  <pic:spPr>
+                    <a:xfrm>
+                      <a:off x="0" y="0"/>
+                      <a:ext cx="5612130" cy="1737360"/>
+                    </a:xfrm>
+                    <a:prstGeom prst="rect">
+                      <a:avLst/>
+                    </a:prstGeom>
+                  </pic:spPr>
+                </pic:pic>
+              </a:graphicData>
+            </a:graphic>
+          </wp:inline>
+        </w:drawing>
+      </w:r>
+    </w:p>
+    <w:p>
+      <w:pPr>
+        <w:pStyle w:val="Prrafodelista"/>
+        <w:ind w:left="1080"/>
+        <w:rPr>
+          <w:color w:val="000000" w:themeColor="text1"/>
+          <w:lang w:val="es-MX"/>
+        </w:rPr>
+      </w:pPr>
+      <w:r>
+        <w:rPr>
+          <w:color w:val="000000" w:themeColor="text1"/>
+          <w:lang w:val="es-MX"/>
+        </w:rPr>
+        <w:drawing>
+          <wp:inline distT="0" distB="0" distL="0" distR="0" wp14:anchorId="312DFAE3" wp14:editId="7AFE80C0">
+            <wp:extent cx="5612130" cy="1868170"/>
+            <wp:effectExtent l="0" t="0" r="7620" b="0"/>
+            <wp:docPr id="8" name="Imagen 8"/>
+            <wp:cNvGraphicFramePr>
+              <a:graphicFrameLocks xmlns:a="http://schemas.openxmlformats.org/drawingml/2006/main" noChangeAspect="1"/>
+            </wp:cNvGraphicFramePr>
+            <a:graphic xmlns:a="http://schemas.openxmlformats.org/drawingml/2006/main">
+              <a:graphicData uri="http://schemas.openxmlformats.org/drawingml/2006/picture">
+                <pic:pic xmlns:pic="http://schemas.openxmlformats.org/drawingml/2006/picture">
+                  <pic:nvPicPr>
+                    <pic:cNvPr id="1" name=""/>
+                    <pic:cNvPicPr/>
+                  </pic:nvPicPr>
+                  <pic:blipFill>
+                    <a:blip r:embed="rId13"/>
+                    <a:stretch>
+                      <a:fillRect/>
+                    </a:stretch>
+                  </pic:blipFill>
+                  <pic:spPr>
+                    <a:xfrm>
+                      <a:off x="0" y="0"/>
+                      <a:ext cx="5612130" cy="1868170"/>
+                    </a:xfrm>
+                    <a:prstGeom prst="rect">
+                      <a:avLst/>
+                    </a:prstGeom>
+                  </pic:spPr>
+                </pic:pic>
+              </a:graphicData>
+            </a:graphic>
+          </wp:inline>
+        </w:drawing>
+      </w:r>
+    </w:p>
+    <w:p>
+      <w:pPr>
+        <w:pStyle w:val="Prrafodelista"/>
+        <w:ind w:left="1080"/>
+        <w:rPr>
+          <w:color w:val="000000" w:themeColor="text1"/>
+          <w:lang w:val="es-MX"/>
+        </w:rPr>
+      </w:pPr>
+    </w:p>
+    <w:p>
+      <w:pPr>
+        <w:pStyle w:val="Prrafodelista"/>
+        <w:ind w:left="1080"/>
+        <w:rPr>
+          <w:color w:val="000000" w:themeColor="text1"/>
+          <w:lang w:val="es-MX"/>
+        </w:rPr>
+      </w:pPr>
+    </w:p>
+    <w:p>
+      <w:pPr>
+        <w:rPr>
+          <w:color w:val="000000" w:themeColor="text1"/>
+          <w:lang w:val="es-MX"/>
+        </w:rPr>
+      </w:pPr>
+    </w:p>
+    <w:p>
+      <w:pPr>
+        <w:pStyle w:val="Prrafodelista"/>
+        <w:ind w:left="1080"/>
+        <w:rPr>
+          <w:color w:val="000000" w:themeColor="text1"/>
+          <w:lang w:val="es-MX"/>
+        </w:rPr>
+      </w:pPr>
+    </w:p>
+    <w:p>
+      <w:pPr>
+        <w:rPr>
+          <w:color w:val="000000" w:themeColor="text1"/>
+          <w:lang w:val="es-MX"/>
+        </w:rPr>
+      </w:pPr>
+    </w:p>
+    <w:p>
+      <w:pPr>
+        <w:pStyle w:val="Prrafodelista"/>
+        <w:ind w:left="1080"/>
+        <w:rPr>
+          <w:color w:val="000000" w:themeColor="text1"/>
+          <w:lang w:val="es-MX"/>
+        </w:rPr>
+      </w:pPr>
+    </w:p>
+    <w:p>
+      <w:pPr>
+        <w:pStyle w:val="Prrafodelista"/>
+        <w:ind w:left="1080"/>
+        <w:rPr>
+          <w:color w:val="000000" w:themeColor="text1"/>
+          <w:lang w:val="es-MX"/>
+        </w:rPr>
+      </w:pPr>
+    </w:p>
+    <w:p>
+      <w:pPr>
+        <w:pStyle w:val="Prrafodelista"/>
+        <w:ind w:left="1080"/>
+        <w:rPr>
+          <w:color w:val="000000" w:themeColor="text1"/>
+          <w:lang w:val="es-MX"/>
+        </w:rPr>
+      </w:pPr>
+    </w:p>
+    <w:p>
+      <w:pPr>
+        <w:rPr>
+          <w:color w:val="000000" w:themeColor="text1"/>
+          <w:lang w:val="es-MX"/>
+        </w:rPr>
+      </w:pPr>
     </w:p>
     <w:sectPr>
       <w:pgSz w:w="12240" w:h="15840"/>
@@ -629,7 +1929,7 @@
 </file>
 
 <file path=word/numbering.xml><?xml version="1.0" encoding="utf-8"?>
-<w:numbering xmlns:wpc="http://schemas.microsoft.com/office/word/2010/wordprocessingCanvas" xmlns:cx="http://schemas.microsoft.com/office/drawing/2014/chartex" xmlns:mc="http://schemas.openxmlformats.org/markup-compatibility/2006" xmlns:o="urn:schemas-microsoft-com:office:office" xmlns:r="http://schemas.openxmlformats.org/officeDocument/2006/relationships" xmlns:m="http://schemas.openxmlformats.org/officeDocument/2006/math" xmlns:v="urn:schemas-microsoft-com:vml" xmlns:wp14="http://schemas.microsoft.com/office/word/2010/wordprocessingDrawing" xmlns:wp="http://schemas.openxmlformats.org/drawingml/2006/wordprocessingDrawing" xmlns:w10="urn:schemas-microsoft-com:office:word" xmlns:w="http://schemas.openxmlformats.org/wordprocessingml/2006/main" xmlns:w14="http://schemas.microsoft.com/office/word/2010/wordml" xmlns:w15="http://schemas.microsoft.com/office/word/2012/wordml" xmlns:w16se="http://schemas.microsoft.com/office/word/2015/wordml/symex" xmlns:wpg="http://schemas.microsoft.com/office/word/2010/wordprocessingGroup" xmlns:wpi="http://schemas.microsoft.com/office/word/2010/wordprocessingInk" xmlns:wne="http://schemas.microsoft.com/office/word/2006/wordml" xmlns:wps="http://schemas.microsoft.com/office/word/2010/wordprocessingShape" mc:Ignorable="w14 w15 w16se wp14">
+<w:numbering xmlns:wpc="http://schemas.microsoft.com/office/word/2010/wordprocessingCanvas" xmlns:cx="http://schemas.microsoft.com/office/drawing/2014/chartex" xmlns:cx1="http://schemas.microsoft.com/office/drawing/2015/9/8/chartex" xmlns:cx2="http://schemas.microsoft.com/office/drawing/2015/10/21/chartex" xmlns:cx3="http://schemas.microsoft.com/office/drawing/2016/5/9/chartex" xmlns:cx4="http://schemas.microsoft.com/office/drawing/2016/5/10/chartex" xmlns:cx5="http://schemas.microsoft.com/office/drawing/2016/5/11/chartex" xmlns:cx6="http://schemas.microsoft.com/office/drawing/2016/5/12/chartex" xmlns:cx7="http://schemas.microsoft.com/office/drawing/2016/5/13/chartex" xmlns:cx8="http://schemas.microsoft.com/office/drawing/2016/5/14/chartex" xmlns:mc="http://schemas.openxmlformats.org/markup-compatibility/2006" xmlns:aink="http://schemas.microsoft.com/office/drawing/2016/ink" xmlns:am3d="http://schemas.microsoft.com/office/drawing/2017/model3d" xmlns:o="urn:schemas-microsoft-com:office:office" xmlns:r="http://schemas.openxmlformats.org/officeDocument/2006/relationships" xmlns:m="http://schemas.openxmlformats.org/officeDocument/2006/math" xmlns:v="urn:schemas-microsoft-com:vml" xmlns:wp14="http://schemas.microsoft.com/office/word/2010/wordprocessingDrawing" xmlns:wp="http://schemas.openxmlformats.org/drawingml/2006/wordprocessingDrawing" xmlns:w10="urn:schemas-microsoft-com:office:word" xmlns:w="http://schemas.openxmlformats.org/wordprocessingml/2006/main" xmlns:w14="http://schemas.microsoft.com/office/word/2010/wordml" xmlns:w15="http://schemas.microsoft.com/office/word/2012/wordml" xmlns:w16cid="http://schemas.microsoft.com/office/word/2016/wordml/cid" xmlns:w16se="http://schemas.microsoft.com/office/word/2015/wordml/symex" xmlns:wpg="http://schemas.microsoft.com/office/word/2010/wordprocessingGroup" xmlns:wpi="http://schemas.microsoft.com/office/word/2010/wordprocessingInk" xmlns:wne="http://schemas.microsoft.com/office/word/2006/wordml" xmlns:wps="http://schemas.microsoft.com/office/word/2010/wordprocessingShape" mc:Ignorable="w14 w15 w16se w16cid wp14">
   <w:abstractNum w:abstractNumId="0" w15:restartNumberingAfterBreak="0">
     <w:nsid w:val="12021741"/>
     <w:multiLevelType w:val="hybridMultilevel"/>
@@ -911,7 +2211,7 @@
 </file>
 
 <file path=word/styles.xml><?xml version="1.0" encoding="utf-8"?>
-<w:styles xmlns:mc="http://schemas.openxmlformats.org/markup-compatibility/2006" xmlns:r="http://schemas.openxmlformats.org/officeDocument/2006/relationships" xmlns:w="http://schemas.openxmlformats.org/wordprocessingml/2006/main" xmlns:w14="http://schemas.microsoft.com/office/word/2010/wordml" xmlns:w15="http://schemas.microsoft.com/office/word/2012/wordml" xmlns:w16se="http://schemas.microsoft.com/office/word/2015/wordml/symex" mc:Ignorable="w14 w15 w16se">
+<w:styles xmlns:mc="http://schemas.openxmlformats.org/markup-compatibility/2006" xmlns:r="http://schemas.openxmlformats.org/officeDocument/2006/relationships" xmlns:w="http://schemas.openxmlformats.org/wordprocessingml/2006/main" xmlns:w14="http://schemas.microsoft.com/office/word/2010/wordml" xmlns:w15="http://schemas.microsoft.com/office/word/2012/wordml" xmlns:w16cid="http://schemas.microsoft.com/office/word/2016/wordml/cid" xmlns:w16se="http://schemas.microsoft.com/office/word/2015/wordml/symex" mc:Ignorable="w14 w15 w16se w16cid">
   <w:docDefaults>
     <w:rPrDefault>
       <w:rPr>
@@ -927,7 +2227,7 @@
       </w:pPr>
     </w:pPrDefault>
   </w:docDefaults>
-  <w:latentStyles w:defLockedState="0" w:defUIPriority="99" w:defSemiHidden="0" w:defUnhideWhenUsed="0" w:defQFormat="0" w:count="371">
+  <w:latentStyles w:defLockedState="0" w:defUIPriority="99" w:defSemiHidden="0" w:defUnhideWhenUsed="0" w:defQFormat="0" w:count="376">
     <w:lsdException w:name="Normal" w:uiPriority="0" w:qFormat="1"/>
     <w:lsdException w:name="heading 1" w:uiPriority="9" w:qFormat="1"/>
     <w:lsdException w:name="heading 2" w:semiHidden="1" w:uiPriority="9" w:unhideWhenUsed="1" w:qFormat="1"/>
@@ -1033,7 +2333,6 @@
     <w:lsdException w:name="HTML Sample" w:semiHidden="1" w:unhideWhenUsed="1"/>
     <w:lsdException w:name="HTML Typewriter" w:semiHidden="1" w:unhideWhenUsed="1"/>
     <w:lsdException w:name="HTML Variable" w:semiHidden="1" w:unhideWhenUsed="1"/>
-    <w:lsdException w:name="Normal Table" w:semiHidden="1" w:unhideWhenUsed="1"/>
     <w:lsdException w:name="annotation subject" w:semiHidden="1" w:unhideWhenUsed="1"/>
     <w:lsdException w:name="No List" w:semiHidden="1" w:unhideWhenUsed="1"/>
     <w:lsdException w:name="Outline List 1" w:semiHidden="1" w:unhideWhenUsed="1"/>
@@ -1076,11 +2375,8 @@
     <w:lsdException w:name="Table Contemporary" w:semiHidden="1" w:unhideWhenUsed="1"/>
     <w:lsdException w:name="Table Elegant" w:semiHidden="1" w:unhideWhenUsed="1"/>
     <w:lsdException w:name="Table Professional" w:semiHidden="1" w:unhideWhenUsed="1"/>
-    <w:lsdException w:name="Table Subtle 1" w:semiHidden="1" w:unhideWhenUsed="1"/>
     <w:lsdException w:name="Table Subtle 2" w:semiHidden="1" w:unhideWhenUsed="1"/>
     <w:lsdException w:name="Table Web 1" w:semiHidden="1" w:unhideWhenUsed="1"/>
-    <w:lsdException w:name="Table Web 2" w:semiHidden="1" w:unhideWhenUsed="1"/>
-    <w:lsdException w:name="Table Web 3" w:semiHidden="1" w:unhideWhenUsed="1"/>
     <w:lsdException w:name="Balloon Text" w:semiHidden="1" w:unhideWhenUsed="1"/>
     <w:lsdException w:name="Table Grid" w:uiPriority="39"/>
     <w:lsdException w:name="Table Theme" w:semiHidden="1" w:unhideWhenUsed="1"/>
@@ -1299,6 +2595,11 @@
     <w:lsdException w:name="List Table 5 Dark Accent 6" w:uiPriority="50"/>
     <w:lsdException w:name="List Table 6 Colorful Accent 6" w:uiPriority="51"/>
     <w:lsdException w:name="List Table 7 Colorful Accent 6" w:uiPriority="52"/>
+    <w:lsdException w:name="Mention" w:semiHidden="1" w:unhideWhenUsed="1"/>
+    <w:lsdException w:name="Smart Hyperlink" w:semiHidden="1" w:unhideWhenUsed="1"/>
+    <w:lsdException w:name="Hashtag" w:semiHidden="1" w:unhideWhenUsed="1"/>
+    <w:lsdException w:name="Unresolved Mention" w:semiHidden="1" w:unhideWhenUsed="1"/>
+    <w:lsdException w:name="Smart Link" w:semiHidden="1" w:unhideWhenUsed="1"/>
   </w:latentStyles>
   <w:style w:type="paragraph" w:default="1" w:styleId="Normal">
     <w:name w:val="Normal"/>

</xml_diff>

<commit_message>
Ejercicios For 1, 2, 3 Realizados
</commit_message>
<xml_diff>
--- a/Ciclos/ejerciciosGuia4/EJERCICIOS EVIDENCIAS FOR - WHILE - DOWHILE.docx
+++ b/Ciclos/ejerciciosGuia4/EJERCICIOS EVIDENCIAS FOR - WHILE - DOWHILE.docx
@@ -1,6 +1,6 @@
 
 <file path=word/document.xml><?xml version="1.0" encoding="utf-8"?>
-<w:document xmlns:wpc="http://schemas.microsoft.com/office/word/2010/wordprocessingCanvas" xmlns:cx="http://schemas.microsoft.com/office/drawing/2014/chartex" xmlns:cx1="http://schemas.microsoft.com/office/drawing/2015/9/8/chartex" xmlns:cx2="http://schemas.microsoft.com/office/drawing/2015/10/21/chartex" xmlns:cx3="http://schemas.microsoft.com/office/drawing/2016/5/9/chartex" xmlns:cx4="http://schemas.microsoft.com/office/drawing/2016/5/10/chartex" xmlns:cx5="http://schemas.microsoft.com/office/drawing/2016/5/11/chartex" xmlns:cx6="http://schemas.microsoft.com/office/drawing/2016/5/12/chartex" xmlns:cx7="http://schemas.microsoft.com/office/drawing/2016/5/13/chartex" xmlns:cx8="http://schemas.microsoft.com/office/drawing/2016/5/14/chartex" xmlns:mc="http://schemas.openxmlformats.org/markup-compatibility/2006" xmlns:aink="http://schemas.microsoft.com/office/drawing/2016/ink" xmlns:am3d="http://schemas.microsoft.com/office/drawing/2017/model3d" xmlns:o="urn:schemas-microsoft-com:office:office" xmlns:r="http://schemas.openxmlformats.org/officeDocument/2006/relationships" xmlns:m="http://schemas.openxmlformats.org/officeDocument/2006/math" xmlns:v="urn:schemas-microsoft-com:vml" xmlns:wp14="http://schemas.microsoft.com/office/word/2010/wordprocessingDrawing" xmlns:wp="http://schemas.openxmlformats.org/drawingml/2006/wordprocessingDrawing" xmlns:w10="urn:schemas-microsoft-com:office:word" xmlns:w="http://schemas.openxmlformats.org/wordprocessingml/2006/main" xmlns:w14="http://schemas.microsoft.com/office/word/2010/wordml" xmlns:w15="http://schemas.microsoft.com/office/word/2012/wordml" xmlns:w16cid="http://schemas.microsoft.com/office/word/2016/wordml/cid" xmlns:w16se="http://schemas.microsoft.com/office/word/2015/wordml/symex" xmlns:wpg="http://schemas.microsoft.com/office/word/2010/wordprocessingGroup" xmlns:wpi="http://schemas.microsoft.com/office/word/2010/wordprocessingInk" xmlns:wne="http://schemas.microsoft.com/office/word/2006/wordml" xmlns:wps="http://schemas.microsoft.com/office/word/2010/wordprocessingShape" mc:Ignorable="w14 w15 w16se w16cid wp14">
+<w:document xmlns:wpc="http://schemas.microsoft.com/office/word/2010/wordprocessingCanvas" xmlns:cx="http://schemas.microsoft.com/office/drawing/2014/chartex" xmlns:mc="http://schemas.openxmlformats.org/markup-compatibility/2006" xmlns:o="urn:schemas-microsoft-com:office:office" xmlns:r="http://schemas.openxmlformats.org/officeDocument/2006/relationships" xmlns:m="http://schemas.openxmlformats.org/officeDocument/2006/math" xmlns:v="urn:schemas-microsoft-com:vml" xmlns:wp14="http://schemas.microsoft.com/office/word/2010/wordprocessingDrawing" xmlns:wp="http://schemas.openxmlformats.org/drawingml/2006/wordprocessingDrawing" xmlns:w10="urn:schemas-microsoft-com:office:word" xmlns:w="http://schemas.openxmlformats.org/wordprocessingml/2006/main" xmlns:w14="http://schemas.microsoft.com/office/word/2010/wordml" xmlns:w15="http://schemas.microsoft.com/office/word/2012/wordml" xmlns:w16se="http://schemas.microsoft.com/office/word/2015/wordml/symex" xmlns:wpg="http://schemas.microsoft.com/office/word/2010/wordprocessingGroup" xmlns:wpi="http://schemas.microsoft.com/office/word/2010/wordprocessingInk" xmlns:wne="http://schemas.microsoft.com/office/word/2006/wordml" xmlns:wps="http://schemas.microsoft.com/office/word/2010/wordprocessingShape" mc:Ignorable="w14 w15 w16se wp14">
   <w:body>
     <w:p>
       <w:pPr>
@@ -107,7 +107,6 @@
         <w:rPr>
           <w:noProof/>
           <w:color w:val="000000" w:themeColor="text1"/>
-          <w:lang w:val="es-MX"/>
         </w:rPr>
         <w:drawing>
           <wp:inline distT="0" distB="0" distL="0" distR="0" wp14:anchorId="1C3A5FEE" wp14:editId="067EFE3D">
@@ -169,7 +168,6 @@
         <w:rPr>
           <w:noProof/>
           <w:color w:val="000000" w:themeColor="text1"/>
-          <w:lang w:val="es-MX"/>
         </w:rPr>
         <w:lastRenderedPageBreak/>
         <w:drawing>
@@ -480,15 +478,14 @@
       </w:pPr>
       <w:r>
         <w:rPr>
-          <w:noProof/>
           <w:color w:val="000000" w:themeColor="text1"/>
           <w:lang w:val="es-MX"/>
         </w:rPr>
         <w:drawing>
-          <wp:inline distT="0" distB="0" distL="0" distR="0" wp14:anchorId="45C19F92" wp14:editId="301373EA">
-            <wp:extent cx="5612130" cy="4624070"/>
-            <wp:effectExtent l="0" t="0" r="7620" b="5080"/>
-            <wp:docPr id="4" name="Imagen 4"/>
+          <wp:inline distT="0" distB="0" distL="0" distR="0" wp14:anchorId="259B13FB" wp14:editId="733ED6C4">
+            <wp:extent cx="5612130" cy="5095875"/>
+            <wp:effectExtent l="0" t="0" r="7620" b="9525"/>
+            <wp:docPr id="10" name="Imagen 10"/>
             <wp:cNvGraphicFramePr>
               <a:graphicFrameLocks xmlns:a="http://schemas.openxmlformats.org/drawingml/2006/main" noChangeAspect="1"/>
             </wp:cNvGraphicFramePr>
@@ -508,7 +505,7 @@
                   <pic:spPr>
                     <a:xfrm>
                       <a:off x="0" y="0"/>
-                      <a:ext cx="5612130" cy="4624070"/>
+                      <a:ext cx="5612130" cy="5095875"/>
                     </a:xfrm>
                     <a:prstGeom prst="rect">
                       <a:avLst/>
@@ -551,7 +548,6 @@
         <w:rPr>
           <w:noProof/>
           <w:color w:val="000000" w:themeColor="text1"/>
-          <w:lang w:val="es-MX"/>
         </w:rPr>
         <w:lastRenderedPageBreak/>
         <w:drawing>
@@ -795,10 +791,10 @@
           <w:lang w:val="es-MX"/>
         </w:rPr>
         <w:drawing>
-          <wp:inline distT="0" distB="0" distL="0" distR="0" wp14:anchorId="47306146" wp14:editId="045A6960">
-            <wp:extent cx="5612130" cy="4869815"/>
-            <wp:effectExtent l="0" t="0" r="7620" b="6985"/>
-            <wp:docPr id="6" name="Imagen 6"/>
+          <wp:inline distT="0" distB="0" distL="0" distR="0" wp14:anchorId="2E37F6C5" wp14:editId="4929B502">
+            <wp:extent cx="5612130" cy="5373370"/>
+            <wp:effectExtent l="0" t="0" r="7620" b="0"/>
+            <wp:docPr id="11" name="Imagen 11"/>
             <wp:cNvGraphicFramePr>
               <a:graphicFrameLocks xmlns:a="http://schemas.openxmlformats.org/drawingml/2006/main" noChangeAspect="1"/>
             </wp:cNvGraphicFramePr>
@@ -818,7 +814,7 @@
                   <pic:spPr>
                     <a:xfrm>
                       <a:off x="0" y="0"/>
-                      <a:ext cx="5612130" cy="4869815"/>
+                      <a:ext cx="5612130" cy="5373370"/>
                     </a:xfrm>
                     <a:prstGeom prst="rect">
                       <a:avLst/>
@@ -830,29 +826,31 @@
           </wp:inline>
         </w:drawing>
       </w:r>
-    </w:p>
-    <w:p>
-      <w:pPr>
-        <w:pStyle w:val="Prrafodelista"/>
-        <w:ind w:left="1080"/>
-        <w:rPr>
-          <w:lang w:val="es-MX"/>
-        </w:rPr>
-      </w:pPr>
-    </w:p>
-    <w:p>
-      <w:pPr>
-        <w:pStyle w:val="Prrafodelista"/>
-        <w:ind w:left="1080"/>
-        <w:rPr>
-          <w:color w:val="000000" w:themeColor="text1"/>
-          <w:lang w:val="es-MX"/>
-        </w:rPr>
-      </w:pPr>
-      <w:r>
-        <w:rPr>
-          <w:color w:val="000000" w:themeColor="text1"/>
-          <w:lang w:val="es-MX"/>
+      <w:bookmarkStart w:id="0" w:name="_GoBack"/>
+      <w:bookmarkEnd w:id="0"/>
+    </w:p>
+    <w:p>
+      <w:pPr>
+        <w:pStyle w:val="Prrafodelista"/>
+        <w:ind w:left="1080"/>
+        <w:rPr>
+          <w:lang w:val="es-MX"/>
+        </w:rPr>
+      </w:pPr>
+    </w:p>
+    <w:p>
+      <w:pPr>
+        <w:pStyle w:val="Prrafodelista"/>
+        <w:ind w:left="1080"/>
+        <w:rPr>
+          <w:color w:val="000000" w:themeColor="text1"/>
+          <w:lang w:val="es-MX"/>
+        </w:rPr>
+      </w:pPr>
+      <w:r>
+        <w:rPr>
+          <w:noProof/>
+          <w:color w:val="000000" w:themeColor="text1"/>
         </w:rPr>
         <w:lastRenderedPageBreak/>
         <w:drawing>
@@ -1070,618 +1068,82 @@
           <w:sz w:val="17"/>
           <w:szCs w:val="17"/>
           <w:shd w:val="clear" w:color="auto" w:fill="FAF9F8"/>
+          <w:lang w:val="es-MX"/>
         </w:rPr>
         <w:lastRenderedPageBreak/>
-        <w:t xml:space="preserve">Un </w:t>
-      </w:r>
-      <w:proofErr w:type="spellStart"/>
+        <w:t>Un alumno de la clase de lógica matemática desea desarrollar un programa que calcule el factorial de un número N, el cual le dará al usuario, el factorial de un número N, definido matemáticamente como N! se obtiene como la multiplicación de todos los números que están desde el 1 hasta el N = 1 * 2 * 3 *</w:t>
+      </w:r>
+      <w:proofErr w:type="gramStart"/>
       <w:r>
         <w:rPr>
           <w:rFonts w:ascii="Arial" w:hAnsi="Arial" w:cs="Arial"/>
           <w:sz w:val="17"/>
           <w:szCs w:val="17"/>
           <w:shd w:val="clear" w:color="auto" w:fill="FAF9F8"/>
-        </w:rPr>
-        <w:t>alumno</w:t>
-      </w:r>
-      <w:proofErr w:type="spellEnd"/>
+          <w:lang w:val="es-MX"/>
+        </w:rPr>
+        <w:t xml:space="preserve"> ....</w:t>
+      </w:r>
+      <w:proofErr w:type="gramEnd"/>
       <w:r>
         <w:rPr>
           <w:rFonts w:ascii="Arial" w:hAnsi="Arial" w:cs="Arial"/>
           <w:sz w:val="17"/>
           <w:szCs w:val="17"/>
           <w:shd w:val="clear" w:color="auto" w:fill="FAF9F8"/>
-        </w:rPr>
-        <w:t xml:space="preserve"> de la </w:t>
-      </w:r>
-      <w:proofErr w:type="spellStart"/>
+          <w:lang w:val="es-MX"/>
+        </w:rPr>
+        <w:t xml:space="preserve">. (N-2) * (N-1) * N, como se muestra en la figura, por definición </w:t>
+      </w:r>
+      <w:proofErr w:type="gramStart"/>
       <w:r>
         <w:rPr>
           <w:rFonts w:ascii="Arial" w:hAnsi="Arial" w:cs="Arial"/>
           <w:sz w:val="17"/>
           <w:szCs w:val="17"/>
           <w:shd w:val="clear" w:color="auto" w:fill="FAF9F8"/>
-        </w:rPr>
-        <w:t>clase</w:t>
-      </w:r>
-      <w:proofErr w:type="spellEnd"/>
+          <w:lang w:val="es-MX"/>
+        </w:rPr>
+        <w:t>el factorial</w:t>
+      </w:r>
+      <w:proofErr w:type="gramEnd"/>
       <w:r>
         <w:rPr>
           <w:rFonts w:ascii="Arial" w:hAnsi="Arial" w:cs="Arial"/>
           <w:sz w:val="17"/>
           <w:szCs w:val="17"/>
           <w:shd w:val="clear" w:color="auto" w:fill="FAF9F8"/>
-        </w:rPr>
-        <w:t xml:space="preserve"> de </w:t>
-      </w:r>
-      <w:proofErr w:type="spellStart"/>
-      <w:r>
+          <w:lang w:val="es-MX"/>
+        </w:rPr>
+        <w:t xml:space="preserve"> de 0 es 1.</w:t>
+      </w:r>
+    </w:p>
+    <w:p>
+      <w:pPr>
+        <w:pStyle w:val="Prrafodelista"/>
+        <w:ind w:left="1080"/>
         <w:rPr>
           <w:rFonts w:ascii="Arial" w:hAnsi="Arial" w:cs="Arial"/>
           <w:sz w:val="17"/>
           <w:szCs w:val="17"/>
           <w:shd w:val="clear" w:color="auto" w:fill="FAF9F8"/>
-        </w:rPr>
-        <w:t>lógica</w:t>
-      </w:r>
-      <w:proofErr w:type="spellEnd"/>
-      <w:r>
-        <w:rPr>
-          <w:rFonts w:ascii="Arial" w:hAnsi="Arial" w:cs="Arial"/>
-          <w:sz w:val="17"/>
-          <w:szCs w:val="17"/>
-          <w:shd w:val="clear" w:color="auto" w:fill="FAF9F8"/>
-        </w:rPr>
-        <w:t xml:space="preserve"> </w:t>
-      </w:r>
-      <w:proofErr w:type="spellStart"/>
-      <w:r>
-        <w:rPr>
-          <w:rFonts w:ascii="Arial" w:hAnsi="Arial" w:cs="Arial"/>
-          <w:sz w:val="17"/>
-          <w:szCs w:val="17"/>
-          <w:shd w:val="clear" w:color="auto" w:fill="FAF9F8"/>
-        </w:rPr>
-        <w:t>matemática</w:t>
-      </w:r>
-      <w:proofErr w:type="spellEnd"/>
-      <w:r>
-        <w:rPr>
-          <w:rFonts w:ascii="Arial" w:hAnsi="Arial" w:cs="Arial"/>
-          <w:sz w:val="17"/>
-          <w:szCs w:val="17"/>
-          <w:shd w:val="clear" w:color="auto" w:fill="FAF9F8"/>
-        </w:rPr>
-        <w:t xml:space="preserve"> </w:t>
-      </w:r>
-      <w:proofErr w:type="spellStart"/>
-      <w:r>
-        <w:rPr>
-          <w:rFonts w:ascii="Arial" w:hAnsi="Arial" w:cs="Arial"/>
-          <w:sz w:val="17"/>
-          <w:szCs w:val="17"/>
-          <w:shd w:val="clear" w:color="auto" w:fill="FAF9F8"/>
-        </w:rPr>
-        <w:t>desea</w:t>
-      </w:r>
-      <w:proofErr w:type="spellEnd"/>
-      <w:r>
-        <w:rPr>
-          <w:rFonts w:ascii="Arial" w:hAnsi="Arial" w:cs="Arial"/>
-          <w:sz w:val="17"/>
-          <w:szCs w:val="17"/>
-          <w:shd w:val="clear" w:color="auto" w:fill="FAF9F8"/>
-        </w:rPr>
-        <w:t xml:space="preserve"> </w:t>
-      </w:r>
-      <w:proofErr w:type="spellStart"/>
-      <w:r>
-        <w:rPr>
-          <w:rFonts w:ascii="Arial" w:hAnsi="Arial" w:cs="Arial"/>
-          <w:sz w:val="17"/>
-          <w:szCs w:val="17"/>
-          <w:shd w:val="clear" w:color="auto" w:fill="FAF9F8"/>
-        </w:rPr>
-        <w:t>desarrollar</w:t>
-      </w:r>
-      <w:proofErr w:type="spellEnd"/>
-      <w:r>
-        <w:rPr>
-          <w:rFonts w:ascii="Arial" w:hAnsi="Arial" w:cs="Arial"/>
-          <w:sz w:val="17"/>
-          <w:szCs w:val="17"/>
-          <w:shd w:val="clear" w:color="auto" w:fill="FAF9F8"/>
-        </w:rPr>
-        <w:t xml:space="preserve"> un </w:t>
-      </w:r>
-      <w:proofErr w:type="spellStart"/>
-      <w:r>
-        <w:rPr>
-          <w:rFonts w:ascii="Arial" w:hAnsi="Arial" w:cs="Arial"/>
-          <w:sz w:val="17"/>
-          <w:szCs w:val="17"/>
-          <w:shd w:val="clear" w:color="auto" w:fill="FAF9F8"/>
-        </w:rPr>
-        <w:t>programa</w:t>
-      </w:r>
-      <w:proofErr w:type="spellEnd"/>
-      <w:r>
-        <w:rPr>
-          <w:rFonts w:ascii="Arial" w:hAnsi="Arial" w:cs="Arial"/>
-          <w:sz w:val="17"/>
-          <w:szCs w:val="17"/>
-          <w:shd w:val="clear" w:color="auto" w:fill="FAF9F8"/>
-        </w:rPr>
-        <w:t xml:space="preserve"> que </w:t>
-      </w:r>
-      <w:proofErr w:type="spellStart"/>
-      <w:r>
-        <w:rPr>
-          <w:rFonts w:ascii="Arial" w:hAnsi="Arial" w:cs="Arial"/>
-          <w:sz w:val="17"/>
-          <w:szCs w:val="17"/>
-          <w:shd w:val="clear" w:color="auto" w:fill="FAF9F8"/>
-        </w:rPr>
-        <w:t>calcule</w:t>
-      </w:r>
-      <w:proofErr w:type="spellEnd"/>
-      <w:r>
-        <w:rPr>
-          <w:rFonts w:ascii="Arial" w:hAnsi="Arial" w:cs="Arial"/>
-          <w:sz w:val="17"/>
-          <w:szCs w:val="17"/>
-          <w:shd w:val="clear" w:color="auto" w:fill="FAF9F8"/>
-        </w:rPr>
-        <w:t xml:space="preserve"> el factorial de un </w:t>
-      </w:r>
-      <w:proofErr w:type="spellStart"/>
-      <w:r>
-        <w:rPr>
-          <w:rFonts w:ascii="Arial" w:hAnsi="Arial" w:cs="Arial"/>
-          <w:sz w:val="17"/>
-          <w:szCs w:val="17"/>
-          <w:shd w:val="clear" w:color="auto" w:fill="FAF9F8"/>
-        </w:rPr>
-        <w:t>número</w:t>
-      </w:r>
-      <w:proofErr w:type="spellEnd"/>
-      <w:r>
-        <w:rPr>
-          <w:rFonts w:ascii="Arial" w:hAnsi="Arial" w:cs="Arial"/>
-          <w:sz w:val="17"/>
-          <w:szCs w:val="17"/>
-          <w:shd w:val="clear" w:color="auto" w:fill="FAF9F8"/>
-        </w:rPr>
-        <w:t xml:space="preserve"> N, el </w:t>
-      </w:r>
-      <w:proofErr w:type="spellStart"/>
-      <w:r>
-        <w:rPr>
-          <w:rFonts w:ascii="Arial" w:hAnsi="Arial" w:cs="Arial"/>
-          <w:sz w:val="17"/>
-          <w:szCs w:val="17"/>
-          <w:shd w:val="clear" w:color="auto" w:fill="FAF9F8"/>
-        </w:rPr>
-        <w:t>cual</w:t>
-      </w:r>
-      <w:proofErr w:type="spellEnd"/>
-      <w:r>
-        <w:rPr>
-          <w:rFonts w:ascii="Arial" w:hAnsi="Arial" w:cs="Arial"/>
-          <w:sz w:val="17"/>
-          <w:szCs w:val="17"/>
-          <w:shd w:val="clear" w:color="auto" w:fill="FAF9F8"/>
-        </w:rPr>
-        <w:t xml:space="preserve"> le </w:t>
-      </w:r>
-      <w:proofErr w:type="spellStart"/>
-      <w:r>
-        <w:rPr>
-          <w:rFonts w:ascii="Arial" w:hAnsi="Arial" w:cs="Arial"/>
-          <w:sz w:val="17"/>
-          <w:szCs w:val="17"/>
-          <w:shd w:val="clear" w:color="auto" w:fill="FAF9F8"/>
-        </w:rPr>
-        <w:t>dará</w:t>
-      </w:r>
-      <w:proofErr w:type="spellEnd"/>
-      <w:r>
-        <w:rPr>
-          <w:rFonts w:ascii="Arial" w:hAnsi="Arial" w:cs="Arial"/>
-          <w:sz w:val="17"/>
-          <w:szCs w:val="17"/>
-          <w:shd w:val="clear" w:color="auto" w:fill="FAF9F8"/>
-        </w:rPr>
-        <w:t xml:space="preserve"> al </w:t>
-      </w:r>
-      <w:proofErr w:type="spellStart"/>
-      <w:r>
-        <w:rPr>
-          <w:rFonts w:ascii="Arial" w:hAnsi="Arial" w:cs="Arial"/>
-          <w:sz w:val="17"/>
-          <w:szCs w:val="17"/>
-          <w:shd w:val="clear" w:color="auto" w:fill="FAF9F8"/>
-        </w:rPr>
-        <w:t>usuario</w:t>
-      </w:r>
-      <w:proofErr w:type="spellEnd"/>
-      <w:r>
-        <w:rPr>
-          <w:rFonts w:ascii="Arial" w:hAnsi="Arial" w:cs="Arial"/>
-          <w:sz w:val="17"/>
-          <w:szCs w:val="17"/>
-          <w:shd w:val="clear" w:color="auto" w:fill="FAF9F8"/>
-        </w:rPr>
-        <w:t xml:space="preserve">, el factorial de un </w:t>
-      </w:r>
-      <w:proofErr w:type="spellStart"/>
-      <w:r>
-        <w:rPr>
-          <w:rFonts w:ascii="Arial" w:hAnsi="Arial" w:cs="Arial"/>
-          <w:sz w:val="17"/>
-          <w:szCs w:val="17"/>
-          <w:shd w:val="clear" w:color="auto" w:fill="FAF9F8"/>
-        </w:rPr>
-        <w:t>número</w:t>
-      </w:r>
-      <w:proofErr w:type="spellEnd"/>
-      <w:r>
-        <w:rPr>
-          <w:rFonts w:ascii="Arial" w:hAnsi="Arial" w:cs="Arial"/>
-          <w:sz w:val="17"/>
-          <w:szCs w:val="17"/>
-          <w:shd w:val="clear" w:color="auto" w:fill="FAF9F8"/>
-        </w:rPr>
-        <w:t xml:space="preserve"> N, </w:t>
-      </w:r>
-      <w:proofErr w:type="spellStart"/>
-      <w:r>
-        <w:rPr>
-          <w:rFonts w:ascii="Arial" w:hAnsi="Arial" w:cs="Arial"/>
-          <w:sz w:val="17"/>
-          <w:szCs w:val="17"/>
-          <w:shd w:val="clear" w:color="auto" w:fill="FAF9F8"/>
-        </w:rPr>
-        <w:t>definido</w:t>
-      </w:r>
-      <w:proofErr w:type="spellEnd"/>
-      <w:r>
-        <w:rPr>
-          <w:rFonts w:ascii="Arial" w:hAnsi="Arial" w:cs="Arial"/>
-          <w:sz w:val="17"/>
-          <w:szCs w:val="17"/>
-          <w:shd w:val="clear" w:color="auto" w:fill="FAF9F8"/>
-        </w:rPr>
-        <w:t xml:space="preserve"> </w:t>
-      </w:r>
-      <w:proofErr w:type="spellStart"/>
-      <w:r>
-        <w:rPr>
-          <w:rFonts w:ascii="Arial" w:hAnsi="Arial" w:cs="Arial"/>
-          <w:sz w:val="17"/>
-          <w:szCs w:val="17"/>
-          <w:shd w:val="clear" w:color="auto" w:fill="FAF9F8"/>
-        </w:rPr>
-        <w:t>matemáticamente</w:t>
-      </w:r>
-      <w:proofErr w:type="spellEnd"/>
-      <w:r>
-        <w:rPr>
-          <w:rFonts w:ascii="Arial" w:hAnsi="Arial" w:cs="Arial"/>
-          <w:sz w:val="17"/>
-          <w:szCs w:val="17"/>
-          <w:shd w:val="clear" w:color="auto" w:fill="FAF9F8"/>
-        </w:rPr>
-        <w:t xml:space="preserve"> </w:t>
-      </w:r>
-      <w:proofErr w:type="spellStart"/>
-      <w:r>
-        <w:rPr>
-          <w:rFonts w:ascii="Arial" w:hAnsi="Arial" w:cs="Arial"/>
-          <w:sz w:val="17"/>
-          <w:szCs w:val="17"/>
-          <w:shd w:val="clear" w:color="auto" w:fill="FAF9F8"/>
-        </w:rPr>
-        <w:t>como</w:t>
-      </w:r>
-      <w:proofErr w:type="spellEnd"/>
-      <w:r>
-        <w:rPr>
-          <w:rFonts w:ascii="Arial" w:hAnsi="Arial" w:cs="Arial"/>
-          <w:sz w:val="17"/>
-          <w:szCs w:val="17"/>
-          <w:shd w:val="clear" w:color="auto" w:fill="FAF9F8"/>
-        </w:rPr>
-        <w:t xml:space="preserve"> N! se </w:t>
-      </w:r>
-      <w:proofErr w:type="spellStart"/>
-      <w:r>
-        <w:rPr>
-          <w:rFonts w:ascii="Arial" w:hAnsi="Arial" w:cs="Arial"/>
-          <w:sz w:val="17"/>
-          <w:szCs w:val="17"/>
-          <w:shd w:val="clear" w:color="auto" w:fill="FAF9F8"/>
-        </w:rPr>
-        <w:t>obtiene</w:t>
-      </w:r>
-      <w:proofErr w:type="spellEnd"/>
-      <w:r>
-        <w:rPr>
-          <w:rFonts w:ascii="Arial" w:hAnsi="Arial" w:cs="Arial"/>
-          <w:sz w:val="17"/>
-          <w:szCs w:val="17"/>
-          <w:shd w:val="clear" w:color="auto" w:fill="FAF9F8"/>
-        </w:rPr>
-        <w:t xml:space="preserve"> </w:t>
-      </w:r>
-      <w:proofErr w:type="spellStart"/>
-      <w:r>
-        <w:rPr>
-          <w:rFonts w:ascii="Arial" w:hAnsi="Arial" w:cs="Arial"/>
-          <w:sz w:val="17"/>
-          <w:szCs w:val="17"/>
-          <w:shd w:val="clear" w:color="auto" w:fill="FAF9F8"/>
-        </w:rPr>
-        <w:t>como</w:t>
-      </w:r>
-      <w:proofErr w:type="spellEnd"/>
-      <w:r>
-        <w:rPr>
-          <w:rFonts w:ascii="Arial" w:hAnsi="Arial" w:cs="Arial"/>
-          <w:sz w:val="17"/>
-          <w:szCs w:val="17"/>
-          <w:shd w:val="clear" w:color="auto" w:fill="FAF9F8"/>
-        </w:rPr>
-        <w:t xml:space="preserve"> la </w:t>
-      </w:r>
-      <w:proofErr w:type="spellStart"/>
-      <w:r>
-        <w:rPr>
-          <w:rFonts w:ascii="Arial" w:hAnsi="Arial" w:cs="Arial"/>
-          <w:sz w:val="17"/>
-          <w:szCs w:val="17"/>
-          <w:shd w:val="clear" w:color="auto" w:fill="FAF9F8"/>
-        </w:rPr>
-        <w:t>multiplicación</w:t>
-      </w:r>
-      <w:proofErr w:type="spellEnd"/>
-      <w:r>
-        <w:rPr>
-          <w:rFonts w:ascii="Arial" w:hAnsi="Arial" w:cs="Arial"/>
-          <w:sz w:val="17"/>
-          <w:szCs w:val="17"/>
-          <w:shd w:val="clear" w:color="auto" w:fill="FAF9F8"/>
-        </w:rPr>
-        <w:t xml:space="preserve"> de </w:t>
-      </w:r>
-      <w:proofErr w:type="spellStart"/>
-      <w:r>
-        <w:rPr>
-          <w:rFonts w:ascii="Arial" w:hAnsi="Arial" w:cs="Arial"/>
-          <w:sz w:val="17"/>
-          <w:szCs w:val="17"/>
-          <w:shd w:val="clear" w:color="auto" w:fill="FAF9F8"/>
-        </w:rPr>
-        <w:t>todos</w:t>
-      </w:r>
-      <w:proofErr w:type="spellEnd"/>
-      <w:r>
-        <w:rPr>
-          <w:rFonts w:ascii="Arial" w:hAnsi="Arial" w:cs="Arial"/>
-          <w:sz w:val="17"/>
-          <w:szCs w:val="17"/>
-          <w:shd w:val="clear" w:color="auto" w:fill="FAF9F8"/>
-        </w:rPr>
-        <w:t xml:space="preserve"> los </w:t>
-      </w:r>
-      <w:proofErr w:type="spellStart"/>
-      <w:r>
-        <w:rPr>
-          <w:rFonts w:ascii="Arial" w:hAnsi="Arial" w:cs="Arial"/>
-          <w:sz w:val="17"/>
-          <w:szCs w:val="17"/>
-          <w:shd w:val="clear" w:color="auto" w:fill="FAF9F8"/>
-        </w:rPr>
-        <w:t>números</w:t>
-      </w:r>
-      <w:proofErr w:type="spellEnd"/>
-      <w:r>
-        <w:rPr>
-          <w:rFonts w:ascii="Arial" w:hAnsi="Arial" w:cs="Arial"/>
-          <w:sz w:val="17"/>
-          <w:szCs w:val="17"/>
-          <w:shd w:val="clear" w:color="auto" w:fill="FAF9F8"/>
-        </w:rPr>
-        <w:t xml:space="preserve"> que </w:t>
-      </w:r>
-      <w:proofErr w:type="spellStart"/>
-      <w:r>
-        <w:rPr>
-          <w:rFonts w:ascii="Arial" w:hAnsi="Arial" w:cs="Arial"/>
-          <w:sz w:val="17"/>
-          <w:szCs w:val="17"/>
-          <w:shd w:val="clear" w:color="auto" w:fill="FAF9F8"/>
-        </w:rPr>
-        <w:t>están</w:t>
-      </w:r>
-      <w:proofErr w:type="spellEnd"/>
-      <w:r>
-        <w:rPr>
-          <w:rFonts w:ascii="Arial" w:hAnsi="Arial" w:cs="Arial"/>
-          <w:sz w:val="17"/>
-          <w:szCs w:val="17"/>
-          <w:shd w:val="clear" w:color="auto" w:fill="FAF9F8"/>
-        </w:rPr>
-        <w:t xml:space="preserve"> </w:t>
-      </w:r>
-      <w:proofErr w:type="spellStart"/>
-      <w:r>
-        <w:rPr>
-          <w:rFonts w:ascii="Arial" w:hAnsi="Arial" w:cs="Arial"/>
-          <w:sz w:val="17"/>
-          <w:szCs w:val="17"/>
-          <w:shd w:val="clear" w:color="auto" w:fill="FAF9F8"/>
-        </w:rPr>
-        <w:t>desde</w:t>
-      </w:r>
-      <w:proofErr w:type="spellEnd"/>
-      <w:r>
-        <w:rPr>
-          <w:rFonts w:ascii="Arial" w:hAnsi="Arial" w:cs="Arial"/>
-          <w:sz w:val="17"/>
-          <w:szCs w:val="17"/>
-          <w:shd w:val="clear" w:color="auto" w:fill="FAF9F8"/>
-        </w:rPr>
-        <w:t xml:space="preserve"> el 1 hasta el N = 1 * 2 * 3 * </w:t>
-      </w:r>
-      <w:bookmarkStart w:id="0" w:name="_GoBack"/>
-      <w:bookmarkEnd w:id="0"/>
-      <w:proofErr w:type="gramStart"/>
-      <w:r>
-        <w:rPr>
-          <w:rFonts w:ascii="Arial" w:hAnsi="Arial" w:cs="Arial"/>
-          <w:sz w:val="17"/>
-          <w:szCs w:val="17"/>
-          <w:shd w:val="clear" w:color="auto" w:fill="FAF9F8"/>
-        </w:rPr>
-        <w:t>.....</w:t>
-      </w:r>
-      <w:proofErr w:type="gramEnd"/>
-      <w:r>
-        <w:rPr>
-          <w:rFonts w:ascii="Arial" w:hAnsi="Arial" w:cs="Arial"/>
-          <w:sz w:val="17"/>
-          <w:szCs w:val="17"/>
-          <w:shd w:val="clear" w:color="auto" w:fill="FAF9F8"/>
-        </w:rPr>
-        <w:t xml:space="preserve"> (N-2) * (N-1) * N, </w:t>
-      </w:r>
-      <w:proofErr w:type="spellStart"/>
-      <w:r>
-        <w:rPr>
-          <w:rFonts w:ascii="Arial" w:hAnsi="Arial" w:cs="Arial"/>
-          <w:sz w:val="17"/>
-          <w:szCs w:val="17"/>
-          <w:shd w:val="clear" w:color="auto" w:fill="FAF9F8"/>
-        </w:rPr>
-        <w:t>como</w:t>
-      </w:r>
-      <w:proofErr w:type="spellEnd"/>
-      <w:r>
-        <w:rPr>
-          <w:rFonts w:ascii="Arial" w:hAnsi="Arial" w:cs="Arial"/>
-          <w:sz w:val="17"/>
-          <w:szCs w:val="17"/>
-          <w:shd w:val="clear" w:color="auto" w:fill="FAF9F8"/>
-        </w:rPr>
-        <w:t xml:space="preserve"> se </w:t>
-      </w:r>
-      <w:proofErr w:type="spellStart"/>
-      <w:r>
-        <w:rPr>
-          <w:rFonts w:ascii="Arial" w:hAnsi="Arial" w:cs="Arial"/>
-          <w:sz w:val="17"/>
-          <w:szCs w:val="17"/>
-          <w:shd w:val="clear" w:color="auto" w:fill="FAF9F8"/>
-        </w:rPr>
-        <w:t>muestra</w:t>
-      </w:r>
-      <w:proofErr w:type="spellEnd"/>
-      <w:r>
-        <w:rPr>
-          <w:rFonts w:ascii="Arial" w:hAnsi="Arial" w:cs="Arial"/>
-          <w:sz w:val="17"/>
-          <w:szCs w:val="17"/>
-          <w:shd w:val="clear" w:color="auto" w:fill="FAF9F8"/>
-        </w:rPr>
-        <w:t xml:space="preserve"> </w:t>
-      </w:r>
-      <w:proofErr w:type="spellStart"/>
-      <w:r>
-        <w:rPr>
-          <w:rFonts w:ascii="Arial" w:hAnsi="Arial" w:cs="Arial"/>
-          <w:sz w:val="17"/>
-          <w:szCs w:val="17"/>
-          <w:shd w:val="clear" w:color="auto" w:fill="FAF9F8"/>
-        </w:rPr>
-        <w:t>en</w:t>
-      </w:r>
-      <w:proofErr w:type="spellEnd"/>
-      <w:r>
-        <w:rPr>
-          <w:rFonts w:ascii="Arial" w:hAnsi="Arial" w:cs="Arial"/>
-          <w:sz w:val="17"/>
-          <w:szCs w:val="17"/>
-          <w:shd w:val="clear" w:color="auto" w:fill="FAF9F8"/>
-        </w:rPr>
-        <w:t xml:space="preserve"> la </w:t>
-      </w:r>
-      <w:proofErr w:type="spellStart"/>
-      <w:r>
-        <w:rPr>
-          <w:rFonts w:ascii="Arial" w:hAnsi="Arial" w:cs="Arial"/>
-          <w:sz w:val="17"/>
-          <w:szCs w:val="17"/>
-          <w:shd w:val="clear" w:color="auto" w:fill="FAF9F8"/>
-        </w:rPr>
-        <w:t>figura</w:t>
-      </w:r>
-      <w:proofErr w:type="spellEnd"/>
-      <w:r>
-        <w:rPr>
-          <w:rFonts w:ascii="Arial" w:hAnsi="Arial" w:cs="Arial"/>
-          <w:sz w:val="17"/>
-          <w:szCs w:val="17"/>
-          <w:shd w:val="clear" w:color="auto" w:fill="FAF9F8"/>
-        </w:rPr>
-        <w:t xml:space="preserve">, por </w:t>
-      </w:r>
-      <w:proofErr w:type="spellStart"/>
-      <w:r>
-        <w:rPr>
-          <w:rFonts w:ascii="Arial" w:hAnsi="Arial" w:cs="Arial"/>
-          <w:sz w:val="17"/>
-          <w:szCs w:val="17"/>
-          <w:shd w:val="clear" w:color="auto" w:fill="FAF9F8"/>
-        </w:rPr>
-        <w:t>definición</w:t>
-      </w:r>
-      <w:proofErr w:type="spellEnd"/>
-      <w:r>
-        <w:rPr>
-          <w:rFonts w:ascii="Arial" w:hAnsi="Arial" w:cs="Arial"/>
-          <w:sz w:val="17"/>
-          <w:szCs w:val="17"/>
-          <w:shd w:val="clear" w:color="auto" w:fill="FAF9F8"/>
-        </w:rPr>
-        <w:t xml:space="preserve"> el factorial de 0 es 1.</w:t>
-      </w:r>
-    </w:p>
-    <w:p>
-      <w:pPr>
-        <w:pStyle w:val="Prrafodelista"/>
-        <w:ind w:left="1080"/>
-        <w:rPr>
-          <w:rFonts w:ascii="Arial" w:hAnsi="Arial" w:cs="Arial"/>
-          <w:sz w:val="17"/>
-          <w:szCs w:val="17"/>
-          <w:shd w:val="clear" w:color="auto" w:fill="FAF9F8"/>
-        </w:rPr>
-      </w:pPr>
-    </w:p>
-    <w:p>
-      <w:pPr>
-        <w:pStyle w:val="Prrafodelista"/>
-        <w:ind w:left="1080"/>
-        <w:rPr>
-          <w:color w:val="000000" w:themeColor="text1"/>
-          <w:lang w:val="es-MX"/>
-        </w:rPr>
-      </w:pPr>
-      <w:r>
-        <w:rPr>
-          <w:color w:val="000000" w:themeColor="text1"/>
-          <w:lang w:val="es-MX"/>
+          <w:lang w:val="es-MX"/>
+        </w:rPr>
+      </w:pPr>
+    </w:p>
+    <w:p>
+      <w:pPr>
+        <w:pStyle w:val="Prrafodelista"/>
+        <w:ind w:left="1080"/>
+        <w:rPr>
+          <w:color w:val="000000" w:themeColor="text1"/>
+          <w:lang w:val="es-MX"/>
+        </w:rPr>
+      </w:pPr>
+      <w:r>
+        <w:rPr>
+          <w:noProof/>
+          <w:color w:val="000000" w:themeColor="text1"/>
         </w:rPr>
         <w:drawing>
           <wp:inline distT="0" distB="0" distL="0" distR="0" wp14:anchorId="78F05789" wp14:editId="35D913B3">
@@ -1743,8 +1205,8 @@
       </w:pPr>
       <w:r>
         <w:rPr>
-          <w:color w:val="000000" w:themeColor="text1"/>
-          <w:lang w:val="es-MX"/>
+          <w:noProof/>
+          <w:color w:val="000000" w:themeColor="text1"/>
         </w:rPr>
         <w:drawing>
           <wp:inline distT="0" distB="0" distL="0" distR="0" wp14:anchorId="5A8F505F" wp14:editId="30FFD9F5">
@@ -1794,8 +1256,8 @@
       </w:pPr>
       <w:r>
         <w:rPr>
-          <w:color w:val="000000" w:themeColor="text1"/>
-          <w:lang w:val="es-MX"/>
+          <w:noProof/>
+          <w:color w:val="000000" w:themeColor="text1"/>
         </w:rPr>
         <w:drawing>
           <wp:inline distT="0" distB="0" distL="0" distR="0" wp14:anchorId="312DFAE3" wp14:editId="7AFE80C0">
@@ -1929,7 +1391,7 @@
 </file>
 
 <file path=word/numbering.xml><?xml version="1.0" encoding="utf-8"?>
-<w:numbering xmlns:wpc="http://schemas.microsoft.com/office/word/2010/wordprocessingCanvas" xmlns:cx="http://schemas.microsoft.com/office/drawing/2014/chartex" xmlns:cx1="http://schemas.microsoft.com/office/drawing/2015/9/8/chartex" xmlns:cx2="http://schemas.microsoft.com/office/drawing/2015/10/21/chartex" xmlns:cx3="http://schemas.microsoft.com/office/drawing/2016/5/9/chartex" xmlns:cx4="http://schemas.microsoft.com/office/drawing/2016/5/10/chartex" xmlns:cx5="http://schemas.microsoft.com/office/drawing/2016/5/11/chartex" xmlns:cx6="http://schemas.microsoft.com/office/drawing/2016/5/12/chartex" xmlns:cx7="http://schemas.microsoft.com/office/drawing/2016/5/13/chartex" xmlns:cx8="http://schemas.microsoft.com/office/drawing/2016/5/14/chartex" xmlns:mc="http://schemas.openxmlformats.org/markup-compatibility/2006" xmlns:aink="http://schemas.microsoft.com/office/drawing/2016/ink" xmlns:am3d="http://schemas.microsoft.com/office/drawing/2017/model3d" xmlns:o="urn:schemas-microsoft-com:office:office" xmlns:r="http://schemas.openxmlformats.org/officeDocument/2006/relationships" xmlns:m="http://schemas.openxmlformats.org/officeDocument/2006/math" xmlns:v="urn:schemas-microsoft-com:vml" xmlns:wp14="http://schemas.microsoft.com/office/word/2010/wordprocessingDrawing" xmlns:wp="http://schemas.openxmlformats.org/drawingml/2006/wordprocessingDrawing" xmlns:w10="urn:schemas-microsoft-com:office:word" xmlns:w="http://schemas.openxmlformats.org/wordprocessingml/2006/main" xmlns:w14="http://schemas.microsoft.com/office/word/2010/wordml" xmlns:w15="http://schemas.microsoft.com/office/word/2012/wordml" xmlns:w16cid="http://schemas.microsoft.com/office/word/2016/wordml/cid" xmlns:w16se="http://schemas.microsoft.com/office/word/2015/wordml/symex" xmlns:wpg="http://schemas.microsoft.com/office/word/2010/wordprocessingGroup" xmlns:wpi="http://schemas.microsoft.com/office/word/2010/wordprocessingInk" xmlns:wne="http://schemas.microsoft.com/office/word/2006/wordml" xmlns:wps="http://schemas.microsoft.com/office/word/2010/wordprocessingShape" mc:Ignorable="w14 w15 w16se w16cid wp14">
+<w:numbering xmlns:wpc="http://schemas.microsoft.com/office/word/2010/wordprocessingCanvas" xmlns:cx="http://schemas.microsoft.com/office/drawing/2014/chartex" xmlns:mc="http://schemas.openxmlformats.org/markup-compatibility/2006" xmlns:o="urn:schemas-microsoft-com:office:office" xmlns:r="http://schemas.openxmlformats.org/officeDocument/2006/relationships" xmlns:m="http://schemas.openxmlformats.org/officeDocument/2006/math" xmlns:v="urn:schemas-microsoft-com:vml" xmlns:wp14="http://schemas.microsoft.com/office/word/2010/wordprocessingDrawing" xmlns:wp="http://schemas.openxmlformats.org/drawingml/2006/wordprocessingDrawing" xmlns:w10="urn:schemas-microsoft-com:office:word" xmlns:w="http://schemas.openxmlformats.org/wordprocessingml/2006/main" xmlns:w14="http://schemas.microsoft.com/office/word/2010/wordml" xmlns:w15="http://schemas.microsoft.com/office/word/2012/wordml" xmlns:w16se="http://schemas.microsoft.com/office/word/2015/wordml/symex" xmlns:wpg="http://schemas.microsoft.com/office/word/2010/wordprocessingGroup" xmlns:wpi="http://schemas.microsoft.com/office/word/2010/wordprocessingInk" xmlns:wne="http://schemas.microsoft.com/office/word/2006/wordml" xmlns:wps="http://schemas.microsoft.com/office/word/2010/wordprocessingShape" mc:Ignorable="w14 w15 w16se wp14">
   <w:abstractNum w:abstractNumId="0" w15:restartNumberingAfterBreak="0">
     <w:nsid w:val="12021741"/>
     <w:multiLevelType w:val="hybridMultilevel"/>
@@ -2211,7 +1673,7 @@
 </file>
 
 <file path=word/styles.xml><?xml version="1.0" encoding="utf-8"?>
-<w:styles xmlns:mc="http://schemas.openxmlformats.org/markup-compatibility/2006" xmlns:r="http://schemas.openxmlformats.org/officeDocument/2006/relationships" xmlns:w="http://schemas.openxmlformats.org/wordprocessingml/2006/main" xmlns:w14="http://schemas.microsoft.com/office/word/2010/wordml" xmlns:w15="http://schemas.microsoft.com/office/word/2012/wordml" xmlns:w16cid="http://schemas.microsoft.com/office/word/2016/wordml/cid" xmlns:w16se="http://schemas.microsoft.com/office/word/2015/wordml/symex" mc:Ignorable="w14 w15 w16se w16cid">
+<w:styles xmlns:mc="http://schemas.openxmlformats.org/markup-compatibility/2006" xmlns:r="http://schemas.openxmlformats.org/officeDocument/2006/relationships" xmlns:w="http://schemas.openxmlformats.org/wordprocessingml/2006/main" xmlns:w14="http://schemas.microsoft.com/office/word/2010/wordml" xmlns:w15="http://schemas.microsoft.com/office/word/2012/wordml" xmlns:w16se="http://schemas.microsoft.com/office/word/2015/wordml/symex" mc:Ignorable="w14 w15 w16se">
   <w:docDefaults>
     <w:rPrDefault>
       <w:rPr>
@@ -2227,7 +1689,7 @@
       </w:pPr>
     </w:pPrDefault>
   </w:docDefaults>
-  <w:latentStyles w:defLockedState="0" w:defUIPriority="99" w:defSemiHidden="0" w:defUnhideWhenUsed="0" w:defQFormat="0" w:count="376">
+  <w:latentStyles w:defLockedState="0" w:defUIPriority="99" w:defSemiHidden="0" w:defUnhideWhenUsed="0" w:defQFormat="0" w:count="371">
     <w:lsdException w:name="Normal" w:uiPriority="0" w:qFormat="1"/>
     <w:lsdException w:name="heading 1" w:uiPriority="9" w:qFormat="1"/>
     <w:lsdException w:name="heading 2" w:semiHidden="1" w:uiPriority="9" w:unhideWhenUsed="1" w:qFormat="1"/>
@@ -2333,6 +1795,7 @@
     <w:lsdException w:name="HTML Sample" w:semiHidden="1" w:unhideWhenUsed="1"/>
     <w:lsdException w:name="HTML Typewriter" w:semiHidden="1" w:unhideWhenUsed="1"/>
     <w:lsdException w:name="HTML Variable" w:semiHidden="1" w:unhideWhenUsed="1"/>
+    <w:lsdException w:name="Normal Table" w:semiHidden="1" w:unhideWhenUsed="1"/>
     <w:lsdException w:name="annotation subject" w:semiHidden="1" w:unhideWhenUsed="1"/>
     <w:lsdException w:name="No List" w:semiHidden="1" w:unhideWhenUsed="1"/>
     <w:lsdException w:name="Outline List 1" w:semiHidden="1" w:unhideWhenUsed="1"/>
@@ -2375,8 +1838,11 @@
     <w:lsdException w:name="Table Contemporary" w:semiHidden="1" w:unhideWhenUsed="1"/>
     <w:lsdException w:name="Table Elegant" w:semiHidden="1" w:unhideWhenUsed="1"/>
     <w:lsdException w:name="Table Professional" w:semiHidden="1" w:unhideWhenUsed="1"/>
+    <w:lsdException w:name="Table Subtle 1" w:semiHidden="1" w:unhideWhenUsed="1"/>
     <w:lsdException w:name="Table Subtle 2" w:semiHidden="1" w:unhideWhenUsed="1"/>
     <w:lsdException w:name="Table Web 1" w:semiHidden="1" w:unhideWhenUsed="1"/>
+    <w:lsdException w:name="Table Web 2" w:semiHidden="1" w:unhideWhenUsed="1"/>
+    <w:lsdException w:name="Table Web 3" w:semiHidden="1" w:unhideWhenUsed="1"/>
     <w:lsdException w:name="Balloon Text" w:semiHidden="1" w:unhideWhenUsed="1"/>
     <w:lsdException w:name="Table Grid" w:uiPriority="39"/>
     <w:lsdException w:name="Table Theme" w:semiHidden="1" w:unhideWhenUsed="1"/>
@@ -2595,11 +2061,6 @@
     <w:lsdException w:name="List Table 5 Dark Accent 6" w:uiPriority="50"/>
     <w:lsdException w:name="List Table 6 Colorful Accent 6" w:uiPriority="51"/>
     <w:lsdException w:name="List Table 7 Colorful Accent 6" w:uiPriority="52"/>
-    <w:lsdException w:name="Mention" w:semiHidden="1" w:unhideWhenUsed="1"/>
-    <w:lsdException w:name="Smart Hyperlink" w:semiHidden="1" w:unhideWhenUsed="1"/>
-    <w:lsdException w:name="Hashtag" w:semiHidden="1" w:unhideWhenUsed="1"/>
-    <w:lsdException w:name="Unresolved Mention" w:semiHidden="1" w:unhideWhenUsed="1"/>
-    <w:lsdException w:name="Smart Link" w:semiHidden="1" w:unhideWhenUsed="1"/>
   </w:latentStyles>
   <w:style w:type="paragraph" w:default="1" w:styleId="Normal">
     <w:name w:val="Normal"/>

</xml_diff>

<commit_message>
Ejercicio For 04 Realizado
</commit_message>
<xml_diff>
--- a/Ciclos/ejerciciosGuia4/EJERCICIOS EVIDENCIAS FOR - WHILE - DOWHILE.docx
+++ b/Ciclos/ejerciciosGuia4/EJERCICIOS EVIDENCIAS FOR - WHILE - DOWHILE.docx
@@ -478,8 +478,8 @@
       </w:pPr>
       <w:r>
         <w:rPr>
-          <w:color w:val="000000" w:themeColor="text1"/>
-          <w:lang w:val="es-MX"/>
+          <w:noProof/>
+          <w:color w:val="000000" w:themeColor="text1"/>
         </w:rPr>
         <w:drawing>
           <wp:inline distT="0" distB="0" distL="0" distR="0" wp14:anchorId="259B13FB" wp14:editId="733ED6C4">
@@ -787,8 +787,8 @@
       </w:pPr>
       <w:r>
         <w:rPr>
-          <w:color w:val="000000" w:themeColor="text1"/>
-          <w:lang w:val="es-MX"/>
+          <w:noProof/>
+          <w:color w:val="000000" w:themeColor="text1"/>
         </w:rPr>
         <w:drawing>
           <wp:inline distT="0" distB="0" distL="0" distR="0" wp14:anchorId="2E37F6C5" wp14:editId="4929B502">
@@ -826,8 +826,6 @@
           </wp:inline>
         </w:drawing>
       </w:r>
-      <w:bookmarkStart w:id="0" w:name="_GoBack"/>
-      <w:bookmarkEnd w:id="0"/>
     </w:p>
     <w:p>
       <w:pPr>
@@ -903,6 +901,106 @@
     <w:p>
       <w:pPr>
         <w:pStyle w:val="Prrafodelista"/>
+        <w:ind w:left="1080"/>
+        <w:rPr>
+          <w:color w:val="000000" w:themeColor="text1"/>
+          <w:lang w:val="es-MX"/>
+        </w:rPr>
+      </w:pPr>
+    </w:p>
+    <w:p>
+      <w:pPr>
+        <w:pStyle w:val="Prrafodelista"/>
+        <w:ind w:left="1080"/>
+        <w:rPr>
+          <w:color w:val="000000" w:themeColor="text1"/>
+          <w:lang w:val="es-MX"/>
+        </w:rPr>
+      </w:pPr>
+    </w:p>
+    <w:p>
+      <w:pPr>
+        <w:pStyle w:val="Prrafodelista"/>
+        <w:ind w:left="1080"/>
+        <w:rPr>
+          <w:color w:val="000000" w:themeColor="text1"/>
+          <w:lang w:val="es-MX"/>
+        </w:rPr>
+      </w:pPr>
+    </w:p>
+    <w:p>
+      <w:pPr>
+        <w:pStyle w:val="Prrafodelista"/>
+        <w:ind w:left="1080"/>
+        <w:rPr>
+          <w:color w:val="000000" w:themeColor="text1"/>
+          <w:lang w:val="es-MX"/>
+        </w:rPr>
+      </w:pPr>
+    </w:p>
+    <w:p>
+      <w:pPr>
+        <w:pStyle w:val="Prrafodelista"/>
+        <w:ind w:left="1080"/>
+        <w:rPr>
+          <w:color w:val="000000" w:themeColor="text1"/>
+          <w:lang w:val="es-MX"/>
+        </w:rPr>
+      </w:pPr>
+    </w:p>
+    <w:p>
+      <w:pPr>
+        <w:pStyle w:val="Prrafodelista"/>
+        <w:ind w:left="1080"/>
+        <w:rPr>
+          <w:color w:val="000000" w:themeColor="text1"/>
+          <w:lang w:val="es-MX"/>
+        </w:rPr>
+      </w:pPr>
+    </w:p>
+    <w:p>
+      <w:pPr>
+        <w:pStyle w:val="Prrafodelista"/>
+        <w:ind w:left="1080"/>
+        <w:rPr>
+          <w:color w:val="000000" w:themeColor="text1"/>
+          <w:lang w:val="es-MX"/>
+        </w:rPr>
+      </w:pPr>
+    </w:p>
+    <w:p>
+      <w:pPr>
+        <w:pStyle w:val="Prrafodelista"/>
+        <w:ind w:left="1080"/>
+        <w:rPr>
+          <w:color w:val="000000" w:themeColor="text1"/>
+          <w:lang w:val="es-MX"/>
+        </w:rPr>
+      </w:pPr>
+    </w:p>
+    <w:p>
+      <w:pPr>
+        <w:pStyle w:val="Prrafodelista"/>
+        <w:ind w:left="1080"/>
+        <w:rPr>
+          <w:color w:val="000000" w:themeColor="text1"/>
+          <w:lang w:val="es-MX"/>
+        </w:rPr>
+      </w:pPr>
+    </w:p>
+    <w:p>
+      <w:pPr>
+        <w:pStyle w:val="Prrafodelista"/>
+        <w:ind w:left="1080"/>
+        <w:rPr>
+          <w:color w:val="000000" w:themeColor="text1"/>
+          <w:lang w:val="es-MX"/>
+        </w:rPr>
+      </w:pPr>
+    </w:p>
+    <w:p>
+      <w:pPr>
+        <w:pStyle w:val="Prrafodelista"/>
         <w:numPr>
           <w:ilvl w:val="0"/>
           <w:numId w:val="3"/>
@@ -914,242 +1012,40 @@
       </w:pPr>
       <w:r>
         <w:rPr>
-          <w:color w:val="000000" w:themeColor="text1"/>
-          <w:lang w:val="es-MX"/>
-        </w:rPr>
-        <w:t>G</w:t>
-      </w:r>
-    </w:p>
-    <w:p>
-      <w:pPr>
-        <w:pStyle w:val="Prrafodelista"/>
-        <w:numPr>
-          <w:ilvl w:val="0"/>
-          <w:numId w:val="3"/>
-        </w:numPr>
-        <w:rPr>
-          <w:color w:val="000000" w:themeColor="text1"/>
-          <w:lang w:val="es-MX"/>
-        </w:rPr>
-      </w:pPr>
-      <w:r>
-        <w:rPr>
-          <w:color w:val="000000" w:themeColor="text1"/>
-          <w:lang w:val="es-MX"/>
-        </w:rPr>
-        <w:t>G</w:t>
-      </w:r>
-    </w:p>
-    <w:p>
-      <w:pPr>
-        <w:pStyle w:val="Prrafodelista"/>
-        <w:numPr>
-          <w:ilvl w:val="0"/>
-          <w:numId w:val="3"/>
-        </w:numPr>
-        <w:rPr>
-          <w:color w:val="000000" w:themeColor="text1"/>
-          <w:lang w:val="es-MX"/>
-        </w:rPr>
-      </w:pPr>
-      <w:r>
-        <w:rPr>
-          <w:color w:val="000000" w:themeColor="text1"/>
-          <w:lang w:val="es-MX"/>
-        </w:rPr>
-        <w:t>G</w:t>
-      </w:r>
-    </w:p>
-    <w:p>
-      <w:pPr>
-        <w:pStyle w:val="Prrafodelista"/>
-        <w:numPr>
-          <w:ilvl w:val="0"/>
-          <w:numId w:val="3"/>
-        </w:numPr>
-        <w:rPr>
-          <w:color w:val="000000" w:themeColor="text1"/>
-          <w:lang w:val="es-MX"/>
-        </w:rPr>
-      </w:pPr>
-      <w:r>
-        <w:rPr>
-          <w:color w:val="000000" w:themeColor="text1"/>
-          <w:lang w:val="es-MX"/>
-        </w:rPr>
-        <w:t>G</w:t>
-      </w:r>
-    </w:p>
-    <w:p>
-      <w:pPr>
-        <w:pStyle w:val="Prrafodelista"/>
-        <w:ind w:left="1080"/>
-        <w:rPr>
-          <w:color w:val="000000" w:themeColor="text1"/>
-          <w:lang w:val="es-MX"/>
-        </w:rPr>
-      </w:pPr>
-    </w:p>
-    <w:p>
-      <w:pPr>
-        <w:pStyle w:val="Prrafodelista"/>
-        <w:ind w:left="1080"/>
-        <w:rPr>
-          <w:color w:val="000000" w:themeColor="text1"/>
-          <w:lang w:val="es-MX"/>
-        </w:rPr>
-      </w:pPr>
-    </w:p>
-    <w:p>
-      <w:pPr>
-        <w:pStyle w:val="Prrafodelista"/>
-        <w:ind w:left="1080"/>
-        <w:rPr>
-          <w:color w:val="000000" w:themeColor="text1"/>
-          <w:lang w:val="es-MX"/>
-        </w:rPr>
-      </w:pPr>
-    </w:p>
-    <w:p>
-      <w:pPr>
-        <w:pStyle w:val="Prrafodelista"/>
-        <w:ind w:left="1080"/>
-        <w:rPr>
-          <w:color w:val="000000" w:themeColor="text1"/>
-          <w:lang w:val="es-MX"/>
-        </w:rPr>
-      </w:pPr>
-    </w:p>
-    <w:p>
-      <w:pPr>
-        <w:pStyle w:val="Prrafodelista"/>
-        <w:ind w:left="1080"/>
-        <w:rPr>
-          <w:color w:val="000000" w:themeColor="text1"/>
-          <w:lang w:val="es-MX"/>
-        </w:rPr>
-      </w:pPr>
-    </w:p>
-    <w:p>
-      <w:pPr>
-        <w:pStyle w:val="Prrafodelista"/>
-        <w:ind w:left="1080"/>
-        <w:rPr>
-          <w:color w:val="000000" w:themeColor="text1"/>
-          <w:lang w:val="es-MX"/>
-        </w:rPr>
-      </w:pPr>
-    </w:p>
-    <w:p>
-      <w:pPr>
-        <w:pStyle w:val="Prrafodelista"/>
-        <w:ind w:left="1080"/>
-        <w:rPr>
-          <w:color w:val="000000" w:themeColor="text1"/>
-          <w:lang w:val="es-MX"/>
-        </w:rPr>
-      </w:pPr>
-    </w:p>
-    <w:p>
-      <w:pPr>
-        <w:pStyle w:val="Prrafodelista"/>
-        <w:numPr>
-          <w:ilvl w:val="0"/>
-          <w:numId w:val="3"/>
-        </w:numPr>
-        <w:rPr>
-          <w:color w:val="000000" w:themeColor="text1"/>
-          <w:lang w:val="es-MX"/>
-        </w:rPr>
-      </w:pPr>
-      <w:r>
-        <w:rPr>
-          <w:rFonts w:ascii="Arial" w:hAnsi="Arial" w:cs="Arial"/>
-          <w:sz w:val="17"/>
-          <w:szCs w:val="17"/>
-          <w:shd w:val="clear" w:color="auto" w:fill="FAF9F8"/>
           <w:lang w:val="es-MX"/>
         </w:rPr>
         <w:lastRenderedPageBreak/>
-        <w:t>Un alumno de la clase de lógica matemática desea desarrollar un programa que calcule el factorial de un número N, el cual le dará al usuario, el factorial de un número N, definido matemáticamente como N! se obtiene como la multiplicación de todos los números que están desde el 1 hasta el N = 1 * 2 * 3 *</w:t>
-      </w:r>
-      <w:proofErr w:type="gramStart"/>
-      <w:r>
-        <w:rPr>
-          <w:rFonts w:ascii="Arial" w:hAnsi="Arial" w:cs="Arial"/>
-          <w:sz w:val="17"/>
-          <w:szCs w:val="17"/>
-          <w:shd w:val="clear" w:color="auto" w:fill="FAF9F8"/>
-          <w:lang w:val="es-MX"/>
-        </w:rPr>
-        <w:t xml:space="preserve"> ....</w:t>
-      </w:r>
-      <w:proofErr w:type="gramEnd"/>
-      <w:r>
-        <w:rPr>
-          <w:rFonts w:ascii="Arial" w:hAnsi="Arial" w:cs="Arial"/>
-          <w:sz w:val="17"/>
-          <w:szCs w:val="17"/>
-          <w:shd w:val="clear" w:color="auto" w:fill="FAF9F8"/>
-          <w:lang w:val="es-MX"/>
-        </w:rPr>
-        <w:t xml:space="preserve">. (N-2) * (N-1) * N, como se muestra en la figura, por definición </w:t>
-      </w:r>
-      <w:proofErr w:type="gramStart"/>
-      <w:r>
-        <w:rPr>
-          <w:rFonts w:ascii="Arial" w:hAnsi="Arial" w:cs="Arial"/>
-          <w:sz w:val="17"/>
-          <w:szCs w:val="17"/>
-          <w:shd w:val="clear" w:color="auto" w:fill="FAF9F8"/>
-          <w:lang w:val="es-MX"/>
-        </w:rPr>
-        <w:t>el factorial</w:t>
-      </w:r>
-      <w:proofErr w:type="gramEnd"/>
-      <w:r>
-        <w:rPr>
-          <w:rFonts w:ascii="Arial" w:hAnsi="Arial" w:cs="Arial"/>
-          <w:sz w:val="17"/>
-          <w:szCs w:val="17"/>
-          <w:shd w:val="clear" w:color="auto" w:fill="FAF9F8"/>
-          <w:lang w:val="es-MX"/>
-        </w:rPr>
-        <w:t xml:space="preserve"> de 0 es 1.</w:t>
-      </w:r>
-    </w:p>
-    <w:p>
-      <w:pPr>
-        <w:pStyle w:val="Prrafodelista"/>
-        <w:ind w:left="1080"/>
-        <w:rPr>
-          <w:rFonts w:ascii="Arial" w:hAnsi="Arial" w:cs="Arial"/>
-          <w:sz w:val="17"/>
-          <w:szCs w:val="17"/>
-          <w:shd w:val="clear" w:color="auto" w:fill="FAF9F8"/>
-          <w:lang w:val="es-MX"/>
-        </w:rPr>
-      </w:pPr>
-    </w:p>
-    <w:p>
-      <w:pPr>
-        <w:pStyle w:val="Prrafodelista"/>
-        <w:ind w:left="1080"/>
-        <w:rPr>
-          <w:color w:val="000000" w:themeColor="text1"/>
-          <w:lang w:val="es-MX"/>
-        </w:rPr>
-      </w:pPr>
-      <w:r>
-        <w:rPr>
-          <w:noProof/>
-          <w:color w:val="000000" w:themeColor="text1"/>
+        <w:t>Suponga que se tiene un conjunto de calificaciones de un grupo de 40 alumnos. Realizar un algoritmo para calcular la calificación promedio y la calificación más baja de todo el grupo.</w:t>
+      </w:r>
+    </w:p>
+    <w:p>
+      <w:pPr>
+        <w:pStyle w:val="Prrafodelista"/>
+        <w:ind w:left="1080"/>
+        <w:rPr>
+          <w:lang w:val="es-MX"/>
+        </w:rPr>
+      </w:pPr>
+    </w:p>
+    <w:p>
+      <w:pPr>
+        <w:pStyle w:val="Prrafodelista"/>
+        <w:ind w:left="1080"/>
+        <w:rPr>
+          <w:color w:val="000000" w:themeColor="text1"/>
+          <w:lang w:val="es-MX"/>
+        </w:rPr>
+      </w:pPr>
+      <w:r>
+        <w:rPr>
+          <w:color w:val="000000" w:themeColor="text1"/>
+          <w:lang w:val="es-MX"/>
         </w:rPr>
         <w:drawing>
-          <wp:inline distT="0" distB="0" distL="0" distR="0" wp14:anchorId="78F05789" wp14:editId="35D913B3">
-            <wp:extent cx="5612130" cy="2813050"/>
-            <wp:effectExtent l="0" t="0" r="7620" b="6350"/>
-            <wp:docPr id="9" name="Imagen 9"/>
+          <wp:inline distT="0" distB="0" distL="0" distR="0" wp14:anchorId="3FFD3B6B" wp14:editId="0B40FEE3">
+            <wp:extent cx="5612130" cy="5198745"/>
+            <wp:effectExtent l="0" t="0" r="7620" b="1905"/>
+            <wp:docPr id="12" name="Imagen 12"/>
             <wp:cNvGraphicFramePr>
               <a:graphicFrameLocks xmlns:a="http://schemas.openxmlformats.org/drawingml/2006/main" noChangeAspect="1"/>
             </wp:cNvGraphicFramePr>
@@ -1169,7 +1065,7 @@
                   <pic:spPr>
                     <a:xfrm>
                       <a:off x="0" y="0"/>
-                      <a:ext cx="5612130" cy="2813050"/>
+                      <a:ext cx="5612130" cy="5198745"/>
                     </a:xfrm>
                     <a:prstGeom prst="rect">
                       <a:avLst/>
@@ -1187,32 +1083,28 @@
         <w:pStyle w:val="Prrafodelista"/>
         <w:ind w:left="1080"/>
         <w:rPr>
-          <w:rFonts w:ascii="Arial" w:hAnsi="Arial" w:cs="Arial"/>
-          <w:sz w:val="17"/>
-          <w:szCs w:val="17"/>
-          <w:shd w:val="clear" w:color="auto" w:fill="FAF9F8"/>
-        </w:rPr>
-      </w:pPr>
-    </w:p>
-    <w:p>
-      <w:pPr>
-        <w:pStyle w:val="Prrafodelista"/>
-        <w:ind w:left="1080"/>
-        <w:rPr>
-          <w:color w:val="000000" w:themeColor="text1"/>
-          <w:lang w:val="es-MX"/>
-        </w:rPr>
-      </w:pPr>
-      <w:r>
-        <w:rPr>
-          <w:noProof/>
-          <w:color w:val="000000" w:themeColor="text1"/>
-        </w:rPr>
+          <w:lang w:val="es-MX"/>
+        </w:rPr>
+      </w:pPr>
+    </w:p>
+    <w:p>
+      <w:pPr>
+        <w:pStyle w:val="Prrafodelista"/>
+        <w:ind w:left="1080"/>
+        <w:rPr>
+          <w:lang w:val="es-MX"/>
+        </w:rPr>
+      </w:pPr>
+      <w:r>
+        <w:rPr>
+          <w:lang w:val="es-MX"/>
+        </w:rPr>
+        <w:lastRenderedPageBreak/>
         <w:drawing>
-          <wp:inline distT="0" distB="0" distL="0" distR="0" wp14:anchorId="5A8F505F" wp14:editId="30FFD9F5">
-            <wp:extent cx="5612130" cy="1737360"/>
-            <wp:effectExtent l="0" t="0" r="7620" b="0"/>
-            <wp:docPr id="7" name="Imagen 7"/>
+          <wp:inline distT="0" distB="0" distL="0" distR="0" wp14:anchorId="2E11A8E3" wp14:editId="6CDF90BA">
+            <wp:extent cx="5612130" cy="2914015"/>
+            <wp:effectExtent l="0" t="0" r="7620" b="635"/>
+            <wp:docPr id="4" name="Imagen 4"/>
             <wp:cNvGraphicFramePr>
               <a:graphicFrameLocks xmlns:a="http://schemas.openxmlformats.org/drawingml/2006/main" noChangeAspect="1"/>
             </wp:cNvGraphicFramePr>
@@ -1232,6 +1124,410 @@
                   <pic:spPr>
                     <a:xfrm>
                       <a:off x="0" y="0"/>
+                      <a:ext cx="5612130" cy="2914015"/>
+                    </a:xfrm>
+                    <a:prstGeom prst="rect">
+                      <a:avLst/>
+                    </a:prstGeom>
+                  </pic:spPr>
+                </pic:pic>
+              </a:graphicData>
+            </a:graphic>
+          </wp:inline>
+        </w:drawing>
+      </w:r>
+    </w:p>
+    <w:p>
+      <w:pPr>
+        <w:pStyle w:val="Prrafodelista"/>
+        <w:ind w:left="1080"/>
+        <w:rPr>
+          <w:lang w:val="es-MX"/>
+        </w:rPr>
+      </w:pPr>
+      <w:r>
+        <w:rPr>
+          <w:lang w:val="es-MX"/>
+        </w:rPr>
+        <w:drawing>
+          <wp:inline distT="0" distB="0" distL="0" distR="0" wp14:anchorId="7C5240A1" wp14:editId="38FE150D">
+            <wp:extent cx="5612130" cy="3265805"/>
+            <wp:effectExtent l="0" t="0" r="7620" b="0"/>
+            <wp:docPr id="6" name="Imagen 6"/>
+            <wp:cNvGraphicFramePr>
+              <a:graphicFrameLocks xmlns:a="http://schemas.openxmlformats.org/drawingml/2006/main" noChangeAspect="1"/>
+            </wp:cNvGraphicFramePr>
+            <a:graphic xmlns:a="http://schemas.openxmlformats.org/drawingml/2006/main">
+              <a:graphicData uri="http://schemas.openxmlformats.org/drawingml/2006/picture">
+                <pic:pic xmlns:pic="http://schemas.openxmlformats.org/drawingml/2006/picture">
+                  <pic:nvPicPr>
+                    <pic:cNvPr id="1" name=""/>
+                    <pic:cNvPicPr/>
+                  </pic:nvPicPr>
+                  <pic:blipFill>
+                    <a:blip r:embed="rId13"/>
+                    <a:stretch>
+                      <a:fillRect/>
+                    </a:stretch>
+                  </pic:blipFill>
+                  <pic:spPr>
+                    <a:xfrm>
+                      <a:off x="0" y="0"/>
+                      <a:ext cx="5612130" cy="3265805"/>
+                    </a:xfrm>
+                    <a:prstGeom prst="rect">
+                      <a:avLst/>
+                    </a:prstGeom>
+                  </pic:spPr>
+                </pic:pic>
+              </a:graphicData>
+            </a:graphic>
+          </wp:inline>
+        </w:drawing>
+      </w:r>
+    </w:p>
+    <w:p>
+      <w:pPr>
+        <w:pStyle w:val="Prrafodelista"/>
+        <w:ind w:left="1080"/>
+        <w:rPr>
+          <w:lang w:val="es-MX"/>
+        </w:rPr>
+      </w:pPr>
+    </w:p>
+    <w:p>
+      <w:pPr>
+        <w:pStyle w:val="Prrafodelista"/>
+        <w:ind w:left="1080"/>
+        <w:rPr>
+          <w:color w:val="000000" w:themeColor="text1"/>
+          <w:lang w:val="es-MX"/>
+        </w:rPr>
+      </w:pPr>
+    </w:p>
+    <w:p>
+      <w:pPr>
+        <w:pStyle w:val="Prrafodelista"/>
+        <w:ind w:left="1080"/>
+        <w:rPr>
+          <w:color w:val="000000" w:themeColor="text1"/>
+          <w:lang w:val="es-MX"/>
+        </w:rPr>
+      </w:pPr>
+    </w:p>
+    <w:p>
+      <w:pPr>
+        <w:pStyle w:val="Prrafodelista"/>
+        <w:numPr>
+          <w:ilvl w:val="0"/>
+          <w:numId w:val="3"/>
+        </w:numPr>
+        <w:rPr>
+          <w:color w:val="000000" w:themeColor="text1"/>
+          <w:lang w:val="es-MX"/>
+        </w:rPr>
+      </w:pPr>
+      <w:r>
+        <w:rPr>
+          <w:color w:val="000000" w:themeColor="text1"/>
+          <w:lang w:val="es-MX"/>
+        </w:rPr>
+        <w:t>G</w:t>
+      </w:r>
+      <w:bookmarkStart w:id="0" w:name="_GoBack"/>
+      <w:bookmarkEnd w:id="0"/>
+    </w:p>
+    <w:p>
+      <w:pPr>
+        <w:pStyle w:val="Prrafodelista"/>
+        <w:numPr>
+          <w:ilvl w:val="0"/>
+          <w:numId w:val="3"/>
+        </w:numPr>
+        <w:rPr>
+          <w:color w:val="000000" w:themeColor="text1"/>
+          <w:lang w:val="es-MX"/>
+        </w:rPr>
+      </w:pPr>
+      <w:r>
+        <w:rPr>
+          <w:color w:val="000000" w:themeColor="text1"/>
+          <w:lang w:val="es-MX"/>
+        </w:rPr>
+        <w:t>G</w:t>
+      </w:r>
+    </w:p>
+    <w:p>
+      <w:pPr>
+        <w:pStyle w:val="Prrafodelista"/>
+        <w:numPr>
+          <w:ilvl w:val="0"/>
+          <w:numId w:val="3"/>
+        </w:numPr>
+        <w:rPr>
+          <w:color w:val="000000" w:themeColor="text1"/>
+          <w:lang w:val="es-MX"/>
+        </w:rPr>
+      </w:pPr>
+      <w:r>
+        <w:rPr>
+          <w:color w:val="000000" w:themeColor="text1"/>
+          <w:lang w:val="es-MX"/>
+        </w:rPr>
+        <w:t>G</w:t>
+      </w:r>
+    </w:p>
+    <w:p>
+      <w:pPr>
+        <w:pStyle w:val="Prrafodelista"/>
+        <w:ind w:left="1080"/>
+        <w:rPr>
+          <w:color w:val="000000" w:themeColor="text1"/>
+          <w:lang w:val="es-MX"/>
+        </w:rPr>
+      </w:pPr>
+    </w:p>
+    <w:p>
+      <w:pPr>
+        <w:pStyle w:val="Prrafodelista"/>
+        <w:ind w:left="1080"/>
+        <w:rPr>
+          <w:color w:val="000000" w:themeColor="text1"/>
+          <w:lang w:val="es-MX"/>
+        </w:rPr>
+      </w:pPr>
+    </w:p>
+    <w:p>
+      <w:pPr>
+        <w:pStyle w:val="Prrafodelista"/>
+        <w:ind w:left="1080"/>
+        <w:rPr>
+          <w:color w:val="000000" w:themeColor="text1"/>
+          <w:lang w:val="es-MX"/>
+        </w:rPr>
+      </w:pPr>
+    </w:p>
+    <w:p>
+      <w:pPr>
+        <w:pStyle w:val="Prrafodelista"/>
+        <w:ind w:left="1080"/>
+        <w:rPr>
+          <w:color w:val="000000" w:themeColor="text1"/>
+          <w:lang w:val="es-MX"/>
+        </w:rPr>
+      </w:pPr>
+    </w:p>
+    <w:p>
+      <w:pPr>
+        <w:pStyle w:val="Prrafodelista"/>
+        <w:ind w:left="1080"/>
+        <w:rPr>
+          <w:color w:val="000000" w:themeColor="text1"/>
+          <w:lang w:val="es-MX"/>
+        </w:rPr>
+      </w:pPr>
+    </w:p>
+    <w:p>
+      <w:pPr>
+        <w:pStyle w:val="Prrafodelista"/>
+        <w:ind w:left="1080"/>
+        <w:rPr>
+          <w:color w:val="000000" w:themeColor="text1"/>
+          <w:lang w:val="es-MX"/>
+        </w:rPr>
+      </w:pPr>
+    </w:p>
+    <w:p>
+      <w:pPr>
+        <w:pStyle w:val="Prrafodelista"/>
+        <w:ind w:left="1080"/>
+        <w:rPr>
+          <w:color w:val="000000" w:themeColor="text1"/>
+          <w:lang w:val="es-MX"/>
+        </w:rPr>
+      </w:pPr>
+    </w:p>
+    <w:p>
+      <w:pPr>
+        <w:pStyle w:val="Prrafodelista"/>
+        <w:numPr>
+          <w:ilvl w:val="0"/>
+          <w:numId w:val="3"/>
+        </w:numPr>
+        <w:rPr>
+          <w:color w:val="000000" w:themeColor="text1"/>
+          <w:lang w:val="es-MX"/>
+        </w:rPr>
+      </w:pPr>
+      <w:r>
+        <w:rPr>
+          <w:rFonts w:ascii="Arial" w:hAnsi="Arial" w:cs="Arial"/>
+          <w:sz w:val="17"/>
+          <w:szCs w:val="17"/>
+          <w:shd w:val="clear" w:color="auto" w:fill="FAF9F8"/>
+          <w:lang w:val="es-MX"/>
+        </w:rPr>
+        <w:t>Un alumno de la clase de lógica matemática desea desarrollar un programa que calcule el factorial de un número N, el cual le dará al usuario, el factorial de un número N, definido matemáticamente como N! se obtiene como la multiplicación de todos los números que están desde el 1 hasta el N = 1 * 2 * 3 *</w:t>
+      </w:r>
+      <w:proofErr w:type="gramStart"/>
+      <w:r>
+        <w:rPr>
+          <w:rFonts w:ascii="Arial" w:hAnsi="Arial" w:cs="Arial"/>
+          <w:sz w:val="17"/>
+          <w:szCs w:val="17"/>
+          <w:shd w:val="clear" w:color="auto" w:fill="FAF9F8"/>
+          <w:lang w:val="es-MX"/>
+        </w:rPr>
+        <w:t xml:space="preserve"> ....</w:t>
+      </w:r>
+      <w:proofErr w:type="gramEnd"/>
+      <w:r>
+        <w:rPr>
+          <w:rFonts w:ascii="Arial" w:hAnsi="Arial" w:cs="Arial"/>
+          <w:sz w:val="17"/>
+          <w:szCs w:val="17"/>
+          <w:shd w:val="clear" w:color="auto" w:fill="FAF9F8"/>
+          <w:lang w:val="es-MX"/>
+        </w:rPr>
+        <w:t xml:space="preserve">. (N-2) * (N-1) * N, como se muestra en la figura, por definición </w:t>
+      </w:r>
+      <w:proofErr w:type="gramStart"/>
+      <w:r>
+        <w:rPr>
+          <w:rFonts w:ascii="Arial" w:hAnsi="Arial" w:cs="Arial"/>
+          <w:sz w:val="17"/>
+          <w:szCs w:val="17"/>
+          <w:shd w:val="clear" w:color="auto" w:fill="FAF9F8"/>
+          <w:lang w:val="es-MX"/>
+        </w:rPr>
+        <w:t>el factorial</w:t>
+      </w:r>
+      <w:proofErr w:type="gramEnd"/>
+      <w:r>
+        <w:rPr>
+          <w:rFonts w:ascii="Arial" w:hAnsi="Arial" w:cs="Arial"/>
+          <w:sz w:val="17"/>
+          <w:szCs w:val="17"/>
+          <w:shd w:val="clear" w:color="auto" w:fill="FAF9F8"/>
+          <w:lang w:val="es-MX"/>
+        </w:rPr>
+        <w:t xml:space="preserve"> de 0 es 1.</w:t>
+      </w:r>
+    </w:p>
+    <w:p>
+      <w:pPr>
+        <w:pStyle w:val="Prrafodelista"/>
+        <w:ind w:left="1080"/>
+        <w:rPr>
+          <w:rFonts w:ascii="Arial" w:hAnsi="Arial" w:cs="Arial"/>
+          <w:sz w:val="17"/>
+          <w:szCs w:val="17"/>
+          <w:shd w:val="clear" w:color="auto" w:fill="FAF9F8"/>
+          <w:lang w:val="es-MX"/>
+        </w:rPr>
+      </w:pPr>
+    </w:p>
+    <w:p>
+      <w:pPr>
+        <w:pStyle w:val="Prrafodelista"/>
+        <w:ind w:left="1080"/>
+        <w:rPr>
+          <w:color w:val="000000" w:themeColor="text1"/>
+          <w:lang w:val="es-MX"/>
+        </w:rPr>
+      </w:pPr>
+      <w:r>
+        <w:rPr>
+          <w:noProof/>
+          <w:color w:val="000000" w:themeColor="text1"/>
+        </w:rPr>
+        <w:drawing>
+          <wp:inline distT="0" distB="0" distL="0" distR="0" wp14:anchorId="78F05789" wp14:editId="35D913B3">
+            <wp:extent cx="5612130" cy="2813050"/>
+            <wp:effectExtent l="0" t="0" r="7620" b="6350"/>
+            <wp:docPr id="9" name="Imagen 9"/>
+            <wp:cNvGraphicFramePr>
+              <a:graphicFrameLocks xmlns:a="http://schemas.openxmlformats.org/drawingml/2006/main" noChangeAspect="1"/>
+            </wp:cNvGraphicFramePr>
+            <a:graphic xmlns:a="http://schemas.openxmlformats.org/drawingml/2006/main">
+              <a:graphicData uri="http://schemas.openxmlformats.org/drawingml/2006/picture">
+                <pic:pic xmlns:pic="http://schemas.openxmlformats.org/drawingml/2006/picture">
+                  <pic:nvPicPr>
+                    <pic:cNvPr id="1" name=""/>
+                    <pic:cNvPicPr/>
+                  </pic:nvPicPr>
+                  <pic:blipFill>
+                    <a:blip r:embed="rId14"/>
+                    <a:stretch>
+                      <a:fillRect/>
+                    </a:stretch>
+                  </pic:blipFill>
+                  <pic:spPr>
+                    <a:xfrm>
+                      <a:off x="0" y="0"/>
+                      <a:ext cx="5612130" cy="2813050"/>
+                    </a:xfrm>
+                    <a:prstGeom prst="rect">
+                      <a:avLst/>
+                    </a:prstGeom>
+                  </pic:spPr>
+                </pic:pic>
+              </a:graphicData>
+            </a:graphic>
+          </wp:inline>
+        </w:drawing>
+      </w:r>
+    </w:p>
+    <w:p>
+      <w:pPr>
+        <w:pStyle w:val="Prrafodelista"/>
+        <w:ind w:left="1080"/>
+        <w:rPr>
+          <w:rFonts w:ascii="Arial" w:hAnsi="Arial" w:cs="Arial"/>
+          <w:sz w:val="17"/>
+          <w:szCs w:val="17"/>
+          <w:shd w:val="clear" w:color="auto" w:fill="FAF9F8"/>
+        </w:rPr>
+      </w:pPr>
+    </w:p>
+    <w:p>
+      <w:pPr>
+        <w:pStyle w:val="Prrafodelista"/>
+        <w:ind w:left="1080"/>
+        <w:rPr>
+          <w:color w:val="000000" w:themeColor="text1"/>
+          <w:lang w:val="es-MX"/>
+        </w:rPr>
+      </w:pPr>
+      <w:r>
+        <w:rPr>
+          <w:noProof/>
+          <w:color w:val="000000" w:themeColor="text1"/>
+        </w:rPr>
+        <w:drawing>
+          <wp:inline distT="0" distB="0" distL="0" distR="0" wp14:anchorId="5A8F505F" wp14:editId="30FFD9F5">
+            <wp:extent cx="5612130" cy="1737360"/>
+            <wp:effectExtent l="0" t="0" r="7620" b="0"/>
+            <wp:docPr id="7" name="Imagen 7"/>
+            <wp:cNvGraphicFramePr>
+              <a:graphicFrameLocks xmlns:a="http://schemas.openxmlformats.org/drawingml/2006/main" noChangeAspect="1"/>
+            </wp:cNvGraphicFramePr>
+            <a:graphic xmlns:a="http://schemas.openxmlformats.org/drawingml/2006/main">
+              <a:graphicData uri="http://schemas.openxmlformats.org/drawingml/2006/picture">
+                <pic:pic xmlns:pic="http://schemas.openxmlformats.org/drawingml/2006/picture">
+                  <pic:nvPicPr>
+                    <pic:cNvPr id="1" name=""/>
+                    <pic:cNvPicPr/>
+                  </pic:nvPicPr>
+                  <pic:blipFill>
+                    <a:blip r:embed="rId15"/>
+                    <a:stretch>
+                      <a:fillRect/>
+                    </a:stretch>
+                  </pic:blipFill>
+                  <pic:spPr>
+                    <a:xfrm>
+                      <a:off x="0" y="0"/>
                       <a:ext cx="5612130" cy="1737360"/>
                     </a:xfrm>
                     <a:prstGeom prst="rect">
@@ -1275,7 +1571,7 @@
                     <pic:cNvPicPr/>
                   </pic:nvPicPr>
                   <pic:blipFill>
-                    <a:blip r:embed="rId13"/>
+                    <a:blip r:embed="rId16"/>
                     <a:stretch>
                       <a:fillRect/>
                     </a:stretch>

</xml_diff>

<commit_message>
Ejercicios For Finalizados, Se realiza Ejercicios While 1,2,3
</commit_message>
<xml_diff>
--- a/Ciclos/ejerciciosGuia4/EJERCICIOS EVIDENCIAS FOR - WHILE - DOWHILE.docx
+++ b/Ciclos/ejerciciosGuia4/EJERCICIOS EVIDENCIAS FOR - WHILE - DOWHILE.docx
@@ -1218,6 +1218,76 @@
     <w:p>
       <w:pPr>
         <w:pStyle w:val="Prrafodelista"/>
+        <w:ind w:left="1080"/>
+        <w:rPr>
+          <w:color w:val="000000" w:themeColor="text1"/>
+          <w:lang w:val="es-MX"/>
+        </w:rPr>
+      </w:pPr>
+    </w:p>
+    <w:p>
+      <w:pPr>
+        <w:pStyle w:val="Prrafodelista"/>
+        <w:ind w:left="1080"/>
+        <w:rPr>
+          <w:color w:val="000000" w:themeColor="text1"/>
+          <w:lang w:val="es-MX"/>
+        </w:rPr>
+      </w:pPr>
+    </w:p>
+    <w:p>
+      <w:pPr>
+        <w:pStyle w:val="Prrafodelista"/>
+        <w:ind w:left="1080"/>
+        <w:rPr>
+          <w:color w:val="000000" w:themeColor="text1"/>
+          <w:lang w:val="es-MX"/>
+        </w:rPr>
+      </w:pPr>
+    </w:p>
+    <w:p>
+      <w:pPr>
+        <w:pStyle w:val="Prrafodelista"/>
+        <w:ind w:left="1080"/>
+        <w:rPr>
+          <w:color w:val="000000" w:themeColor="text1"/>
+          <w:lang w:val="es-MX"/>
+        </w:rPr>
+      </w:pPr>
+    </w:p>
+    <w:p>
+      <w:pPr>
+        <w:pStyle w:val="Prrafodelista"/>
+        <w:ind w:left="1080"/>
+        <w:rPr>
+          <w:color w:val="000000" w:themeColor="text1"/>
+          <w:lang w:val="es-MX"/>
+        </w:rPr>
+      </w:pPr>
+    </w:p>
+    <w:p>
+      <w:pPr>
+        <w:pStyle w:val="Prrafodelista"/>
+        <w:ind w:left="1080"/>
+        <w:rPr>
+          <w:color w:val="000000" w:themeColor="text1"/>
+          <w:lang w:val="es-MX"/>
+        </w:rPr>
+      </w:pPr>
+    </w:p>
+    <w:p>
+      <w:pPr>
+        <w:pStyle w:val="Prrafodelista"/>
+        <w:ind w:left="1080"/>
+        <w:rPr>
+          <w:color w:val="000000" w:themeColor="text1"/>
+          <w:lang w:val="es-MX"/>
+        </w:rPr>
+      </w:pPr>
+    </w:p>
+    <w:p>
+      <w:pPr>
+        <w:pStyle w:val="Prrafodelista"/>
         <w:numPr>
           <w:ilvl w:val="0"/>
           <w:numId w:val="3"/>
@@ -1229,223 +1299,52 @@
       </w:pPr>
       <w:r>
         <w:rPr>
-          <w:color w:val="000000" w:themeColor="text1"/>
-          <w:lang w:val="es-MX"/>
-        </w:rPr>
-        <w:t>G</w:t>
-      </w:r>
-      <w:bookmarkStart w:id="0" w:name="_GoBack"/>
-      <w:bookmarkEnd w:id="0"/>
-    </w:p>
-    <w:p>
-      <w:pPr>
-        <w:pStyle w:val="Prrafodelista"/>
-        <w:numPr>
-          <w:ilvl w:val="0"/>
-          <w:numId w:val="3"/>
-        </w:numPr>
-        <w:rPr>
-          <w:color w:val="000000" w:themeColor="text1"/>
-          <w:lang w:val="es-MX"/>
-        </w:rPr>
-      </w:pPr>
-      <w:r>
-        <w:rPr>
-          <w:color w:val="000000" w:themeColor="text1"/>
-          <w:lang w:val="es-MX"/>
-        </w:rPr>
-        <w:t>G</w:t>
-      </w:r>
-    </w:p>
-    <w:p>
-      <w:pPr>
-        <w:pStyle w:val="Prrafodelista"/>
-        <w:numPr>
-          <w:ilvl w:val="0"/>
-          <w:numId w:val="3"/>
-        </w:numPr>
-        <w:rPr>
-          <w:color w:val="000000" w:themeColor="text1"/>
-          <w:lang w:val="es-MX"/>
-        </w:rPr>
-      </w:pPr>
-      <w:r>
-        <w:rPr>
-          <w:color w:val="000000" w:themeColor="text1"/>
-          <w:lang w:val="es-MX"/>
-        </w:rPr>
-        <w:t>G</w:t>
-      </w:r>
-    </w:p>
-    <w:p>
-      <w:pPr>
-        <w:pStyle w:val="Prrafodelista"/>
-        <w:ind w:left="1080"/>
-        <w:rPr>
-          <w:color w:val="000000" w:themeColor="text1"/>
-          <w:lang w:val="es-MX"/>
-        </w:rPr>
-      </w:pPr>
-    </w:p>
-    <w:p>
-      <w:pPr>
-        <w:pStyle w:val="Prrafodelista"/>
-        <w:ind w:left="1080"/>
-        <w:rPr>
-          <w:color w:val="000000" w:themeColor="text1"/>
-          <w:lang w:val="es-MX"/>
-        </w:rPr>
-      </w:pPr>
-    </w:p>
-    <w:p>
-      <w:pPr>
-        <w:pStyle w:val="Prrafodelista"/>
-        <w:ind w:left="1080"/>
-        <w:rPr>
-          <w:color w:val="000000" w:themeColor="text1"/>
-          <w:lang w:val="es-MX"/>
-        </w:rPr>
-      </w:pPr>
-    </w:p>
-    <w:p>
-      <w:pPr>
-        <w:pStyle w:val="Prrafodelista"/>
-        <w:ind w:left="1080"/>
-        <w:rPr>
-          <w:color w:val="000000" w:themeColor="text1"/>
-          <w:lang w:val="es-MX"/>
-        </w:rPr>
-      </w:pPr>
-    </w:p>
-    <w:p>
-      <w:pPr>
-        <w:pStyle w:val="Prrafodelista"/>
-        <w:ind w:left="1080"/>
-        <w:rPr>
-          <w:color w:val="000000" w:themeColor="text1"/>
-          <w:lang w:val="es-MX"/>
-        </w:rPr>
-      </w:pPr>
-    </w:p>
-    <w:p>
-      <w:pPr>
-        <w:pStyle w:val="Prrafodelista"/>
-        <w:ind w:left="1080"/>
-        <w:rPr>
-          <w:color w:val="000000" w:themeColor="text1"/>
-          <w:lang w:val="es-MX"/>
-        </w:rPr>
-      </w:pPr>
-    </w:p>
-    <w:p>
-      <w:pPr>
-        <w:pStyle w:val="Prrafodelista"/>
-        <w:ind w:left="1080"/>
-        <w:rPr>
-          <w:color w:val="000000" w:themeColor="text1"/>
-          <w:lang w:val="es-MX"/>
-        </w:rPr>
-      </w:pPr>
-    </w:p>
-    <w:p>
-      <w:pPr>
-        <w:pStyle w:val="Prrafodelista"/>
-        <w:numPr>
-          <w:ilvl w:val="0"/>
-          <w:numId w:val="3"/>
-        </w:numPr>
-        <w:rPr>
-          <w:color w:val="000000" w:themeColor="text1"/>
-          <w:lang w:val="es-MX"/>
-        </w:rPr>
-      </w:pPr>
-      <w:r>
-        <w:rPr>
-          <w:rFonts w:ascii="Arial" w:hAnsi="Arial" w:cs="Arial"/>
-          <w:sz w:val="17"/>
-          <w:szCs w:val="17"/>
-          <w:shd w:val="clear" w:color="auto" w:fill="FAF9F8"/>
-          <w:lang w:val="es-MX"/>
-        </w:rPr>
-        <w:t>Un alumno de la clase de lógica matemática desea desarrollar un programa que calcule el factorial de un número N, el cual le dará al usuario, el factorial de un número N, definido matemáticamente como N! se obtiene como la multiplicación de todos los números que están desde el 1 hasta el N = 1 * 2 * 3 *</w:t>
-      </w:r>
-      <w:proofErr w:type="gramStart"/>
-      <w:r>
-        <w:rPr>
-          <w:rFonts w:ascii="Arial" w:hAnsi="Arial" w:cs="Arial"/>
-          <w:sz w:val="17"/>
-          <w:szCs w:val="17"/>
-          <w:shd w:val="clear" w:color="auto" w:fill="FAF9F8"/>
-          <w:lang w:val="es-MX"/>
-        </w:rPr>
-        <w:t xml:space="preserve"> ....</w:t>
-      </w:r>
-      <w:proofErr w:type="gramEnd"/>
-      <w:r>
-        <w:rPr>
-          <w:rFonts w:ascii="Arial" w:hAnsi="Arial" w:cs="Arial"/>
-          <w:sz w:val="17"/>
-          <w:szCs w:val="17"/>
-          <w:shd w:val="clear" w:color="auto" w:fill="FAF9F8"/>
-          <w:lang w:val="es-MX"/>
-        </w:rPr>
-        <w:t xml:space="preserve">. (N-2) * (N-1) * N, como se muestra en la figura, por definición </w:t>
-      </w:r>
-      <w:proofErr w:type="gramStart"/>
-      <w:r>
-        <w:rPr>
-          <w:rFonts w:ascii="Arial" w:hAnsi="Arial" w:cs="Arial"/>
-          <w:sz w:val="17"/>
-          <w:szCs w:val="17"/>
-          <w:shd w:val="clear" w:color="auto" w:fill="FAF9F8"/>
-          <w:lang w:val="es-MX"/>
-        </w:rPr>
-        <w:t>el factorial</w:t>
-      </w:r>
-      <w:proofErr w:type="gramEnd"/>
-      <w:r>
-        <w:rPr>
-          <w:rFonts w:ascii="Arial" w:hAnsi="Arial" w:cs="Arial"/>
-          <w:sz w:val="17"/>
-          <w:szCs w:val="17"/>
-          <w:shd w:val="clear" w:color="auto" w:fill="FAF9F8"/>
-          <w:lang w:val="es-MX"/>
-        </w:rPr>
-        <w:t xml:space="preserve"> de 0 es 1.</w:t>
-      </w:r>
-    </w:p>
-    <w:p>
-      <w:pPr>
-        <w:pStyle w:val="Prrafodelista"/>
-        <w:ind w:left="1080"/>
-        <w:rPr>
-          <w:rFonts w:ascii="Arial" w:hAnsi="Arial" w:cs="Arial"/>
-          <w:sz w:val="17"/>
-          <w:szCs w:val="17"/>
-          <w:shd w:val="clear" w:color="auto" w:fill="FAF9F8"/>
-          <w:lang w:val="es-MX"/>
-        </w:rPr>
-      </w:pPr>
-    </w:p>
-    <w:p>
-      <w:pPr>
-        <w:pStyle w:val="Prrafodelista"/>
-        <w:ind w:left="1080"/>
-        <w:rPr>
-          <w:color w:val="000000" w:themeColor="text1"/>
-          <w:lang w:val="es-MX"/>
-        </w:rPr>
-      </w:pPr>
-      <w:r>
-        <w:rPr>
-          <w:noProof/>
-          <w:color w:val="000000" w:themeColor="text1"/>
+          <w:lang w:val="es-MX"/>
+        </w:rPr>
+        <w:lastRenderedPageBreak/>
+        <w:t xml:space="preserve">Calcular e imprimir la tabla de multiplicar de un número cualquiera. Imprimir el multiplicando, el multiplicador y el </w:t>
+      </w:r>
+      <w:r>
+        <w:rPr>
+          <w:lang w:val="es-CO"/>
+        </w:rPr>
+        <w:t>producto</w:t>
+      </w:r>
+      <w:r>
+        <w:rPr>
+          <w:lang w:val="es-MX"/>
+        </w:rPr>
+        <w:t>.</w:t>
+      </w:r>
+    </w:p>
+    <w:p>
+      <w:pPr>
+        <w:pStyle w:val="Prrafodelista"/>
+        <w:ind w:left="1080"/>
+        <w:rPr>
+          <w:lang w:val="es-MX"/>
+        </w:rPr>
+      </w:pPr>
+    </w:p>
+    <w:p>
+      <w:pPr>
+        <w:pStyle w:val="Prrafodelista"/>
+        <w:ind w:left="1080"/>
+        <w:rPr>
+          <w:color w:val="000000" w:themeColor="text1"/>
+          <w:lang w:val="es-MX"/>
+        </w:rPr>
+      </w:pPr>
+      <w:r>
+        <w:rPr>
+          <w:color w:val="000000" w:themeColor="text1"/>
+          <w:lang w:val="es-MX"/>
         </w:rPr>
         <w:drawing>
-          <wp:inline distT="0" distB="0" distL="0" distR="0" wp14:anchorId="78F05789" wp14:editId="35D913B3">
-            <wp:extent cx="5612130" cy="2813050"/>
-            <wp:effectExtent l="0" t="0" r="7620" b="6350"/>
-            <wp:docPr id="9" name="Imagen 9"/>
+          <wp:inline distT="0" distB="0" distL="0" distR="0" wp14:anchorId="4D73829F" wp14:editId="65E81C18">
+            <wp:extent cx="5612130" cy="3479165"/>
+            <wp:effectExtent l="0" t="0" r="7620" b="6985"/>
+            <wp:docPr id="14" name="Imagen 14"/>
             <wp:cNvGraphicFramePr>
               <a:graphicFrameLocks xmlns:a="http://schemas.openxmlformats.org/drawingml/2006/main" noChangeAspect="1"/>
             </wp:cNvGraphicFramePr>
@@ -1465,7 +1364,7 @@
                   <pic:spPr>
                     <a:xfrm>
                       <a:off x="0" y="0"/>
-                      <a:ext cx="5612130" cy="2813050"/>
+                      <a:ext cx="5612130" cy="3479165"/>
                     </a:xfrm>
                     <a:prstGeom prst="rect">
                       <a:avLst/>
@@ -1483,32 +1382,29 @@
         <w:pStyle w:val="Prrafodelista"/>
         <w:ind w:left="1080"/>
         <w:rPr>
-          <w:rFonts w:ascii="Arial" w:hAnsi="Arial" w:cs="Arial"/>
-          <w:sz w:val="17"/>
-          <w:szCs w:val="17"/>
-          <w:shd w:val="clear" w:color="auto" w:fill="FAF9F8"/>
-        </w:rPr>
-      </w:pPr>
-    </w:p>
-    <w:p>
-      <w:pPr>
-        <w:pStyle w:val="Prrafodelista"/>
-        <w:ind w:left="1080"/>
-        <w:rPr>
-          <w:color w:val="000000" w:themeColor="text1"/>
-          <w:lang w:val="es-MX"/>
-        </w:rPr>
-      </w:pPr>
-      <w:r>
-        <w:rPr>
-          <w:noProof/>
-          <w:color w:val="000000" w:themeColor="text1"/>
+          <w:lang w:val="es-MX"/>
+        </w:rPr>
+      </w:pPr>
+    </w:p>
+    <w:p>
+      <w:pPr>
+        <w:pStyle w:val="Prrafodelista"/>
+        <w:ind w:left="1080"/>
+        <w:rPr>
+          <w:color w:val="000000" w:themeColor="text1"/>
+          <w:lang w:val="es-MX"/>
+        </w:rPr>
+      </w:pPr>
+      <w:r>
+        <w:rPr>
+          <w:color w:val="000000" w:themeColor="text1"/>
+          <w:lang w:val="es-MX"/>
         </w:rPr>
         <w:drawing>
-          <wp:inline distT="0" distB="0" distL="0" distR="0" wp14:anchorId="5A8F505F" wp14:editId="30FFD9F5">
-            <wp:extent cx="5612130" cy="1737360"/>
+          <wp:inline distT="0" distB="0" distL="0" distR="0" wp14:anchorId="7E8EC2DF" wp14:editId="18A85567">
+            <wp:extent cx="5612130" cy="2771140"/>
             <wp:effectExtent l="0" t="0" r="7620" b="0"/>
-            <wp:docPr id="7" name="Imagen 7"/>
+            <wp:docPr id="13" name="Imagen 13"/>
             <wp:cNvGraphicFramePr>
               <a:graphicFrameLocks xmlns:a="http://schemas.openxmlformats.org/drawingml/2006/main" noChangeAspect="1"/>
             </wp:cNvGraphicFramePr>
@@ -1528,7 +1424,7 @@
                   <pic:spPr>
                     <a:xfrm>
                       <a:off x="0" y="0"/>
-                      <a:ext cx="5612130" cy="1737360"/>
+                      <a:ext cx="5612130" cy="2771140"/>
                     </a:xfrm>
                     <a:prstGeom prst="rect">
                       <a:avLst/>
@@ -1545,21 +1441,101 @@
       <w:pPr>
         <w:pStyle w:val="Prrafodelista"/>
         <w:ind w:left="1080"/>
-        <w:rPr>
-          <w:color w:val="000000" w:themeColor="text1"/>
-          <w:lang w:val="es-MX"/>
-        </w:rPr>
-      </w:pPr>
-      <w:r>
-        <w:rPr>
-          <w:noProof/>
-          <w:color w:val="000000" w:themeColor="text1"/>
+      </w:pPr>
+    </w:p>
+    <w:p>
+      <w:pPr>
+        <w:pStyle w:val="Prrafodelista"/>
+        <w:ind w:left="1080"/>
+        <w:rPr>
+          <w:color w:val="000000" w:themeColor="text1"/>
+          <w:lang w:val="es-MX"/>
+        </w:rPr>
+      </w:pPr>
+    </w:p>
+    <w:p>
+      <w:pPr>
+        <w:pStyle w:val="Prrafodelista"/>
+        <w:ind w:left="1080"/>
+        <w:rPr>
+          <w:color w:val="000000" w:themeColor="text1"/>
+          <w:lang w:val="es-MX"/>
+        </w:rPr>
+      </w:pPr>
+    </w:p>
+    <w:p>
+      <w:pPr>
+        <w:pStyle w:val="Prrafodelista"/>
+        <w:ind w:left="1080"/>
+        <w:rPr>
+          <w:color w:val="000000" w:themeColor="text1"/>
+          <w:lang w:val="es-MX"/>
+        </w:rPr>
+      </w:pPr>
+    </w:p>
+    <w:p>
+      <w:pPr>
+        <w:pStyle w:val="Prrafodelista"/>
+        <w:numPr>
+          <w:ilvl w:val="0"/>
+          <w:numId w:val="3"/>
+        </w:numPr>
+        <w:rPr>
+          <w:color w:val="000000" w:themeColor="text1"/>
+          <w:lang w:val="es-MX"/>
+        </w:rPr>
+      </w:pPr>
+      <w:r>
+        <w:rPr>
+          <w:lang w:val="es-MX"/>
+        </w:rPr>
+        <w:lastRenderedPageBreak/>
+        <w:t xml:space="preserve">Una persona debe realizar un muestreo con 50 personas para determinar el promedio de peso de los niños, jóvenes, adultos y adultos mayores que existen en su zona habitacional. Se determinan las categorías con base en la </w:t>
+      </w:r>
+      <w:proofErr w:type="spellStart"/>
+      <w:r>
+        <w:rPr>
+          <w:lang w:val="es-MX"/>
+        </w:rPr>
+        <w:t>sig</w:t>
+      </w:r>
+      <w:proofErr w:type="spellEnd"/>
+      <w:r>
+        <w:rPr>
+          <w:lang w:val="es-MX"/>
+        </w:rPr>
+        <w:t>, tabla</w:t>
+      </w:r>
+    </w:p>
+    <w:p>
+      <w:pPr>
+        <w:pStyle w:val="Prrafodelista"/>
+        <w:ind w:left="1080"/>
+        <w:rPr>
+          <w:lang w:val="es-MX"/>
+        </w:rPr>
+      </w:pPr>
+    </w:p>
+    <w:p>
+      <w:pPr>
+        <w:pStyle w:val="Prrafodelista"/>
+        <w:ind w:left="1080"/>
+        <w:jc w:val="center"/>
+        <w:rPr>
+          <w:color w:val="000000" w:themeColor="text1"/>
+          <w:lang w:val="es-MX"/>
+        </w:rPr>
+      </w:pPr>
+      <w:r>
+        <w:rPr>
+          <w:color w:val="000000" w:themeColor="text1"/>
+          <w:lang w:val="es-MX"/>
         </w:rPr>
         <w:drawing>
-          <wp:inline distT="0" distB="0" distL="0" distR="0" wp14:anchorId="312DFAE3" wp14:editId="7AFE80C0">
-            <wp:extent cx="5612130" cy="1868170"/>
-            <wp:effectExtent l="0" t="0" r="7620" b="0"/>
-            <wp:docPr id="8" name="Imagen 8"/>
+          <wp:inline distT="0" distB="0" distL="0" distR="0" wp14:anchorId="2CEE285A" wp14:editId="478ECAAE">
+            <wp:extent cx="2486372" cy="1810003"/>
+            <wp:effectExtent l="0" t="0" r="0" b="0"/>
+            <wp:docPr id="15" name="Imagen 15"/>
             <wp:cNvGraphicFramePr>
               <a:graphicFrameLocks xmlns:a="http://schemas.openxmlformats.org/drawingml/2006/main" noChangeAspect="1"/>
             </wp:cNvGraphicFramePr>
@@ -1579,6 +1555,912 @@
                   <pic:spPr>
                     <a:xfrm>
                       <a:off x="0" y="0"/>
+                      <a:ext cx="2486372" cy="1810003"/>
+                    </a:xfrm>
+                    <a:prstGeom prst="rect">
+                      <a:avLst/>
+                    </a:prstGeom>
+                  </pic:spPr>
+                </pic:pic>
+              </a:graphicData>
+            </a:graphic>
+          </wp:inline>
+        </w:drawing>
+      </w:r>
+    </w:p>
+    <w:p>
+      <w:pPr>
+        <w:pStyle w:val="Prrafodelista"/>
+        <w:ind w:left="1080"/>
+        <w:rPr>
+          <w:lang w:val="es-MX"/>
+        </w:rPr>
+      </w:pPr>
+      <w:r>
+        <w:rPr>
+          <w:lang w:val="es-MX"/>
+        </w:rPr>
+        <w:t>Se debe solicitar la edad y el peso de cada persona y calcular y mostrar el promedio por categoría.</w:t>
+      </w:r>
+    </w:p>
+    <w:p>
+      <w:pPr>
+        <w:pStyle w:val="Prrafodelista"/>
+        <w:ind w:left="1080"/>
+        <w:rPr>
+          <w:lang w:val="es-MX"/>
+        </w:rPr>
+      </w:pPr>
+    </w:p>
+    <w:p>
+      <w:pPr>
+        <w:pStyle w:val="Prrafodelista"/>
+        <w:ind w:left="1080"/>
+        <w:rPr>
+          <w:lang w:val="es-MX"/>
+        </w:rPr>
+      </w:pPr>
+      <w:r>
+        <w:rPr>
+          <w:lang w:val="es-MX"/>
+        </w:rPr>
+        <w:lastRenderedPageBreak/>
+        <w:drawing>
+          <wp:inline distT="0" distB="0" distL="0" distR="0" wp14:anchorId="401DB7D5" wp14:editId="42A9CDDC">
+            <wp:extent cx="5612130" cy="7815580"/>
+            <wp:effectExtent l="0" t="0" r="7620" b="0"/>
+            <wp:docPr id="24" name="Imagen 24"/>
+            <wp:cNvGraphicFramePr>
+              <a:graphicFrameLocks xmlns:a="http://schemas.openxmlformats.org/drawingml/2006/main" noChangeAspect="1"/>
+            </wp:cNvGraphicFramePr>
+            <a:graphic xmlns:a="http://schemas.openxmlformats.org/drawingml/2006/main">
+              <a:graphicData uri="http://schemas.openxmlformats.org/drawingml/2006/picture">
+                <pic:pic xmlns:pic="http://schemas.openxmlformats.org/drawingml/2006/picture">
+                  <pic:nvPicPr>
+                    <pic:cNvPr id="1" name=""/>
+                    <pic:cNvPicPr/>
+                  </pic:nvPicPr>
+                  <pic:blipFill>
+                    <a:blip r:embed="rId17"/>
+                    <a:stretch>
+                      <a:fillRect/>
+                    </a:stretch>
+                  </pic:blipFill>
+                  <pic:spPr>
+                    <a:xfrm>
+                      <a:off x="0" y="0"/>
+                      <a:ext cx="5612130" cy="7815580"/>
+                    </a:xfrm>
+                    <a:prstGeom prst="rect">
+                      <a:avLst/>
+                    </a:prstGeom>
+                  </pic:spPr>
+                </pic:pic>
+              </a:graphicData>
+            </a:graphic>
+          </wp:inline>
+        </w:drawing>
+      </w:r>
+    </w:p>
+    <w:p>
+      <w:pPr>
+        <w:pStyle w:val="Prrafodelista"/>
+        <w:ind w:left="1080"/>
+        <w:rPr>
+          <w:lang w:val="es-MX"/>
+        </w:rPr>
+      </w:pPr>
+    </w:p>
+    <w:p>
+      <w:pPr>
+        <w:pStyle w:val="Prrafodelista"/>
+        <w:ind w:left="1080"/>
+        <w:rPr>
+          <w:lang w:val="es-MX"/>
+        </w:rPr>
+      </w:pPr>
+    </w:p>
+    <w:p>
+      <w:pPr>
+        <w:pStyle w:val="Prrafodelista"/>
+        <w:ind w:left="1080"/>
+        <w:rPr>
+          <w:lang w:val="es-MX"/>
+        </w:rPr>
+      </w:pPr>
+    </w:p>
+    <w:p>
+      <w:pPr>
+        <w:pStyle w:val="Prrafodelista"/>
+        <w:ind w:left="1080"/>
+        <w:rPr>
+          <w:lang w:val="es-MX"/>
+        </w:rPr>
+      </w:pPr>
+    </w:p>
+    <w:p>
+      <w:pPr>
+        <w:pStyle w:val="Prrafodelista"/>
+        <w:ind w:left="1080"/>
+        <w:rPr>
+          <w:lang w:val="es-MX"/>
+        </w:rPr>
+      </w:pPr>
+    </w:p>
+    <w:p>
+      <w:pPr>
+        <w:pStyle w:val="Prrafodelista"/>
+        <w:ind w:left="1080"/>
+        <w:rPr>
+          <w:lang w:val="es-MX"/>
+        </w:rPr>
+      </w:pPr>
+    </w:p>
+    <w:p>
+      <w:pPr>
+        <w:pStyle w:val="Prrafodelista"/>
+        <w:ind w:left="1080"/>
+        <w:rPr>
+          <w:lang w:val="es-MX"/>
+        </w:rPr>
+      </w:pPr>
+    </w:p>
+    <w:p>
+      <w:pPr>
+        <w:pStyle w:val="Prrafodelista"/>
+        <w:ind w:left="1080"/>
+        <w:rPr>
+          <w:lang w:val="es-MX"/>
+        </w:rPr>
+      </w:pPr>
+    </w:p>
+    <w:p>
+      <w:pPr>
+        <w:pStyle w:val="Prrafodelista"/>
+        <w:ind w:left="1080"/>
+        <w:rPr>
+          <w:lang w:val="es-MX"/>
+        </w:rPr>
+      </w:pPr>
+    </w:p>
+    <w:p>
+      <w:pPr>
+        <w:pStyle w:val="Prrafodelista"/>
+        <w:ind w:left="1080"/>
+        <w:rPr>
+          <w:lang w:val="es-MX"/>
+        </w:rPr>
+      </w:pPr>
+    </w:p>
+    <w:p>
+      <w:pPr>
+        <w:pStyle w:val="Prrafodelista"/>
+        <w:ind w:left="1080"/>
+        <w:rPr>
+          <w:lang w:val="es-MX"/>
+        </w:rPr>
+      </w:pPr>
+    </w:p>
+    <w:p>
+      <w:pPr>
+        <w:pStyle w:val="Prrafodelista"/>
+        <w:ind w:left="1080"/>
+        <w:rPr>
+          <w:lang w:val="es-MX"/>
+        </w:rPr>
+      </w:pPr>
+    </w:p>
+    <w:p>
+      <w:pPr>
+        <w:pStyle w:val="Prrafodelista"/>
+        <w:ind w:left="1080"/>
+        <w:rPr>
+          <w:lang w:val="es-MX"/>
+        </w:rPr>
+      </w:pPr>
+    </w:p>
+    <w:p>
+      <w:pPr>
+        <w:pStyle w:val="Prrafodelista"/>
+        <w:ind w:left="1080"/>
+        <w:rPr>
+          <w:lang w:val="es-MX"/>
+        </w:rPr>
+      </w:pPr>
+    </w:p>
+    <w:p>
+      <w:pPr>
+        <w:pStyle w:val="Prrafodelista"/>
+        <w:ind w:left="1080"/>
+        <w:rPr>
+          <w:lang w:val="es-MX"/>
+        </w:rPr>
+      </w:pPr>
+    </w:p>
+    <w:p>
+      <w:pPr>
+        <w:pStyle w:val="Prrafodelista"/>
+        <w:ind w:left="1080"/>
+        <w:rPr>
+          <w:lang w:val="es-MX"/>
+        </w:rPr>
+      </w:pPr>
+    </w:p>
+    <w:p>
+      <w:pPr>
+        <w:pStyle w:val="Prrafodelista"/>
+        <w:ind w:left="1080"/>
+        <w:rPr>
+          <w:lang w:val="es-MX"/>
+        </w:rPr>
+      </w:pPr>
+    </w:p>
+    <w:p>
+      <w:pPr>
+        <w:pStyle w:val="Prrafodelista"/>
+        <w:ind w:left="1080"/>
+        <w:rPr>
+          <w:lang w:val="es-MX"/>
+        </w:rPr>
+      </w:pPr>
+    </w:p>
+    <w:p>
+      <w:pPr>
+        <w:rPr>
+          <w:lang w:val="es-MX"/>
+        </w:rPr>
+      </w:pPr>
+    </w:p>
+    <w:p>
+      <w:pPr>
+        <w:pStyle w:val="Prrafodelista"/>
+        <w:ind w:left="1080"/>
+        <w:rPr>
+          <w:color w:val="000000" w:themeColor="text1"/>
+          <w:lang w:val="es-MX"/>
+        </w:rPr>
+      </w:pPr>
+      <w:r>
+        <w:rPr>
+          <w:color w:val="000000" w:themeColor="text1"/>
+          <w:lang w:val="es-MX"/>
+        </w:rPr>
+        <w:drawing>
+          <wp:inline distT="0" distB="0" distL="0" distR="0" wp14:anchorId="2128E408" wp14:editId="06786AC3">
+            <wp:extent cx="5612130" cy="4657090"/>
+            <wp:effectExtent l="0" t="0" r="7620" b="0"/>
+            <wp:docPr id="16" name="Imagen 16"/>
+            <wp:cNvGraphicFramePr>
+              <a:graphicFrameLocks xmlns:a="http://schemas.openxmlformats.org/drawingml/2006/main" noChangeAspect="1"/>
+            </wp:cNvGraphicFramePr>
+            <a:graphic xmlns:a="http://schemas.openxmlformats.org/drawingml/2006/main">
+              <a:graphicData uri="http://schemas.openxmlformats.org/drawingml/2006/picture">
+                <pic:pic xmlns:pic="http://schemas.openxmlformats.org/drawingml/2006/picture">
+                  <pic:nvPicPr>
+                    <pic:cNvPr id="1" name=""/>
+                    <pic:cNvPicPr/>
+                  </pic:nvPicPr>
+                  <pic:blipFill>
+                    <a:blip r:embed="rId18"/>
+                    <a:stretch>
+                      <a:fillRect/>
+                    </a:stretch>
+                  </pic:blipFill>
+                  <pic:spPr>
+                    <a:xfrm>
+                      <a:off x="0" y="0"/>
+                      <a:ext cx="5612130" cy="4657090"/>
+                    </a:xfrm>
+                    <a:prstGeom prst="rect">
+                      <a:avLst/>
+                    </a:prstGeom>
+                  </pic:spPr>
+                </pic:pic>
+              </a:graphicData>
+            </a:graphic>
+          </wp:inline>
+        </w:drawing>
+      </w:r>
+    </w:p>
+    <w:p>
+      <w:pPr>
+        <w:pStyle w:val="Prrafodelista"/>
+        <w:ind w:left="1080"/>
+        <w:rPr>
+          <w:lang w:val="es-MX"/>
+        </w:rPr>
+      </w:pPr>
+    </w:p>
+    <w:p>
+      <w:pPr>
+        <w:pStyle w:val="Prrafodelista"/>
+        <w:ind w:left="1080"/>
+        <w:rPr>
+          <w:color w:val="000000" w:themeColor="text1"/>
+          <w:lang w:val="es-MX"/>
+        </w:rPr>
+      </w:pPr>
+    </w:p>
+    <w:p>
+      <w:pPr>
+        <w:pStyle w:val="Prrafodelista"/>
+        <w:numPr>
+          <w:ilvl w:val="0"/>
+          <w:numId w:val="3"/>
+        </w:numPr>
+        <w:rPr>
+          <w:color w:val="000000" w:themeColor="text1"/>
+          <w:lang w:val="es-MX"/>
+        </w:rPr>
+      </w:pPr>
+      <w:r>
+        <w:rPr>
+          <w:lang w:val="es-MX"/>
+        </w:rPr>
+        <w:t>Al cerrar un expendio de naranjas, 15 clientes recibirán un 15% de descuento si compran más de 10 kilos. Determinar cuánto pagará cada cliente y cuanto percibirá la tienda por esas compras.</w:t>
+      </w:r>
+    </w:p>
+    <w:p>
+      <w:pPr>
+        <w:pStyle w:val="Prrafodelista"/>
+        <w:ind w:left="1080"/>
+        <w:rPr>
+          <w:lang w:val="es-MX"/>
+        </w:rPr>
+      </w:pPr>
+    </w:p>
+    <w:p>
+      <w:pPr>
+        <w:pStyle w:val="Prrafodelista"/>
+        <w:ind w:left="1080"/>
+        <w:rPr>
+          <w:color w:val="000000" w:themeColor="text1"/>
+          <w:lang w:val="es-MX"/>
+        </w:rPr>
+      </w:pPr>
+      <w:r>
+        <w:rPr>
+          <w:color w:val="000000" w:themeColor="text1"/>
+          <w:lang w:val="es-MX"/>
+        </w:rPr>
+        <w:drawing>
+          <wp:inline distT="0" distB="0" distL="0" distR="0" wp14:anchorId="4CEB4D8C" wp14:editId="43C37A6B">
+            <wp:extent cx="5612130" cy="4283710"/>
+            <wp:effectExtent l="0" t="0" r="7620" b="2540"/>
+            <wp:docPr id="22" name="Imagen 22"/>
+            <wp:cNvGraphicFramePr>
+              <a:graphicFrameLocks xmlns:a="http://schemas.openxmlformats.org/drawingml/2006/main" noChangeAspect="1"/>
+            </wp:cNvGraphicFramePr>
+            <a:graphic xmlns:a="http://schemas.openxmlformats.org/drawingml/2006/main">
+              <a:graphicData uri="http://schemas.openxmlformats.org/drawingml/2006/picture">
+                <pic:pic xmlns:pic="http://schemas.openxmlformats.org/drawingml/2006/picture">
+                  <pic:nvPicPr>
+                    <pic:cNvPr id="1" name=""/>
+                    <pic:cNvPicPr/>
+                  </pic:nvPicPr>
+                  <pic:blipFill>
+                    <a:blip r:embed="rId19"/>
+                    <a:stretch>
+                      <a:fillRect/>
+                    </a:stretch>
+                  </pic:blipFill>
+                  <pic:spPr>
+                    <a:xfrm>
+                      <a:off x="0" y="0"/>
+                      <a:ext cx="5612130" cy="4283710"/>
+                    </a:xfrm>
+                    <a:prstGeom prst="rect">
+                      <a:avLst/>
+                    </a:prstGeom>
+                  </pic:spPr>
+                </pic:pic>
+              </a:graphicData>
+            </a:graphic>
+          </wp:inline>
+        </w:drawing>
+      </w:r>
+    </w:p>
+    <w:p>
+      <w:pPr>
+        <w:rPr>
+          <w:color w:val="000000" w:themeColor="text1"/>
+          <w:lang w:val="es-MX"/>
+        </w:rPr>
+      </w:pPr>
+    </w:p>
+    <w:p>
+      <w:pPr>
+        <w:pStyle w:val="Prrafodelista"/>
+        <w:ind w:left="1080"/>
+        <w:rPr>
+          <w:lang w:val="es-MX"/>
+        </w:rPr>
+      </w:pPr>
+    </w:p>
+    <w:p>
+      <w:pPr>
+        <w:pStyle w:val="Prrafodelista"/>
+        <w:ind w:left="1080"/>
+        <w:rPr>
+          <w:color w:val="000000" w:themeColor="text1"/>
+          <w:lang w:val="es-MX"/>
+        </w:rPr>
+      </w:pPr>
+    </w:p>
+    <w:p>
+      <w:pPr>
+        <w:pStyle w:val="Prrafodelista"/>
+        <w:ind w:left="1080"/>
+        <w:rPr>
+          <w:lang w:val="es-MX"/>
+        </w:rPr>
+      </w:pPr>
+    </w:p>
+    <w:p>
+      <w:pPr>
+        <w:pStyle w:val="Prrafodelista"/>
+        <w:ind w:left="1080"/>
+        <w:rPr>
+          <w:color w:val="000000" w:themeColor="text1"/>
+          <w:lang w:val="es-MX"/>
+        </w:rPr>
+      </w:pPr>
+      <w:r>
+        <w:rPr>
+          <w:color w:val="000000" w:themeColor="text1"/>
+          <w:lang w:val="es-MX"/>
+        </w:rPr>
+        <w:drawing>
+          <wp:inline distT="0" distB="0" distL="0" distR="0" wp14:anchorId="7680FCD4" wp14:editId="53C56D2D">
+            <wp:extent cx="5612130" cy="1699895"/>
+            <wp:effectExtent l="0" t="0" r="7620" b="0"/>
+            <wp:docPr id="21" name="Imagen 21"/>
+            <wp:cNvGraphicFramePr>
+              <a:graphicFrameLocks xmlns:a="http://schemas.openxmlformats.org/drawingml/2006/main" noChangeAspect="1"/>
+            </wp:cNvGraphicFramePr>
+            <a:graphic xmlns:a="http://schemas.openxmlformats.org/drawingml/2006/main">
+              <a:graphicData uri="http://schemas.openxmlformats.org/drawingml/2006/picture">
+                <pic:pic xmlns:pic="http://schemas.openxmlformats.org/drawingml/2006/picture">
+                  <pic:nvPicPr>
+                    <pic:cNvPr id="1" name=""/>
+                    <pic:cNvPicPr/>
+                  </pic:nvPicPr>
+                  <pic:blipFill>
+                    <a:blip r:embed="rId20"/>
+                    <a:stretch>
+                      <a:fillRect/>
+                    </a:stretch>
+                  </pic:blipFill>
+                  <pic:spPr>
+                    <a:xfrm>
+                      <a:off x="0" y="0"/>
+                      <a:ext cx="5612130" cy="1699895"/>
+                    </a:xfrm>
+                    <a:prstGeom prst="rect">
+                      <a:avLst/>
+                    </a:prstGeom>
+                  </pic:spPr>
+                </pic:pic>
+              </a:graphicData>
+            </a:graphic>
+          </wp:inline>
+        </w:drawing>
+      </w:r>
+    </w:p>
+    <w:p>
+      <w:pPr>
+        <w:pStyle w:val="Prrafodelista"/>
+        <w:ind w:left="1080"/>
+        <w:rPr>
+          <w:lang w:val="es-MX"/>
+        </w:rPr>
+      </w:pPr>
+    </w:p>
+    <w:p>
+      <w:pPr>
+        <w:pStyle w:val="Prrafodelista"/>
+        <w:ind w:left="1080"/>
+        <w:rPr>
+          <w:color w:val="000000" w:themeColor="text1"/>
+          <w:lang w:val="es-MX"/>
+        </w:rPr>
+      </w:pPr>
+      <w:r>
+        <w:rPr>
+          <w:color w:val="000000" w:themeColor="text1"/>
+          <w:lang w:val="es-MX"/>
+        </w:rPr>
+        <w:lastRenderedPageBreak/>
+        <w:drawing>
+          <wp:inline distT="0" distB="0" distL="0" distR="0" wp14:anchorId="12D2D12A" wp14:editId="669A1786">
+            <wp:extent cx="5612130" cy="5418455"/>
+            <wp:effectExtent l="0" t="0" r="7620" b="0"/>
+            <wp:docPr id="20" name="Imagen 20"/>
+            <wp:cNvGraphicFramePr>
+              <a:graphicFrameLocks xmlns:a="http://schemas.openxmlformats.org/drawingml/2006/main" noChangeAspect="1"/>
+            </wp:cNvGraphicFramePr>
+            <a:graphic xmlns:a="http://schemas.openxmlformats.org/drawingml/2006/main">
+              <a:graphicData uri="http://schemas.openxmlformats.org/drawingml/2006/picture">
+                <pic:pic xmlns:pic="http://schemas.openxmlformats.org/drawingml/2006/picture">
+                  <pic:nvPicPr>
+                    <pic:cNvPr id="1" name=""/>
+                    <pic:cNvPicPr/>
+                  </pic:nvPicPr>
+                  <pic:blipFill>
+                    <a:blip r:embed="rId21"/>
+                    <a:stretch>
+                      <a:fillRect/>
+                    </a:stretch>
+                  </pic:blipFill>
+                  <pic:spPr>
+                    <a:xfrm>
+                      <a:off x="0" y="0"/>
+                      <a:ext cx="5612130" cy="5418455"/>
+                    </a:xfrm>
+                    <a:prstGeom prst="rect">
+                      <a:avLst/>
+                    </a:prstGeom>
+                  </pic:spPr>
+                </pic:pic>
+              </a:graphicData>
+            </a:graphic>
+          </wp:inline>
+        </w:drawing>
+      </w:r>
+    </w:p>
+    <w:p>
+      <w:pPr>
+        <w:pStyle w:val="Prrafodelista"/>
+        <w:ind w:left="1080"/>
+        <w:rPr>
+          <w:color w:val="000000" w:themeColor="text1"/>
+          <w:lang w:val="es-MX"/>
+        </w:rPr>
+      </w:pPr>
+    </w:p>
+    <w:p>
+      <w:pPr>
+        <w:pStyle w:val="Prrafodelista"/>
+        <w:ind w:left="1080"/>
+        <w:rPr>
+          <w:color w:val="000000" w:themeColor="text1"/>
+          <w:lang w:val="es-MX"/>
+        </w:rPr>
+      </w:pPr>
+    </w:p>
+    <w:p>
+      <w:pPr>
+        <w:pStyle w:val="Prrafodelista"/>
+        <w:ind w:left="1080"/>
+        <w:rPr>
+          <w:color w:val="000000" w:themeColor="text1"/>
+          <w:lang w:val="es-MX"/>
+        </w:rPr>
+      </w:pPr>
+    </w:p>
+    <w:p>
+      <w:pPr>
+        <w:pStyle w:val="Prrafodelista"/>
+        <w:ind w:left="1080"/>
+        <w:rPr>
+          <w:color w:val="000000" w:themeColor="text1"/>
+          <w:lang w:val="es-MX"/>
+        </w:rPr>
+      </w:pPr>
+    </w:p>
+    <w:p>
+      <w:pPr>
+        <w:pStyle w:val="Prrafodelista"/>
+        <w:ind w:left="1080"/>
+        <w:rPr>
+          <w:color w:val="000000" w:themeColor="text1"/>
+          <w:lang w:val="es-MX"/>
+        </w:rPr>
+      </w:pPr>
+    </w:p>
+    <w:p>
+      <w:pPr>
+        <w:pStyle w:val="Prrafodelista"/>
+        <w:ind w:left="1080"/>
+        <w:rPr>
+          <w:color w:val="000000" w:themeColor="text1"/>
+          <w:lang w:val="es-MX"/>
+        </w:rPr>
+      </w:pPr>
+    </w:p>
+    <w:p>
+      <w:pPr>
+        <w:pStyle w:val="Prrafodelista"/>
+        <w:ind w:left="1080"/>
+        <w:rPr>
+          <w:color w:val="000000" w:themeColor="text1"/>
+          <w:lang w:val="es-MX"/>
+        </w:rPr>
+      </w:pPr>
+    </w:p>
+    <w:p>
+      <w:pPr>
+        <w:pStyle w:val="Prrafodelista"/>
+        <w:ind w:left="1080"/>
+        <w:rPr>
+          <w:color w:val="000000" w:themeColor="text1"/>
+          <w:lang w:val="es-MX"/>
+        </w:rPr>
+      </w:pPr>
+    </w:p>
+    <w:p>
+      <w:pPr>
+        <w:pStyle w:val="Prrafodelista"/>
+        <w:ind w:left="1080"/>
+        <w:rPr>
+          <w:color w:val="000000" w:themeColor="text1"/>
+          <w:lang w:val="es-MX"/>
+        </w:rPr>
+      </w:pPr>
+    </w:p>
+    <w:p>
+      <w:pPr>
+        <w:pStyle w:val="Prrafodelista"/>
+        <w:ind w:left="1080"/>
+        <w:rPr>
+          <w:color w:val="000000" w:themeColor="text1"/>
+          <w:lang w:val="es-MX"/>
+        </w:rPr>
+      </w:pPr>
+    </w:p>
+    <w:p>
+      <w:pPr>
+        <w:pStyle w:val="Prrafodelista"/>
+        <w:ind w:left="1080"/>
+        <w:rPr>
+          <w:color w:val="000000" w:themeColor="text1"/>
+          <w:lang w:val="es-MX"/>
+        </w:rPr>
+      </w:pPr>
+    </w:p>
+    <w:p>
+      <w:pPr>
+        <w:pStyle w:val="Prrafodelista"/>
+        <w:ind w:left="1080"/>
+        <w:rPr>
+          <w:color w:val="000000" w:themeColor="text1"/>
+          <w:lang w:val="es-MX"/>
+        </w:rPr>
+      </w:pPr>
+    </w:p>
+    <w:p>
+      <w:pPr>
+        <w:pStyle w:val="Prrafodelista"/>
+        <w:ind w:left="1080"/>
+        <w:rPr>
+          <w:color w:val="000000" w:themeColor="text1"/>
+          <w:lang w:val="es-MX"/>
+        </w:rPr>
+      </w:pPr>
+    </w:p>
+    <w:p>
+      <w:pPr>
+        <w:pStyle w:val="Prrafodelista"/>
+        <w:ind w:left="1080"/>
+        <w:rPr>
+          <w:color w:val="000000" w:themeColor="text1"/>
+          <w:lang w:val="es-MX"/>
+        </w:rPr>
+      </w:pPr>
+    </w:p>
+    <w:p>
+      <w:pPr>
+        <w:pStyle w:val="Prrafodelista"/>
+        <w:numPr>
+          <w:ilvl w:val="0"/>
+          <w:numId w:val="3"/>
+        </w:numPr>
+        <w:rPr>
+          <w:color w:val="000000" w:themeColor="text1"/>
+          <w:lang w:val="es-MX"/>
+        </w:rPr>
+      </w:pPr>
+      <w:r>
+        <w:rPr>
+          <w:lang w:val="es-MX"/>
+        </w:rPr>
+        <w:lastRenderedPageBreak/>
+        <w:t>Un alumno de la clase de lógica matemática desea desarrollar un programa que calcule el factorial de un número N, el cual le dará al usuario, el factorial de un número N, definido matemáticamente como N! se obtiene como la multiplicación de todos los números que están desde el 1 hasta el N = 1 * 2 * 3 *</w:t>
+      </w:r>
+      <w:proofErr w:type="gramStart"/>
+      <w:r>
+        <w:rPr>
+          <w:lang w:val="es-MX"/>
+        </w:rPr>
+        <w:t xml:space="preserve"> ....</w:t>
+      </w:r>
+      <w:proofErr w:type="gramEnd"/>
+      <w:r>
+        <w:rPr>
+          <w:lang w:val="es-MX"/>
+        </w:rPr>
+        <w:t xml:space="preserve">. (N-2) * (N-1) * N, como se muestra en la figura, por definición </w:t>
+      </w:r>
+      <w:proofErr w:type="gramStart"/>
+      <w:r>
+        <w:rPr>
+          <w:lang w:val="es-MX"/>
+        </w:rPr>
+        <w:t>el factorial</w:t>
+      </w:r>
+      <w:proofErr w:type="gramEnd"/>
+      <w:r>
+        <w:rPr>
+          <w:lang w:val="es-MX"/>
+        </w:rPr>
+        <w:t xml:space="preserve"> de 0 es 1.</w:t>
+      </w:r>
+    </w:p>
+    <w:p>
+      <w:pPr>
+        <w:pStyle w:val="Prrafodelista"/>
+        <w:ind w:left="1080"/>
+        <w:rPr>
+          <w:rFonts w:ascii="Arial" w:hAnsi="Arial" w:cs="Arial"/>
+          <w:sz w:val="17"/>
+          <w:szCs w:val="17"/>
+          <w:shd w:val="clear" w:color="auto" w:fill="FAF9F8"/>
+          <w:lang w:val="es-MX"/>
+        </w:rPr>
+      </w:pPr>
+    </w:p>
+    <w:p>
+      <w:pPr>
+        <w:pStyle w:val="Prrafodelista"/>
+        <w:ind w:left="1080"/>
+        <w:rPr>
+          <w:color w:val="000000" w:themeColor="text1"/>
+          <w:lang w:val="es-MX"/>
+        </w:rPr>
+      </w:pPr>
+      <w:r>
+        <w:rPr>
+          <w:noProof/>
+          <w:color w:val="000000" w:themeColor="text1"/>
+        </w:rPr>
+        <w:drawing>
+          <wp:inline distT="0" distB="0" distL="0" distR="0" wp14:anchorId="78F05789" wp14:editId="35D913B3">
+            <wp:extent cx="5612130" cy="2813050"/>
+            <wp:effectExtent l="0" t="0" r="7620" b="6350"/>
+            <wp:docPr id="9" name="Imagen 9"/>
+            <wp:cNvGraphicFramePr>
+              <a:graphicFrameLocks xmlns:a="http://schemas.openxmlformats.org/drawingml/2006/main" noChangeAspect="1"/>
+            </wp:cNvGraphicFramePr>
+            <a:graphic xmlns:a="http://schemas.openxmlformats.org/drawingml/2006/main">
+              <a:graphicData uri="http://schemas.openxmlformats.org/drawingml/2006/picture">
+                <pic:pic xmlns:pic="http://schemas.openxmlformats.org/drawingml/2006/picture">
+                  <pic:nvPicPr>
+                    <pic:cNvPr id="1" name=""/>
+                    <pic:cNvPicPr/>
+                  </pic:nvPicPr>
+                  <pic:blipFill>
+                    <a:blip r:embed="rId22"/>
+                    <a:stretch>
+                      <a:fillRect/>
+                    </a:stretch>
+                  </pic:blipFill>
+                  <pic:spPr>
+                    <a:xfrm>
+                      <a:off x="0" y="0"/>
+                      <a:ext cx="5612130" cy="2813050"/>
+                    </a:xfrm>
+                    <a:prstGeom prst="rect">
+                      <a:avLst/>
+                    </a:prstGeom>
+                  </pic:spPr>
+                </pic:pic>
+              </a:graphicData>
+            </a:graphic>
+          </wp:inline>
+        </w:drawing>
+      </w:r>
+    </w:p>
+    <w:p>
+      <w:pPr>
+        <w:pStyle w:val="Prrafodelista"/>
+        <w:ind w:left="1080"/>
+        <w:rPr>
+          <w:rFonts w:ascii="Arial" w:hAnsi="Arial" w:cs="Arial"/>
+          <w:sz w:val="17"/>
+          <w:szCs w:val="17"/>
+          <w:shd w:val="clear" w:color="auto" w:fill="FAF9F8"/>
+        </w:rPr>
+      </w:pPr>
+    </w:p>
+    <w:p>
+      <w:pPr>
+        <w:pStyle w:val="Prrafodelista"/>
+        <w:ind w:left="1080"/>
+        <w:rPr>
+          <w:color w:val="000000" w:themeColor="text1"/>
+          <w:lang w:val="es-MX"/>
+        </w:rPr>
+      </w:pPr>
+      <w:r>
+        <w:rPr>
+          <w:noProof/>
+          <w:color w:val="000000" w:themeColor="text1"/>
+        </w:rPr>
+        <w:drawing>
+          <wp:inline distT="0" distB="0" distL="0" distR="0" wp14:anchorId="5A8F505F" wp14:editId="30FFD9F5">
+            <wp:extent cx="5612130" cy="1737360"/>
+            <wp:effectExtent l="0" t="0" r="7620" b="0"/>
+            <wp:docPr id="7" name="Imagen 7"/>
+            <wp:cNvGraphicFramePr>
+              <a:graphicFrameLocks xmlns:a="http://schemas.openxmlformats.org/drawingml/2006/main" noChangeAspect="1"/>
+            </wp:cNvGraphicFramePr>
+            <a:graphic xmlns:a="http://schemas.openxmlformats.org/drawingml/2006/main">
+              <a:graphicData uri="http://schemas.openxmlformats.org/drawingml/2006/picture">
+                <pic:pic xmlns:pic="http://schemas.openxmlformats.org/drawingml/2006/picture">
+                  <pic:nvPicPr>
+                    <pic:cNvPr id="1" name=""/>
+                    <pic:cNvPicPr/>
+                  </pic:nvPicPr>
+                  <pic:blipFill>
+                    <a:blip r:embed="rId23"/>
+                    <a:stretch>
+                      <a:fillRect/>
+                    </a:stretch>
+                  </pic:blipFill>
+                  <pic:spPr>
+                    <a:xfrm>
+                      <a:off x="0" y="0"/>
+                      <a:ext cx="5612130" cy="1737360"/>
+                    </a:xfrm>
+                    <a:prstGeom prst="rect">
+                      <a:avLst/>
+                    </a:prstGeom>
+                  </pic:spPr>
+                </pic:pic>
+              </a:graphicData>
+            </a:graphic>
+          </wp:inline>
+        </w:drawing>
+      </w:r>
+    </w:p>
+    <w:p>
+      <w:pPr>
+        <w:pStyle w:val="Prrafodelista"/>
+        <w:ind w:left="1080"/>
+        <w:rPr>
+          <w:color w:val="000000" w:themeColor="text1"/>
+          <w:lang w:val="es-MX"/>
+        </w:rPr>
+      </w:pPr>
+      <w:r>
+        <w:rPr>
+          <w:noProof/>
+          <w:color w:val="000000" w:themeColor="text1"/>
+        </w:rPr>
+        <w:drawing>
+          <wp:inline distT="0" distB="0" distL="0" distR="0" wp14:anchorId="312DFAE3" wp14:editId="7AFE80C0">
+            <wp:extent cx="5612130" cy="1868170"/>
+            <wp:effectExtent l="0" t="0" r="7620" b="0"/>
+            <wp:docPr id="8" name="Imagen 8"/>
+            <wp:cNvGraphicFramePr>
+              <a:graphicFrameLocks xmlns:a="http://schemas.openxmlformats.org/drawingml/2006/main" noChangeAspect="1"/>
+            </wp:cNvGraphicFramePr>
+            <a:graphic xmlns:a="http://schemas.openxmlformats.org/drawingml/2006/main">
+              <a:graphicData uri="http://schemas.openxmlformats.org/drawingml/2006/picture">
+                <pic:pic xmlns:pic="http://schemas.openxmlformats.org/drawingml/2006/picture">
+                  <pic:nvPicPr>
+                    <pic:cNvPr id="1" name=""/>
+                    <pic:cNvPicPr/>
+                  </pic:nvPicPr>
+                  <pic:blipFill>
+                    <a:blip r:embed="rId24"/>
+                    <a:stretch>
+                      <a:fillRect/>
+                    </a:stretch>
+                  </pic:blipFill>
+                  <pic:spPr>
+                    <a:xfrm>
+                      <a:off x="0" y="0"/>
                       <a:ext cx="5612130" cy="1868170"/>
                     </a:xfrm>
                     <a:prstGeom prst="rect">
@@ -1606,6 +2488,1026 @@
       <w:pPr>
         <w:pStyle w:val="Prrafodelista"/>
         <w:ind w:left="1080"/>
+        <w:rPr>
+          <w:color w:val="000000" w:themeColor="text1"/>
+          <w:lang w:val="es-MX"/>
+        </w:rPr>
+      </w:pPr>
+    </w:p>
+    <w:p>
+      <w:pPr>
+        <w:pStyle w:val="Prrafodelista"/>
+        <w:ind w:left="1080"/>
+        <w:rPr>
+          <w:color w:val="000000" w:themeColor="text1"/>
+          <w:lang w:val="es-MX"/>
+        </w:rPr>
+      </w:pPr>
+    </w:p>
+    <w:p>
+      <w:pPr>
+        <w:pStyle w:val="Prrafodelista"/>
+        <w:numPr>
+          <w:ilvl w:val="0"/>
+          <w:numId w:val="2"/>
+        </w:numPr>
+        <w:rPr>
+          <w:b/>
+          <w:color w:val="FF0000"/>
+          <w:lang w:val="es-MX"/>
+        </w:rPr>
+      </w:pPr>
+      <w:r>
+        <w:rPr>
+          <w:b/>
+          <w:color w:val="FF0000"/>
+          <w:lang w:val="es-MX"/>
+        </w:rPr>
+        <w:lastRenderedPageBreak/>
+        <w:t>WHILE</w:t>
+      </w:r>
+      <w:r>
+        <w:rPr>
+          <w:b/>
+          <w:color w:val="FF0000"/>
+          <w:lang w:val="es-MX"/>
+        </w:rPr>
+        <w:t xml:space="preserve"> (</w:t>
+      </w:r>
+      <w:r>
+        <w:rPr>
+          <w:b/>
+          <w:color w:val="FF0000"/>
+          <w:lang w:val="es-MX"/>
+        </w:rPr>
+        <w:t>MIENTRAS</w:t>
+      </w:r>
+      <w:r>
+        <w:rPr>
+          <w:b/>
+          <w:color w:val="FF0000"/>
+          <w:lang w:val="es-MX"/>
+        </w:rPr>
+        <w:t xml:space="preserve">): </w:t>
+      </w:r>
+    </w:p>
+    <w:p>
+      <w:pPr>
+        <w:pStyle w:val="Prrafodelista"/>
+        <w:numPr>
+          <w:ilvl w:val="0"/>
+          <w:numId w:val="4"/>
+        </w:numPr>
+        <w:rPr>
+          <w:color w:val="000000" w:themeColor="text1"/>
+          <w:lang w:val="es-MX"/>
+        </w:rPr>
+      </w:pPr>
+      <w:r>
+        <w:rPr>
+          <w:lang w:val="es-MX"/>
+        </w:rPr>
+        <w:t xml:space="preserve">Una compañía de seguros tiene contratados a n vendedores. Cada uno hace tres ventas a la semana. Su política de pagos es que un vendedor recibe un sueldo base, y un 10% extra por comisiones de sus ventas. El gerente de su compañía desea saber </w:t>
+      </w:r>
+      <w:proofErr w:type="spellStart"/>
+      <w:r>
+        <w:rPr>
+          <w:lang w:val="es-MX"/>
+        </w:rPr>
+        <w:t>cuanto</w:t>
+      </w:r>
+      <w:proofErr w:type="spellEnd"/>
+      <w:r>
+        <w:rPr>
+          <w:lang w:val="es-MX"/>
+        </w:rPr>
+        <w:t xml:space="preserve"> dinero obtendrá en la semana cada vendedor por concepto de comisiones por las tres ventas realizadas, y cuanto tomando en cuenta su sueldo base y sus comisiones.</w:t>
+      </w:r>
+    </w:p>
+    <w:p>
+      <w:pPr>
+        <w:pStyle w:val="Prrafodelista"/>
+        <w:ind w:left="1080"/>
+        <w:rPr>
+          <w:lang w:val="es-MX"/>
+        </w:rPr>
+      </w:pPr>
+    </w:p>
+    <w:p>
+      <w:pPr>
+        <w:pStyle w:val="Prrafodelista"/>
+        <w:ind w:left="1080"/>
+        <w:rPr>
+          <w:color w:val="000000" w:themeColor="text1"/>
+          <w:lang w:val="es-MX"/>
+        </w:rPr>
+      </w:pPr>
+      <w:r>
+        <w:rPr>
+          <w:color w:val="000000" w:themeColor="text1"/>
+          <w:lang w:val="es-MX"/>
+        </w:rPr>
+        <w:drawing>
+          <wp:inline distT="0" distB="0" distL="0" distR="0" wp14:anchorId="186DE195" wp14:editId="5B66AEBD">
+            <wp:extent cx="5612130" cy="4989195"/>
+            <wp:effectExtent l="0" t="0" r="7620" b="1905"/>
+            <wp:docPr id="33" name="Imagen 33"/>
+            <wp:cNvGraphicFramePr>
+              <a:graphicFrameLocks xmlns:a="http://schemas.openxmlformats.org/drawingml/2006/main" noChangeAspect="1"/>
+            </wp:cNvGraphicFramePr>
+            <a:graphic xmlns:a="http://schemas.openxmlformats.org/drawingml/2006/main">
+              <a:graphicData uri="http://schemas.openxmlformats.org/drawingml/2006/picture">
+                <pic:pic xmlns:pic="http://schemas.openxmlformats.org/drawingml/2006/picture">
+                  <pic:nvPicPr>
+                    <pic:cNvPr id="1" name=""/>
+                    <pic:cNvPicPr/>
+                  </pic:nvPicPr>
+                  <pic:blipFill>
+                    <a:blip r:embed="rId25"/>
+                    <a:stretch>
+                      <a:fillRect/>
+                    </a:stretch>
+                  </pic:blipFill>
+                  <pic:spPr>
+                    <a:xfrm>
+                      <a:off x="0" y="0"/>
+                      <a:ext cx="5612130" cy="4989195"/>
+                    </a:xfrm>
+                    <a:prstGeom prst="rect">
+                      <a:avLst/>
+                    </a:prstGeom>
+                  </pic:spPr>
+                </pic:pic>
+              </a:graphicData>
+            </a:graphic>
+          </wp:inline>
+        </w:drawing>
+      </w:r>
+    </w:p>
+    <w:p>
+      <w:pPr>
+        <w:pStyle w:val="Prrafodelista"/>
+        <w:ind w:left="1080"/>
+        <w:rPr>
+          <w:lang w:val="es-MX"/>
+        </w:rPr>
+      </w:pPr>
+    </w:p>
+    <w:p>
+      <w:pPr>
+        <w:pStyle w:val="Prrafodelista"/>
+        <w:ind w:left="1080"/>
+        <w:rPr>
+          <w:color w:val="000000" w:themeColor="text1"/>
+          <w:lang w:val="es-MX"/>
+        </w:rPr>
+      </w:pPr>
+      <w:r>
+        <w:rPr>
+          <w:color w:val="000000" w:themeColor="text1"/>
+          <w:lang w:val="es-MX"/>
+        </w:rPr>
+        <w:lastRenderedPageBreak/>
+        <w:drawing>
+          <wp:inline distT="0" distB="0" distL="0" distR="0" wp14:anchorId="6ADB08AA" wp14:editId="1D0DD21E">
+            <wp:extent cx="5612130" cy="3998595"/>
+            <wp:effectExtent l="0" t="0" r="7620" b="1905"/>
+            <wp:docPr id="32" name="Imagen 32"/>
+            <wp:cNvGraphicFramePr>
+              <a:graphicFrameLocks xmlns:a="http://schemas.openxmlformats.org/drawingml/2006/main" noChangeAspect="1"/>
+            </wp:cNvGraphicFramePr>
+            <a:graphic xmlns:a="http://schemas.openxmlformats.org/drawingml/2006/main">
+              <a:graphicData uri="http://schemas.openxmlformats.org/drawingml/2006/picture">
+                <pic:pic xmlns:pic="http://schemas.openxmlformats.org/drawingml/2006/picture">
+                  <pic:nvPicPr>
+                    <pic:cNvPr id="1" name=""/>
+                    <pic:cNvPicPr/>
+                  </pic:nvPicPr>
+                  <pic:blipFill>
+                    <a:blip r:embed="rId26"/>
+                    <a:stretch>
+                      <a:fillRect/>
+                    </a:stretch>
+                  </pic:blipFill>
+                  <pic:spPr>
+                    <a:xfrm>
+                      <a:off x="0" y="0"/>
+                      <a:ext cx="5612130" cy="3998595"/>
+                    </a:xfrm>
+                    <a:prstGeom prst="rect">
+                      <a:avLst/>
+                    </a:prstGeom>
+                  </pic:spPr>
+                </pic:pic>
+              </a:graphicData>
+            </a:graphic>
+          </wp:inline>
+        </w:drawing>
+      </w:r>
+    </w:p>
+    <w:p>
+      <w:pPr>
+        <w:pStyle w:val="Prrafodelista"/>
+        <w:ind w:left="1080"/>
+        <w:rPr>
+          <w:color w:val="000000" w:themeColor="text1"/>
+          <w:lang w:val="es-MX"/>
+        </w:rPr>
+      </w:pPr>
+    </w:p>
+    <w:p>
+      <w:pPr>
+        <w:pStyle w:val="Prrafodelista"/>
+        <w:numPr>
+          <w:ilvl w:val="0"/>
+          <w:numId w:val="4"/>
+        </w:numPr>
+        <w:rPr>
+          <w:color w:val="000000" w:themeColor="text1"/>
+          <w:lang w:val="es-MX"/>
+        </w:rPr>
+      </w:pPr>
+      <w:r>
+        <w:rPr>
+          <w:lang w:val="es-MX"/>
+        </w:rPr>
+        <w:t xml:space="preserve">En una empresa se requiere calcular el salario semanal de cada uno de los n obreros que laboran en ella. El salario se obtiene de la sig. forma: </w:t>
+      </w:r>
+    </w:p>
+    <w:p>
+      <w:pPr>
+        <w:pStyle w:val="Prrafodelista"/>
+        <w:ind w:left="1080"/>
+        <w:rPr>
+          <w:u w:val="single"/>
+          <w:lang w:val="es-MX"/>
+        </w:rPr>
+      </w:pPr>
+      <w:r>
+        <w:rPr>
+          <w:lang w:val="es-MX"/>
+        </w:rPr>
+        <w:t xml:space="preserve">Si el obrero trabaja 40 horas </w:t>
+      </w:r>
+      <w:r>
+        <w:rPr>
+          <w:lang w:val="es-MX"/>
+        </w:rPr>
+        <w:t>o menos se le paga $20 por hora.</w:t>
+      </w:r>
+    </w:p>
+    <w:p>
+      <w:pPr>
+        <w:pStyle w:val="Prrafodelista"/>
+        <w:ind w:left="1080"/>
+        <w:rPr>
+          <w:lang w:val="es-MX"/>
+        </w:rPr>
+      </w:pPr>
+    </w:p>
+    <w:p>
+      <w:pPr>
+        <w:pStyle w:val="Prrafodelista"/>
+        <w:ind w:left="1080"/>
+        <w:rPr>
+          <w:lang w:val="es-MX"/>
+        </w:rPr>
+      </w:pPr>
+      <w:r>
+        <w:rPr>
+          <w:lang w:val="es-MX"/>
+        </w:rPr>
+        <w:t>Si trabaja más de 40 horas se le paga $20 por cada una de las primeras 40 horas y $25 por cada hora extra.</w:t>
+      </w:r>
+    </w:p>
+    <w:p>
+      <w:pPr>
+        <w:pStyle w:val="Prrafodelista"/>
+        <w:ind w:left="1080"/>
+        <w:rPr>
+          <w:lang w:val="es-MX"/>
+        </w:rPr>
+      </w:pPr>
+    </w:p>
+    <w:p>
+      <w:pPr>
+        <w:pStyle w:val="Prrafodelista"/>
+        <w:ind w:left="1080"/>
+        <w:rPr>
+          <w:lang w:val="es-MX"/>
+        </w:rPr>
+      </w:pPr>
+      <w:r>
+        <w:rPr>
+          <w:lang w:val="es-MX"/>
+        </w:rPr>
+        <w:drawing>
+          <wp:inline distT="0" distB="0" distL="0" distR="0" wp14:anchorId="3222736D" wp14:editId="41DB4DA1">
+            <wp:extent cx="5612130" cy="2710815"/>
+            <wp:effectExtent l="0" t="0" r="7620" b="0"/>
+            <wp:docPr id="37" name="Imagen 37"/>
+            <wp:cNvGraphicFramePr>
+              <a:graphicFrameLocks xmlns:a="http://schemas.openxmlformats.org/drawingml/2006/main" noChangeAspect="1"/>
+            </wp:cNvGraphicFramePr>
+            <a:graphic xmlns:a="http://schemas.openxmlformats.org/drawingml/2006/main">
+              <a:graphicData uri="http://schemas.openxmlformats.org/drawingml/2006/picture">
+                <pic:pic xmlns:pic="http://schemas.openxmlformats.org/drawingml/2006/picture">
+                  <pic:nvPicPr>
+                    <pic:cNvPr id="1" name=""/>
+                    <pic:cNvPicPr/>
+                  </pic:nvPicPr>
+                  <pic:blipFill>
+                    <a:blip r:embed="rId27"/>
+                    <a:stretch>
+                      <a:fillRect/>
+                    </a:stretch>
+                  </pic:blipFill>
+                  <pic:spPr>
+                    <a:xfrm>
+                      <a:off x="0" y="0"/>
+                      <a:ext cx="5612130" cy="2710815"/>
+                    </a:xfrm>
+                    <a:prstGeom prst="rect">
+                      <a:avLst/>
+                    </a:prstGeom>
+                  </pic:spPr>
+                </pic:pic>
+              </a:graphicData>
+            </a:graphic>
+          </wp:inline>
+        </w:drawing>
+      </w:r>
+    </w:p>
+    <w:p>
+      <w:pPr>
+        <w:pStyle w:val="Prrafodelista"/>
+        <w:ind w:left="1080"/>
+        <w:rPr>
+          <w:lang w:val="es-MX"/>
+        </w:rPr>
+      </w:pPr>
+      <w:r>
+        <w:rPr>
+          <w:lang w:val="es-MX"/>
+        </w:rPr>
+        <w:lastRenderedPageBreak/>
+        <w:drawing>
+          <wp:inline distT="0" distB="0" distL="0" distR="0" wp14:anchorId="48388CEA" wp14:editId="58D147E7">
+            <wp:extent cx="5612130" cy="3048000"/>
+            <wp:effectExtent l="0" t="0" r="7620" b="0"/>
+            <wp:docPr id="38" name="Imagen 38"/>
+            <wp:cNvGraphicFramePr>
+              <a:graphicFrameLocks xmlns:a="http://schemas.openxmlformats.org/drawingml/2006/main" noChangeAspect="1"/>
+            </wp:cNvGraphicFramePr>
+            <a:graphic xmlns:a="http://schemas.openxmlformats.org/drawingml/2006/main">
+              <a:graphicData uri="http://schemas.openxmlformats.org/drawingml/2006/picture">
+                <pic:pic xmlns:pic="http://schemas.openxmlformats.org/drawingml/2006/picture">
+                  <pic:nvPicPr>
+                    <pic:cNvPr id="1" name=""/>
+                    <pic:cNvPicPr/>
+                  </pic:nvPicPr>
+                  <pic:blipFill>
+                    <a:blip r:embed="rId28"/>
+                    <a:stretch>
+                      <a:fillRect/>
+                    </a:stretch>
+                  </pic:blipFill>
+                  <pic:spPr>
+                    <a:xfrm>
+                      <a:off x="0" y="0"/>
+                      <a:ext cx="5612130" cy="3048000"/>
+                    </a:xfrm>
+                    <a:prstGeom prst="rect">
+                      <a:avLst/>
+                    </a:prstGeom>
+                  </pic:spPr>
+                </pic:pic>
+              </a:graphicData>
+            </a:graphic>
+          </wp:inline>
+        </w:drawing>
+      </w:r>
+    </w:p>
+    <w:p>
+      <w:pPr>
+        <w:pStyle w:val="Prrafodelista"/>
+        <w:ind w:left="1080"/>
+        <w:rPr>
+          <w:lang w:val="es-MX"/>
+        </w:rPr>
+      </w:pPr>
+      <w:r>
+        <w:rPr>
+          <w:lang w:val="es-MX"/>
+        </w:rPr>
+        <w:drawing>
+          <wp:inline distT="0" distB="0" distL="0" distR="0" wp14:anchorId="7901BFCC" wp14:editId="2B20F9CA">
+            <wp:extent cx="5612130" cy="2616200"/>
+            <wp:effectExtent l="0" t="0" r="7620" b="0"/>
+            <wp:docPr id="34" name="Imagen 34"/>
+            <wp:cNvGraphicFramePr>
+              <a:graphicFrameLocks xmlns:a="http://schemas.openxmlformats.org/drawingml/2006/main" noChangeAspect="1"/>
+            </wp:cNvGraphicFramePr>
+            <a:graphic xmlns:a="http://schemas.openxmlformats.org/drawingml/2006/main">
+              <a:graphicData uri="http://schemas.openxmlformats.org/drawingml/2006/picture">
+                <pic:pic xmlns:pic="http://schemas.openxmlformats.org/drawingml/2006/picture">
+                  <pic:nvPicPr>
+                    <pic:cNvPr id="1" name=""/>
+                    <pic:cNvPicPr/>
+                  </pic:nvPicPr>
+                  <pic:blipFill>
+                    <a:blip r:embed="rId29"/>
+                    <a:stretch>
+                      <a:fillRect/>
+                    </a:stretch>
+                  </pic:blipFill>
+                  <pic:spPr>
+                    <a:xfrm>
+                      <a:off x="0" y="0"/>
+                      <a:ext cx="5612130" cy="2616200"/>
+                    </a:xfrm>
+                    <a:prstGeom prst="rect">
+                      <a:avLst/>
+                    </a:prstGeom>
+                  </pic:spPr>
+                </pic:pic>
+              </a:graphicData>
+            </a:graphic>
+          </wp:inline>
+        </w:drawing>
+      </w:r>
+    </w:p>
+    <w:p>
+      <w:pPr>
+        <w:pStyle w:val="Prrafodelista"/>
+        <w:ind w:left="1080"/>
+        <w:rPr>
+          <w:lang w:val="es-MX"/>
+        </w:rPr>
+      </w:pPr>
+    </w:p>
+    <w:p>
+      <w:pPr>
+        <w:pStyle w:val="Prrafodelista"/>
+        <w:ind w:left="1080"/>
+        <w:rPr>
+          <w:lang w:val="es-MX"/>
+        </w:rPr>
+      </w:pPr>
+    </w:p>
+    <w:p>
+      <w:pPr>
+        <w:pStyle w:val="Prrafodelista"/>
+        <w:ind w:left="1080"/>
+        <w:rPr>
+          <w:lang w:val="es-MX"/>
+        </w:rPr>
+      </w:pPr>
+    </w:p>
+    <w:p>
+      <w:pPr>
+        <w:pStyle w:val="Prrafodelista"/>
+        <w:ind w:left="1080"/>
+        <w:rPr>
+          <w:lang w:val="es-MX"/>
+        </w:rPr>
+      </w:pPr>
+    </w:p>
+    <w:p>
+      <w:pPr>
+        <w:pStyle w:val="Prrafodelista"/>
+        <w:ind w:left="1080"/>
+        <w:rPr>
+          <w:lang w:val="es-MX"/>
+        </w:rPr>
+      </w:pPr>
+    </w:p>
+    <w:p>
+      <w:pPr>
+        <w:pStyle w:val="Prrafodelista"/>
+        <w:ind w:left="1080"/>
+        <w:rPr>
+          <w:lang w:val="es-MX"/>
+        </w:rPr>
+      </w:pPr>
+    </w:p>
+    <w:p>
+      <w:pPr>
+        <w:pStyle w:val="Prrafodelista"/>
+        <w:ind w:left="1080"/>
+        <w:rPr>
+          <w:lang w:val="es-MX"/>
+        </w:rPr>
+      </w:pPr>
+    </w:p>
+    <w:p>
+      <w:pPr>
+        <w:pStyle w:val="Prrafodelista"/>
+        <w:ind w:left="1080"/>
+        <w:rPr>
+          <w:lang w:val="es-MX"/>
+        </w:rPr>
+      </w:pPr>
+    </w:p>
+    <w:p>
+      <w:pPr>
+        <w:pStyle w:val="Prrafodelista"/>
+        <w:ind w:left="1080"/>
+        <w:rPr>
+          <w:lang w:val="es-MX"/>
+        </w:rPr>
+      </w:pPr>
+    </w:p>
+    <w:p>
+      <w:pPr>
+        <w:pStyle w:val="Prrafodelista"/>
+        <w:ind w:left="1080"/>
+        <w:rPr>
+          <w:lang w:val="es-MX"/>
+        </w:rPr>
+      </w:pPr>
+    </w:p>
+    <w:p>
+      <w:pPr>
+        <w:pStyle w:val="Prrafodelista"/>
+        <w:ind w:left="1080"/>
+        <w:rPr>
+          <w:lang w:val="es-MX"/>
+        </w:rPr>
+      </w:pPr>
+    </w:p>
+    <w:p>
+      <w:pPr>
+        <w:pStyle w:val="Prrafodelista"/>
+        <w:ind w:left="1080"/>
+        <w:rPr>
+          <w:lang w:val="es-MX"/>
+        </w:rPr>
+      </w:pPr>
+    </w:p>
+    <w:p>
+      <w:pPr>
+        <w:pStyle w:val="Prrafodelista"/>
+        <w:ind w:left="1080"/>
+        <w:rPr>
+          <w:lang w:val="es-MX"/>
+        </w:rPr>
+      </w:pPr>
+    </w:p>
+    <w:p>
+      <w:pPr>
+        <w:pStyle w:val="Prrafodelista"/>
+        <w:numPr>
+          <w:ilvl w:val="0"/>
+          <w:numId w:val="4"/>
+        </w:numPr>
+        <w:rPr>
+          <w:lang w:val="es-MX"/>
+        </w:rPr>
+      </w:pPr>
+      <w:r>
+        <w:rPr>
+          <w:lang w:val="es-MX"/>
+        </w:rPr>
+        <w:lastRenderedPageBreak/>
+        <w:t xml:space="preserve">Determinar </w:t>
+      </w:r>
+      <w:r>
+        <w:rPr>
+          <w:lang w:val="es-MX"/>
+        </w:rPr>
+        <w:t>cuántos</w:t>
+      </w:r>
+      <w:r>
+        <w:rPr>
+          <w:lang w:val="es-MX"/>
+        </w:rPr>
+        <w:t xml:space="preserve"> hombres y cuantas mujeres se encuentran en un grupo de n personas, suponiendo que los datos son extraídos alumno por alumno.</w:t>
+      </w:r>
+    </w:p>
+    <w:p>
+      <w:pPr>
+        <w:pStyle w:val="Prrafodelista"/>
+        <w:ind w:left="1080"/>
+        <w:rPr>
+          <w:lang w:val="es-MX"/>
+        </w:rPr>
+      </w:pPr>
+    </w:p>
+    <w:p>
+      <w:pPr>
+        <w:pStyle w:val="Prrafodelista"/>
+        <w:ind w:left="1080"/>
+        <w:rPr>
+          <w:lang w:val="es-MX"/>
+        </w:rPr>
+      </w:pPr>
+      <w:r>
+        <w:rPr>
+          <w:lang w:val="es-MX"/>
+        </w:rPr>
+        <w:drawing>
+          <wp:inline distT="0" distB="0" distL="0" distR="0" wp14:anchorId="4A14EA5A" wp14:editId="13EEB978">
+            <wp:extent cx="5612130" cy="5347970"/>
+            <wp:effectExtent l="0" t="0" r="7620" b="5080"/>
+            <wp:docPr id="41" name="Imagen 41"/>
+            <wp:cNvGraphicFramePr>
+              <a:graphicFrameLocks xmlns:a="http://schemas.openxmlformats.org/drawingml/2006/main" noChangeAspect="1"/>
+            </wp:cNvGraphicFramePr>
+            <a:graphic xmlns:a="http://schemas.openxmlformats.org/drawingml/2006/main">
+              <a:graphicData uri="http://schemas.openxmlformats.org/drawingml/2006/picture">
+                <pic:pic xmlns:pic="http://schemas.openxmlformats.org/drawingml/2006/picture">
+                  <pic:nvPicPr>
+                    <pic:cNvPr id="1" name=""/>
+                    <pic:cNvPicPr/>
+                  </pic:nvPicPr>
+                  <pic:blipFill>
+                    <a:blip r:embed="rId30"/>
+                    <a:stretch>
+                      <a:fillRect/>
+                    </a:stretch>
+                  </pic:blipFill>
+                  <pic:spPr>
+                    <a:xfrm>
+                      <a:off x="0" y="0"/>
+                      <a:ext cx="5612130" cy="5347970"/>
+                    </a:xfrm>
+                    <a:prstGeom prst="rect">
+                      <a:avLst/>
+                    </a:prstGeom>
+                  </pic:spPr>
+                </pic:pic>
+              </a:graphicData>
+            </a:graphic>
+          </wp:inline>
+        </w:drawing>
+      </w:r>
+    </w:p>
+    <w:p>
+      <w:pPr>
+        <w:rPr>
+          <w:lang w:val="es-MX"/>
+        </w:rPr>
+      </w:pPr>
+    </w:p>
+    <w:p>
+      <w:pPr>
+        <w:pStyle w:val="Prrafodelista"/>
+        <w:ind w:left="1080"/>
+        <w:rPr>
+          <w:lang w:val="es-MX"/>
+        </w:rPr>
+      </w:pPr>
+    </w:p>
+    <w:p>
+      <w:pPr>
+        <w:pStyle w:val="Prrafodelista"/>
+        <w:ind w:left="1080"/>
+        <w:rPr>
+          <w:lang w:val="es-MX"/>
+        </w:rPr>
+      </w:pPr>
+    </w:p>
+    <w:p>
+      <w:pPr>
+        <w:pStyle w:val="Prrafodelista"/>
+        <w:ind w:left="1080"/>
+        <w:rPr>
+          <w:lang w:val="es-MX"/>
+        </w:rPr>
+      </w:pPr>
+    </w:p>
+    <w:p>
+      <w:pPr>
+        <w:pStyle w:val="Prrafodelista"/>
+        <w:ind w:left="1080"/>
+        <w:rPr>
+          <w:lang w:val="es-MX"/>
+        </w:rPr>
+      </w:pPr>
+      <w:r>
+        <w:rPr>
+          <w:lang w:val="es-MX"/>
+        </w:rPr>
+        <w:lastRenderedPageBreak/>
+        <w:drawing>
+          <wp:inline distT="0" distB="0" distL="0" distR="0" wp14:anchorId="616355B3" wp14:editId="13D8A405">
+            <wp:extent cx="5612130" cy="4727575"/>
+            <wp:effectExtent l="0" t="0" r="7620" b="0"/>
+            <wp:docPr id="39" name="Imagen 39"/>
+            <wp:cNvGraphicFramePr>
+              <a:graphicFrameLocks xmlns:a="http://schemas.openxmlformats.org/drawingml/2006/main" noChangeAspect="1"/>
+            </wp:cNvGraphicFramePr>
+            <a:graphic xmlns:a="http://schemas.openxmlformats.org/drawingml/2006/main">
+              <a:graphicData uri="http://schemas.openxmlformats.org/drawingml/2006/picture">
+                <pic:pic xmlns:pic="http://schemas.openxmlformats.org/drawingml/2006/picture">
+                  <pic:nvPicPr>
+                    <pic:cNvPr id="1" name=""/>
+                    <pic:cNvPicPr/>
+                  </pic:nvPicPr>
+                  <pic:blipFill>
+                    <a:blip r:embed="rId31"/>
+                    <a:stretch>
+                      <a:fillRect/>
+                    </a:stretch>
+                  </pic:blipFill>
+                  <pic:spPr>
+                    <a:xfrm>
+                      <a:off x="0" y="0"/>
+                      <a:ext cx="5612130" cy="4727575"/>
+                    </a:xfrm>
+                    <a:prstGeom prst="rect">
+                      <a:avLst/>
+                    </a:prstGeom>
+                  </pic:spPr>
+                </pic:pic>
+              </a:graphicData>
+            </a:graphic>
+          </wp:inline>
+        </w:drawing>
+      </w:r>
+    </w:p>
+    <w:p>
+      <w:pPr>
+        <w:pStyle w:val="Prrafodelista"/>
+        <w:ind w:left="1080"/>
+        <w:rPr>
+          <w:lang w:val="es-MX"/>
+        </w:rPr>
+      </w:pPr>
+      <w:r>
+        <w:rPr>
+          <w:lang w:val="es-MX"/>
+        </w:rPr>
+        <w:drawing>
+          <wp:inline distT="0" distB="0" distL="0" distR="0" wp14:anchorId="5B65AE50" wp14:editId="34514EE1">
+            <wp:extent cx="5612130" cy="2354580"/>
+            <wp:effectExtent l="0" t="0" r="7620" b="7620"/>
+            <wp:docPr id="40" name="Imagen 40"/>
+            <wp:cNvGraphicFramePr>
+              <a:graphicFrameLocks xmlns:a="http://schemas.openxmlformats.org/drawingml/2006/main" noChangeAspect="1"/>
+            </wp:cNvGraphicFramePr>
+            <a:graphic xmlns:a="http://schemas.openxmlformats.org/drawingml/2006/main">
+              <a:graphicData uri="http://schemas.openxmlformats.org/drawingml/2006/picture">
+                <pic:pic xmlns:pic="http://schemas.openxmlformats.org/drawingml/2006/picture">
+                  <pic:nvPicPr>
+                    <pic:cNvPr id="1" name=""/>
+                    <pic:cNvPicPr/>
+                  </pic:nvPicPr>
+                  <pic:blipFill>
+                    <a:blip r:embed="rId32"/>
+                    <a:stretch>
+                      <a:fillRect/>
+                    </a:stretch>
+                  </pic:blipFill>
+                  <pic:spPr>
+                    <a:xfrm>
+                      <a:off x="0" y="0"/>
+                      <a:ext cx="5612130" cy="2354580"/>
+                    </a:xfrm>
+                    <a:prstGeom prst="rect">
+                      <a:avLst/>
+                    </a:prstGeom>
+                  </pic:spPr>
+                </pic:pic>
+              </a:graphicData>
+            </a:graphic>
+          </wp:inline>
+        </w:drawing>
+      </w:r>
+    </w:p>
+    <w:p>
+      <w:pPr>
+        <w:pStyle w:val="Prrafodelista"/>
+        <w:ind w:left="1080"/>
+        <w:rPr>
+          <w:lang w:val="es-MX"/>
+        </w:rPr>
+      </w:pPr>
+    </w:p>
+    <w:p>
+      <w:pPr>
+        <w:pStyle w:val="Prrafodelista"/>
+        <w:ind w:left="1080"/>
+        <w:rPr>
+          <w:lang w:val="es-MX"/>
+        </w:rPr>
+      </w:pPr>
+    </w:p>
+    <w:p>
+      <w:pPr>
+        <w:pStyle w:val="Prrafodelista"/>
+        <w:ind w:left="1080"/>
+        <w:rPr>
+          <w:lang w:val="es-MX"/>
+        </w:rPr>
+      </w:pPr>
+    </w:p>
+    <w:p>
+      <w:pPr>
+        <w:pStyle w:val="Prrafodelista"/>
+        <w:ind w:left="1080"/>
+        <w:rPr>
+          <w:lang w:val="es-MX"/>
+        </w:rPr>
+      </w:pPr>
+    </w:p>
+    <w:p>
+      <w:pPr>
+        <w:pStyle w:val="Prrafodelista"/>
+        <w:ind w:left="1080"/>
+        <w:rPr>
+          <w:lang w:val="es-MX"/>
+        </w:rPr>
+      </w:pPr>
+    </w:p>
+    <w:p>
+      <w:pPr>
+        <w:pStyle w:val="Prrafodelista"/>
+        <w:numPr>
+          <w:ilvl w:val="0"/>
+          <w:numId w:val="4"/>
+        </w:numPr>
+        <w:rPr>
+          <w:lang w:val="es-MX"/>
+        </w:rPr>
+      </w:pPr>
+      <w:r>
+        <w:rPr>
+          <w:lang w:val="es-MX"/>
+        </w:rPr>
+        <w:lastRenderedPageBreak/>
+        <w:t>El Depto. de Seguridad Publica y Transito del D.F. desea saber, de los n autos que entran a la ciudad de México, cuantos entran con calcomanía de cada color. Conociendo el último dígito de la placa de cada automóvil se puede determinar el color de la calcomanía utilizando la sig. relación:</w:t>
+      </w:r>
+    </w:p>
+    <w:p>
+      <w:pPr>
+        <w:pStyle w:val="Prrafodelista"/>
+        <w:ind w:left="1080"/>
+        <w:rPr>
+          <w:lang w:val="es-MX"/>
+        </w:rPr>
+      </w:pPr>
+    </w:p>
+    <w:p>
+      <w:pPr>
+        <w:pStyle w:val="Prrafodelista"/>
+        <w:ind w:left="1080"/>
+        <w:jc w:val="center"/>
+        <w:rPr>
+          <w:lang w:val="es-MX"/>
+        </w:rPr>
+      </w:pPr>
+      <w:r>
+        <w:rPr>
+          <w:lang w:val="es-MX"/>
+        </w:rPr>
+        <w:drawing>
+          <wp:inline distT="0" distB="0" distL="0" distR="0" wp14:anchorId="3BF78434" wp14:editId="219780FB">
+            <wp:extent cx="2295845" cy="2038635"/>
+            <wp:effectExtent l="0" t="0" r="0" b="0"/>
+            <wp:docPr id="42" name="Imagen 42"/>
+            <wp:cNvGraphicFramePr>
+              <a:graphicFrameLocks xmlns:a="http://schemas.openxmlformats.org/drawingml/2006/main" noChangeAspect="1"/>
+            </wp:cNvGraphicFramePr>
+            <a:graphic xmlns:a="http://schemas.openxmlformats.org/drawingml/2006/main">
+              <a:graphicData uri="http://schemas.openxmlformats.org/drawingml/2006/picture">
+                <pic:pic xmlns:pic="http://schemas.openxmlformats.org/drawingml/2006/picture">
+                  <pic:nvPicPr>
+                    <pic:cNvPr id="1" name=""/>
+                    <pic:cNvPicPr/>
+                  </pic:nvPicPr>
+                  <pic:blipFill>
+                    <a:blip r:embed="rId33"/>
+                    <a:stretch>
+                      <a:fillRect/>
+                    </a:stretch>
+                  </pic:blipFill>
+                  <pic:spPr>
+                    <a:xfrm>
+                      <a:off x="0" y="0"/>
+                      <a:ext cx="2295845" cy="2038635"/>
+                    </a:xfrm>
+                    <a:prstGeom prst="rect">
+                      <a:avLst/>
+                    </a:prstGeom>
+                  </pic:spPr>
+                </pic:pic>
+              </a:graphicData>
+            </a:graphic>
+          </wp:inline>
+        </w:drawing>
+      </w:r>
+    </w:p>
+    <w:p>
+      <w:pPr>
+        <w:pStyle w:val="Prrafodelista"/>
+        <w:ind w:left="1080"/>
+        <w:rPr>
+          <w:lang w:val="es-MX"/>
+        </w:rPr>
+      </w:pPr>
+      <w:bookmarkStart w:id="0" w:name="_GoBack"/>
+      <w:bookmarkEnd w:id="0"/>
+    </w:p>
+    <w:p>
+      <w:pPr>
+        <w:rPr>
+          <w:lang w:val="es-MX"/>
+        </w:rPr>
+      </w:pPr>
+    </w:p>
+    <w:p>
+      <w:pPr>
+        <w:pStyle w:val="Prrafodelista"/>
+        <w:ind w:left="1080"/>
+        <w:rPr>
+          <w:lang w:val="es-MX"/>
+        </w:rPr>
+      </w:pPr>
+    </w:p>
+    <w:p>
+      <w:pPr>
+        <w:pStyle w:val="Prrafodelista"/>
+        <w:ind w:left="1080"/>
+        <w:rPr>
+          <w:lang w:val="es-MX"/>
+        </w:rPr>
+      </w:pPr>
+    </w:p>
+    <w:p>
+      <w:pPr>
+        <w:pStyle w:val="Prrafodelista"/>
+        <w:ind w:left="1080"/>
+        <w:rPr>
+          <w:lang w:val="es-MX"/>
+        </w:rPr>
+      </w:pPr>
+    </w:p>
+    <w:p>
+      <w:pPr>
+        <w:pStyle w:val="Prrafodelista"/>
+        <w:ind w:left="1080"/>
+        <w:rPr>
+          <w:lang w:val="es-MX"/>
+        </w:rPr>
+      </w:pPr>
+    </w:p>
+    <w:p>
+      <w:pPr>
+        <w:pStyle w:val="NormalWeb"/>
+        <w:rPr>
+          <w:lang w:val="es-MX"/>
+        </w:rPr>
+      </w:pPr>
+    </w:p>
+    <w:p>
+      <w:pPr>
+        <w:pStyle w:val="Prrafodelista"/>
+        <w:ind w:left="1080"/>
+        <w:rPr>
+          <w:lang w:val="es-MX"/>
+        </w:rPr>
+      </w:pPr>
+    </w:p>
+    <w:p>
+      <w:pPr>
+        <w:pStyle w:val="Prrafodelista"/>
+        <w:ind w:left="1080"/>
+        <w:rPr>
+          <w:lang w:val="es-MX"/>
+        </w:rPr>
+      </w:pPr>
+    </w:p>
+    <w:p>
+      <w:pPr>
+        <w:pStyle w:val="Prrafodelista"/>
+        <w:ind w:left="1080"/>
+        <w:rPr>
+          <w:lang w:val="es-MX"/>
+        </w:rPr>
+      </w:pPr>
+    </w:p>
+    <w:p>
+      <w:pPr>
+        <w:pStyle w:val="Prrafodelista"/>
+        <w:ind w:left="1080"/>
+        <w:rPr>
+          <w:lang w:val="es-MX"/>
+        </w:rPr>
+      </w:pPr>
+    </w:p>
+    <w:p>
+      <w:pPr>
+        <w:pStyle w:val="Prrafodelista"/>
+        <w:ind w:left="1080"/>
+        <w:rPr>
+          <w:lang w:val="es-MX"/>
+        </w:rPr>
+      </w:pPr>
+    </w:p>
+    <w:p>
+      <w:pPr>
         <w:rPr>
           <w:color w:val="000000" w:themeColor="text1"/>
           <w:lang w:val="es-MX"/>
@@ -1868,6 +3770,95 @@
     </w:lvl>
   </w:abstractNum>
   <w:abstractNum w:abstractNumId="2" w15:restartNumberingAfterBreak="0">
+    <w:nsid w:val="68666E59"/>
+    <w:multiLevelType w:val="hybridMultilevel"/>
+    <w:tmpl w:val="D22C7C20"/>
+    <w:lvl w:ilvl="0" w:tplc="9BB2A8CA">
+      <w:start w:val="1"/>
+      <w:numFmt w:val="decimal"/>
+      <w:lvlText w:val="%1."/>
+      <w:lvlJc w:val="left"/>
+      <w:pPr>
+        <w:ind w:left="1080" w:hanging="360"/>
+      </w:pPr>
+      <w:rPr>
+        <w:rFonts w:hint="default"/>
+      </w:rPr>
+    </w:lvl>
+    <w:lvl w:ilvl="1" w:tplc="04090019" w:tentative="1">
+      <w:start w:val="1"/>
+      <w:numFmt w:val="lowerLetter"/>
+      <w:lvlText w:val="%2."/>
+      <w:lvlJc w:val="left"/>
+      <w:pPr>
+        <w:ind w:left="1800" w:hanging="360"/>
+      </w:pPr>
+    </w:lvl>
+    <w:lvl w:ilvl="2" w:tplc="0409001B" w:tentative="1">
+      <w:start w:val="1"/>
+      <w:numFmt w:val="lowerRoman"/>
+      <w:lvlText w:val="%3."/>
+      <w:lvlJc w:val="right"/>
+      <w:pPr>
+        <w:ind w:left="2520" w:hanging="180"/>
+      </w:pPr>
+    </w:lvl>
+    <w:lvl w:ilvl="3" w:tplc="0409000F" w:tentative="1">
+      <w:start w:val="1"/>
+      <w:numFmt w:val="decimal"/>
+      <w:lvlText w:val="%4."/>
+      <w:lvlJc w:val="left"/>
+      <w:pPr>
+        <w:ind w:left="3240" w:hanging="360"/>
+      </w:pPr>
+    </w:lvl>
+    <w:lvl w:ilvl="4" w:tplc="04090019" w:tentative="1">
+      <w:start w:val="1"/>
+      <w:numFmt w:val="lowerLetter"/>
+      <w:lvlText w:val="%5."/>
+      <w:lvlJc w:val="left"/>
+      <w:pPr>
+        <w:ind w:left="3960" w:hanging="360"/>
+      </w:pPr>
+    </w:lvl>
+    <w:lvl w:ilvl="5" w:tplc="0409001B" w:tentative="1">
+      <w:start w:val="1"/>
+      <w:numFmt w:val="lowerRoman"/>
+      <w:lvlText w:val="%6."/>
+      <w:lvlJc w:val="right"/>
+      <w:pPr>
+        <w:ind w:left="4680" w:hanging="180"/>
+      </w:pPr>
+    </w:lvl>
+    <w:lvl w:ilvl="6" w:tplc="0409000F" w:tentative="1">
+      <w:start w:val="1"/>
+      <w:numFmt w:val="decimal"/>
+      <w:lvlText w:val="%7."/>
+      <w:lvlJc w:val="left"/>
+      <w:pPr>
+        <w:ind w:left="5400" w:hanging="360"/>
+      </w:pPr>
+    </w:lvl>
+    <w:lvl w:ilvl="7" w:tplc="04090019" w:tentative="1">
+      <w:start w:val="1"/>
+      <w:numFmt w:val="lowerLetter"/>
+      <w:lvlText w:val="%8."/>
+      <w:lvlJc w:val="left"/>
+      <w:pPr>
+        <w:ind w:left="6120" w:hanging="360"/>
+      </w:pPr>
+    </w:lvl>
+    <w:lvl w:ilvl="8" w:tplc="0409001B" w:tentative="1">
+      <w:start w:val="1"/>
+      <w:numFmt w:val="lowerRoman"/>
+      <w:lvlText w:val="%9."/>
+      <w:lvlJc w:val="right"/>
+      <w:pPr>
+        <w:ind w:left="6840" w:hanging="180"/>
+      </w:pPr>
+    </w:lvl>
+  </w:abstractNum>
+  <w:abstractNum w:abstractNumId="3" w15:restartNumberingAfterBreak="0">
     <w:nsid w:val="750B0A9C"/>
     <w:multiLevelType w:val="hybridMultilevel"/>
     <w:tmpl w:val="25987E40"/>
@@ -1960,10 +3951,13 @@
     <w:abstractNumId w:val="1"/>
   </w:num>
   <w:num w:numId="2">
-    <w:abstractNumId w:val="2"/>
+    <w:abstractNumId w:val="3"/>
   </w:num>
   <w:num w:numId="3">
     <w:abstractNumId w:val="0"/>
+  </w:num>
+  <w:num w:numId="4">
+    <w:abstractNumId w:val="2"/>
   </w:num>
 </w:numbering>
 </file>
@@ -2400,6 +4394,22 @@
       <w:contextualSpacing/>
     </w:pPr>
   </w:style>
+  <w:style w:type="paragraph" w:styleId="NormalWeb">
+    <w:name w:val="Normal (Web)"/>
+    <w:basedOn w:val="Normal"/>
+    <w:uiPriority w:val="99"/>
+    <w:semiHidden/>
+    <w:unhideWhenUsed/>
+    <w:rsid w:val="0044035D"/>
+    <w:pPr>
+      <w:spacing w:before="100" w:beforeAutospacing="1" w:after="100" w:afterAutospacing="1" w:line="240" w:lineRule="auto"/>
+    </w:pPr>
+    <w:rPr>
+      <w:rFonts w:ascii="Times New Roman" w:eastAsia="Times New Roman" w:hAnsi="Times New Roman" w:cs="Times New Roman"/>
+      <w:sz w:val="24"/>
+      <w:szCs w:val="24"/>
+    </w:rPr>
+  </w:style>
 </w:styles>
 </file>
 

</xml_diff>

<commit_message>
Se continua con taller, ejercicios while
</commit_message>
<xml_diff>
--- a/Ciclos/ejerciciosGuia4/EJERCICIOS EVIDENCIAS FOR - WHILE - DOWHILE.docx
+++ b/Ciclos/ejerciciosGuia4/EJERCICIOS EVIDENCIAS FOR - WHILE - DOWHILE.docx
@@ -1,6 +1,6 @@
 
 <file path=word/document.xml><?xml version="1.0" encoding="utf-8"?>
-<w:document xmlns:wpc="http://schemas.microsoft.com/office/word/2010/wordprocessingCanvas" xmlns:cx="http://schemas.microsoft.com/office/drawing/2014/chartex" xmlns:cx1="http://schemas.microsoft.com/office/drawing/2015/9/8/chartex" xmlns:cx2="http://schemas.microsoft.com/office/drawing/2015/10/21/chartex" xmlns:cx3="http://schemas.microsoft.com/office/drawing/2016/5/9/chartex" xmlns:cx4="http://schemas.microsoft.com/office/drawing/2016/5/10/chartex" xmlns:cx5="http://schemas.microsoft.com/office/drawing/2016/5/11/chartex" xmlns:cx6="http://schemas.microsoft.com/office/drawing/2016/5/12/chartex" xmlns:cx7="http://schemas.microsoft.com/office/drawing/2016/5/13/chartex" xmlns:cx8="http://schemas.microsoft.com/office/drawing/2016/5/14/chartex" xmlns:mc="http://schemas.openxmlformats.org/markup-compatibility/2006" xmlns:aink="http://schemas.microsoft.com/office/drawing/2016/ink" xmlns:am3d="http://schemas.microsoft.com/office/drawing/2017/model3d" xmlns:o="urn:schemas-microsoft-com:office:office" xmlns:r="http://schemas.openxmlformats.org/officeDocument/2006/relationships" xmlns:m="http://schemas.openxmlformats.org/officeDocument/2006/math" xmlns:v="urn:schemas-microsoft-com:vml" xmlns:wp14="http://schemas.microsoft.com/office/word/2010/wordprocessingDrawing" xmlns:wp="http://schemas.openxmlformats.org/drawingml/2006/wordprocessingDrawing" xmlns:w10="urn:schemas-microsoft-com:office:word" xmlns:w="http://schemas.openxmlformats.org/wordprocessingml/2006/main" xmlns:w14="http://schemas.microsoft.com/office/word/2010/wordml" xmlns:w15="http://schemas.microsoft.com/office/word/2012/wordml" xmlns:w16cid="http://schemas.microsoft.com/office/word/2016/wordml/cid" xmlns:w16se="http://schemas.microsoft.com/office/word/2015/wordml/symex" xmlns:wpg="http://schemas.microsoft.com/office/word/2010/wordprocessingGroup" xmlns:wpi="http://schemas.microsoft.com/office/word/2010/wordprocessingInk" xmlns:wne="http://schemas.microsoft.com/office/word/2006/wordml" xmlns:wps="http://schemas.microsoft.com/office/word/2010/wordprocessingShape" mc:Ignorable="w14 w15 w16se w16cid wp14">
+<w:document xmlns:wpc="http://schemas.microsoft.com/office/word/2010/wordprocessingCanvas" xmlns:cx="http://schemas.microsoft.com/office/drawing/2014/chartex" xmlns:mc="http://schemas.openxmlformats.org/markup-compatibility/2006" xmlns:o="urn:schemas-microsoft-com:office:office" xmlns:r="http://schemas.openxmlformats.org/officeDocument/2006/relationships" xmlns:m="http://schemas.openxmlformats.org/officeDocument/2006/math" xmlns:v="urn:schemas-microsoft-com:vml" xmlns:wp14="http://schemas.microsoft.com/office/word/2010/wordprocessingDrawing" xmlns:wp="http://schemas.openxmlformats.org/drawingml/2006/wordprocessingDrawing" xmlns:w10="urn:schemas-microsoft-com:office:word" xmlns:w="http://schemas.openxmlformats.org/wordprocessingml/2006/main" xmlns:w14="http://schemas.microsoft.com/office/word/2010/wordml" xmlns:w15="http://schemas.microsoft.com/office/word/2012/wordml" xmlns:w16se="http://schemas.microsoft.com/office/word/2015/wordml/symex" xmlns:wpg="http://schemas.microsoft.com/office/word/2010/wordprocessingGroup" xmlns:wpi="http://schemas.microsoft.com/office/word/2010/wordprocessingInk" xmlns:wne="http://schemas.microsoft.com/office/word/2006/wordml" xmlns:wps="http://schemas.microsoft.com/office/word/2010/wordprocessingShape" mc:Ignorable="w14 w15 w16se wp14">
   <w:body>
     <w:p>
       <w:pPr>
@@ -113,379 +113,6 @@
             <wp:extent cx="5612130" cy="4191000"/>
             <wp:effectExtent l="0" t="0" r="7620" b="0"/>
             <wp:docPr id="1" name="Imagen 1"/>
-            <wp:cNvGraphicFramePr>
-              <a:graphicFrameLocks xmlns:a="http://schemas.openxmlformats.org/drawingml/2006/main" noChangeAspect="1"/>
-            </wp:cNvGraphicFramePr>
-            <a:graphic xmlns:a="http://schemas.openxmlformats.org/drawingml/2006/main">
-              <a:graphicData uri="http://schemas.openxmlformats.org/drawingml/2006/picture">
-                <pic:pic xmlns:pic="http://schemas.openxmlformats.org/drawingml/2006/picture">
-                  <pic:nvPicPr>
-                    <pic:cNvPr id="1" name=""/>
-                    <pic:cNvPicPr/>
-                  </pic:nvPicPr>
-                  <pic:blipFill>
-                    <a:blip r:embed="rId5"/>
-                    <a:stretch>
-                      <a:fillRect/>
-                    </a:stretch>
-                  </pic:blipFill>
-                  <pic:spPr>
-                    <a:xfrm>
-                      <a:off x="0" y="0"/>
-                      <a:ext cx="5612130" cy="4191000"/>
-                    </a:xfrm>
-                    <a:prstGeom prst="rect">
-                      <a:avLst/>
-                    </a:prstGeom>
-                  </pic:spPr>
-                </pic:pic>
-              </a:graphicData>
-            </a:graphic>
-          </wp:inline>
-        </w:drawing>
-      </w:r>
-    </w:p>
-    <w:p>
-      <w:pPr>
-        <w:pStyle w:val="Prrafodelista"/>
-        <w:ind w:left="1080"/>
-        <w:rPr>
-          <w:color w:val="000000" w:themeColor="text1"/>
-          <w:lang w:val="es-MX"/>
-        </w:rPr>
-      </w:pPr>
-    </w:p>
-    <w:p>
-      <w:pPr>
-        <w:pStyle w:val="Prrafodelista"/>
-        <w:ind w:left="1080"/>
-        <w:rPr>
-          <w:color w:val="000000" w:themeColor="text1"/>
-          <w:lang w:val="es-MX"/>
-        </w:rPr>
-      </w:pPr>
-      <w:r>
-        <w:rPr>
-          <w:noProof/>
-          <w:color w:val="000000" w:themeColor="text1"/>
-        </w:rPr>
-        <w:lastRenderedPageBreak/>
-        <w:drawing>
-          <wp:inline distT="0" distB="0" distL="0" distR="0" wp14:anchorId="50EC164B" wp14:editId="0C201490">
-            <wp:extent cx="5612130" cy="4017645"/>
-            <wp:effectExtent l="0" t="0" r="7620" b="1905"/>
-            <wp:docPr id="2" name="Imagen 2"/>
-            <wp:cNvGraphicFramePr>
-              <a:graphicFrameLocks xmlns:a="http://schemas.openxmlformats.org/drawingml/2006/main" noChangeAspect="1"/>
-            </wp:cNvGraphicFramePr>
-            <a:graphic xmlns:a="http://schemas.openxmlformats.org/drawingml/2006/main">
-              <a:graphicData uri="http://schemas.openxmlformats.org/drawingml/2006/picture">
-                <pic:pic xmlns:pic="http://schemas.openxmlformats.org/drawingml/2006/picture">
-                  <pic:nvPicPr>
-                    <pic:cNvPr id="1" name=""/>
-                    <pic:cNvPicPr/>
-                  </pic:nvPicPr>
-                  <pic:blipFill>
-                    <a:blip r:embed="rId6"/>
-                    <a:stretch>
-                      <a:fillRect/>
-                    </a:stretch>
-                  </pic:blipFill>
-                  <pic:spPr>
-                    <a:xfrm>
-                      <a:off x="0" y="0"/>
-                      <a:ext cx="5612130" cy="4017645"/>
-                    </a:xfrm>
-                    <a:prstGeom prst="rect">
-                      <a:avLst/>
-                    </a:prstGeom>
-                  </pic:spPr>
-                </pic:pic>
-              </a:graphicData>
-            </a:graphic>
-          </wp:inline>
-        </w:drawing>
-      </w:r>
-    </w:p>
-    <w:p>
-      <w:pPr>
-        <w:pStyle w:val="Prrafodelista"/>
-        <w:ind w:left="1080"/>
-        <w:rPr>
-          <w:color w:val="000000" w:themeColor="text1"/>
-          <w:lang w:val="es-MX"/>
-        </w:rPr>
-      </w:pPr>
-    </w:p>
-    <w:p>
-      <w:pPr>
-        <w:pStyle w:val="Prrafodelista"/>
-        <w:ind w:left="1080"/>
-        <w:rPr>
-          <w:color w:val="000000" w:themeColor="text1"/>
-          <w:lang w:val="es-MX"/>
-        </w:rPr>
-      </w:pPr>
-    </w:p>
-    <w:p>
-      <w:pPr>
-        <w:pStyle w:val="Prrafodelista"/>
-        <w:ind w:left="1080"/>
-        <w:rPr>
-          <w:color w:val="000000" w:themeColor="text1"/>
-          <w:lang w:val="es-MX"/>
-        </w:rPr>
-      </w:pPr>
-    </w:p>
-    <w:p>
-      <w:pPr>
-        <w:pStyle w:val="Prrafodelista"/>
-        <w:ind w:left="1080"/>
-        <w:rPr>
-          <w:color w:val="000000" w:themeColor="text1"/>
-          <w:lang w:val="es-MX"/>
-        </w:rPr>
-      </w:pPr>
-    </w:p>
-    <w:p>
-      <w:pPr>
-        <w:pStyle w:val="Prrafodelista"/>
-        <w:ind w:left="1080"/>
-        <w:rPr>
-          <w:color w:val="000000" w:themeColor="text1"/>
-          <w:lang w:val="es-MX"/>
-        </w:rPr>
-      </w:pPr>
-    </w:p>
-    <w:p>
-      <w:pPr>
-        <w:pStyle w:val="Prrafodelista"/>
-        <w:ind w:left="1080"/>
-        <w:rPr>
-          <w:color w:val="000000" w:themeColor="text1"/>
-          <w:lang w:val="es-MX"/>
-        </w:rPr>
-      </w:pPr>
-    </w:p>
-    <w:p>
-      <w:pPr>
-        <w:pStyle w:val="Prrafodelista"/>
-        <w:ind w:left="1080"/>
-        <w:rPr>
-          <w:color w:val="000000" w:themeColor="text1"/>
-          <w:lang w:val="es-MX"/>
-        </w:rPr>
-      </w:pPr>
-    </w:p>
-    <w:p>
-      <w:pPr>
-        <w:pStyle w:val="Prrafodelista"/>
-        <w:ind w:left="1080"/>
-        <w:rPr>
-          <w:color w:val="000000" w:themeColor="text1"/>
-          <w:lang w:val="es-MX"/>
-        </w:rPr>
-      </w:pPr>
-    </w:p>
-    <w:p>
-      <w:pPr>
-        <w:pStyle w:val="Prrafodelista"/>
-        <w:ind w:left="1080"/>
-        <w:rPr>
-          <w:color w:val="000000" w:themeColor="text1"/>
-          <w:lang w:val="es-MX"/>
-        </w:rPr>
-      </w:pPr>
-    </w:p>
-    <w:p>
-      <w:pPr>
-        <w:pStyle w:val="Prrafodelista"/>
-        <w:ind w:left="1080"/>
-        <w:rPr>
-          <w:color w:val="000000" w:themeColor="text1"/>
-          <w:lang w:val="es-MX"/>
-        </w:rPr>
-      </w:pPr>
-    </w:p>
-    <w:p>
-      <w:pPr>
-        <w:pStyle w:val="Prrafodelista"/>
-        <w:ind w:left="1080"/>
-        <w:rPr>
-          <w:color w:val="000000" w:themeColor="text1"/>
-          <w:lang w:val="es-MX"/>
-        </w:rPr>
-      </w:pPr>
-    </w:p>
-    <w:p>
-      <w:pPr>
-        <w:pStyle w:val="Prrafodelista"/>
-        <w:ind w:left="1080"/>
-        <w:rPr>
-          <w:color w:val="000000" w:themeColor="text1"/>
-          <w:lang w:val="es-MX"/>
-        </w:rPr>
-      </w:pPr>
-    </w:p>
-    <w:p>
-      <w:pPr>
-        <w:pStyle w:val="Prrafodelista"/>
-        <w:ind w:left="1080"/>
-        <w:rPr>
-          <w:color w:val="000000" w:themeColor="text1"/>
-          <w:lang w:val="es-MX"/>
-        </w:rPr>
-      </w:pPr>
-    </w:p>
-    <w:p>
-      <w:pPr>
-        <w:pStyle w:val="Prrafodelista"/>
-        <w:ind w:left="1080"/>
-        <w:rPr>
-          <w:color w:val="000000" w:themeColor="text1"/>
-          <w:lang w:val="es-MX"/>
-        </w:rPr>
-      </w:pPr>
-    </w:p>
-    <w:p>
-      <w:pPr>
-        <w:pStyle w:val="Prrafodelista"/>
-        <w:ind w:left="1080"/>
-        <w:rPr>
-          <w:color w:val="000000" w:themeColor="text1"/>
-          <w:lang w:val="es-MX"/>
-        </w:rPr>
-      </w:pPr>
-    </w:p>
-    <w:p>
-      <w:pPr>
-        <w:pStyle w:val="Prrafodelista"/>
-        <w:ind w:left="1080"/>
-        <w:rPr>
-          <w:color w:val="000000" w:themeColor="text1"/>
-          <w:lang w:val="es-MX"/>
-        </w:rPr>
-      </w:pPr>
-    </w:p>
-    <w:p>
-      <w:pPr>
-        <w:pStyle w:val="Prrafodelista"/>
-        <w:ind w:left="1080"/>
-        <w:rPr>
-          <w:color w:val="000000" w:themeColor="text1"/>
-          <w:lang w:val="es-MX"/>
-        </w:rPr>
-      </w:pPr>
-    </w:p>
-    <w:p>
-      <w:pPr>
-        <w:pStyle w:val="Prrafodelista"/>
-        <w:ind w:left="1080"/>
-        <w:rPr>
-          <w:color w:val="000000" w:themeColor="text1"/>
-          <w:lang w:val="es-MX"/>
-        </w:rPr>
-      </w:pPr>
-    </w:p>
-    <w:p>
-      <w:pPr>
-        <w:pStyle w:val="Prrafodelista"/>
-        <w:ind w:left="1080"/>
-        <w:rPr>
-          <w:color w:val="000000" w:themeColor="text1"/>
-          <w:lang w:val="es-MX"/>
-        </w:rPr>
-      </w:pPr>
-    </w:p>
-    <w:p>
-      <w:pPr>
-        <w:pStyle w:val="Prrafodelista"/>
-        <w:ind w:left="1080"/>
-        <w:rPr>
-          <w:color w:val="000000" w:themeColor="text1"/>
-          <w:lang w:val="es-MX"/>
-        </w:rPr>
-      </w:pPr>
-    </w:p>
-    <w:p>
-      <w:pPr>
-        <w:pStyle w:val="Prrafodelista"/>
-        <w:ind w:left="1080"/>
-        <w:rPr>
-          <w:color w:val="000000" w:themeColor="text1"/>
-          <w:lang w:val="es-MX"/>
-        </w:rPr>
-      </w:pPr>
-    </w:p>
-    <w:p>
-      <w:pPr>
-        <w:pStyle w:val="Prrafodelista"/>
-        <w:ind w:left="1080"/>
-        <w:rPr>
-          <w:color w:val="000000" w:themeColor="text1"/>
-          <w:lang w:val="es-MX"/>
-        </w:rPr>
-      </w:pPr>
-    </w:p>
-    <w:p>
-      <w:pPr>
-        <w:pStyle w:val="Prrafodelista"/>
-        <w:ind w:left="1080"/>
-        <w:rPr>
-          <w:color w:val="000000" w:themeColor="text1"/>
-          <w:lang w:val="es-MX"/>
-        </w:rPr>
-      </w:pPr>
-    </w:p>
-    <w:p>
-      <w:pPr>
-        <w:pStyle w:val="Prrafodelista"/>
-        <w:numPr>
-          <w:ilvl w:val="0"/>
-          <w:numId w:val="3"/>
-        </w:numPr>
-        <w:rPr>
-          <w:color w:val="000000" w:themeColor="text1"/>
-          <w:lang w:val="es-MX"/>
-        </w:rPr>
-      </w:pPr>
-      <w:r>
-        <w:rPr>
-          <w:lang w:val="es-MX"/>
-        </w:rPr>
-        <w:lastRenderedPageBreak/>
-        <w:t>Leer 10 números e imprimir solamente los números positivos</w:t>
-      </w:r>
-    </w:p>
-    <w:p>
-      <w:pPr>
-        <w:pStyle w:val="Prrafodelista"/>
-        <w:ind w:left="1080"/>
-        <w:rPr>
-          <w:color w:val="000000" w:themeColor="text1"/>
-          <w:lang w:val="es-MX"/>
-        </w:rPr>
-      </w:pPr>
-    </w:p>
-    <w:p>
-      <w:pPr>
-        <w:pStyle w:val="Prrafodelista"/>
-        <w:ind w:left="1080"/>
-        <w:rPr>
-          <w:color w:val="000000" w:themeColor="text1"/>
-          <w:lang w:val="es-MX"/>
-        </w:rPr>
-      </w:pPr>
-      <w:r>
-        <w:rPr>
-          <w:noProof/>
-          <w:color w:val="000000" w:themeColor="text1"/>
-        </w:rPr>
-        <w:drawing>
-          <wp:inline distT="0" distB="0" distL="0" distR="0" wp14:anchorId="259B13FB" wp14:editId="733ED6C4">
-            <wp:extent cx="5612130" cy="5095875"/>
-            <wp:effectExtent l="0" t="0" r="7620" b="9525"/>
-            <wp:docPr id="10" name="Imagen 10"/>
             <wp:cNvGraphicFramePr>
               <a:graphicFrameLocks xmlns:a="http://schemas.openxmlformats.org/drawingml/2006/main" noChangeAspect="1"/>
             </wp:cNvGraphicFramePr>
@@ -505,7 +132,7 @@
                   <pic:spPr>
                     <a:xfrm>
                       <a:off x="0" y="0"/>
-                      <a:ext cx="5612130" cy="5095875"/>
+                      <a:ext cx="5612130" cy="4191000"/>
                     </a:xfrm>
                     <a:prstGeom prst="rect">
                       <a:avLst/>
@@ -520,17 +147,10 @@
     </w:p>
     <w:p>
       <w:pPr>
-        <w:rPr>
-          <w:color w:val="000000" w:themeColor="text1"/>
-          <w:lang w:val="es-MX"/>
-        </w:rPr>
-      </w:pPr>
-    </w:p>
-    <w:p>
-      <w:pPr>
-        <w:pStyle w:val="Prrafodelista"/>
-        <w:ind w:left="1080"/>
-        <w:rPr>
+        <w:pStyle w:val="Prrafodelista"/>
+        <w:ind w:left="1080"/>
+        <w:rPr>
+          <w:color w:val="000000" w:themeColor="text1"/>
           <w:lang w:val="es-MX"/>
         </w:rPr>
       </w:pPr>
@@ -551,10 +171,10 @@
         </w:rPr>
         <w:lastRenderedPageBreak/>
         <w:drawing>
-          <wp:inline distT="0" distB="0" distL="0" distR="0" wp14:anchorId="7552A39C" wp14:editId="7E5B7C13">
-            <wp:extent cx="5612130" cy="5242560"/>
-            <wp:effectExtent l="0" t="0" r="7620" b="0"/>
-            <wp:docPr id="3" name="Imagen 3"/>
+          <wp:inline distT="0" distB="0" distL="0" distR="0" wp14:anchorId="50EC164B" wp14:editId="0C201490">
+            <wp:extent cx="5612130" cy="4017645"/>
+            <wp:effectExtent l="0" t="0" r="7620" b="1905"/>
+            <wp:docPr id="2" name="Imagen 2"/>
             <wp:cNvGraphicFramePr>
               <a:graphicFrameLocks xmlns:a="http://schemas.openxmlformats.org/drawingml/2006/main" noChangeAspect="1"/>
             </wp:cNvGraphicFramePr>
@@ -574,7 +194,7 @@
                   <pic:spPr>
                     <a:xfrm>
                       <a:off x="0" y="0"/>
-                      <a:ext cx="5612130" cy="5242560"/>
+                      <a:ext cx="5612130" cy="4017645"/>
                     </a:xfrm>
                     <a:prstGeom prst="rect">
                       <a:avLst/>
@@ -750,6 +370,76 @@
     <w:p>
       <w:pPr>
         <w:pStyle w:val="Prrafodelista"/>
+        <w:ind w:left="1080"/>
+        <w:rPr>
+          <w:color w:val="000000" w:themeColor="text1"/>
+          <w:lang w:val="es-MX"/>
+        </w:rPr>
+      </w:pPr>
+    </w:p>
+    <w:p>
+      <w:pPr>
+        <w:pStyle w:val="Prrafodelista"/>
+        <w:ind w:left="1080"/>
+        <w:rPr>
+          <w:color w:val="000000" w:themeColor="text1"/>
+          <w:lang w:val="es-MX"/>
+        </w:rPr>
+      </w:pPr>
+    </w:p>
+    <w:p>
+      <w:pPr>
+        <w:pStyle w:val="Prrafodelista"/>
+        <w:ind w:left="1080"/>
+        <w:rPr>
+          <w:color w:val="000000" w:themeColor="text1"/>
+          <w:lang w:val="es-MX"/>
+        </w:rPr>
+      </w:pPr>
+    </w:p>
+    <w:p>
+      <w:pPr>
+        <w:pStyle w:val="Prrafodelista"/>
+        <w:ind w:left="1080"/>
+        <w:rPr>
+          <w:color w:val="000000" w:themeColor="text1"/>
+          <w:lang w:val="es-MX"/>
+        </w:rPr>
+      </w:pPr>
+    </w:p>
+    <w:p>
+      <w:pPr>
+        <w:pStyle w:val="Prrafodelista"/>
+        <w:ind w:left="1080"/>
+        <w:rPr>
+          <w:color w:val="000000" w:themeColor="text1"/>
+          <w:lang w:val="es-MX"/>
+        </w:rPr>
+      </w:pPr>
+    </w:p>
+    <w:p>
+      <w:pPr>
+        <w:pStyle w:val="Prrafodelista"/>
+        <w:ind w:left="1080"/>
+        <w:rPr>
+          <w:color w:val="000000" w:themeColor="text1"/>
+          <w:lang w:val="es-MX"/>
+        </w:rPr>
+      </w:pPr>
+    </w:p>
+    <w:p>
+      <w:pPr>
+        <w:pStyle w:val="Prrafodelista"/>
+        <w:ind w:left="1080"/>
+        <w:rPr>
+          <w:color w:val="000000" w:themeColor="text1"/>
+          <w:lang w:val="es-MX"/>
+        </w:rPr>
+      </w:pPr>
+    </w:p>
+    <w:p>
+      <w:pPr>
+        <w:pStyle w:val="Prrafodelista"/>
         <w:numPr>
           <w:ilvl w:val="0"/>
           <w:numId w:val="3"/>
@@ -764,14 +454,15 @@
           <w:lang w:val="es-MX"/>
         </w:rPr>
         <w:lastRenderedPageBreak/>
-        <w:t>Leer 20 números e imprimir cuantos son positivos, cuantos negativos y cuantos cero.</w:t>
-      </w:r>
-    </w:p>
-    <w:p>
-      <w:pPr>
-        <w:pStyle w:val="Prrafodelista"/>
-        <w:ind w:left="1080"/>
-        <w:rPr>
+        <w:t>Leer 10 números e imprimir solamente los números positivos</w:t>
+      </w:r>
+    </w:p>
+    <w:p>
+      <w:pPr>
+        <w:pStyle w:val="Prrafodelista"/>
+        <w:ind w:left="1080"/>
+        <w:rPr>
+          <w:color w:val="000000" w:themeColor="text1"/>
           <w:lang w:val="es-MX"/>
         </w:rPr>
       </w:pPr>
@@ -791,10 +482,10 @@
           <w:color w:val="000000" w:themeColor="text1"/>
         </w:rPr>
         <w:drawing>
-          <wp:inline distT="0" distB="0" distL="0" distR="0" wp14:anchorId="2E37F6C5" wp14:editId="4929B502">
-            <wp:extent cx="5612130" cy="5373370"/>
-            <wp:effectExtent l="0" t="0" r="7620" b="0"/>
-            <wp:docPr id="11" name="Imagen 11"/>
+          <wp:inline distT="0" distB="0" distL="0" distR="0" wp14:anchorId="259B13FB" wp14:editId="733ED6C4">
+            <wp:extent cx="5612130" cy="5095875"/>
+            <wp:effectExtent l="0" t="0" r="7620" b="9525"/>
+            <wp:docPr id="10" name="Imagen 10"/>
             <wp:cNvGraphicFramePr>
               <a:graphicFrameLocks xmlns:a="http://schemas.openxmlformats.org/drawingml/2006/main" noChangeAspect="1"/>
             </wp:cNvGraphicFramePr>
@@ -814,7 +505,7 @@
                   <pic:spPr>
                     <a:xfrm>
                       <a:off x="0" y="0"/>
-                      <a:ext cx="5612130" cy="5373370"/>
+                      <a:ext cx="5612130" cy="5095875"/>
                     </a:xfrm>
                     <a:prstGeom prst="rect">
                       <a:avLst/>
@@ -829,6 +520,14 @@
     </w:p>
     <w:p>
       <w:pPr>
+        <w:rPr>
+          <w:color w:val="000000" w:themeColor="text1"/>
+          <w:lang w:val="es-MX"/>
+        </w:rPr>
+      </w:pPr>
+    </w:p>
+    <w:p>
+      <w:pPr>
         <w:pStyle w:val="Prrafodelista"/>
         <w:ind w:left="1080"/>
         <w:rPr>
@@ -852,10 +551,10 @@
         </w:rPr>
         <w:lastRenderedPageBreak/>
         <w:drawing>
-          <wp:inline distT="0" distB="0" distL="0" distR="0" wp14:anchorId="02222005" wp14:editId="00702EBE">
-            <wp:extent cx="5612130" cy="5843270"/>
-            <wp:effectExtent l="0" t="0" r="7620" b="5080"/>
-            <wp:docPr id="5" name="Imagen 5"/>
+          <wp:inline distT="0" distB="0" distL="0" distR="0" wp14:anchorId="7552A39C" wp14:editId="7E5B7C13">
+            <wp:extent cx="5612130" cy="5242560"/>
+            <wp:effectExtent l="0" t="0" r="7620" b="0"/>
+            <wp:docPr id="3" name="Imagen 3"/>
             <wp:cNvGraphicFramePr>
               <a:graphicFrameLocks xmlns:a="http://schemas.openxmlformats.org/drawingml/2006/main" noChangeAspect="1"/>
             </wp:cNvGraphicFramePr>
@@ -875,7 +574,7 @@
                   <pic:spPr>
                     <a:xfrm>
                       <a:off x="0" y="0"/>
-                      <a:ext cx="5612130" cy="5843270"/>
+                      <a:ext cx="5612130" cy="5242560"/>
                     </a:xfrm>
                     <a:prstGeom prst="rect">
                       <a:avLst/>
@@ -1001,6 +700,56 @@
     <w:p>
       <w:pPr>
         <w:pStyle w:val="Prrafodelista"/>
+        <w:ind w:left="1080"/>
+        <w:rPr>
+          <w:color w:val="000000" w:themeColor="text1"/>
+          <w:lang w:val="es-MX"/>
+        </w:rPr>
+      </w:pPr>
+    </w:p>
+    <w:p>
+      <w:pPr>
+        <w:pStyle w:val="Prrafodelista"/>
+        <w:ind w:left="1080"/>
+        <w:rPr>
+          <w:color w:val="000000" w:themeColor="text1"/>
+          <w:lang w:val="es-MX"/>
+        </w:rPr>
+      </w:pPr>
+    </w:p>
+    <w:p>
+      <w:pPr>
+        <w:pStyle w:val="Prrafodelista"/>
+        <w:ind w:left="1080"/>
+        <w:rPr>
+          <w:color w:val="000000" w:themeColor="text1"/>
+          <w:lang w:val="es-MX"/>
+        </w:rPr>
+      </w:pPr>
+    </w:p>
+    <w:p>
+      <w:pPr>
+        <w:pStyle w:val="Prrafodelista"/>
+        <w:ind w:left="1080"/>
+        <w:rPr>
+          <w:color w:val="000000" w:themeColor="text1"/>
+          <w:lang w:val="es-MX"/>
+        </w:rPr>
+      </w:pPr>
+    </w:p>
+    <w:p>
+      <w:pPr>
+        <w:pStyle w:val="Prrafodelista"/>
+        <w:ind w:left="1080"/>
+        <w:rPr>
+          <w:color w:val="000000" w:themeColor="text1"/>
+          <w:lang w:val="es-MX"/>
+        </w:rPr>
+      </w:pPr>
+    </w:p>
+    <w:p>
+      <w:pPr>
+        <w:pStyle w:val="Prrafodelista"/>
         <w:numPr>
           <w:ilvl w:val="0"/>
           <w:numId w:val="3"/>
@@ -1015,7 +764,7 @@
           <w:lang w:val="es-MX"/>
         </w:rPr>
         <w:lastRenderedPageBreak/>
-        <w:t>Suponga que se tiene un conjunto de calificaciones de un grupo de 40 alumnos. Realizar un algoritmo para calcular la calificación promedio y la calificación más baja de todo el grupo.</w:t>
+        <w:t>Leer 20 números e imprimir cuantos son positivos, cuantos negativos y cuantos cero.</w:t>
       </w:r>
     </w:p>
     <w:p>
@@ -1040,13 +789,12 @@
         <w:rPr>
           <w:noProof/>
           <w:color w:val="000000" w:themeColor="text1"/>
-          <w:lang w:val="es-MX"/>
         </w:rPr>
         <w:drawing>
-          <wp:inline distT="0" distB="0" distL="0" distR="0" wp14:anchorId="3FFD3B6B" wp14:editId="0B40FEE3">
-            <wp:extent cx="5612130" cy="5198745"/>
-            <wp:effectExtent l="0" t="0" r="7620" b="1905"/>
-            <wp:docPr id="12" name="Imagen 12"/>
+          <wp:inline distT="0" distB="0" distL="0" distR="0" wp14:anchorId="2E37F6C5" wp14:editId="4929B502">
+            <wp:extent cx="5612130" cy="5373370"/>
+            <wp:effectExtent l="0" t="0" r="7620" b="0"/>
+            <wp:docPr id="11" name="Imagen 11"/>
             <wp:cNvGraphicFramePr>
               <a:graphicFrameLocks xmlns:a="http://schemas.openxmlformats.org/drawingml/2006/main" noChangeAspect="1"/>
             </wp:cNvGraphicFramePr>
@@ -1066,7 +814,7 @@
                   <pic:spPr>
                     <a:xfrm>
                       <a:off x="0" y="0"/>
-                      <a:ext cx="5612130" cy="5198745"/>
+                      <a:ext cx="5612130" cy="5373370"/>
                     </a:xfrm>
                     <a:prstGeom prst="rect">
                       <a:avLst/>
@@ -1093,20 +841,21 @@
         <w:pStyle w:val="Prrafodelista"/>
         <w:ind w:left="1080"/>
         <w:rPr>
+          <w:color w:val="000000" w:themeColor="text1"/>
           <w:lang w:val="es-MX"/>
         </w:rPr>
       </w:pPr>
       <w:r>
         <w:rPr>
           <w:noProof/>
-          <w:lang w:val="es-MX"/>
+          <w:color w:val="000000" w:themeColor="text1"/>
         </w:rPr>
         <w:lastRenderedPageBreak/>
         <w:drawing>
-          <wp:inline distT="0" distB="0" distL="0" distR="0" wp14:anchorId="2E11A8E3" wp14:editId="6CDF90BA">
-            <wp:extent cx="5612130" cy="2914015"/>
-            <wp:effectExtent l="0" t="0" r="7620" b="635"/>
-            <wp:docPr id="4" name="Imagen 4"/>
+          <wp:inline distT="0" distB="0" distL="0" distR="0" wp14:anchorId="02222005" wp14:editId="00702EBE">
+            <wp:extent cx="5612130" cy="5843270"/>
+            <wp:effectExtent l="0" t="0" r="7620" b="5080"/>
+            <wp:docPr id="5" name="Imagen 5"/>
             <wp:cNvGraphicFramePr>
               <a:graphicFrameLocks xmlns:a="http://schemas.openxmlformats.org/drawingml/2006/main" noChangeAspect="1"/>
             </wp:cNvGraphicFramePr>
@@ -1126,7 +875,7 @@
                   <pic:spPr>
                     <a:xfrm>
                       <a:off x="0" y="0"/>
-                      <a:ext cx="5612130" cy="2914015"/>
+                      <a:ext cx="5612130" cy="5843270"/>
                     </a:xfrm>
                     <a:prstGeom prst="rect">
                       <a:avLst/>
@@ -1144,19 +893,159 @@
         <w:pStyle w:val="Prrafodelista"/>
         <w:ind w:left="1080"/>
         <w:rPr>
+          <w:color w:val="000000" w:themeColor="text1"/>
+          <w:lang w:val="es-MX"/>
+        </w:rPr>
+      </w:pPr>
+    </w:p>
+    <w:p>
+      <w:pPr>
+        <w:pStyle w:val="Prrafodelista"/>
+        <w:ind w:left="1080"/>
+        <w:rPr>
+          <w:color w:val="000000" w:themeColor="text1"/>
+          <w:lang w:val="es-MX"/>
+        </w:rPr>
+      </w:pPr>
+    </w:p>
+    <w:p>
+      <w:pPr>
+        <w:pStyle w:val="Prrafodelista"/>
+        <w:ind w:left="1080"/>
+        <w:rPr>
+          <w:color w:val="000000" w:themeColor="text1"/>
+          <w:lang w:val="es-MX"/>
+        </w:rPr>
+      </w:pPr>
+    </w:p>
+    <w:p>
+      <w:pPr>
+        <w:pStyle w:val="Prrafodelista"/>
+        <w:ind w:left="1080"/>
+        <w:rPr>
+          <w:color w:val="000000" w:themeColor="text1"/>
+          <w:lang w:val="es-MX"/>
+        </w:rPr>
+      </w:pPr>
+    </w:p>
+    <w:p>
+      <w:pPr>
+        <w:pStyle w:val="Prrafodelista"/>
+        <w:ind w:left="1080"/>
+        <w:rPr>
+          <w:color w:val="000000" w:themeColor="text1"/>
+          <w:lang w:val="es-MX"/>
+        </w:rPr>
+      </w:pPr>
+    </w:p>
+    <w:p>
+      <w:pPr>
+        <w:pStyle w:val="Prrafodelista"/>
+        <w:ind w:left="1080"/>
+        <w:rPr>
+          <w:color w:val="000000" w:themeColor="text1"/>
+          <w:lang w:val="es-MX"/>
+        </w:rPr>
+      </w:pPr>
+    </w:p>
+    <w:p>
+      <w:pPr>
+        <w:pStyle w:val="Prrafodelista"/>
+        <w:ind w:left="1080"/>
+        <w:rPr>
+          <w:color w:val="000000" w:themeColor="text1"/>
+          <w:lang w:val="es-MX"/>
+        </w:rPr>
+      </w:pPr>
+    </w:p>
+    <w:p>
+      <w:pPr>
+        <w:pStyle w:val="Prrafodelista"/>
+        <w:ind w:left="1080"/>
+        <w:rPr>
+          <w:color w:val="000000" w:themeColor="text1"/>
+          <w:lang w:val="es-MX"/>
+        </w:rPr>
+      </w:pPr>
+    </w:p>
+    <w:p>
+      <w:pPr>
+        <w:pStyle w:val="Prrafodelista"/>
+        <w:ind w:left="1080"/>
+        <w:rPr>
+          <w:color w:val="000000" w:themeColor="text1"/>
+          <w:lang w:val="es-MX"/>
+        </w:rPr>
+      </w:pPr>
+    </w:p>
+    <w:p>
+      <w:pPr>
+        <w:pStyle w:val="Prrafodelista"/>
+        <w:ind w:left="1080"/>
+        <w:rPr>
+          <w:color w:val="000000" w:themeColor="text1"/>
+          <w:lang w:val="es-MX"/>
+        </w:rPr>
+      </w:pPr>
+    </w:p>
+    <w:p>
+      <w:pPr>
+        <w:pStyle w:val="Prrafodelista"/>
+        <w:ind w:left="1080"/>
+        <w:rPr>
+          <w:color w:val="000000" w:themeColor="text1"/>
+          <w:lang w:val="es-MX"/>
+        </w:rPr>
+      </w:pPr>
+    </w:p>
+    <w:p>
+      <w:pPr>
+        <w:pStyle w:val="Prrafodelista"/>
+        <w:numPr>
+          <w:ilvl w:val="0"/>
+          <w:numId w:val="3"/>
+        </w:numPr>
+        <w:rPr>
+          <w:color w:val="000000" w:themeColor="text1"/>
+          <w:lang w:val="es-MX"/>
+        </w:rPr>
+      </w:pPr>
+      <w:r>
+        <w:rPr>
+          <w:lang w:val="es-MX"/>
+        </w:rPr>
+        <w:lastRenderedPageBreak/>
+        <w:t>Suponga que se tiene un conjunto de calificaciones de un grupo de 40 alumnos. Realizar un algoritmo para calcular la calificación promedio y la calificación más baja de todo el grupo.</w:t>
+      </w:r>
+    </w:p>
+    <w:p>
+      <w:pPr>
+        <w:pStyle w:val="Prrafodelista"/>
+        <w:ind w:left="1080"/>
+        <w:rPr>
+          <w:lang w:val="es-MX"/>
+        </w:rPr>
+      </w:pPr>
+    </w:p>
+    <w:p>
+      <w:pPr>
+        <w:pStyle w:val="Prrafodelista"/>
+        <w:ind w:left="1080"/>
+        <w:rPr>
+          <w:color w:val="000000" w:themeColor="text1"/>
           <w:lang w:val="es-MX"/>
         </w:rPr>
       </w:pPr>
       <w:r>
         <w:rPr>
           <w:noProof/>
-          <w:lang w:val="es-MX"/>
+          <w:color w:val="000000" w:themeColor="text1"/>
         </w:rPr>
         <w:drawing>
-          <wp:inline distT="0" distB="0" distL="0" distR="0" wp14:anchorId="7C5240A1" wp14:editId="38FE150D">
-            <wp:extent cx="5612130" cy="3265805"/>
-            <wp:effectExtent l="0" t="0" r="7620" b="0"/>
-            <wp:docPr id="6" name="Imagen 6"/>
+          <wp:inline distT="0" distB="0" distL="0" distR="0" wp14:anchorId="3FFD3B6B" wp14:editId="0B40FEE3">
+            <wp:extent cx="5612130" cy="5198745"/>
+            <wp:effectExtent l="0" t="0" r="7620" b="1905"/>
+            <wp:docPr id="12" name="Imagen 12"/>
             <wp:cNvGraphicFramePr>
               <a:graphicFrameLocks xmlns:a="http://schemas.openxmlformats.org/drawingml/2006/main" noChangeAspect="1"/>
             </wp:cNvGraphicFramePr>
@@ -1176,7 +1065,7 @@
                   <pic:spPr>
                     <a:xfrm>
                       <a:off x="0" y="0"/>
-                      <a:ext cx="5612130" cy="3265805"/>
+                      <a:ext cx="5612130" cy="5198745"/>
                     </a:xfrm>
                     <a:prstGeom prst="rect">
                       <a:avLst/>
@@ -1203,152 +1092,19 @@
         <w:pStyle w:val="Prrafodelista"/>
         <w:ind w:left="1080"/>
         <w:rPr>
-          <w:color w:val="000000" w:themeColor="text1"/>
-          <w:lang w:val="es-MX"/>
-        </w:rPr>
-      </w:pPr>
-    </w:p>
-    <w:p>
-      <w:pPr>
-        <w:pStyle w:val="Prrafodelista"/>
-        <w:ind w:left="1080"/>
-        <w:rPr>
-          <w:color w:val="000000" w:themeColor="text1"/>
-          <w:lang w:val="es-MX"/>
-        </w:rPr>
-      </w:pPr>
-    </w:p>
-    <w:p>
-      <w:pPr>
-        <w:pStyle w:val="Prrafodelista"/>
-        <w:ind w:left="1080"/>
-        <w:rPr>
-          <w:color w:val="000000" w:themeColor="text1"/>
-          <w:lang w:val="es-MX"/>
-        </w:rPr>
-      </w:pPr>
-    </w:p>
-    <w:p>
-      <w:pPr>
-        <w:pStyle w:val="Prrafodelista"/>
-        <w:ind w:left="1080"/>
-        <w:rPr>
-          <w:color w:val="000000" w:themeColor="text1"/>
-          <w:lang w:val="es-MX"/>
-        </w:rPr>
-      </w:pPr>
-    </w:p>
-    <w:p>
-      <w:pPr>
-        <w:pStyle w:val="Prrafodelista"/>
-        <w:ind w:left="1080"/>
-        <w:rPr>
-          <w:color w:val="000000" w:themeColor="text1"/>
-          <w:lang w:val="es-MX"/>
-        </w:rPr>
-      </w:pPr>
-    </w:p>
-    <w:p>
-      <w:pPr>
-        <w:pStyle w:val="Prrafodelista"/>
-        <w:ind w:left="1080"/>
-        <w:rPr>
-          <w:color w:val="000000" w:themeColor="text1"/>
-          <w:lang w:val="es-MX"/>
-        </w:rPr>
-      </w:pPr>
-    </w:p>
-    <w:p>
-      <w:pPr>
-        <w:pStyle w:val="Prrafodelista"/>
-        <w:ind w:left="1080"/>
-        <w:rPr>
-          <w:color w:val="000000" w:themeColor="text1"/>
-          <w:lang w:val="es-MX"/>
-        </w:rPr>
-      </w:pPr>
-    </w:p>
-    <w:p>
-      <w:pPr>
-        <w:pStyle w:val="Prrafodelista"/>
-        <w:ind w:left="1080"/>
-        <w:rPr>
-          <w:color w:val="000000" w:themeColor="text1"/>
-          <w:lang w:val="es-MX"/>
-        </w:rPr>
-      </w:pPr>
-    </w:p>
-    <w:p>
-      <w:pPr>
-        <w:pStyle w:val="Prrafodelista"/>
-        <w:ind w:left="1080"/>
-        <w:rPr>
-          <w:color w:val="000000" w:themeColor="text1"/>
-          <w:lang w:val="es-MX"/>
-        </w:rPr>
-      </w:pPr>
-    </w:p>
-    <w:p>
-      <w:pPr>
-        <w:pStyle w:val="Prrafodelista"/>
-        <w:numPr>
-          <w:ilvl w:val="0"/>
-          <w:numId w:val="3"/>
-        </w:numPr>
-        <w:rPr>
-          <w:color w:val="000000" w:themeColor="text1"/>
-          <w:lang w:val="es-MX"/>
-        </w:rPr>
-      </w:pPr>
-      <w:r>
-        <w:rPr>
-          <w:lang w:val="es-MX"/>
+          <w:lang w:val="es-MX"/>
+        </w:rPr>
+      </w:pPr>
+      <w:r>
+        <w:rPr>
+          <w:noProof/>
         </w:rPr>
         <w:lastRenderedPageBreak/>
-        <w:t xml:space="preserve">Calcular e imprimir la tabla de multiplicar de un número cualquiera. Imprimir el multiplicando, el multiplicador y el </w:t>
-      </w:r>
-      <w:r>
-        <w:rPr>
-          <w:lang w:val="es-CO"/>
-        </w:rPr>
-        <w:t>producto</w:t>
-      </w:r>
-      <w:r>
-        <w:rPr>
-          <w:lang w:val="es-MX"/>
-        </w:rPr>
-        <w:t>.</w:t>
-      </w:r>
-    </w:p>
-    <w:p>
-      <w:pPr>
-        <w:pStyle w:val="Prrafodelista"/>
-        <w:ind w:left="1080"/>
-        <w:rPr>
-          <w:lang w:val="es-MX"/>
-        </w:rPr>
-      </w:pPr>
-    </w:p>
-    <w:p>
-      <w:pPr>
-        <w:pStyle w:val="Prrafodelista"/>
-        <w:ind w:left="1080"/>
-        <w:rPr>
-          <w:color w:val="000000" w:themeColor="text1"/>
-          <w:lang w:val="es-MX"/>
-        </w:rPr>
-      </w:pPr>
-      <w:r>
-        <w:rPr>
-          <w:noProof/>
-          <w:color w:val="000000" w:themeColor="text1"/>
-          <w:lang w:val="es-MX"/>
-        </w:rPr>
         <w:drawing>
-          <wp:inline distT="0" distB="0" distL="0" distR="0" wp14:anchorId="4D73829F" wp14:editId="65E81C18">
-            <wp:extent cx="5612130" cy="3479165"/>
-            <wp:effectExtent l="0" t="0" r="7620" b="6985"/>
-            <wp:docPr id="14" name="Imagen 14"/>
+          <wp:inline distT="0" distB="0" distL="0" distR="0" wp14:anchorId="2E11A8E3" wp14:editId="6CDF90BA">
+            <wp:extent cx="5612130" cy="2914015"/>
+            <wp:effectExtent l="0" t="0" r="7620" b="635"/>
+            <wp:docPr id="4" name="Imagen 4"/>
             <wp:cNvGraphicFramePr>
               <a:graphicFrameLocks xmlns:a="http://schemas.openxmlformats.org/drawingml/2006/main" noChangeAspect="1"/>
             </wp:cNvGraphicFramePr>
@@ -1368,7 +1124,7 @@
                   <pic:spPr>
                     <a:xfrm>
                       <a:off x="0" y="0"/>
-                      <a:ext cx="5612130" cy="3479165"/>
+                      <a:ext cx="5612130" cy="2914015"/>
                     </a:xfrm>
                     <a:prstGeom prst="rect">
                       <a:avLst/>
@@ -1389,27 +1145,15 @@
           <w:lang w:val="es-MX"/>
         </w:rPr>
       </w:pPr>
-    </w:p>
-    <w:p>
-      <w:pPr>
-        <w:pStyle w:val="Prrafodelista"/>
-        <w:ind w:left="1080"/>
-        <w:rPr>
-          <w:color w:val="000000" w:themeColor="text1"/>
-          <w:lang w:val="es-MX"/>
-        </w:rPr>
-      </w:pPr>
       <w:r>
         <w:rPr>
           <w:noProof/>
-          <w:color w:val="000000" w:themeColor="text1"/>
-          <w:lang w:val="es-MX"/>
         </w:rPr>
         <w:drawing>
-          <wp:inline distT="0" distB="0" distL="0" distR="0" wp14:anchorId="7E8EC2DF" wp14:editId="18A85567">
-            <wp:extent cx="5612130" cy="2771140"/>
+          <wp:inline distT="0" distB="0" distL="0" distR="0" wp14:anchorId="7C5240A1" wp14:editId="38FE150D">
+            <wp:extent cx="5612130" cy="3265805"/>
             <wp:effectExtent l="0" t="0" r="7620" b="0"/>
-            <wp:docPr id="13" name="Imagen 13"/>
+            <wp:docPr id="6" name="Imagen 6"/>
             <wp:cNvGraphicFramePr>
               <a:graphicFrameLocks xmlns:a="http://schemas.openxmlformats.org/drawingml/2006/main" noChangeAspect="1"/>
             </wp:cNvGraphicFramePr>
@@ -1429,7 +1173,7 @@
                   <pic:spPr>
                     <a:xfrm>
                       <a:off x="0" y="0"/>
-                      <a:ext cx="5612130" cy="2771140"/>
+                      <a:ext cx="5612130" cy="3265805"/>
                     </a:xfrm>
                     <a:prstGeom prst="rect">
                       <a:avLst/>
@@ -1446,6 +1190,69 @@
       <w:pPr>
         <w:pStyle w:val="Prrafodelista"/>
         <w:ind w:left="1080"/>
+        <w:rPr>
+          <w:lang w:val="es-MX"/>
+        </w:rPr>
+      </w:pPr>
+    </w:p>
+    <w:p>
+      <w:pPr>
+        <w:pStyle w:val="Prrafodelista"/>
+        <w:ind w:left="1080"/>
+        <w:rPr>
+          <w:color w:val="000000" w:themeColor="text1"/>
+          <w:lang w:val="es-MX"/>
+        </w:rPr>
+      </w:pPr>
+    </w:p>
+    <w:p>
+      <w:pPr>
+        <w:pStyle w:val="Prrafodelista"/>
+        <w:ind w:left="1080"/>
+        <w:rPr>
+          <w:color w:val="000000" w:themeColor="text1"/>
+          <w:lang w:val="es-MX"/>
+        </w:rPr>
+      </w:pPr>
+    </w:p>
+    <w:p>
+      <w:pPr>
+        <w:pStyle w:val="Prrafodelista"/>
+        <w:ind w:left="1080"/>
+        <w:rPr>
+          <w:color w:val="000000" w:themeColor="text1"/>
+          <w:lang w:val="es-MX"/>
+        </w:rPr>
+      </w:pPr>
+    </w:p>
+    <w:p>
+      <w:pPr>
+        <w:pStyle w:val="Prrafodelista"/>
+        <w:ind w:left="1080"/>
+        <w:rPr>
+          <w:color w:val="000000" w:themeColor="text1"/>
+          <w:lang w:val="es-MX"/>
+        </w:rPr>
+      </w:pPr>
+    </w:p>
+    <w:p>
+      <w:pPr>
+        <w:pStyle w:val="Prrafodelista"/>
+        <w:ind w:left="1080"/>
+        <w:rPr>
+          <w:color w:val="000000" w:themeColor="text1"/>
+          <w:lang w:val="es-MX"/>
+        </w:rPr>
+      </w:pPr>
+    </w:p>
+    <w:p>
+      <w:pPr>
+        <w:pStyle w:val="Prrafodelista"/>
+        <w:ind w:left="1080"/>
+        <w:rPr>
+          <w:color w:val="000000" w:themeColor="text1"/>
+          <w:lang w:val="es-MX"/>
+        </w:rPr>
       </w:pPr>
     </w:p>
     <w:p>
@@ -1495,37 +1302,34 @@
           <w:lang w:val="es-MX"/>
         </w:rPr>
         <w:lastRenderedPageBreak/>
-        <w:t xml:space="preserve">Una persona debe realizar un muestreo con 50 personas para determinar el promedio de peso de los niños, jóvenes, adultos y adultos mayores que existen en su zona habitacional. Se determinan las categorías con base en la </w:t>
-      </w:r>
-      <w:proofErr w:type="spellStart"/>
-      <w:r>
-        <w:rPr>
-          <w:lang w:val="es-MX"/>
-        </w:rPr>
-        <w:t>sig</w:t>
-      </w:r>
-      <w:proofErr w:type="spellEnd"/>
-      <w:r>
-        <w:rPr>
-          <w:lang w:val="es-MX"/>
-        </w:rPr>
-        <w:t>, tabla</w:t>
-      </w:r>
-    </w:p>
-    <w:p>
-      <w:pPr>
-        <w:pStyle w:val="Prrafodelista"/>
-        <w:ind w:left="1080"/>
-        <w:rPr>
-          <w:lang w:val="es-MX"/>
-        </w:rPr>
-      </w:pPr>
-    </w:p>
-    <w:p>
-      <w:pPr>
-        <w:pStyle w:val="Prrafodelista"/>
-        <w:ind w:left="1080"/>
-        <w:jc w:val="center"/>
+        <w:t xml:space="preserve">Calcular e imprimir la tabla de multiplicar de un número cualquiera. Imprimir el multiplicando, el multiplicador y el </w:t>
+      </w:r>
+      <w:r>
+        <w:rPr>
+          <w:lang w:val="es-CO"/>
+        </w:rPr>
+        <w:t>producto</w:t>
+      </w:r>
+      <w:r>
+        <w:rPr>
+          <w:lang w:val="es-MX"/>
+        </w:rPr>
+        <w:t>.</w:t>
+      </w:r>
+    </w:p>
+    <w:p>
+      <w:pPr>
+        <w:pStyle w:val="Prrafodelista"/>
+        <w:ind w:left="1080"/>
+        <w:rPr>
+          <w:lang w:val="es-MX"/>
+        </w:rPr>
+      </w:pPr>
+    </w:p>
+    <w:p>
+      <w:pPr>
+        <w:pStyle w:val="Prrafodelista"/>
+        <w:ind w:left="1080"/>
         <w:rPr>
           <w:color w:val="000000" w:themeColor="text1"/>
           <w:lang w:val="es-MX"/>
@@ -1535,13 +1339,12 @@
         <w:rPr>
           <w:noProof/>
           <w:color w:val="000000" w:themeColor="text1"/>
-          <w:lang w:val="es-MX"/>
         </w:rPr>
         <w:drawing>
-          <wp:inline distT="0" distB="0" distL="0" distR="0" wp14:anchorId="2CEE285A" wp14:editId="478ECAAE">
-            <wp:extent cx="2486372" cy="1810003"/>
-            <wp:effectExtent l="0" t="0" r="0" b="0"/>
-            <wp:docPr id="15" name="Imagen 15"/>
+          <wp:inline distT="0" distB="0" distL="0" distR="0" wp14:anchorId="4D73829F" wp14:editId="65E81C18">
+            <wp:extent cx="5612130" cy="3479165"/>
+            <wp:effectExtent l="0" t="0" r="7620" b="6985"/>
+            <wp:docPr id="14" name="Imagen 14"/>
             <wp:cNvGraphicFramePr>
               <a:graphicFrameLocks xmlns:a="http://schemas.openxmlformats.org/drawingml/2006/main" noChangeAspect="1"/>
             </wp:cNvGraphicFramePr>
@@ -1561,7 +1364,7 @@
                   <pic:spPr>
                     <a:xfrm>
                       <a:off x="0" y="0"/>
-                      <a:ext cx="2486372" cy="1810003"/>
+                      <a:ext cx="5612130" cy="3479165"/>
                     </a:xfrm>
                     <a:prstGeom prst="rect">
                       <a:avLst/>
@@ -1582,41 +1385,26 @@
           <w:lang w:val="es-MX"/>
         </w:rPr>
       </w:pPr>
-      <w:r>
-        <w:rPr>
-          <w:lang w:val="es-MX"/>
-        </w:rPr>
-        <w:t>Se debe solicitar la edad y el peso de cada persona y calcular y mostrar el promedio por categoría.</w:t>
-      </w:r>
-    </w:p>
-    <w:p>
-      <w:pPr>
-        <w:pStyle w:val="Prrafodelista"/>
-        <w:ind w:left="1080"/>
-        <w:rPr>
-          <w:lang w:val="es-MX"/>
-        </w:rPr>
-      </w:pPr>
-    </w:p>
-    <w:p>
-      <w:pPr>
-        <w:pStyle w:val="Prrafodelista"/>
-        <w:ind w:left="1080"/>
-        <w:rPr>
+    </w:p>
+    <w:p>
+      <w:pPr>
+        <w:pStyle w:val="Prrafodelista"/>
+        <w:ind w:left="1080"/>
+        <w:rPr>
+          <w:color w:val="000000" w:themeColor="text1"/>
           <w:lang w:val="es-MX"/>
         </w:rPr>
       </w:pPr>
       <w:r>
         <w:rPr>
           <w:noProof/>
-          <w:lang w:val="es-MX"/>
-        </w:rPr>
-        <w:lastRenderedPageBreak/>
+          <w:color w:val="000000" w:themeColor="text1"/>
+        </w:rPr>
         <w:drawing>
-          <wp:inline distT="0" distB="0" distL="0" distR="0" wp14:anchorId="401DB7D5" wp14:editId="42A9CDDC">
-            <wp:extent cx="5612130" cy="7815580"/>
+          <wp:inline distT="0" distB="0" distL="0" distR="0" wp14:anchorId="7E8EC2DF" wp14:editId="18A85567">
+            <wp:extent cx="5612130" cy="2771140"/>
             <wp:effectExtent l="0" t="0" r="7620" b="0"/>
-            <wp:docPr id="24" name="Imagen 24"/>
+            <wp:docPr id="13" name="Imagen 13"/>
             <wp:cNvGraphicFramePr>
               <a:graphicFrameLocks xmlns:a="http://schemas.openxmlformats.org/drawingml/2006/main" noChangeAspect="1"/>
             </wp:cNvGraphicFramePr>
@@ -1636,7 +1424,7 @@
                   <pic:spPr>
                     <a:xfrm>
                       <a:off x="0" y="0"/>
-                      <a:ext cx="5612130" cy="7815580"/>
+                      <a:ext cx="5612130" cy="2771140"/>
                     </a:xfrm>
                     <a:prstGeom prst="rect">
                       <a:avLst/>
@@ -1653,175 +1441,86 @@
       <w:pPr>
         <w:pStyle w:val="Prrafodelista"/>
         <w:ind w:left="1080"/>
-        <w:rPr>
-          <w:lang w:val="es-MX"/>
-        </w:rPr>
-      </w:pPr>
-    </w:p>
-    <w:p>
-      <w:pPr>
-        <w:pStyle w:val="Prrafodelista"/>
-        <w:ind w:left="1080"/>
-        <w:rPr>
-          <w:lang w:val="es-MX"/>
-        </w:rPr>
-      </w:pPr>
-    </w:p>
-    <w:p>
-      <w:pPr>
-        <w:pStyle w:val="Prrafodelista"/>
-        <w:ind w:left="1080"/>
-        <w:rPr>
-          <w:lang w:val="es-MX"/>
-        </w:rPr>
-      </w:pPr>
-    </w:p>
-    <w:p>
-      <w:pPr>
-        <w:pStyle w:val="Prrafodelista"/>
-        <w:ind w:left="1080"/>
-        <w:rPr>
-          <w:lang w:val="es-MX"/>
-        </w:rPr>
-      </w:pPr>
-    </w:p>
-    <w:p>
-      <w:pPr>
-        <w:pStyle w:val="Prrafodelista"/>
-        <w:ind w:left="1080"/>
-        <w:rPr>
-          <w:lang w:val="es-MX"/>
-        </w:rPr>
-      </w:pPr>
-    </w:p>
-    <w:p>
-      <w:pPr>
-        <w:pStyle w:val="Prrafodelista"/>
-        <w:ind w:left="1080"/>
-        <w:rPr>
-          <w:lang w:val="es-MX"/>
-        </w:rPr>
-      </w:pPr>
-    </w:p>
-    <w:p>
-      <w:pPr>
-        <w:pStyle w:val="Prrafodelista"/>
-        <w:ind w:left="1080"/>
-        <w:rPr>
-          <w:lang w:val="es-MX"/>
-        </w:rPr>
-      </w:pPr>
-    </w:p>
-    <w:p>
-      <w:pPr>
-        <w:pStyle w:val="Prrafodelista"/>
-        <w:ind w:left="1080"/>
-        <w:rPr>
-          <w:lang w:val="es-MX"/>
-        </w:rPr>
-      </w:pPr>
-    </w:p>
-    <w:p>
-      <w:pPr>
-        <w:pStyle w:val="Prrafodelista"/>
-        <w:ind w:left="1080"/>
-        <w:rPr>
-          <w:lang w:val="es-MX"/>
-        </w:rPr>
-      </w:pPr>
-    </w:p>
-    <w:p>
-      <w:pPr>
-        <w:pStyle w:val="Prrafodelista"/>
-        <w:ind w:left="1080"/>
-        <w:rPr>
-          <w:lang w:val="es-MX"/>
-        </w:rPr>
-      </w:pPr>
-    </w:p>
-    <w:p>
-      <w:pPr>
-        <w:pStyle w:val="Prrafodelista"/>
-        <w:ind w:left="1080"/>
-        <w:rPr>
-          <w:lang w:val="es-MX"/>
-        </w:rPr>
-      </w:pPr>
-    </w:p>
-    <w:p>
-      <w:pPr>
-        <w:pStyle w:val="Prrafodelista"/>
-        <w:ind w:left="1080"/>
-        <w:rPr>
-          <w:lang w:val="es-MX"/>
-        </w:rPr>
-      </w:pPr>
-    </w:p>
-    <w:p>
-      <w:pPr>
-        <w:pStyle w:val="Prrafodelista"/>
-        <w:ind w:left="1080"/>
-        <w:rPr>
-          <w:lang w:val="es-MX"/>
-        </w:rPr>
-      </w:pPr>
-    </w:p>
-    <w:p>
-      <w:pPr>
-        <w:pStyle w:val="Prrafodelista"/>
-        <w:ind w:left="1080"/>
-        <w:rPr>
-          <w:lang w:val="es-MX"/>
-        </w:rPr>
-      </w:pPr>
-    </w:p>
-    <w:p>
-      <w:pPr>
-        <w:pStyle w:val="Prrafodelista"/>
-        <w:ind w:left="1080"/>
-        <w:rPr>
-          <w:lang w:val="es-MX"/>
-        </w:rPr>
-      </w:pPr>
-    </w:p>
-    <w:p>
-      <w:pPr>
-        <w:pStyle w:val="Prrafodelista"/>
-        <w:ind w:left="1080"/>
-        <w:rPr>
-          <w:lang w:val="es-MX"/>
-        </w:rPr>
-      </w:pPr>
-    </w:p>
-    <w:p>
-      <w:pPr>
-        <w:pStyle w:val="Prrafodelista"/>
-        <w:ind w:left="1080"/>
-        <w:rPr>
-          <w:lang w:val="es-MX"/>
-        </w:rPr>
-      </w:pPr>
-    </w:p>
-    <w:p>
-      <w:pPr>
-        <w:pStyle w:val="Prrafodelista"/>
-        <w:ind w:left="1080"/>
-        <w:rPr>
-          <w:lang w:val="es-MX"/>
-        </w:rPr>
-      </w:pPr>
-    </w:p>
-    <w:p>
-      <w:pPr>
-        <w:rPr>
-          <w:lang w:val="es-MX"/>
-        </w:rPr>
-      </w:pPr>
-    </w:p>
-    <w:p>
-      <w:pPr>
-        <w:pStyle w:val="Prrafodelista"/>
-        <w:ind w:left="1080"/>
+      </w:pPr>
+    </w:p>
+    <w:p>
+      <w:pPr>
+        <w:pStyle w:val="Prrafodelista"/>
+        <w:ind w:left="1080"/>
+        <w:rPr>
+          <w:color w:val="000000" w:themeColor="text1"/>
+          <w:lang w:val="es-MX"/>
+        </w:rPr>
+      </w:pPr>
+    </w:p>
+    <w:p>
+      <w:pPr>
+        <w:pStyle w:val="Prrafodelista"/>
+        <w:ind w:left="1080"/>
+        <w:rPr>
+          <w:color w:val="000000" w:themeColor="text1"/>
+          <w:lang w:val="es-MX"/>
+        </w:rPr>
+      </w:pPr>
+    </w:p>
+    <w:p>
+      <w:pPr>
+        <w:pStyle w:val="Prrafodelista"/>
+        <w:ind w:left="1080"/>
+        <w:rPr>
+          <w:color w:val="000000" w:themeColor="text1"/>
+          <w:lang w:val="es-MX"/>
+        </w:rPr>
+      </w:pPr>
+    </w:p>
+    <w:p>
+      <w:pPr>
+        <w:pStyle w:val="Prrafodelista"/>
+        <w:numPr>
+          <w:ilvl w:val="0"/>
+          <w:numId w:val="3"/>
+        </w:numPr>
+        <w:rPr>
+          <w:color w:val="000000" w:themeColor="text1"/>
+          <w:lang w:val="es-MX"/>
+        </w:rPr>
+      </w:pPr>
+      <w:r>
+        <w:rPr>
+          <w:lang w:val="es-MX"/>
+        </w:rPr>
+        <w:lastRenderedPageBreak/>
+        <w:t xml:space="preserve">Una persona debe realizar un muestreo con 50 personas para determinar el promedio de peso de los niños, jóvenes, adultos y adultos mayores que existen en su zona habitacional. Se determinan las categorías con base en la </w:t>
+      </w:r>
+      <w:proofErr w:type="spellStart"/>
+      <w:r>
+        <w:rPr>
+          <w:lang w:val="es-MX"/>
+        </w:rPr>
+        <w:t>sig</w:t>
+      </w:r>
+      <w:proofErr w:type="spellEnd"/>
+      <w:r>
+        <w:rPr>
+          <w:lang w:val="es-MX"/>
+        </w:rPr>
+        <w:t>, tabla</w:t>
+      </w:r>
+    </w:p>
+    <w:p>
+      <w:pPr>
+        <w:pStyle w:val="Prrafodelista"/>
+        <w:ind w:left="1080"/>
+        <w:rPr>
+          <w:lang w:val="es-MX"/>
+        </w:rPr>
+      </w:pPr>
+    </w:p>
+    <w:p>
+      <w:pPr>
+        <w:pStyle w:val="Prrafodelista"/>
+        <w:ind w:left="1080"/>
+        <w:jc w:val="center"/>
         <w:rPr>
           <w:color w:val="000000" w:themeColor="text1"/>
           <w:lang w:val="es-MX"/>
@@ -1831,13 +1530,12 @@
         <w:rPr>
           <w:noProof/>
           <w:color w:val="000000" w:themeColor="text1"/>
-          <w:lang w:val="es-MX"/>
         </w:rPr>
         <w:drawing>
-          <wp:inline distT="0" distB="0" distL="0" distR="0" wp14:anchorId="2128E408" wp14:editId="06786AC3">
-            <wp:extent cx="5612130" cy="4657090"/>
-            <wp:effectExtent l="0" t="0" r="7620" b="0"/>
-            <wp:docPr id="16" name="Imagen 16"/>
+          <wp:inline distT="0" distB="0" distL="0" distR="0" wp14:anchorId="2CEE285A" wp14:editId="478ECAAE">
+            <wp:extent cx="2486372" cy="1810003"/>
+            <wp:effectExtent l="0" t="0" r="0" b="0"/>
+            <wp:docPr id="15" name="Imagen 15"/>
             <wp:cNvGraphicFramePr>
               <a:graphicFrameLocks xmlns:a="http://schemas.openxmlformats.org/drawingml/2006/main" noChangeAspect="1"/>
             </wp:cNvGraphicFramePr>
@@ -1857,7 +1555,7 @@
                   <pic:spPr>
                     <a:xfrm>
                       <a:off x="0" y="0"/>
-                      <a:ext cx="5612130" cy="4657090"/>
+                      <a:ext cx="2486372" cy="1810003"/>
                     </a:xfrm>
                     <a:prstGeom prst="rect">
                       <a:avLst/>
@@ -1878,65 +1576,40 @@
           <w:lang w:val="es-MX"/>
         </w:rPr>
       </w:pPr>
-    </w:p>
-    <w:p>
-      <w:pPr>
-        <w:pStyle w:val="Prrafodelista"/>
-        <w:ind w:left="1080"/>
-        <w:rPr>
-          <w:color w:val="000000" w:themeColor="text1"/>
-          <w:lang w:val="es-MX"/>
-        </w:rPr>
-      </w:pPr>
-    </w:p>
-    <w:p>
-      <w:pPr>
-        <w:pStyle w:val="Prrafodelista"/>
-        <w:numPr>
-          <w:ilvl w:val="0"/>
-          <w:numId w:val="3"/>
-        </w:numPr>
-        <w:rPr>
-          <w:color w:val="000000" w:themeColor="text1"/>
-          <w:lang w:val="es-MX"/>
-        </w:rPr>
-      </w:pPr>
-      <w:r>
-        <w:rPr>
-          <w:lang w:val="es-MX"/>
-        </w:rPr>
-        <w:t>Al cerrar un expendio de naranjas, 15 clientes recibirán un 15% de descuento si compran más de 10 kilos. Determinar cuánto pagará cada cliente y cuanto percibirá la tienda por esas compras.</w:t>
-      </w:r>
-    </w:p>
-    <w:p>
-      <w:pPr>
-        <w:pStyle w:val="Prrafodelista"/>
-        <w:ind w:left="1080"/>
-        <w:rPr>
-          <w:lang w:val="es-MX"/>
-        </w:rPr>
-      </w:pPr>
-    </w:p>
-    <w:p>
-      <w:pPr>
-        <w:pStyle w:val="Prrafodelista"/>
-        <w:ind w:left="1080"/>
-        <w:rPr>
-          <w:color w:val="000000" w:themeColor="text1"/>
+      <w:r>
+        <w:rPr>
+          <w:lang w:val="es-MX"/>
+        </w:rPr>
+        <w:t>Se debe solicitar la edad y el peso de cada persona y calcular y mostrar el promedio por categoría.</w:t>
+      </w:r>
+    </w:p>
+    <w:p>
+      <w:pPr>
+        <w:pStyle w:val="Prrafodelista"/>
+        <w:ind w:left="1080"/>
+        <w:rPr>
+          <w:lang w:val="es-MX"/>
+        </w:rPr>
+      </w:pPr>
+    </w:p>
+    <w:p>
+      <w:pPr>
+        <w:pStyle w:val="Prrafodelista"/>
+        <w:ind w:left="1080"/>
+        <w:rPr>
           <w:lang w:val="es-MX"/>
         </w:rPr>
       </w:pPr>
       <w:r>
         <w:rPr>
           <w:noProof/>
-          <w:color w:val="000000" w:themeColor="text1"/>
-          <w:lang w:val="es-MX"/>
-        </w:rPr>
+        </w:rPr>
+        <w:lastRenderedPageBreak/>
         <w:drawing>
-          <wp:inline distT="0" distB="0" distL="0" distR="0" wp14:anchorId="4CEB4D8C" wp14:editId="43C37A6B">
-            <wp:extent cx="5612130" cy="4283710"/>
-            <wp:effectExtent l="0" t="0" r="7620" b="2540"/>
-            <wp:docPr id="22" name="Imagen 22"/>
+          <wp:inline distT="0" distB="0" distL="0" distR="0" wp14:anchorId="401DB7D5" wp14:editId="42A9CDDC">
+            <wp:extent cx="5612130" cy="7815580"/>
+            <wp:effectExtent l="0" t="0" r="7620" b="0"/>
+            <wp:docPr id="24" name="Imagen 24"/>
             <wp:cNvGraphicFramePr>
               <a:graphicFrameLocks xmlns:a="http://schemas.openxmlformats.org/drawingml/2006/main" noChangeAspect="1"/>
             </wp:cNvGraphicFramePr>
@@ -1956,7 +1629,7 @@
                   <pic:spPr>
                     <a:xfrm>
                       <a:off x="0" y="0"/>
-                      <a:ext cx="5612130" cy="4283710"/>
+                      <a:ext cx="5612130" cy="7815580"/>
                     </a:xfrm>
                     <a:prstGeom prst="rect">
                       <a:avLst/>
@@ -1971,35 +1644,168 @@
     </w:p>
     <w:p>
       <w:pPr>
-        <w:rPr>
-          <w:color w:val="000000" w:themeColor="text1"/>
-          <w:lang w:val="es-MX"/>
-        </w:rPr>
-      </w:pPr>
-    </w:p>
-    <w:p>
-      <w:pPr>
-        <w:pStyle w:val="Prrafodelista"/>
-        <w:ind w:left="1080"/>
-        <w:rPr>
-          <w:lang w:val="es-MX"/>
-        </w:rPr>
-      </w:pPr>
-    </w:p>
-    <w:p>
-      <w:pPr>
-        <w:pStyle w:val="Prrafodelista"/>
-        <w:ind w:left="1080"/>
-        <w:rPr>
-          <w:color w:val="000000" w:themeColor="text1"/>
-          <w:lang w:val="es-MX"/>
-        </w:rPr>
-      </w:pPr>
-    </w:p>
-    <w:p>
-      <w:pPr>
-        <w:pStyle w:val="Prrafodelista"/>
-        <w:ind w:left="1080"/>
+        <w:pStyle w:val="Prrafodelista"/>
+        <w:ind w:left="1080"/>
+        <w:rPr>
+          <w:lang w:val="es-MX"/>
+        </w:rPr>
+      </w:pPr>
+    </w:p>
+    <w:p>
+      <w:pPr>
+        <w:pStyle w:val="Prrafodelista"/>
+        <w:ind w:left="1080"/>
+        <w:rPr>
+          <w:lang w:val="es-MX"/>
+        </w:rPr>
+      </w:pPr>
+    </w:p>
+    <w:p>
+      <w:pPr>
+        <w:pStyle w:val="Prrafodelista"/>
+        <w:ind w:left="1080"/>
+        <w:rPr>
+          <w:lang w:val="es-MX"/>
+        </w:rPr>
+      </w:pPr>
+    </w:p>
+    <w:p>
+      <w:pPr>
+        <w:pStyle w:val="Prrafodelista"/>
+        <w:ind w:left="1080"/>
+        <w:rPr>
+          <w:lang w:val="es-MX"/>
+        </w:rPr>
+      </w:pPr>
+    </w:p>
+    <w:p>
+      <w:pPr>
+        <w:pStyle w:val="Prrafodelista"/>
+        <w:ind w:left="1080"/>
+        <w:rPr>
+          <w:lang w:val="es-MX"/>
+        </w:rPr>
+      </w:pPr>
+    </w:p>
+    <w:p>
+      <w:pPr>
+        <w:pStyle w:val="Prrafodelista"/>
+        <w:ind w:left="1080"/>
+        <w:rPr>
+          <w:lang w:val="es-MX"/>
+        </w:rPr>
+      </w:pPr>
+    </w:p>
+    <w:p>
+      <w:pPr>
+        <w:pStyle w:val="Prrafodelista"/>
+        <w:ind w:left="1080"/>
+        <w:rPr>
+          <w:lang w:val="es-MX"/>
+        </w:rPr>
+      </w:pPr>
+    </w:p>
+    <w:p>
+      <w:pPr>
+        <w:pStyle w:val="Prrafodelista"/>
+        <w:ind w:left="1080"/>
+        <w:rPr>
+          <w:lang w:val="es-MX"/>
+        </w:rPr>
+      </w:pPr>
+    </w:p>
+    <w:p>
+      <w:pPr>
+        <w:pStyle w:val="Prrafodelista"/>
+        <w:ind w:left="1080"/>
+        <w:rPr>
+          <w:lang w:val="es-MX"/>
+        </w:rPr>
+      </w:pPr>
+    </w:p>
+    <w:p>
+      <w:pPr>
+        <w:pStyle w:val="Prrafodelista"/>
+        <w:ind w:left="1080"/>
+        <w:rPr>
+          <w:lang w:val="es-MX"/>
+        </w:rPr>
+      </w:pPr>
+    </w:p>
+    <w:p>
+      <w:pPr>
+        <w:pStyle w:val="Prrafodelista"/>
+        <w:ind w:left="1080"/>
+        <w:rPr>
+          <w:lang w:val="es-MX"/>
+        </w:rPr>
+      </w:pPr>
+    </w:p>
+    <w:p>
+      <w:pPr>
+        <w:pStyle w:val="Prrafodelista"/>
+        <w:ind w:left="1080"/>
+        <w:rPr>
+          <w:lang w:val="es-MX"/>
+        </w:rPr>
+      </w:pPr>
+    </w:p>
+    <w:p>
+      <w:pPr>
+        <w:pStyle w:val="Prrafodelista"/>
+        <w:ind w:left="1080"/>
+        <w:rPr>
+          <w:lang w:val="es-MX"/>
+        </w:rPr>
+      </w:pPr>
+    </w:p>
+    <w:p>
+      <w:pPr>
+        <w:pStyle w:val="Prrafodelista"/>
+        <w:ind w:left="1080"/>
+        <w:rPr>
+          <w:lang w:val="es-MX"/>
+        </w:rPr>
+      </w:pPr>
+    </w:p>
+    <w:p>
+      <w:pPr>
+        <w:pStyle w:val="Prrafodelista"/>
+        <w:ind w:left="1080"/>
+        <w:rPr>
+          <w:lang w:val="es-MX"/>
+        </w:rPr>
+      </w:pPr>
+    </w:p>
+    <w:p>
+      <w:pPr>
+        <w:pStyle w:val="Prrafodelista"/>
+        <w:ind w:left="1080"/>
+        <w:rPr>
+          <w:lang w:val="es-MX"/>
+        </w:rPr>
+      </w:pPr>
+    </w:p>
+    <w:p>
+      <w:pPr>
+        <w:pStyle w:val="Prrafodelista"/>
+        <w:ind w:left="1080"/>
+        <w:rPr>
+          <w:lang w:val="es-MX"/>
+        </w:rPr>
+      </w:pPr>
+    </w:p>
+    <w:p>
+      <w:pPr>
+        <w:pStyle w:val="Prrafodelista"/>
+        <w:ind w:left="1080"/>
+        <w:rPr>
+          <w:lang w:val="es-MX"/>
+        </w:rPr>
+      </w:pPr>
+    </w:p>
+    <w:p>
+      <w:pPr>
         <w:rPr>
           <w:lang w:val="es-MX"/>
         </w:rPr>
@@ -2018,13 +1824,12 @@
         <w:rPr>
           <w:noProof/>
           <w:color w:val="000000" w:themeColor="text1"/>
-          <w:lang w:val="es-MX"/>
         </w:rPr>
         <w:drawing>
-          <wp:inline distT="0" distB="0" distL="0" distR="0" wp14:anchorId="7680FCD4" wp14:editId="53C56D2D">
-            <wp:extent cx="5612130" cy="1699895"/>
+          <wp:inline distT="0" distB="0" distL="0" distR="0" wp14:anchorId="2128E408" wp14:editId="06786AC3">
+            <wp:extent cx="5612130" cy="4657090"/>
             <wp:effectExtent l="0" t="0" r="7620" b="0"/>
-            <wp:docPr id="21" name="Imagen 21"/>
+            <wp:docPr id="16" name="Imagen 16"/>
             <wp:cNvGraphicFramePr>
               <a:graphicFrameLocks xmlns:a="http://schemas.openxmlformats.org/drawingml/2006/main" noChangeAspect="1"/>
             </wp:cNvGraphicFramePr>
@@ -2044,7 +1849,7 @@
                   <pic:spPr>
                     <a:xfrm>
                       <a:off x="0" y="0"/>
-                      <a:ext cx="5612130" cy="1699895"/>
+                      <a:ext cx="5612130" cy="4657090"/>
                     </a:xfrm>
                     <a:prstGeom prst="rect">
                       <a:avLst/>
@@ -2075,18 +1880,54 @@
           <w:lang w:val="es-MX"/>
         </w:rPr>
       </w:pPr>
+    </w:p>
+    <w:p>
+      <w:pPr>
+        <w:pStyle w:val="Prrafodelista"/>
+        <w:numPr>
+          <w:ilvl w:val="0"/>
+          <w:numId w:val="3"/>
+        </w:numPr>
+        <w:rPr>
+          <w:color w:val="000000" w:themeColor="text1"/>
+          <w:lang w:val="es-MX"/>
+        </w:rPr>
+      </w:pPr>
+      <w:r>
+        <w:rPr>
+          <w:lang w:val="es-MX"/>
+        </w:rPr>
+        <w:t>Al cerrar un expendio de naranjas, 15 clientes recibirán un 15% de descuento si compran más de 10 kilos. Determinar cuánto pagará cada cliente y cuanto percibirá la tienda por esas compras.</w:t>
+      </w:r>
+    </w:p>
+    <w:p>
+      <w:pPr>
+        <w:pStyle w:val="Prrafodelista"/>
+        <w:ind w:left="1080"/>
+        <w:rPr>
+          <w:lang w:val="es-MX"/>
+        </w:rPr>
+      </w:pPr>
+    </w:p>
+    <w:p>
+      <w:pPr>
+        <w:pStyle w:val="Prrafodelista"/>
+        <w:ind w:left="1080"/>
+        <w:rPr>
+          <w:color w:val="000000" w:themeColor="text1"/>
+          <w:lang w:val="es-MX"/>
+        </w:rPr>
+      </w:pPr>
       <w:r>
         <w:rPr>
           <w:noProof/>
           <w:color w:val="000000" w:themeColor="text1"/>
-          <w:lang w:val="es-MX"/>
-        </w:rPr>
-        <w:lastRenderedPageBreak/>
+        </w:rPr>
         <w:drawing>
-          <wp:inline distT="0" distB="0" distL="0" distR="0" wp14:anchorId="12D2D12A" wp14:editId="669A1786">
-            <wp:extent cx="5612130" cy="5418455"/>
-            <wp:effectExtent l="0" t="0" r="7620" b="0"/>
-            <wp:docPr id="20" name="Imagen 20"/>
+          <wp:inline distT="0" distB="0" distL="0" distR="0" wp14:anchorId="4CEB4D8C" wp14:editId="43C37A6B">
+            <wp:extent cx="5612130" cy="4283710"/>
+            <wp:effectExtent l="0" t="0" r="7620" b="2540"/>
+            <wp:docPr id="22" name="Imagen 22"/>
             <wp:cNvGraphicFramePr>
               <a:graphicFrameLocks xmlns:a="http://schemas.openxmlformats.org/drawingml/2006/main" noChangeAspect="1"/>
             </wp:cNvGraphicFramePr>
@@ -2106,7 +1947,7 @@
                   <pic:spPr>
                     <a:xfrm>
                       <a:off x="0" y="0"/>
-                      <a:ext cx="5612130" cy="5418455"/>
+                      <a:ext cx="5612130" cy="4283710"/>
                     </a:xfrm>
                     <a:prstGeom prst="rect">
                       <a:avLst/>
@@ -2121,201 +1962,36 @@
     </w:p>
     <w:p>
       <w:pPr>
-        <w:pStyle w:val="Prrafodelista"/>
-        <w:ind w:left="1080"/>
-        <w:rPr>
-          <w:color w:val="000000" w:themeColor="text1"/>
-          <w:lang w:val="es-MX"/>
-        </w:rPr>
-      </w:pPr>
-    </w:p>
-    <w:p>
-      <w:pPr>
-        <w:pStyle w:val="Prrafodelista"/>
-        <w:ind w:left="1080"/>
-        <w:rPr>
-          <w:color w:val="000000" w:themeColor="text1"/>
-          <w:lang w:val="es-MX"/>
-        </w:rPr>
-      </w:pPr>
-    </w:p>
-    <w:p>
-      <w:pPr>
-        <w:pStyle w:val="Prrafodelista"/>
-        <w:ind w:left="1080"/>
-        <w:rPr>
-          <w:color w:val="000000" w:themeColor="text1"/>
-          <w:lang w:val="es-MX"/>
-        </w:rPr>
-      </w:pPr>
-    </w:p>
-    <w:p>
-      <w:pPr>
-        <w:pStyle w:val="Prrafodelista"/>
-        <w:ind w:left="1080"/>
-        <w:rPr>
-          <w:color w:val="000000" w:themeColor="text1"/>
-          <w:lang w:val="es-MX"/>
-        </w:rPr>
-      </w:pPr>
-    </w:p>
-    <w:p>
-      <w:pPr>
-        <w:pStyle w:val="Prrafodelista"/>
-        <w:ind w:left="1080"/>
-        <w:rPr>
-          <w:color w:val="000000" w:themeColor="text1"/>
-          <w:lang w:val="es-MX"/>
-        </w:rPr>
-      </w:pPr>
-    </w:p>
-    <w:p>
-      <w:pPr>
-        <w:pStyle w:val="Prrafodelista"/>
-        <w:ind w:left="1080"/>
-        <w:rPr>
-          <w:color w:val="000000" w:themeColor="text1"/>
-          <w:lang w:val="es-MX"/>
-        </w:rPr>
-      </w:pPr>
-    </w:p>
-    <w:p>
-      <w:pPr>
-        <w:pStyle w:val="Prrafodelista"/>
-        <w:ind w:left="1080"/>
-        <w:rPr>
-          <w:color w:val="000000" w:themeColor="text1"/>
-          <w:lang w:val="es-MX"/>
-        </w:rPr>
-      </w:pPr>
-    </w:p>
-    <w:p>
-      <w:pPr>
-        <w:pStyle w:val="Prrafodelista"/>
-        <w:ind w:left="1080"/>
-        <w:rPr>
-          <w:color w:val="000000" w:themeColor="text1"/>
-          <w:lang w:val="es-MX"/>
-        </w:rPr>
-      </w:pPr>
-    </w:p>
-    <w:p>
-      <w:pPr>
-        <w:pStyle w:val="Prrafodelista"/>
-        <w:ind w:left="1080"/>
-        <w:rPr>
-          <w:color w:val="000000" w:themeColor="text1"/>
-          <w:lang w:val="es-MX"/>
-        </w:rPr>
-      </w:pPr>
-    </w:p>
-    <w:p>
-      <w:pPr>
-        <w:pStyle w:val="Prrafodelista"/>
-        <w:ind w:left="1080"/>
-        <w:rPr>
-          <w:color w:val="000000" w:themeColor="text1"/>
-          <w:lang w:val="es-MX"/>
-        </w:rPr>
-      </w:pPr>
-    </w:p>
-    <w:p>
-      <w:pPr>
-        <w:pStyle w:val="Prrafodelista"/>
-        <w:ind w:left="1080"/>
-        <w:rPr>
-          <w:color w:val="000000" w:themeColor="text1"/>
-          <w:lang w:val="es-MX"/>
-        </w:rPr>
-      </w:pPr>
-    </w:p>
-    <w:p>
-      <w:pPr>
-        <w:pStyle w:val="Prrafodelista"/>
-        <w:ind w:left="1080"/>
-        <w:rPr>
-          <w:color w:val="000000" w:themeColor="text1"/>
-          <w:lang w:val="es-MX"/>
-        </w:rPr>
-      </w:pPr>
-    </w:p>
-    <w:p>
-      <w:pPr>
-        <w:pStyle w:val="Prrafodelista"/>
-        <w:ind w:left="1080"/>
-        <w:rPr>
-          <w:color w:val="000000" w:themeColor="text1"/>
-          <w:lang w:val="es-MX"/>
-        </w:rPr>
-      </w:pPr>
-    </w:p>
-    <w:p>
-      <w:pPr>
-        <w:pStyle w:val="Prrafodelista"/>
-        <w:ind w:left="1080"/>
-        <w:rPr>
-          <w:color w:val="000000" w:themeColor="text1"/>
-          <w:lang w:val="es-MX"/>
-        </w:rPr>
-      </w:pPr>
-    </w:p>
-    <w:p>
-      <w:pPr>
-        <w:pStyle w:val="Prrafodelista"/>
-        <w:numPr>
-          <w:ilvl w:val="0"/>
-          <w:numId w:val="3"/>
-        </w:numPr>
-        <w:rPr>
-          <w:color w:val="000000" w:themeColor="text1"/>
-          <w:lang w:val="es-MX"/>
-        </w:rPr>
-      </w:pPr>
-      <w:r>
-        <w:rPr>
-          <w:lang w:val="es-MX"/>
-        </w:rPr>
-        <w:lastRenderedPageBreak/>
-        <w:t>Un alumno de la clase de lógica matemática desea desarrollar un programa que calcule el factorial de un número N, el cual le dará al usuario, el factorial de un número N, definido matemáticamente como N! se obtiene como la multiplicación de todos los números que están desde el 1 hasta el N = 1 * 2 * 3 *</w:t>
-      </w:r>
-      <w:proofErr w:type="gramStart"/>
-      <w:r>
-        <w:rPr>
-          <w:lang w:val="es-MX"/>
-        </w:rPr>
-        <w:t xml:space="preserve"> ....</w:t>
-      </w:r>
-      <w:proofErr w:type="gramEnd"/>
-      <w:r>
-        <w:rPr>
-          <w:lang w:val="es-MX"/>
-        </w:rPr>
-        <w:t xml:space="preserve">. (N-2) * (N-1) * N, como se muestra en la figura, por definición </w:t>
-      </w:r>
-      <w:proofErr w:type="gramStart"/>
-      <w:r>
-        <w:rPr>
-          <w:lang w:val="es-MX"/>
-        </w:rPr>
-        <w:t>el factorial</w:t>
-      </w:r>
-      <w:proofErr w:type="gramEnd"/>
-      <w:r>
-        <w:rPr>
-          <w:lang w:val="es-MX"/>
-        </w:rPr>
-        <w:t xml:space="preserve"> de 0 es 1.</w:t>
-      </w:r>
-    </w:p>
-    <w:p>
-      <w:pPr>
-        <w:pStyle w:val="Prrafodelista"/>
-        <w:ind w:left="1080"/>
-        <w:rPr>
-          <w:rFonts w:ascii="Arial" w:hAnsi="Arial" w:cs="Arial"/>
-          <w:sz w:val="17"/>
-          <w:szCs w:val="17"/>
-          <w:shd w:val="clear" w:color="auto" w:fill="FAF9F8"/>
+        <w:rPr>
+          <w:color w:val="000000" w:themeColor="text1"/>
+          <w:lang w:val="es-MX"/>
+        </w:rPr>
+      </w:pPr>
+    </w:p>
+    <w:p>
+      <w:pPr>
+        <w:pStyle w:val="Prrafodelista"/>
+        <w:ind w:left="1080"/>
+        <w:rPr>
+          <w:lang w:val="es-MX"/>
+        </w:rPr>
+      </w:pPr>
+    </w:p>
+    <w:p>
+      <w:pPr>
+        <w:pStyle w:val="Prrafodelista"/>
+        <w:ind w:left="1080"/>
+        <w:rPr>
+          <w:color w:val="000000" w:themeColor="text1"/>
+          <w:lang w:val="es-MX"/>
+        </w:rPr>
+      </w:pPr>
+    </w:p>
+    <w:p>
+      <w:pPr>
+        <w:pStyle w:val="Prrafodelista"/>
+        <w:ind w:left="1080"/>
+        <w:rPr>
           <w:lang w:val="es-MX"/>
         </w:rPr>
       </w:pPr>
@@ -2335,10 +2011,10 @@
           <w:color w:val="000000" w:themeColor="text1"/>
         </w:rPr>
         <w:drawing>
-          <wp:inline distT="0" distB="0" distL="0" distR="0" wp14:anchorId="78F05789" wp14:editId="35D913B3">
-            <wp:extent cx="5612130" cy="2813050"/>
-            <wp:effectExtent l="0" t="0" r="7620" b="6350"/>
-            <wp:docPr id="9" name="Imagen 9"/>
+          <wp:inline distT="0" distB="0" distL="0" distR="0" wp14:anchorId="7680FCD4" wp14:editId="53C56D2D">
+            <wp:extent cx="5612130" cy="1699895"/>
+            <wp:effectExtent l="0" t="0" r="7620" b="0"/>
+            <wp:docPr id="21" name="Imagen 21"/>
             <wp:cNvGraphicFramePr>
               <a:graphicFrameLocks xmlns:a="http://schemas.openxmlformats.org/drawingml/2006/main" noChangeAspect="1"/>
             </wp:cNvGraphicFramePr>
@@ -2358,7 +2034,7 @@
                   <pic:spPr>
                     <a:xfrm>
                       <a:off x="0" y="0"/>
-                      <a:ext cx="5612130" cy="2813050"/>
+                      <a:ext cx="5612130" cy="1699895"/>
                     </a:xfrm>
                     <a:prstGeom prst="rect">
                       <a:avLst/>
@@ -2376,10 +2052,7 @@
         <w:pStyle w:val="Prrafodelista"/>
         <w:ind w:left="1080"/>
         <w:rPr>
-          <w:rFonts w:ascii="Arial" w:hAnsi="Arial" w:cs="Arial"/>
-          <w:sz w:val="17"/>
-          <w:szCs w:val="17"/>
-          <w:shd w:val="clear" w:color="auto" w:fill="FAF9F8"/>
+          <w:lang w:val="es-MX"/>
         </w:rPr>
       </w:pPr>
     </w:p>
@@ -2397,11 +2070,12 @@
           <w:noProof/>
           <w:color w:val="000000" w:themeColor="text1"/>
         </w:rPr>
+        <w:lastRenderedPageBreak/>
         <w:drawing>
-          <wp:inline distT="0" distB="0" distL="0" distR="0" wp14:anchorId="5A8F505F" wp14:editId="30FFD9F5">
-            <wp:extent cx="5612130" cy="1737360"/>
+          <wp:inline distT="0" distB="0" distL="0" distR="0" wp14:anchorId="12D2D12A" wp14:editId="669A1786">
+            <wp:extent cx="5612130" cy="5418455"/>
             <wp:effectExtent l="0" t="0" r="7620" b="0"/>
-            <wp:docPr id="7" name="Imagen 7"/>
+            <wp:docPr id="20" name="Imagen 20"/>
             <wp:cNvGraphicFramePr>
               <a:graphicFrameLocks xmlns:a="http://schemas.openxmlformats.org/drawingml/2006/main" noChangeAspect="1"/>
             </wp:cNvGraphicFramePr>
@@ -2421,7 +2095,7 @@
                   <pic:spPr>
                     <a:xfrm>
                       <a:off x="0" y="0"/>
-                      <a:ext cx="5612130" cy="1737360"/>
+                      <a:ext cx="5612130" cy="5418455"/>
                     </a:xfrm>
                     <a:prstGeom prst="rect">
                       <a:avLst/>
@@ -2443,16 +2117,217 @@
           <w:lang w:val="es-MX"/>
         </w:rPr>
       </w:pPr>
+    </w:p>
+    <w:p>
+      <w:pPr>
+        <w:pStyle w:val="Prrafodelista"/>
+        <w:ind w:left="1080"/>
+        <w:rPr>
+          <w:color w:val="000000" w:themeColor="text1"/>
+          <w:lang w:val="es-MX"/>
+        </w:rPr>
+      </w:pPr>
+    </w:p>
+    <w:p>
+      <w:pPr>
+        <w:pStyle w:val="Prrafodelista"/>
+        <w:ind w:left="1080"/>
+        <w:rPr>
+          <w:color w:val="000000" w:themeColor="text1"/>
+          <w:lang w:val="es-MX"/>
+        </w:rPr>
+      </w:pPr>
+    </w:p>
+    <w:p>
+      <w:pPr>
+        <w:pStyle w:val="Prrafodelista"/>
+        <w:ind w:left="1080"/>
+        <w:rPr>
+          <w:color w:val="000000" w:themeColor="text1"/>
+          <w:lang w:val="es-MX"/>
+        </w:rPr>
+      </w:pPr>
+    </w:p>
+    <w:p>
+      <w:pPr>
+        <w:pStyle w:val="Prrafodelista"/>
+        <w:ind w:left="1080"/>
+        <w:rPr>
+          <w:color w:val="000000" w:themeColor="text1"/>
+          <w:lang w:val="es-MX"/>
+        </w:rPr>
+      </w:pPr>
+    </w:p>
+    <w:p>
+      <w:pPr>
+        <w:pStyle w:val="Prrafodelista"/>
+        <w:ind w:left="1080"/>
+        <w:rPr>
+          <w:color w:val="000000" w:themeColor="text1"/>
+          <w:lang w:val="es-MX"/>
+        </w:rPr>
+      </w:pPr>
+    </w:p>
+    <w:p>
+      <w:pPr>
+        <w:pStyle w:val="Prrafodelista"/>
+        <w:ind w:left="1080"/>
+        <w:rPr>
+          <w:color w:val="000000" w:themeColor="text1"/>
+          <w:lang w:val="es-MX"/>
+        </w:rPr>
+      </w:pPr>
+    </w:p>
+    <w:p>
+      <w:pPr>
+        <w:pStyle w:val="Prrafodelista"/>
+        <w:ind w:left="1080"/>
+        <w:rPr>
+          <w:color w:val="000000" w:themeColor="text1"/>
+          <w:lang w:val="es-MX"/>
+        </w:rPr>
+      </w:pPr>
+    </w:p>
+    <w:p>
+      <w:pPr>
+        <w:pStyle w:val="Prrafodelista"/>
+        <w:ind w:left="1080"/>
+        <w:rPr>
+          <w:color w:val="000000" w:themeColor="text1"/>
+          <w:lang w:val="es-MX"/>
+        </w:rPr>
+      </w:pPr>
+    </w:p>
+    <w:p>
+      <w:pPr>
+        <w:pStyle w:val="Prrafodelista"/>
+        <w:ind w:left="1080"/>
+        <w:rPr>
+          <w:color w:val="000000" w:themeColor="text1"/>
+          <w:lang w:val="es-MX"/>
+        </w:rPr>
+      </w:pPr>
+    </w:p>
+    <w:p>
+      <w:pPr>
+        <w:pStyle w:val="Prrafodelista"/>
+        <w:ind w:left="1080"/>
+        <w:rPr>
+          <w:color w:val="000000" w:themeColor="text1"/>
+          <w:lang w:val="es-MX"/>
+        </w:rPr>
+      </w:pPr>
+    </w:p>
+    <w:p>
+      <w:pPr>
+        <w:pStyle w:val="Prrafodelista"/>
+        <w:ind w:left="1080"/>
+        <w:rPr>
+          <w:color w:val="000000" w:themeColor="text1"/>
+          <w:lang w:val="es-MX"/>
+        </w:rPr>
+      </w:pPr>
+    </w:p>
+    <w:p>
+      <w:pPr>
+        <w:pStyle w:val="Prrafodelista"/>
+        <w:ind w:left="1080"/>
+        <w:rPr>
+          <w:color w:val="000000" w:themeColor="text1"/>
+          <w:lang w:val="es-MX"/>
+        </w:rPr>
+      </w:pPr>
+    </w:p>
+    <w:p>
+      <w:pPr>
+        <w:pStyle w:val="Prrafodelista"/>
+        <w:ind w:left="1080"/>
+        <w:rPr>
+          <w:color w:val="000000" w:themeColor="text1"/>
+          <w:lang w:val="es-MX"/>
+        </w:rPr>
+      </w:pPr>
+    </w:p>
+    <w:p>
+      <w:pPr>
+        <w:pStyle w:val="Prrafodelista"/>
+        <w:numPr>
+          <w:ilvl w:val="0"/>
+          <w:numId w:val="3"/>
+        </w:numPr>
+        <w:rPr>
+          <w:color w:val="000000" w:themeColor="text1"/>
+          <w:lang w:val="es-MX"/>
+        </w:rPr>
+      </w:pPr>
+      <w:r>
+        <w:rPr>
+          <w:lang w:val="es-MX"/>
+        </w:rPr>
+        <w:lastRenderedPageBreak/>
+        <w:t>Un alumno de la clase de lógica matemática desea desarrollar un programa que calcule el factorial de un número N, el cual le dará al usuario, el factorial de un número N, definido matemáticamente como N! se obtiene como la multiplicación de todos los números que están desde el 1 hasta el N = 1 * 2 * 3 *</w:t>
+      </w:r>
+      <w:proofErr w:type="gramStart"/>
+      <w:r>
+        <w:rPr>
+          <w:lang w:val="es-MX"/>
+        </w:rPr>
+        <w:t xml:space="preserve"> ....</w:t>
+      </w:r>
+      <w:proofErr w:type="gramEnd"/>
+      <w:r>
+        <w:rPr>
+          <w:lang w:val="es-MX"/>
+        </w:rPr>
+        <w:t xml:space="preserve">. (N-2) * (N-1) * N, como se muestra en la figura, por definición </w:t>
+      </w:r>
+      <w:proofErr w:type="gramStart"/>
+      <w:r>
+        <w:rPr>
+          <w:lang w:val="es-MX"/>
+        </w:rPr>
+        <w:t>el factorial</w:t>
+      </w:r>
+      <w:proofErr w:type="gramEnd"/>
+      <w:r>
+        <w:rPr>
+          <w:lang w:val="es-MX"/>
+        </w:rPr>
+        <w:t xml:space="preserve"> de 0 es 1.</w:t>
+      </w:r>
+    </w:p>
+    <w:p>
+      <w:pPr>
+        <w:pStyle w:val="Prrafodelista"/>
+        <w:ind w:left="1080"/>
+        <w:rPr>
+          <w:rFonts w:ascii="Arial" w:hAnsi="Arial" w:cs="Arial"/>
+          <w:sz w:val="17"/>
+          <w:szCs w:val="17"/>
+          <w:shd w:val="clear" w:color="auto" w:fill="FAF9F8"/>
+          <w:lang w:val="es-MX"/>
+        </w:rPr>
+      </w:pPr>
+    </w:p>
+    <w:p>
+      <w:pPr>
+        <w:pStyle w:val="Prrafodelista"/>
+        <w:ind w:left="1080"/>
+        <w:rPr>
+          <w:color w:val="000000" w:themeColor="text1"/>
+          <w:lang w:val="es-MX"/>
+        </w:rPr>
+      </w:pPr>
       <w:r>
         <w:rPr>
           <w:noProof/>
           <w:color w:val="000000" w:themeColor="text1"/>
         </w:rPr>
         <w:drawing>
-          <wp:inline distT="0" distB="0" distL="0" distR="0" wp14:anchorId="312DFAE3" wp14:editId="7AFE80C0">
-            <wp:extent cx="5612130" cy="1868170"/>
-            <wp:effectExtent l="0" t="0" r="7620" b="0"/>
-            <wp:docPr id="8" name="Imagen 8"/>
+          <wp:inline distT="0" distB="0" distL="0" distR="0" wp14:anchorId="78F05789" wp14:editId="35D913B3">
+            <wp:extent cx="5612130" cy="2813050"/>
+            <wp:effectExtent l="0" t="0" r="7620" b="6350"/>
+            <wp:docPr id="9" name="Imagen 9"/>
             <wp:cNvGraphicFramePr>
               <a:graphicFrameLocks xmlns:a="http://schemas.openxmlformats.org/drawingml/2006/main" noChangeAspect="1"/>
             </wp:cNvGraphicFramePr>
@@ -2472,7 +2347,7 @@
                   <pic:spPr>
                     <a:xfrm>
                       <a:off x="0" y="0"/>
-                      <a:ext cx="5612130" cy="1868170"/>
+                      <a:ext cx="5612130" cy="2813050"/>
                     </a:xfrm>
                     <a:prstGeom prst="rect">
                       <a:avLst/>
@@ -2490,113 +2365,32 @@
         <w:pStyle w:val="Prrafodelista"/>
         <w:ind w:left="1080"/>
         <w:rPr>
-          <w:color w:val="000000" w:themeColor="text1"/>
-          <w:lang w:val="es-MX"/>
-        </w:rPr>
-      </w:pPr>
-    </w:p>
-    <w:p>
-      <w:pPr>
-        <w:pStyle w:val="Prrafodelista"/>
-        <w:ind w:left="1080"/>
-        <w:rPr>
-          <w:color w:val="000000" w:themeColor="text1"/>
-          <w:lang w:val="es-MX"/>
-        </w:rPr>
-      </w:pPr>
-    </w:p>
-    <w:p>
-      <w:pPr>
-        <w:pStyle w:val="Prrafodelista"/>
-        <w:ind w:left="1080"/>
-        <w:rPr>
-          <w:color w:val="000000" w:themeColor="text1"/>
-          <w:lang w:val="es-MX"/>
-        </w:rPr>
-      </w:pPr>
-    </w:p>
-    <w:p>
-      <w:pPr>
-        <w:pStyle w:val="Prrafodelista"/>
-        <w:numPr>
-          <w:ilvl w:val="0"/>
-          <w:numId w:val="2"/>
-        </w:numPr>
-        <w:rPr>
-          <w:b/>
-          <w:color w:val="FF0000"/>
-          <w:lang w:val="es-MX"/>
-        </w:rPr>
-      </w:pPr>
-      <w:r>
-        <w:rPr>
-          <w:b/>
-          <w:color w:val="FF0000"/>
-          <w:lang w:val="es-MX"/>
-        </w:rPr>
-        <w:lastRenderedPageBreak/>
-        <w:t xml:space="preserve">WHILE (MIENTRAS): </w:t>
-      </w:r>
-    </w:p>
-    <w:p>
-      <w:pPr>
-        <w:pStyle w:val="Prrafodelista"/>
-        <w:numPr>
-          <w:ilvl w:val="0"/>
-          <w:numId w:val="4"/>
-        </w:numPr>
-        <w:rPr>
-          <w:color w:val="000000" w:themeColor="text1"/>
-          <w:lang w:val="es-MX"/>
-        </w:rPr>
-      </w:pPr>
-      <w:r>
-        <w:rPr>
-          <w:lang w:val="es-MX"/>
-        </w:rPr>
-        <w:t xml:space="preserve">Una compañía de seguros tiene contratados a n vendedores. Cada uno hace tres ventas a la semana. Su política de pagos es que un vendedor recibe un sueldo base, y un 10% extra por comisiones de sus ventas. El gerente de su compañía desea saber </w:t>
-      </w:r>
-      <w:r>
-        <w:rPr>
-          <w:lang w:val="es-MX"/>
-        </w:rPr>
-        <w:t>cuánto</w:t>
-      </w:r>
-      <w:r>
-        <w:rPr>
-          <w:lang w:val="es-MX"/>
-        </w:rPr>
-        <w:t xml:space="preserve"> dinero obtendrá en la semana cada vendedor por concepto de comisiones por las tres ventas realizadas, y cuanto tomando en cuenta su sueldo base y sus comisiones.</w:t>
-      </w:r>
-    </w:p>
-    <w:p>
-      <w:pPr>
-        <w:pStyle w:val="Prrafodelista"/>
-        <w:ind w:left="1080"/>
-        <w:rPr>
-          <w:lang w:val="es-MX"/>
-        </w:rPr>
-      </w:pPr>
-    </w:p>
-    <w:p>
-      <w:pPr>
-        <w:pStyle w:val="Prrafodelista"/>
-        <w:ind w:left="1080"/>
-        <w:rPr>
-          <w:color w:val="000000" w:themeColor="text1"/>
-          <w:lang w:val="es-MX"/>
-        </w:rPr>
-      </w:pPr>
-      <w:r>
-        <w:rPr>
-          <w:color w:val="000000" w:themeColor="text1"/>
-          <w:lang w:val="es-MX"/>
+          <w:rFonts w:ascii="Arial" w:hAnsi="Arial" w:cs="Arial"/>
+          <w:sz w:val="17"/>
+          <w:szCs w:val="17"/>
+          <w:shd w:val="clear" w:color="auto" w:fill="FAF9F8"/>
+        </w:rPr>
+      </w:pPr>
+    </w:p>
+    <w:p>
+      <w:pPr>
+        <w:pStyle w:val="Prrafodelista"/>
+        <w:ind w:left="1080"/>
+        <w:rPr>
+          <w:color w:val="000000" w:themeColor="text1"/>
+          <w:lang w:val="es-MX"/>
+        </w:rPr>
+      </w:pPr>
+      <w:r>
+        <w:rPr>
+          <w:noProof/>
+          <w:color w:val="000000" w:themeColor="text1"/>
         </w:rPr>
         <w:drawing>
-          <wp:inline distT="0" distB="0" distL="0" distR="0" wp14:anchorId="7E8029D7" wp14:editId="6D6DB40D">
-            <wp:extent cx="5612130" cy="4989195"/>
-            <wp:effectExtent l="0" t="0" r="7620" b="1905"/>
-            <wp:docPr id="25" name="Imagen 25"/>
+          <wp:inline distT="0" distB="0" distL="0" distR="0" wp14:anchorId="5A8F505F" wp14:editId="30FFD9F5">
+            <wp:extent cx="5612130" cy="1737360"/>
+            <wp:effectExtent l="0" t="0" r="7620" b="0"/>
+            <wp:docPr id="7" name="Imagen 7"/>
             <wp:cNvGraphicFramePr>
               <a:graphicFrameLocks xmlns:a="http://schemas.openxmlformats.org/drawingml/2006/main" noChangeAspect="1"/>
             </wp:cNvGraphicFramePr>
@@ -2616,7 +2410,7 @@
                   <pic:spPr>
                     <a:xfrm>
                       <a:off x="0" y="0"/>
-                      <a:ext cx="5612130" cy="4989195"/>
+                      <a:ext cx="5612130" cy="1737360"/>
                     </a:xfrm>
                     <a:prstGeom prst="rect">
                       <a:avLst/>
@@ -2634,15 +2428,6 @@
         <w:pStyle w:val="Prrafodelista"/>
         <w:ind w:left="1080"/>
         <w:rPr>
-          <w:lang w:val="es-MX"/>
-        </w:rPr>
-      </w:pPr>
-    </w:p>
-    <w:p>
-      <w:pPr>
-        <w:pStyle w:val="Prrafodelista"/>
-        <w:ind w:left="1080"/>
-        <w:rPr>
           <w:color w:val="000000" w:themeColor="text1"/>
           <w:lang w:val="es-MX"/>
         </w:rPr>
@@ -2651,14 +2436,12 @@
         <w:rPr>
           <w:noProof/>
           <w:color w:val="000000" w:themeColor="text1"/>
-          <w:lang w:val="es-MX"/>
-        </w:rPr>
-        <w:lastRenderedPageBreak/>
+        </w:rPr>
         <w:drawing>
-          <wp:inline distT="0" distB="0" distL="0" distR="0" wp14:anchorId="6ADB08AA" wp14:editId="1D0DD21E">
-            <wp:extent cx="5612130" cy="3998595"/>
-            <wp:effectExtent l="0" t="0" r="7620" b="1905"/>
-            <wp:docPr id="32" name="Imagen 32"/>
+          <wp:inline distT="0" distB="0" distL="0" distR="0" wp14:anchorId="312DFAE3" wp14:editId="7AFE80C0">
+            <wp:extent cx="5612130" cy="1868170"/>
+            <wp:effectExtent l="0" t="0" r="7620" b="0"/>
+            <wp:docPr id="8" name="Imagen 8"/>
             <wp:cNvGraphicFramePr>
               <a:graphicFrameLocks xmlns:a="http://schemas.openxmlformats.org/drawingml/2006/main" noChangeAspect="1"/>
             </wp:cNvGraphicFramePr>
@@ -2678,7 +2461,7 @@
                   <pic:spPr>
                     <a:xfrm>
                       <a:off x="0" y="0"/>
-                      <a:ext cx="5612130" cy="3998595"/>
+                      <a:ext cx="5612130" cy="1868170"/>
                     </a:xfrm>
                     <a:prstGeom prst="rect">
                       <a:avLst/>
@@ -2704,6 +2487,49 @@
     <w:p>
       <w:pPr>
         <w:pStyle w:val="Prrafodelista"/>
+        <w:ind w:left="1080"/>
+        <w:rPr>
+          <w:color w:val="000000" w:themeColor="text1"/>
+          <w:lang w:val="es-MX"/>
+        </w:rPr>
+      </w:pPr>
+    </w:p>
+    <w:p>
+      <w:pPr>
+        <w:pStyle w:val="Prrafodelista"/>
+        <w:ind w:left="1080"/>
+        <w:rPr>
+          <w:color w:val="000000" w:themeColor="text1"/>
+          <w:lang w:val="es-MX"/>
+        </w:rPr>
+      </w:pPr>
+    </w:p>
+    <w:p>
+      <w:pPr>
+        <w:pStyle w:val="Prrafodelista"/>
+        <w:numPr>
+          <w:ilvl w:val="0"/>
+          <w:numId w:val="2"/>
+        </w:numPr>
+        <w:rPr>
+          <w:b/>
+          <w:color w:val="FF0000"/>
+          <w:lang w:val="es-MX"/>
+        </w:rPr>
+      </w:pPr>
+      <w:r>
+        <w:rPr>
+          <w:b/>
+          <w:color w:val="FF0000"/>
+          <w:lang w:val="es-MX"/>
+        </w:rPr>
+        <w:lastRenderedPageBreak/>
+        <w:t xml:space="preserve">WHILE (MIENTRAS): </w:t>
+      </w:r>
+    </w:p>
+    <w:p>
+      <w:pPr>
+        <w:pStyle w:val="Prrafodelista"/>
         <w:numPr>
           <w:ilvl w:val="0"/>
           <w:numId w:val="4"/>
@@ -2717,82 +2543,49 @@
         <w:rPr>
           <w:lang w:val="es-MX"/>
         </w:rPr>
-        <w:t xml:space="preserve">En una empresa se requiere calcular el salario semanal de cada uno de los n obreros que laboran en ella. El salario se obtiene de la sig. forma: </w:t>
-      </w:r>
-    </w:p>
-    <w:p>
-      <w:pPr>
-        <w:pStyle w:val="Prrafodelista"/>
-        <w:ind w:left="1080"/>
-        <w:rPr>
-          <w:u w:val="single"/>
-          <w:lang w:val="es-MX"/>
-        </w:rPr>
-      </w:pPr>
-      <w:r>
-        <w:rPr>
-          <w:lang w:val="es-MX"/>
-        </w:rPr>
-        <w:t xml:space="preserve">Si el obrero trabaja 40 horas </w:t>
-      </w:r>
-      <w:r>
-        <w:rPr>
-          <w:lang w:val="es-MX"/>
-        </w:rPr>
-        <w:t>o menos se le paga $20 por hora.</w:t>
-      </w:r>
-    </w:p>
-    <w:p>
-      <w:pPr>
-        <w:pStyle w:val="Prrafodelista"/>
-        <w:ind w:left="1080"/>
-        <w:rPr>
-          <w:lang w:val="es-MX"/>
-        </w:rPr>
-      </w:pPr>
-    </w:p>
-    <w:p>
-      <w:pPr>
-        <w:pStyle w:val="Prrafodelista"/>
-        <w:ind w:left="1080"/>
-        <w:rPr>
-          <w:lang w:val="es-MX"/>
-        </w:rPr>
-      </w:pPr>
-      <w:r>
-        <w:rPr>
-          <w:lang w:val="es-MX"/>
-        </w:rPr>
-        <w:t>Si trabaja más de 40 horas se le paga $20 por cada una de las primeras 40 horas y $25 por cada hora extra.</w:t>
-      </w:r>
-    </w:p>
-    <w:p>
-      <w:pPr>
-        <w:pStyle w:val="Prrafodelista"/>
-        <w:ind w:left="1080"/>
-        <w:rPr>
-          <w:lang w:val="es-MX"/>
-        </w:rPr>
-      </w:pPr>
-    </w:p>
-    <w:p>
-      <w:pPr>
-        <w:pStyle w:val="Prrafodelista"/>
-        <w:ind w:left="1080"/>
-        <w:rPr>
-          <w:lang w:val="es-MX"/>
-        </w:rPr>
-      </w:pPr>
-      <w:r>
-        <w:rPr>
-          <w:lang w:val="es-MX"/>
-        </w:rPr>
-        <w:lastRenderedPageBreak/>
+        <w:t xml:space="preserve">Una compañía de seguros tiene contratados a n vendedores. Cada uno hace tres ventas a la semana. Su política de pagos es que un vendedor recibe un sueldo base, y un 10% extra por comisiones de sus ventas. El gerente de su compañía desea saber </w:t>
+      </w:r>
+      <w:r>
+        <w:rPr>
+          <w:lang w:val="es-MX"/>
+        </w:rPr>
+        <w:t>cuánto</w:t>
+      </w:r>
+      <w:r>
+        <w:rPr>
+          <w:lang w:val="es-MX"/>
+        </w:rPr>
+        <w:t xml:space="preserve"> dinero obtendrá en la semana cada vendedor por concepto de comisiones por las tres ventas realizadas, y cuanto tomando en cuenta su sueldo base y sus comisiones.</w:t>
+      </w:r>
+    </w:p>
+    <w:p>
+      <w:pPr>
+        <w:pStyle w:val="Prrafodelista"/>
+        <w:ind w:left="1080"/>
+        <w:rPr>
+          <w:lang w:val="es-MX"/>
+        </w:rPr>
+      </w:pPr>
+    </w:p>
+    <w:p>
+      <w:pPr>
+        <w:pStyle w:val="Prrafodelista"/>
+        <w:ind w:left="1080"/>
+        <w:rPr>
+          <w:color w:val="000000" w:themeColor="text1"/>
+          <w:lang w:val="es-MX"/>
+        </w:rPr>
+      </w:pPr>
+      <w:r>
+        <w:rPr>
+          <w:color w:val="000000" w:themeColor="text1"/>
+          <w:lang w:val="es-MX"/>
+        </w:rPr>
         <w:drawing>
-          <wp:inline distT="0" distB="0" distL="0" distR="0" wp14:anchorId="227E86B8" wp14:editId="72E98093">
-            <wp:extent cx="5612130" cy="5913755"/>
-            <wp:effectExtent l="0" t="0" r="7620" b="0"/>
-            <wp:docPr id="23" name="Imagen 23"/>
+          <wp:inline distT="0" distB="0" distL="0" distR="0" wp14:anchorId="21A7809A" wp14:editId="47393234">
+            <wp:extent cx="5612130" cy="5324475"/>
+            <wp:effectExtent l="0" t="0" r="7620" b="9525"/>
+            <wp:docPr id="36" name="Imagen 36"/>
             <wp:cNvGraphicFramePr>
               <a:graphicFrameLocks xmlns:a="http://schemas.openxmlformats.org/drawingml/2006/main" noChangeAspect="1"/>
             </wp:cNvGraphicFramePr>
@@ -2812,7 +2605,7 @@
                   <pic:spPr>
                     <a:xfrm>
                       <a:off x="0" y="0"/>
-                      <a:ext cx="5612130" cy="5913755"/>
+                      <a:ext cx="5612130" cy="5324475"/>
                     </a:xfrm>
                     <a:prstGeom prst="rect">
                       <a:avLst/>
@@ -2830,45 +2623,31 @@
         <w:pStyle w:val="Prrafodelista"/>
         <w:ind w:left="1080"/>
         <w:rPr>
-          <w:lang w:val="es-MX"/>
-        </w:rPr>
-      </w:pPr>
-    </w:p>
-    <w:p>
-      <w:pPr>
-        <w:pStyle w:val="Prrafodelista"/>
-        <w:ind w:left="1080"/>
-        <w:rPr>
-          <w:lang w:val="es-MX"/>
-        </w:rPr>
-      </w:pPr>
-    </w:p>
-    <w:p>
-      <w:pPr>
-        <w:rPr>
-          <w:lang w:val="es-MX"/>
-        </w:rPr>
-      </w:pPr>
-    </w:p>
-    <w:p>
-      <w:pPr>
-        <w:pStyle w:val="Prrafodelista"/>
-        <w:ind w:left="1080"/>
-        <w:rPr>
-          <w:lang w:val="es-MX"/>
-        </w:rPr>
-      </w:pPr>
-      <w:r>
-        <w:rPr>
-          <w:noProof/>
+          <w:color w:val="000000" w:themeColor="text1"/>
+          <w:lang w:val="es-MX"/>
+        </w:rPr>
+      </w:pPr>
+    </w:p>
+    <w:p>
+      <w:pPr>
+        <w:pStyle w:val="Prrafodelista"/>
+        <w:ind w:left="1080"/>
+        <w:rPr>
+          <w:color w:val="000000" w:themeColor="text1"/>
+          <w:lang w:val="es-MX"/>
+        </w:rPr>
+      </w:pPr>
+      <w:r>
+        <w:rPr>
+          <w:color w:val="000000" w:themeColor="text1"/>
           <w:lang w:val="es-MX"/>
         </w:rPr>
         <w:lastRenderedPageBreak/>
         <w:drawing>
-          <wp:inline distT="0" distB="0" distL="0" distR="0" wp14:anchorId="7901BFCC" wp14:editId="2B20F9CA">
-            <wp:extent cx="5612130" cy="2616200"/>
-            <wp:effectExtent l="0" t="0" r="7620" b="0"/>
-            <wp:docPr id="34" name="Imagen 34"/>
+          <wp:inline distT="0" distB="0" distL="0" distR="0" wp14:anchorId="2C3DE22A" wp14:editId="2D4DCD99">
+            <wp:extent cx="5612130" cy="3977005"/>
+            <wp:effectExtent l="0" t="0" r="7620" b="4445"/>
+            <wp:docPr id="35" name="Imagen 35"/>
             <wp:cNvGraphicFramePr>
               <a:graphicFrameLocks xmlns:a="http://schemas.openxmlformats.org/drawingml/2006/main" noChangeAspect="1"/>
             </wp:cNvGraphicFramePr>
@@ -2888,7 +2667,7 @@
                   <pic:spPr>
                     <a:xfrm>
                       <a:off x="0" y="0"/>
-                      <a:ext cx="5612130" cy="2616200"/>
+                      <a:ext cx="5612130" cy="3977005"/>
                     </a:xfrm>
                     <a:prstGeom prst="rect">
                       <a:avLst/>
@@ -2906,114 +2685,17 @@
         <w:pStyle w:val="Prrafodelista"/>
         <w:ind w:left="1080"/>
         <w:rPr>
-          <w:lang w:val="es-MX"/>
-        </w:rPr>
-      </w:pPr>
-    </w:p>
-    <w:p>
-      <w:pPr>
-        <w:pStyle w:val="Prrafodelista"/>
-        <w:ind w:left="1080"/>
-        <w:rPr>
-          <w:lang w:val="es-MX"/>
-        </w:rPr>
-      </w:pPr>
-    </w:p>
-    <w:p>
-      <w:pPr>
-        <w:pStyle w:val="Prrafodelista"/>
-        <w:ind w:left="1080"/>
-        <w:rPr>
-          <w:lang w:val="es-MX"/>
-        </w:rPr>
-      </w:pPr>
-    </w:p>
-    <w:p>
-      <w:pPr>
-        <w:pStyle w:val="Prrafodelista"/>
-        <w:ind w:left="1080"/>
-        <w:rPr>
-          <w:lang w:val="es-MX"/>
-        </w:rPr>
-      </w:pPr>
-    </w:p>
-    <w:p>
-      <w:pPr>
-        <w:pStyle w:val="Prrafodelista"/>
-        <w:ind w:left="1080"/>
-        <w:rPr>
-          <w:lang w:val="es-MX"/>
-        </w:rPr>
-      </w:pPr>
-    </w:p>
-    <w:p>
-      <w:pPr>
-        <w:pStyle w:val="Prrafodelista"/>
-        <w:ind w:left="1080"/>
-        <w:rPr>
-          <w:lang w:val="es-MX"/>
-        </w:rPr>
-      </w:pPr>
-    </w:p>
-    <w:p>
-      <w:pPr>
-        <w:pStyle w:val="Prrafodelista"/>
-        <w:ind w:left="1080"/>
-        <w:rPr>
-          <w:lang w:val="es-MX"/>
-        </w:rPr>
-      </w:pPr>
-    </w:p>
-    <w:p>
-      <w:pPr>
-        <w:pStyle w:val="Prrafodelista"/>
-        <w:ind w:left="1080"/>
-        <w:rPr>
-          <w:lang w:val="es-MX"/>
-        </w:rPr>
-      </w:pPr>
-    </w:p>
-    <w:p>
-      <w:pPr>
-        <w:pStyle w:val="Prrafodelista"/>
-        <w:ind w:left="1080"/>
-        <w:rPr>
-          <w:lang w:val="es-MX"/>
-        </w:rPr>
-      </w:pPr>
-    </w:p>
-    <w:p>
-      <w:pPr>
-        <w:pStyle w:val="Prrafodelista"/>
-        <w:ind w:left="1080"/>
-        <w:rPr>
-          <w:lang w:val="es-MX"/>
-        </w:rPr>
-      </w:pPr>
-    </w:p>
-    <w:p>
-      <w:pPr>
-        <w:pStyle w:val="Prrafodelista"/>
-        <w:ind w:left="1080"/>
-        <w:rPr>
-          <w:lang w:val="es-MX"/>
-        </w:rPr>
-      </w:pPr>
-    </w:p>
-    <w:p>
-      <w:pPr>
-        <w:pStyle w:val="Prrafodelista"/>
-        <w:ind w:left="1080"/>
-        <w:rPr>
-          <w:lang w:val="es-MX"/>
-        </w:rPr>
-      </w:pPr>
-    </w:p>
-    <w:p>
-      <w:pPr>
-        <w:pStyle w:val="Prrafodelista"/>
-        <w:ind w:left="1080"/>
-        <w:rPr>
+          <w:color w:val="000000" w:themeColor="text1"/>
+          <w:lang w:val="es-MX"/>
+        </w:rPr>
+      </w:pPr>
+    </w:p>
+    <w:p>
+      <w:pPr>
+        <w:pStyle w:val="Prrafodelista"/>
+        <w:ind w:left="1080"/>
+        <w:rPr>
+          <w:color w:val="000000" w:themeColor="text1"/>
           <w:lang w:val="es-MX"/>
         </w:rPr>
       </w:pPr>
@@ -3026,26 +2708,61 @@
           <w:numId w:val="4"/>
         </w:numPr>
         <w:rPr>
-          <w:lang w:val="es-MX"/>
-        </w:rPr>
-      </w:pPr>
-      <w:r>
-        <w:rPr>
-          <w:lang w:val="es-MX"/>
-        </w:rPr>
-        <w:t xml:space="preserve">Determinar </w:t>
-      </w:r>
-      <w:r>
-        <w:rPr>
-          <w:lang w:val="es-MX"/>
-        </w:rPr>
-        <w:t>cuántos</w:t>
-      </w:r>
-      <w:r>
-        <w:rPr>
-          <w:lang w:val="es-MX"/>
-        </w:rPr>
-        <w:t xml:space="preserve"> hombres y cuantas mujeres se encuentran en un grupo de n personas, suponiendo que los datos son extraídos alumno por alumno.</w:t>
+          <w:color w:val="000000" w:themeColor="text1"/>
+          <w:lang w:val="es-MX"/>
+        </w:rPr>
+      </w:pPr>
+      <w:r>
+        <w:rPr>
+          <w:lang w:val="es-MX"/>
+        </w:rPr>
+        <w:t xml:space="preserve">En una empresa se requiere calcular el salario semanal de cada uno de los n obreros que laboran en ella. El salario se obtiene de la sig. forma: </w:t>
+      </w:r>
+    </w:p>
+    <w:p>
+      <w:pPr>
+        <w:pStyle w:val="Prrafodelista"/>
+        <w:ind w:left="1080"/>
+        <w:rPr>
+          <w:u w:val="single"/>
+          <w:lang w:val="es-MX"/>
+        </w:rPr>
+      </w:pPr>
+      <w:r>
+        <w:rPr>
+          <w:lang w:val="es-MX"/>
+        </w:rPr>
+        <w:t xml:space="preserve">Si el obrero trabaja 40 horas </w:t>
+      </w:r>
+      <w:r>
+        <w:rPr>
+          <w:lang w:val="es-MX"/>
+        </w:rPr>
+        <w:t>o menos se le paga $20 por hora.</w:t>
+      </w:r>
+    </w:p>
+    <w:p>
+      <w:pPr>
+        <w:pStyle w:val="Prrafodelista"/>
+        <w:ind w:left="1080"/>
+        <w:rPr>
+          <w:lang w:val="es-MX"/>
+        </w:rPr>
+      </w:pPr>
+    </w:p>
+    <w:p>
+      <w:pPr>
+        <w:pStyle w:val="Prrafodelista"/>
+        <w:ind w:left="1080"/>
+        <w:rPr>
+          <w:lang w:val="es-MX"/>
+        </w:rPr>
+      </w:pPr>
+      <w:r>
+        <w:rPr>
+          <w:lang w:val="es-MX"/>
+        </w:rPr>
+        <w:t>Si trabaja más de 40 horas se le paga $20 por cada una de las primeras 40 horas y $25 por cada hora extra.</w:t>
       </w:r>
     </w:p>
     <w:p>
@@ -3071,10 +2788,10 @@
         </w:rPr>
         <w:lastRenderedPageBreak/>
         <w:drawing>
-          <wp:inline distT="0" distB="0" distL="0" distR="0" wp14:anchorId="0BD57E49" wp14:editId="525F3635">
-            <wp:extent cx="5612130" cy="5470525"/>
-            <wp:effectExtent l="0" t="0" r="7620" b="0"/>
-            <wp:docPr id="19" name="Imagen 19"/>
+          <wp:inline distT="0" distB="0" distL="0" distR="0" wp14:anchorId="553A3348" wp14:editId="69029B9C">
+            <wp:extent cx="5612130" cy="5805805"/>
+            <wp:effectExtent l="0" t="0" r="7620" b="4445"/>
+            <wp:docPr id="44" name="Imagen 44"/>
             <wp:cNvGraphicFramePr>
               <a:graphicFrameLocks xmlns:a="http://schemas.openxmlformats.org/drawingml/2006/main" noChangeAspect="1"/>
             </wp:cNvGraphicFramePr>
@@ -3094,7 +2811,7 @@
                   <pic:spPr>
                     <a:xfrm>
                       <a:off x="0" y="0"/>
-                      <a:ext cx="5612130" cy="5470525"/>
+                      <a:ext cx="5612130" cy="5805805"/>
                     </a:xfrm>
                     <a:prstGeom prst="rect">
                       <a:avLst/>
@@ -3109,33 +2826,51 @@
     </w:p>
     <w:p>
       <w:pPr>
-        <w:rPr>
-          <w:lang w:val="es-MX"/>
-        </w:rPr>
-      </w:pPr>
-    </w:p>
-    <w:p>
-      <w:pPr>
-        <w:pStyle w:val="Prrafodelista"/>
-        <w:ind w:left="1080"/>
-        <w:rPr>
-          <w:lang w:val="es-MX"/>
-        </w:rPr>
-      </w:pPr>
-    </w:p>
-    <w:p>
-      <w:pPr>
-        <w:pStyle w:val="Prrafodelista"/>
-        <w:ind w:left="1080"/>
-        <w:rPr>
-          <w:lang w:val="es-MX"/>
-        </w:rPr>
-      </w:pPr>
-    </w:p>
-    <w:p>
-      <w:pPr>
-        <w:pStyle w:val="Prrafodelista"/>
-        <w:ind w:left="1080"/>
+        <w:pStyle w:val="Prrafodelista"/>
+        <w:ind w:left="1080"/>
+        <w:rPr>
+          <w:lang w:val="es-MX"/>
+        </w:rPr>
+      </w:pPr>
+    </w:p>
+    <w:p>
+      <w:pPr>
+        <w:pStyle w:val="Prrafodelista"/>
+        <w:ind w:left="1080"/>
+        <w:rPr>
+          <w:lang w:val="es-MX"/>
+        </w:rPr>
+      </w:pPr>
+    </w:p>
+    <w:p>
+      <w:pPr>
+        <w:pStyle w:val="Prrafodelista"/>
+        <w:ind w:left="1080"/>
+        <w:rPr>
+          <w:lang w:val="es-MX"/>
+        </w:rPr>
+      </w:pPr>
+    </w:p>
+    <w:p>
+      <w:pPr>
+        <w:pStyle w:val="Prrafodelista"/>
+        <w:ind w:left="1080"/>
+        <w:rPr>
+          <w:lang w:val="es-MX"/>
+        </w:rPr>
+      </w:pPr>
+    </w:p>
+    <w:p>
+      <w:pPr>
+        <w:pStyle w:val="Prrafodelista"/>
+        <w:ind w:left="1080"/>
+        <w:rPr>
+          <w:lang w:val="es-MX"/>
+        </w:rPr>
+      </w:pPr>
+    </w:p>
+    <w:p>
+      <w:pPr>
         <w:rPr>
           <w:lang w:val="es-MX"/>
         </w:rPr>
@@ -3152,14 +2887,13 @@
       <w:r>
         <w:rPr>
           <w:noProof/>
-          <w:lang w:val="es-MX"/>
         </w:rPr>
         <w:lastRenderedPageBreak/>
         <w:drawing>
-          <wp:inline distT="0" distB="0" distL="0" distR="0" wp14:anchorId="616355B3" wp14:editId="13D8A405">
-            <wp:extent cx="5612130" cy="4727575"/>
+          <wp:inline distT="0" distB="0" distL="0" distR="0" wp14:anchorId="7901BFCC" wp14:editId="2B20F9CA">
+            <wp:extent cx="5612130" cy="2616200"/>
             <wp:effectExtent l="0" t="0" r="7620" b="0"/>
-            <wp:docPr id="39" name="Imagen 39"/>
+            <wp:docPr id="34" name="Imagen 34"/>
             <wp:cNvGraphicFramePr>
               <a:graphicFrameLocks xmlns:a="http://schemas.openxmlformats.org/drawingml/2006/main" noChangeAspect="1"/>
             </wp:cNvGraphicFramePr>
@@ -3179,7 +2913,7 @@
                   <pic:spPr>
                     <a:xfrm>
                       <a:off x="0" y="0"/>
-                      <a:ext cx="5612130" cy="4727575"/>
+                      <a:ext cx="5612130" cy="2616200"/>
                     </a:xfrm>
                     <a:prstGeom prst="rect">
                       <a:avLst/>
@@ -3200,16 +2934,64 @@
           <w:lang w:val="es-MX"/>
         </w:rPr>
       </w:pPr>
-      <w:r>
-        <w:rPr>
-          <w:noProof/>
-          <w:lang w:val="es-MX"/>
-        </w:rPr>
+    </w:p>
+    <w:p>
+      <w:pPr>
+        <w:pStyle w:val="Prrafodelista"/>
+        <w:numPr>
+          <w:ilvl w:val="0"/>
+          <w:numId w:val="4"/>
+        </w:numPr>
+        <w:rPr>
+          <w:lang w:val="es-MX"/>
+        </w:rPr>
+      </w:pPr>
+      <w:r>
+        <w:rPr>
+          <w:lang w:val="es-MX"/>
+        </w:rPr>
+        <w:t xml:space="preserve">Determinar </w:t>
+      </w:r>
+      <w:r>
+        <w:rPr>
+          <w:lang w:val="es-MX"/>
+        </w:rPr>
+        <w:t>cuántos</w:t>
+      </w:r>
+      <w:r>
+        <w:rPr>
+          <w:lang w:val="es-MX"/>
+        </w:rPr>
+        <w:t xml:space="preserve"> hombres y cuantas mujeres se encuentran en un grupo de n personas, suponiendo que los datos son extraídos alumno por alumno.</w:t>
+      </w:r>
+    </w:p>
+    <w:p>
+      <w:pPr>
+        <w:pStyle w:val="Prrafodelista"/>
+        <w:ind w:left="1080"/>
+        <w:rPr>
+          <w:lang w:val="es-MX"/>
+        </w:rPr>
+      </w:pPr>
+    </w:p>
+    <w:p>
+      <w:pPr>
+        <w:pStyle w:val="Prrafodelista"/>
+        <w:ind w:left="1080"/>
+        <w:rPr>
+          <w:lang w:val="es-MX"/>
+        </w:rPr>
+      </w:pPr>
+      <w:r>
+        <w:rPr>
+          <w:lang w:val="es-MX"/>
+        </w:rPr>
+        <w:lastRenderedPageBreak/>
         <w:drawing>
-          <wp:inline distT="0" distB="0" distL="0" distR="0" wp14:anchorId="5B65AE50" wp14:editId="34514EE1">
-            <wp:extent cx="5612130" cy="2354580"/>
+          <wp:inline distT="0" distB="0" distL="0" distR="0" wp14:anchorId="53062089" wp14:editId="5EDF9ADB">
+            <wp:extent cx="5612130" cy="5593080"/>
             <wp:effectExtent l="0" t="0" r="7620" b="7620"/>
-            <wp:docPr id="40" name="Imagen 40"/>
+            <wp:docPr id="45" name="Imagen 45"/>
             <wp:cNvGraphicFramePr>
               <a:graphicFrameLocks xmlns:a="http://schemas.openxmlformats.org/drawingml/2006/main" noChangeAspect="1"/>
             </wp:cNvGraphicFramePr>
@@ -3229,7 +3011,7 @@
                   <pic:spPr>
                     <a:xfrm>
                       <a:off x="0" y="0"/>
-                      <a:ext cx="5612130" cy="2354580"/>
+                      <a:ext cx="5612130" cy="5593080"/>
                     </a:xfrm>
                     <a:prstGeom prst="rect">
                       <a:avLst/>
@@ -3277,63 +3059,16 @@
           <w:lang w:val="es-MX"/>
         </w:rPr>
       </w:pPr>
-    </w:p>
-    <w:p>
-      <w:pPr>
-        <w:pStyle w:val="Prrafodelista"/>
-        <w:ind w:left="1080"/>
-        <w:rPr>
-          <w:lang w:val="es-MX"/>
-        </w:rPr>
-      </w:pPr>
-    </w:p>
-    <w:p>
-      <w:pPr>
-        <w:pStyle w:val="Prrafodelista"/>
-        <w:numPr>
-          <w:ilvl w:val="0"/>
-          <w:numId w:val="4"/>
-        </w:numPr>
-        <w:rPr>
-          <w:lang w:val="es-MX"/>
-        </w:rPr>
-      </w:pPr>
       <w:r>
         <w:rPr>
           <w:lang w:val="es-MX"/>
         </w:rPr>
         <w:lastRenderedPageBreak/>
-        <w:t>El Depto. de Seguridad Publica y Transito del D.F. desea saber, de los n autos que entran a la ciudad de México, cuantos entran con calcomanía de cada color. Conociendo el último dígito de la placa de cada automóvil se puede determinar el color de la calcomanía utilizando la sig. relación:</w:t>
-      </w:r>
-    </w:p>
-    <w:p>
-      <w:pPr>
-        <w:pStyle w:val="Prrafodelista"/>
-        <w:ind w:left="1080"/>
-        <w:rPr>
-          <w:lang w:val="es-MX"/>
-        </w:rPr>
-      </w:pPr>
-    </w:p>
-    <w:p>
-      <w:pPr>
-        <w:pStyle w:val="Prrafodelista"/>
-        <w:ind w:left="1080"/>
-        <w:jc w:val="center"/>
-        <w:rPr>
-          <w:lang w:val="es-MX"/>
-        </w:rPr>
-      </w:pPr>
-      <w:r>
-        <w:rPr>
-          <w:noProof/>
-          <w:lang w:val="es-MX"/>
-        </w:rPr>
         <w:drawing>
-          <wp:inline distT="0" distB="0" distL="0" distR="0" wp14:anchorId="3BF78434" wp14:editId="219780FB">
-            <wp:extent cx="2295845" cy="2038635"/>
-            <wp:effectExtent l="0" t="0" r="0" b="0"/>
-            <wp:docPr id="42" name="Imagen 42"/>
+          <wp:inline distT="0" distB="0" distL="0" distR="0" wp14:anchorId="392D0530" wp14:editId="2CF79219">
+            <wp:extent cx="5612130" cy="4478020"/>
+            <wp:effectExtent l="0" t="0" r="7620" b="0"/>
+            <wp:docPr id="28" name="Imagen 28"/>
             <wp:cNvGraphicFramePr>
               <a:graphicFrameLocks xmlns:a="http://schemas.openxmlformats.org/drawingml/2006/main" noChangeAspect="1"/>
             </wp:cNvGraphicFramePr>
@@ -3353,7 +3088,7 @@
                   <pic:spPr>
                     <a:xfrm>
                       <a:off x="0" y="0"/>
-                      <a:ext cx="2295845" cy="2038635"/>
+                      <a:ext cx="5612130" cy="4478020"/>
                     </a:xfrm>
                     <a:prstGeom prst="rect">
                       <a:avLst/>
@@ -3368,6 +3103,22 @@
     </w:p>
     <w:p>
       <w:pPr>
+        <w:rPr>
+          <w:lang w:val="es-MX"/>
+        </w:rPr>
+      </w:pPr>
+    </w:p>
+    <w:p>
+      <w:pPr>
+        <w:pStyle w:val="Prrafodelista"/>
+        <w:ind w:left="1080"/>
+        <w:rPr>
+          <w:lang w:val="es-MX"/>
+        </w:rPr>
+      </w:pPr>
+    </w:p>
+    <w:p>
+      <w:pPr>
         <w:pStyle w:val="Prrafodelista"/>
         <w:numPr>
           <w:ilvl w:val="0"/>
@@ -3377,245 +3128,40 @@
           <w:lang w:val="es-MX"/>
         </w:rPr>
       </w:pPr>
-      <w:proofErr w:type="spellStart"/>
-      <w:r>
-        <w:t>Obtener</w:t>
-      </w:r>
-      <w:proofErr w:type="spellEnd"/>
-      <w:r>
-        <w:t xml:space="preserve"> el </w:t>
-      </w:r>
-      <w:proofErr w:type="spellStart"/>
-      <w:r>
-        <w:t>promedio</w:t>
-      </w:r>
-      <w:proofErr w:type="spellEnd"/>
-      <w:r>
-        <w:t xml:space="preserve"> de </w:t>
-      </w:r>
-      <w:proofErr w:type="spellStart"/>
-      <w:r>
-        <w:t>calificaciones</w:t>
-      </w:r>
-      <w:proofErr w:type="spellEnd"/>
-      <w:r>
-        <w:t xml:space="preserve"> de un </w:t>
-      </w:r>
-      <w:proofErr w:type="spellStart"/>
-      <w:r>
-        <w:t>grupo</w:t>
-      </w:r>
-      <w:proofErr w:type="spellEnd"/>
-      <w:r>
-        <w:t xml:space="preserve"> de n </w:t>
-      </w:r>
-      <w:proofErr w:type="spellStart"/>
-      <w:r>
-        <w:t>alumnos</w:t>
-      </w:r>
-      <w:proofErr w:type="spellEnd"/>
-      <w:r>
-        <w:t>.</w:t>
-      </w:r>
-    </w:p>
-    <w:p>
-      <w:pPr>
-        <w:pStyle w:val="Prrafodelista"/>
-        <w:ind w:left="1080"/>
-      </w:pPr>
-    </w:p>
-    <w:p>
-      <w:pPr>
-        <w:pStyle w:val="Prrafodelista"/>
-        <w:ind w:left="1080"/>
-        <w:rPr>
-          <w:lang w:val="es-MX"/>
-        </w:rPr>
-      </w:pPr>
-    </w:p>
-    <w:p>
-      <w:pPr>
-        <w:rPr>
-          <w:lang w:val="es-MX"/>
-        </w:rPr>
-      </w:pPr>
-    </w:p>
-    <w:p>
-      <w:pPr>
-        <w:rPr>
-          <w:lang w:val="es-MX"/>
-        </w:rPr>
-      </w:pPr>
-    </w:p>
-    <w:p>
-      <w:pPr>
-        <w:rPr>
-          <w:lang w:val="es-MX"/>
-        </w:rPr>
-      </w:pPr>
-    </w:p>
-    <w:p>
-      <w:pPr>
-        <w:rPr>
-          <w:lang w:val="es-MX"/>
-        </w:rPr>
-      </w:pPr>
-    </w:p>
-    <w:p>
-      <w:pPr>
-        <w:rPr>
-          <w:lang w:val="es-MX"/>
-        </w:rPr>
-      </w:pPr>
-    </w:p>
-    <w:p>
-      <w:pPr>
-        <w:rPr>
-          <w:lang w:val="es-MX"/>
-        </w:rPr>
-      </w:pPr>
-    </w:p>
-    <w:p>
-      <w:pPr>
-        <w:rPr>
-          <w:lang w:val="es-MX"/>
-        </w:rPr>
-      </w:pPr>
-    </w:p>
-    <w:p>
-      <w:pPr>
-        <w:rPr>
-          <w:lang w:val="es-MX"/>
-        </w:rPr>
-      </w:pPr>
-    </w:p>
-    <w:p>
-      <w:pPr>
-        <w:rPr>
-          <w:lang w:val="es-MX"/>
-        </w:rPr>
-      </w:pPr>
-    </w:p>
-    <w:p>
-      <w:pPr>
-        <w:rPr>
-          <w:lang w:val="es-MX"/>
-        </w:rPr>
-      </w:pPr>
-    </w:p>
-    <w:p>
-      <w:pPr>
-        <w:rPr>
-          <w:lang w:val="es-MX"/>
-        </w:rPr>
-      </w:pPr>
-    </w:p>
-    <w:p>
-      <w:pPr>
-        <w:rPr>
-          <w:lang w:val="es-MX"/>
-        </w:rPr>
-      </w:pPr>
-    </w:p>
-    <w:p>
-      <w:pPr>
-        <w:rPr>
-          <w:lang w:val="es-MX"/>
-        </w:rPr>
-      </w:pPr>
-    </w:p>
-    <w:p>
-      <w:pPr>
-        <w:pStyle w:val="Prrafodelista"/>
-        <w:numPr>
-          <w:ilvl w:val="0"/>
-          <w:numId w:val="4"/>
-        </w:numPr>
-        <w:rPr>
-          <w:lang w:val="es-MX"/>
-        </w:rPr>
-      </w:pPr>
-      <w:proofErr w:type="spellStart"/>
-      <w:r>
-        <w:t>Calcular</w:t>
-      </w:r>
-      <w:proofErr w:type="spellEnd"/>
-      <w:r>
-        <w:t xml:space="preserve"> el </w:t>
-      </w:r>
-      <w:proofErr w:type="spellStart"/>
-      <w:r>
-        <w:t>promedio</w:t>
-      </w:r>
-      <w:proofErr w:type="spellEnd"/>
-      <w:r>
-        <w:t xml:space="preserve"> de </w:t>
-      </w:r>
-      <w:proofErr w:type="spellStart"/>
-      <w:r>
-        <w:t>edades</w:t>
-      </w:r>
-      <w:proofErr w:type="spellEnd"/>
-      <w:r>
-        <w:t xml:space="preserve"> de hombres, </w:t>
-      </w:r>
-      <w:proofErr w:type="spellStart"/>
-      <w:r>
-        <w:t>mujeres</w:t>
-      </w:r>
-      <w:proofErr w:type="spellEnd"/>
-      <w:r>
-        <w:t xml:space="preserve"> y de </w:t>
-      </w:r>
-      <w:proofErr w:type="spellStart"/>
-      <w:r>
-        <w:t>todo</w:t>
-      </w:r>
-      <w:proofErr w:type="spellEnd"/>
-      <w:r>
-        <w:t xml:space="preserve"> un </w:t>
-      </w:r>
-      <w:proofErr w:type="spellStart"/>
-      <w:r>
-        <w:t>grupo</w:t>
-      </w:r>
-      <w:proofErr w:type="spellEnd"/>
-      <w:r>
-        <w:t xml:space="preserve"> de n </w:t>
-      </w:r>
-      <w:proofErr w:type="spellStart"/>
-      <w:r>
-        <w:t>alumnos</w:t>
-      </w:r>
-      <w:proofErr w:type="spellEnd"/>
-      <w:r>
-        <w:t>.</w:t>
-      </w:r>
-    </w:p>
-    <w:p>
-      <w:pPr>
-        <w:pStyle w:val="Prrafodelista"/>
-        <w:ind w:left="1080"/>
-      </w:pPr>
-    </w:p>
-    <w:p>
-      <w:pPr>
-        <w:pStyle w:val="Prrafodelista"/>
-        <w:ind w:left="1080"/>
-        <w:rPr>
-          <w:lang w:val="es-MX"/>
-        </w:rPr>
-      </w:pPr>
-      <w:r>
-        <w:rPr>
-          <w:lang w:val="es-MX"/>
-        </w:rPr>
-        <w:lastRenderedPageBreak/>
+      <w:r>
+        <w:rPr>
+          <w:lang w:val="es-MX"/>
+        </w:rPr>
+        <w:t>El Depto. de Seguridad Publica y Transito del D.F. desea saber, de los n autos que entran a la ciudad de México, cuantos entran con calcomanía de cada color. Conociendo el último dígito de la placa de cada automóvil se puede determinar el color de la calcomanía utilizando la sig. relación:</w:t>
+      </w:r>
+    </w:p>
+    <w:p>
+      <w:pPr>
+        <w:pStyle w:val="Prrafodelista"/>
+        <w:ind w:left="1080"/>
+        <w:rPr>
+          <w:lang w:val="es-MX"/>
+        </w:rPr>
+      </w:pPr>
+    </w:p>
+    <w:p>
+      <w:pPr>
+        <w:pStyle w:val="Prrafodelista"/>
+        <w:ind w:left="1080"/>
+        <w:jc w:val="center"/>
+        <w:rPr>
+          <w:lang w:val="es-MX"/>
+        </w:rPr>
+      </w:pPr>
+      <w:r>
+        <w:rPr>
+          <w:noProof/>
+        </w:rPr>
         <w:drawing>
-          <wp:inline distT="0" distB="0" distL="0" distR="0" wp14:anchorId="58A9713A" wp14:editId="7769A1DF">
-            <wp:extent cx="5182235" cy="8258810"/>
-            <wp:effectExtent l="0" t="0" r="0" b="8890"/>
-            <wp:docPr id="18" name="Imagen 18"/>
+          <wp:inline distT="0" distB="0" distL="0" distR="0" wp14:anchorId="3BF78434" wp14:editId="219780FB">
+            <wp:extent cx="2295845" cy="2038635"/>
+            <wp:effectExtent l="0" t="0" r="0" b="0"/>
+            <wp:docPr id="42" name="Imagen 42"/>
             <wp:cNvGraphicFramePr>
               <a:graphicFrameLocks xmlns:a="http://schemas.openxmlformats.org/drawingml/2006/main" noChangeAspect="1"/>
             </wp:cNvGraphicFramePr>
@@ -3635,7 +3181,7 @@
                   <pic:spPr>
                     <a:xfrm>
                       <a:off x="0" y="0"/>
-                      <a:ext cx="5182235" cy="8258810"/>
+                      <a:ext cx="2295845" cy="2038635"/>
                     </a:xfrm>
                     <a:prstGeom prst="rect">
                       <a:avLst/>
@@ -3652,6 +3198,38 @@
       <w:pPr>
         <w:pStyle w:val="Prrafodelista"/>
         <w:ind w:left="1080"/>
+        <w:jc w:val="center"/>
+        <w:rPr>
+          <w:lang w:val="es-MX"/>
+        </w:rPr>
+      </w:pPr>
+    </w:p>
+    <w:p>
+      <w:pPr>
+        <w:pStyle w:val="Prrafodelista"/>
+        <w:numPr>
+          <w:ilvl w:val="0"/>
+          <w:numId w:val="4"/>
+        </w:numPr>
+        <w:rPr>
+          <w:lang w:val="es-MX"/>
+        </w:rPr>
+      </w:pPr>
+      <w:r>
+        <w:rPr>
+          <w:lang w:val="es-MX"/>
+        </w:rPr>
+        <w:lastRenderedPageBreak/>
+        <w:t>Obtener el promedio de calificaciones de un grupo de n alumnos.</w:t>
+      </w:r>
+    </w:p>
+    <w:p>
+      <w:pPr>
+        <w:pStyle w:val="Prrafodelista"/>
+        <w:ind w:left="1080"/>
+        <w:rPr>
+          <w:lang w:val="es-MX"/>
+        </w:rPr>
       </w:pPr>
     </w:p>
     <w:p>
@@ -3667,10 +3245,10 @@
           <w:lang w:val="es-MX"/>
         </w:rPr>
         <w:drawing>
-          <wp:inline distT="0" distB="0" distL="0" distR="0" wp14:anchorId="1D67F04E" wp14:editId="564FD6A5">
-            <wp:extent cx="5612130" cy="5086985"/>
-            <wp:effectExtent l="0" t="0" r="7620" b="0"/>
-            <wp:docPr id="17" name="Imagen 17"/>
+          <wp:inline distT="0" distB="0" distL="0" distR="0" wp14:anchorId="57727EAF" wp14:editId="2D7BCBB0">
+            <wp:extent cx="5612130" cy="4889500"/>
+            <wp:effectExtent l="0" t="0" r="7620" b="6350"/>
+            <wp:docPr id="43" name="Imagen 43"/>
             <wp:cNvGraphicFramePr>
               <a:graphicFrameLocks xmlns:a="http://schemas.openxmlformats.org/drawingml/2006/main" noChangeAspect="1"/>
             </wp:cNvGraphicFramePr>
@@ -3690,6 +3268,208 @@
                   <pic:spPr>
                     <a:xfrm>
                       <a:off x="0" y="0"/>
+                      <a:ext cx="5612130" cy="4889500"/>
+                    </a:xfrm>
+                    <a:prstGeom prst="rect">
+                      <a:avLst/>
+                    </a:prstGeom>
+                  </pic:spPr>
+                </pic:pic>
+              </a:graphicData>
+            </a:graphic>
+          </wp:inline>
+        </w:drawing>
+      </w:r>
+    </w:p>
+    <w:p>
+      <w:pPr>
+        <w:pStyle w:val="Prrafodelista"/>
+        <w:ind w:left="1080"/>
+        <w:rPr>
+          <w:lang w:val="es-MX"/>
+        </w:rPr>
+      </w:pPr>
+    </w:p>
+    <w:p>
+      <w:pPr>
+        <w:pStyle w:val="Prrafodelista"/>
+        <w:ind w:left="1080"/>
+        <w:rPr>
+          <w:lang w:val="es-MX"/>
+        </w:rPr>
+      </w:pPr>
+    </w:p>
+    <w:p>
+      <w:pPr>
+        <w:pStyle w:val="Prrafodelista"/>
+        <w:ind w:left="1080"/>
+        <w:rPr>
+          <w:lang w:val="es-MX"/>
+        </w:rPr>
+      </w:pPr>
+    </w:p>
+    <w:p>
+      <w:pPr>
+        <w:pStyle w:val="Prrafodelista"/>
+        <w:ind w:left="1080"/>
+        <w:rPr>
+          <w:lang w:val="es-MX"/>
+        </w:rPr>
+      </w:pPr>
+      <w:r>
+        <w:rPr>
+          <w:lang w:val="es-MX"/>
+        </w:rPr>
+        <w:lastRenderedPageBreak/>
+        <w:drawing>
+          <wp:inline distT="0" distB="0" distL="0" distR="0" wp14:anchorId="0D7AF858" wp14:editId="6F7EE635">
+            <wp:extent cx="5612130" cy="4392295"/>
+            <wp:effectExtent l="0" t="0" r="7620" b="8255"/>
+            <wp:docPr id="37" name="Imagen 37"/>
+            <wp:cNvGraphicFramePr>
+              <a:graphicFrameLocks xmlns:a="http://schemas.openxmlformats.org/drawingml/2006/main" noChangeAspect="1"/>
+            </wp:cNvGraphicFramePr>
+            <a:graphic xmlns:a="http://schemas.openxmlformats.org/drawingml/2006/main">
+              <a:graphicData uri="http://schemas.openxmlformats.org/drawingml/2006/picture">
+                <pic:pic xmlns:pic="http://schemas.openxmlformats.org/drawingml/2006/picture">
+                  <pic:nvPicPr>
+                    <pic:cNvPr id="1" name=""/>
+                    <pic:cNvPicPr/>
+                  </pic:nvPicPr>
+                  <pic:blipFill>
+                    <a:blip r:embed="rId35"/>
+                    <a:stretch>
+                      <a:fillRect/>
+                    </a:stretch>
+                  </pic:blipFill>
+                  <pic:spPr>
+                    <a:xfrm>
+                      <a:off x="0" y="0"/>
+                      <a:ext cx="5612130" cy="4392295"/>
+                    </a:xfrm>
+                    <a:prstGeom prst="rect">
+                      <a:avLst/>
+                    </a:prstGeom>
+                  </pic:spPr>
+                </pic:pic>
+              </a:graphicData>
+            </a:graphic>
+          </wp:inline>
+        </w:drawing>
+      </w:r>
+    </w:p>
+    <w:p>
+      <w:pPr>
+        <w:rPr>
+          <w:lang w:val="es-MX"/>
+        </w:rPr>
+      </w:pPr>
+    </w:p>
+    <w:p>
+      <w:pPr>
+        <w:pStyle w:val="Prrafodelista"/>
+        <w:numPr>
+          <w:ilvl w:val="0"/>
+          <w:numId w:val="4"/>
+        </w:numPr>
+        <w:rPr>
+          <w:lang w:val="es-MX"/>
+        </w:rPr>
+      </w:pPr>
+      <w:r>
+        <w:rPr>
+          <w:lang w:val="es-MX"/>
+        </w:rPr>
+        <w:t>Calcular el promedio de edades de hombres, mujeres y de todo un grupo de n alumnos.</w:t>
+      </w:r>
+    </w:p>
+    <w:p>
+      <w:pPr>
+        <w:pStyle w:val="Prrafodelista"/>
+        <w:ind w:left="1080"/>
+        <w:rPr>
+          <w:lang w:val="es-MX"/>
+        </w:rPr>
+      </w:pPr>
+      <w:r>
+        <w:rPr>
+          <w:lang w:val="es-MX"/>
+        </w:rPr>
+        <w:lastRenderedPageBreak/>
+        <w:drawing>
+          <wp:inline distT="0" distB="0" distL="0" distR="0" wp14:anchorId="399ACAA2" wp14:editId="025C70A3">
+            <wp:extent cx="5182235" cy="8258810"/>
+            <wp:effectExtent l="0" t="0" r="0" b="8890"/>
+            <wp:docPr id="41" name="Imagen 41"/>
+            <wp:cNvGraphicFramePr>
+              <a:graphicFrameLocks xmlns:a="http://schemas.openxmlformats.org/drawingml/2006/main" noChangeAspect="1"/>
+            </wp:cNvGraphicFramePr>
+            <a:graphic xmlns:a="http://schemas.openxmlformats.org/drawingml/2006/main">
+              <a:graphicData uri="http://schemas.openxmlformats.org/drawingml/2006/picture">
+                <pic:pic xmlns:pic="http://schemas.openxmlformats.org/drawingml/2006/picture">
+                  <pic:nvPicPr>
+                    <pic:cNvPr id="1" name=""/>
+                    <pic:cNvPicPr/>
+                  </pic:nvPicPr>
+                  <pic:blipFill>
+                    <a:blip r:embed="rId36"/>
+                    <a:stretch>
+                      <a:fillRect/>
+                    </a:stretch>
+                  </pic:blipFill>
+                  <pic:spPr>
+                    <a:xfrm>
+                      <a:off x="0" y="0"/>
+                      <a:ext cx="5182235" cy="8258810"/>
+                    </a:xfrm>
+                    <a:prstGeom prst="rect">
+                      <a:avLst/>
+                    </a:prstGeom>
+                  </pic:spPr>
+                </pic:pic>
+              </a:graphicData>
+            </a:graphic>
+          </wp:inline>
+        </w:drawing>
+      </w:r>
+    </w:p>
+    <w:p>
+      <w:pPr>
+        <w:pStyle w:val="Prrafodelista"/>
+        <w:ind w:left="1080"/>
+        <w:rPr>
+          <w:lang w:val="es-MX"/>
+        </w:rPr>
+      </w:pPr>
+      <w:r>
+        <w:rPr>
+          <w:noProof/>
+        </w:rPr>
+        <w:lastRenderedPageBreak/>
+        <w:drawing>
+          <wp:inline distT="0" distB="0" distL="0" distR="0" wp14:anchorId="1D67F04E" wp14:editId="564FD6A5">
+            <wp:extent cx="5612130" cy="5086985"/>
+            <wp:effectExtent l="0" t="0" r="7620" b="0"/>
+            <wp:docPr id="17" name="Imagen 17"/>
+            <wp:cNvGraphicFramePr>
+              <a:graphicFrameLocks xmlns:a="http://schemas.openxmlformats.org/drawingml/2006/main" noChangeAspect="1"/>
+            </wp:cNvGraphicFramePr>
+            <a:graphic xmlns:a="http://schemas.openxmlformats.org/drawingml/2006/main">
+              <a:graphicData uri="http://schemas.openxmlformats.org/drawingml/2006/picture">
+                <pic:pic xmlns:pic="http://schemas.openxmlformats.org/drawingml/2006/picture">
+                  <pic:nvPicPr>
+                    <pic:cNvPr id="1" name=""/>
+                    <pic:cNvPicPr/>
+                  </pic:nvPicPr>
+                  <pic:blipFill>
+                    <a:blip r:embed="rId37"/>
+                    <a:stretch>
+                      <a:fillRect/>
+                    </a:stretch>
+                  </pic:blipFill>
+                  <pic:spPr>
+                    <a:xfrm>
+                      <a:off x="0" y="0"/>
                       <a:ext cx="5612130" cy="5086985"/>
                     </a:xfrm>
                     <a:prstGeom prst="rect">
@@ -3715,28 +3495,58 @@
     <w:p>
       <w:pPr>
         <w:pStyle w:val="Prrafodelista"/>
-        <w:ind w:left="1080"/>
-        <w:rPr>
-          <w:lang w:val="es-MX"/>
-        </w:rPr>
-      </w:pPr>
-    </w:p>
-    <w:p>
-      <w:pPr>
-        <w:pStyle w:val="Prrafodelista"/>
-        <w:ind w:left="1080"/>
-        <w:rPr>
-          <w:lang w:val="es-MX"/>
-        </w:rPr>
-      </w:pPr>
-      <w:r>
-        <w:rPr>
-          <w:lang w:val="es-MX"/>
-        </w:rPr>
-        <w:t>Prueba cambios</w:t>
-      </w:r>
+        <w:numPr>
+          <w:ilvl w:val="0"/>
+          <w:numId w:val="4"/>
+        </w:numPr>
+        <w:rPr>
+          <w:lang w:val="es-MX"/>
+        </w:rPr>
+      </w:pPr>
+      <w:r>
+        <w:rPr>
+          <w:lang w:val="es-MX"/>
+        </w:rPr>
+        <w:t>Encontrar el menor valor de un conjunto de n números dados.</w:t>
+      </w:r>
+    </w:p>
+    <w:p>
+      <w:pPr>
+        <w:pStyle w:val="Prrafodelista"/>
+        <w:ind w:left="1080"/>
+        <w:rPr>
+          <w:lang w:val="es-MX"/>
+        </w:rPr>
+      </w:pPr>
+    </w:p>
+    <w:p>
+      <w:pPr>
+        <w:pStyle w:val="Prrafodelista"/>
+        <w:ind w:left="1080"/>
+        <w:rPr>
+          <w:lang w:val="es-MX"/>
+        </w:rPr>
+      </w:pPr>
       <w:bookmarkStart w:id="0" w:name="_GoBack"/>
       <w:bookmarkEnd w:id="0"/>
+    </w:p>
+    <w:p>
+      <w:pPr>
+        <w:pStyle w:val="Prrafodelista"/>
+        <w:ind w:left="1080"/>
+        <w:rPr>
+          <w:lang w:val="es-MX"/>
+        </w:rPr>
+      </w:pPr>
+    </w:p>
+    <w:p>
+      <w:pPr>
+        <w:pStyle w:val="Prrafodelista"/>
+        <w:ind w:left="1080"/>
+        <w:rPr>
+          <w:lang w:val="es-MX"/>
+        </w:rPr>
+      </w:pPr>
     </w:p>
     <w:p>
       <w:pPr>
@@ -3963,8 +3773,58 @@
 </w:document>
 </file>
 
+<file path=word/endnotes.xml><?xml version="1.0" encoding="utf-8"?>
+<w:endnotes xmlns:wpc="http://schemas.microsoft.com/office/word/2010/wordprocessingCanvas" xmlns:cx="http://schemas.microsoft.com/office/drawing/2014/chartex" xmlns:mc="http://schemas.openxmlformats.org/markup-compatibility/2006" xmlns:o="urn:schemas-microsoft-com:office:office" xmlns:r="http://schemas.openxmlformats.org/officeDocument/2006/relationships" xmlns:m="http://schemas.openxmlformats.org/officeDocument/2006/math" xmlns:v="urn:schemas-microsoft-com:vml" xmlns:wp14="http://schemas.microsoft.com/office/word/2010/wordprocessingDrawing" xmlns:wp="http://schemas.openxmlformats.org/drawingml/2006/wordprocessingDrawing" xmlns:w10="urn:schemas-microsoft-com:office:word" xmlns:w="http://schemas.openxmlformats.org/wordprocessingml/2006/main" xmlns:w14="http://schemas.microsoft.com/office/word/2010/wordml" xmlns:w15="http://schemas.microsoft.com/office/word/2012/wordml" xmlns:w16se="http://schemas.microsoft.com/office/word/2015/wordml/symex" xmlns:wpg="http://schemas.microsoft.com/office/word/2010/wordprocessingGroup" xmlns:wpi="http://schemas.microsoft.com/office/word/2010/wordprocessingInk" xmlns:wne="http://schemas.microsoft.com/office/word/2006/wordml" xmlns:wps="http://schemas.microsoft.com/office/word/2010/wordprocessingShape" mc:Ignorable="w14 w15 w16se wp14">
+  <w:endnote w:type="separator" w:id="-1">
+    <w:p>
+      <w:pPr>
+        <w:spacing w:after="0" w:line="240" w:lineRule="auto"/>
+      </w:pPr>
+      <w:r>
+        <w:separator/>
+      </w:r>
+    </w:p>
+  </w:endnote>
+  <w:endnote w:type="continuationSeparator" w:id="0">
+    <w:p>
+      <w:pPr>
+        <w:spacing w:after="0" w:line="240" w:lineRule="auto"/>
+      </w:pPr>
+      <w:r>
+        <w:continuationSeparator/>
+      </w:r>
+    </w:p>
+  </w:endnote>
+</w:endnotes>
+</file>
+
+<file path=word/footnotes.xml><?xml version="1.0" encoding="utf-8"?>
+<w:footnotes xmlns:wpc="http://schemas.microsoft.com/office/word/2010/wordprocessingCanvas" xmlns:cx="http://schemas.microsoft.com/office/drawing/2014/chartex" xmlns:mc="http://schemas.openxmlformats.org/markup-compatibility/2006" xmlns:o="urn:schemas-microsoft-com:office:office" xmlns:r="http://schemas.openxmlformats.org/officeDocument/2006/relationships" xmlns:m="http://schemas.openxmlformats.org/officeDocument/2006/math" xmlns:v="urn:schemas-microsoft-com:vml" xmlns:wp14="http://schemas.microsoft.com/office/word/2010/wordprocessingDrawing" xmlns:wp="http://schemas.openxmlformats.org/drawingml/2006/wordprocessingDrawing" xmlns:w10="urn:schemas-microsoft-com:office:word" xmlns:w="http://schemas.openxmlformats.org/wordprocessingml/2006/main" xmlns:w14="http://schemas.microsoft.com/office/word/2010/wordml" xmlns:w15="http://schemas.microsoft.com/office/word/2012/wordml" xmlns:w16se="http://schemas.microsoft.com/office/word/2015/wordml/symex" xmlns:wpg="http://schemas.microsoft.com/office/word/2010/wordprocessingGroup" xmlns:wpi="http://schemas.microsoft.com/office/word/2010/wordprocessingInk" xmlns:wne="http://schemas.microsoft.com/office/word/2006/wordml" xmlns:wps="http://schemas.microsoft.com/office/word/2010/wordprocessingShape" mc:Ignorable="w14 w15 w16se wp14">
+  <w:footnote w:type="separator" w:id="-1">
+    <w:p>
+      <w:pPr>
+        <w:spacing w:after="0" w:line="240" w:lineRule="auto"/>
+      </w:pPr>
+      <w:r>
+        <w:separator/>
+      </w:r>
+    </w:p>
+  </w:footnote>
+  <w:footnote w:type="continuationSeparator" w:id="0">
+    <w:p>
+      <w:pPr>
+        <w:spacing w:after="0" w:line="240" w:lineRule="auto"/>
+      </w:pPr>
+      <w:r>
+        <w:continuationSeparator/>
+      </w:r>
+    </w:p>
+  </w:footnote>
+</w:footnotes>
+</file>
+
 <file path=word/numbering.xml><?xml version="1.0" encoding="utf-8"?>
-<w:numbering xmlns:wpc="http://schemas.microsoft.com/office/word/2010/wordprocessingCanvas" xmlns:cx="http://schemas.microsoft.com/office/drawing/2014/chartex" xmlns:cx1="http://schemas.microsoft.com/office/drawing/2015/9/8/chartex" xmlns:cx2="http://schemas.microsoft.com/office/drawing/2015/10/21/chartex" xmlns:cx3="http://schemas.microsoft.com/office/drawing/2016/5/9/chartex" xmlns:cx4="http://schemas.microsoft.com/office/drawing/2016/5/10/chartex" xmlns:cx5="http://schemas.microsoft.com/office/drawing/2016/5/11/chartex" xmlns:cx6="http://schemas.microsoft.com/office/drawing/2016/5/12/chartex" xmlns:cx7="http://schemas.microsoft.com/office/drawing/2016/5/13/chartex" xmlns:cx8="http://schemas.microsoft.com/office/drawing/2016/5/14/chartex" xmlns:mc="http://schemas.openxmlformats.org/markup-compatibility/2006" xmlns:aink="http://schemas.microsoft.com/office/drawing/2016/ink" xmlns:am3d="http://schemas.microsoft.com/office/drawing/2017/model3d" xmlns:o="urn:schemas-microsoft-com:office:office" xmlns:r="http://schemas.openxmlformats.org/officeDocument/2006/relationships" xmlns:m="http://schemas.openxmlformats.org/officeDocument/2006/math" xmlns:v="urn:schemas-microsoft-com:vml" xmlns:wp14="http://schemas.microsoft.com/office/word/2010/wordprocessingDrawing" xmlns:wp="http://schemas.openxmlformats.org/drawingml/2006/wordprocessingDrawing" xmlns:w10="urn:schemas-microsoft-com:office:word" xmlns:w="http://schemas.openxmlformats.org/wordprocessingml/2006/main" xmlns:w14="http://schemas.microsoft.com/office/word/2010/wordml" xmlns:w15="http://schemas.microsoft.com/office/word/2012/wordml" xmlns:w16cid="http://schemas.microsoft.com/office/word/2016/wordml/cid" xmlns:w16se="http://schemas.microsoft.com/office/word/2015/wordml/symex" xmlns:wpg="http://schemas.microsoft.com/office/word/2010/wordprocessingGroup" xmlns:wpi="http://schemas.microsoft.com/office/word/2010/wordprocessingInk" xmlns:wne="http://schemas.microsoft.com/office/word/2006/wordml" xmlns:wps="http://schemas.microsoft.com/office/word/2010/wordprocessingShape" mc:Ignorable="w14 w15 w16se w16cid wp14">
+<w:numbering xmlns:wpc="http://schemas.microsoft.com/office/word/2010/wordprocessingCanvas" xmlns:cx="http://schemas.microsoft.com/office/drawing/2014/chartex" xmlns:mc="http://schemas.openxmlformats.org/markup-compatibility/2006" xmlns:o="urn:schemas-microsoft-com:office:office" xmlns:r="http://schemas.openxmlformats.org/officeDocument/2006/relationships" xmlns:m="http://schemas.openxmlformats.org/officeDocument/2006/math" xmlns:v="urn:schemas-microsoft-com:vml" xmlns:wp14="http://schemas.microsoft.com/office/word/2010/wordprocessingDrawing" xmlns:wp="http://schemas.openxmlformats.org/drawingml/2006/wordprocessingDrawing" xmlns:w10="urn:schemas-microsoft-com:office:word" xmlns:w="http://schemas.openxmlformats.org/wordprocessingml/2006/main" xmlns:w14="http://schemas.microsoft.com/office/word/2010/wordml" xmlns:w15="http://schemas.microsoft.com/office/word/2012/wordml" xmlns:w16se="http://schemas.microsoft.com/office/word/2015/wordml/symex" xmlns:wpg="http://schemas.microsoft.com/office/word/2010/wordprocessingGroup" xmlns:wpi="http://schemas.microsoft.com/office/word/2010/wordprocessingInk" xmlns:wne="http://schemas.microsoft.com/office/word/2006/wordml" xmlns:wps="http://schemas.microsoft.com/office/word/2010/wordprocessingShape" mc:Ignorable="w14 w15 w16se wp14">
   <w:abstractNum w:abstractNumId="0" w15:restartNumberingAfterBreak="0">
     <w:nsid w:val="12021741"/>
     <w:multiLevelType w:val="hybridMultilevel"/>
@@ -4338,7 +4198,7 @@
 </file>
 
 <file path=word/styles.xml><?xml version="1.0" encoding="utf-8"?>
-<w:styles xmlns:mc="http://schemas.openxmlformats.org/markup-compatibility/2006" xmlns:r="http://schemas.openxmlformats.org/officeDocument/2006/relationships" xmlns:w="http://schemas.openxmlformats.org/wordprocessingml/2006/main" xmlns:w14="http://schemas.microsoft.com/office/word/2010/wordml" xmlns:w15="http://schemas.microsoft.com/office/word/2012/wordml" xmlns:w16cid="http://schemas.microsoft.com/office/word/2016/wordml/cid" xmlns:w16se="http://schemas.microsoft.com/office/word/2015/wordml/symex" mc:Ignorable="w14 w15 w16se w16cid">
+<w:styles xmlns:mc="http://schemas.openxmlformats.org/markup-compatibility/2006" xmlns:r="http://schemas.openxmlformats.org/officeDocument/2006/relationships" xmlns:w="http://schemas.openxmlformats.org/wordprocessingml/2006/main" xmlns:w14="http://schemas.microsoft.com/office/word/2010/wordml" xmlns:w15="http://schemas.microsoft.com/office/word/2012/wordml" xmlns:w16se="http://schemas.microsoft.com/office/word/2015/wordml/symex" mc:Ignorable="w14 w15 w16se">
   <w:docDefaults>
     <w:rPrDefault>
       <w:rPr>
@@ -4354,7 +4214,7 @@
       </w:pPr>
     </w:pPrDefault>
   </w:docDefaults>
-  <w:latentStyles w:defLockedState="0" w:defUIPriority="99" w:defSemiHidden="0" w:defUnhideWhenUsed="0" w:defQFormat="0" w:count="376">
+  <w:latentStyles w:defLockedState="0" w:defUIPriority="99" w:defSemiHidden="0" w:defUnhideWhenUsed="0" w:defQFormat="0" w:count="371">
     <w:lsdException w:name="Normal" w:uiPriority="0" w:qFormat="1"/>
     <w:lsdException w:name="heading 1" w:uiPriority="9" w:qFormat="1"/>
     <w:lsdException w:name="heading 2" w:semiHidden="1" w:uiPriority="9" w:unhideWhenUsed="1" w:qFormat="1"/>
@@ -4460,6 +4320,7 @@
     <w:lsdException w:name="HTML Sample" w:semiHidden="1" w:unhideWhenUsed="1"/>
     <w:lsdException w:name="HTML Typewriter" w:semiHidden="1" w:unhideWhenUsed="1"/>
     <w:lsdException w:name="HTML Variable" w:semiHidden="1" w:unhideWhenUsed="1"/>
+    <w:lsdException w:name="Normal Table" w:semiHidden="1" w:unhideWhenUsed="1"/>
     <w:lsdException w:name="annotation subject" w:semiHidden="1" w:unhideWhenUsed="1"/>
     <w:lsdException w:name="No List" w:semiHidden="1" w:unhideWhenUsed="1"/>
     <w:lsdException w:name="Outline List 1" w:semiHidden="1" w:unhideWhenUsed="1"/>
@@ -4502,8 +4363,11 @@
     <w:lsdException w:name="Table Contemporary" w:semiHidden="1" w:unhideWhenUsed="1"/>
     <w:lsdException w:name="Table Elegant" w:semiHidden="1" w:unhideWhenUsed="1"/>
     <w:lsdException w:name="Table Professional" w:semiHidden="1" w:unhideWhenUsed="1"/>
+    <w:lsdException w:name="Table Subtle 1" w:semiHidden="1" w:unhideWhenUsed="1"/>
     <w:lsdException w:name="Table Subtle 2" w:semiHidden="1" w:unhideWhenUsed="1"/>
     <w:lsdException w:name="Table Web 1" w:semiHidden="1" w:unhideWhenUsed="1"/>
+    <w:lsdException w:name="Table Web 2" w:semiHidden="1" w:unhideWhenUsed="1"/>
+    <w:lsdException w:name="Table Web 3" w:semiHidden="1" w:unhideWhenUsed="1"/>
     <w:lsdException w:name="Balloon Text" w:semiHidden="1" w:unhideWhenUsed="1"/>
     <w:lsdException w:name="Table Grid" w:uiPriority="39"/>
     <w:lsdException w:name="Table Theme" w:semiHidden="1" w:unhideWhenUsed="1"/>
@@ -4722,11 +4586,6 @@
     <w:lsdException w:name="List Table 5 Dark Accent 6" w:uiPriority="50"/>
     <w:lsdException w:name="List Table 6 Colorful Accent 6" w:uiPriority="51"/>
     <w:lsdException w:name="List Table 7 Colorful Accent 6" w:uiPriority="52"/>
-    <w:lsdException w:name="Mention" w:semiHidden="1" w:unhideWhenUsed="1"/>
-    <w:lsdException w:name="Smart Hyperlink" w:semiHidden="1" w:unhideWhenUsed="1"/>
-    <w:lsdException w:name="Hashtag" w:semiHidden="1" w:unhideWhenUsed="1"/>
-    <w:lsdException w:name="Unresolved Mention" w:semiHidden="1" w:unhideWhenUsed="1"/>
-    <w:lsdException w:name="Smart Link" w:semiHidden="1" w:unhideWhenUsed="1"/>
   </w:latentStyles>
   <w:style w:type="paragraph" w:default="1" w:styleId="Normal">
     <w:name w:val="Normal"/>
@@ -4785,6 +4644,50 @@
       <w:sz w:val="24"/>
       <w:szCs w:val="24"/>
     </w:rPr>
+  </w:style>
+  <w:style w:type="paragraph" w:styleId="Encabezado">
+    <w:name w:val="header"/>
+    <w:basedOn w:val="Normal"/>
+    <w:link w:val="EncabezadoCar"/>
+    <w:uiPriority w:val="99"/>
+    <w:unhideWhenUsed/>
+    <w:rsid w:val="005C3E01"/>
+    <w:pPr>
+      <w:tabs>
+        <w:tab w:val="center" w:pos="4419"/>
+        <w:tab w:val="right" w:pos="8838"/>
+      </w:tabs>
+      <w:spacing w:after="0" w:line="240" w:lineRule="auto"/>
+    </w:pPr>
+  </w:style>
+  <w:style w:type="character" w:customStyle="1" w:styleId="EncabezadoCar">
+    <w:name w:val="Encabezado Car"/>
+    <w:basedOn w:val="Fuentedeprrafopredeter"/>
+    <w:link w:val="Encabezado"/>
+    <w:uiPriority w:val="99"/>
+    <w:rsid w:val="005C3E01"/>
+  </w:style>
+  <w:style w:type="paragraph" w:styleId="Piedepgina">
+    <w:name w:val="footer"/>
+    <w:basedOn w:val="Normal"/>
+    <w:link w:val="PiedepginaCar"/>
+    <w:uiPriority w:val="99"/>
+    <w:unhideWhenUsed/>
+    <w:rsid w:val="005C3E01"/>
+    <w:pPr>
+      <w:tabs>
+        <w:tab w:val="center" w:pos="4419"/>
+        <w:tab w:val="right" w:pos="8838"/>
+      </w:tabs>
+      <w:spacing w:after="0" w:line="240" w:lineRule="auto"/>
+    </w:pPr>
+  </w:style>
+  <w:style w:type="character" w:customStyle="1" w:styleId="PiedepginaCar">
+    <w:name w:val="Pie de página Car"/>
+    <w:basedOn w:val="Fuentedeprrafopredeter"/>
+    <w:link w:val="Piedepgina"/>
+    <w:uiPriority w:val="99"/>
+    <w:rsid w:val="005C3E01"/>
   </w:style>
 </w:styles>
 </file>

</xml_diff>

<commit_message>
Se realiza ejercicio While 07
</commit_message>
<xml_diff>
--- a/Ciclos/ejerciciosGuia4/EJERCICIOS EVIDENCIAS FOR - WHILE - DOWHILE.docx
+++ b/Ciclos/ejerciciosGuia4/EJERCICIOS EVIDENCIAS FOR - WHILE - DOWHILE.docx
@@ -1490,21 +1490,7 @@
           <w:lang w:val="es-MX"/>
         </w:rPr>
         <w:lastRenderedPageBreak/>
-        <w:t xml:space="preserve">Una persona debe realizar un muestreo con 50 personas para determinar el promedio de peso de los niños, jóvenes, adultos y adultos mayores que existen en su zona habitacional. Se determinan las categorías con base en la </w:t>
-      </w:r>
-      <w:proofErr w:type="spellStart"/>
-      <w:r>
-        <w:rPr>
-          <w:lang w:val="es-MX"/>
-        </w:rPr>
-        <w:t>sig</w:t>
-      </w:r>
-      <w:proofErr w:type="spellEnd"/>
-      <w:r>
-        <w:rPr>
-          <w:lang w:val="es-MX"/>
-        </w:rPr>
-        <w:t>, tabla</w:t>
+        <w:t>Una persona debe realizar un muestreo con 50 personas para determinar el promedio de peso de los niños, jóvenes, adultos y adultos mayores que existen en su zona habitacional. Se determinan las categorías con base en la sig, tabla</w:t>
       </w:r>
     </w:p>
     <w:p>
@@ -2265,35 +2251,7 @@
           <w:lang w:val="es-MX"/>
         </w:rPr>
         <w:lastRenderedPageBreak/>
-        <w:t>Un alumno de la clase de lógica matemática desea desarrollar un programa que calcule el factorial de un número N, el cual le dará al usuario, el factorial de un número N, definido matemáticamente como N! se obtiene como la multiplicación de todos los números que están desde el 1 hasta el N = 1 * 2 * 3 *</w:t>
-      </w:r>
-      <w:proofErr w:type="gramStart"/>
-      <w:r>
-        <w:rPr>
-          <w:lang w:val="es-MX"/>
-        </w:rPr>
-        <w:t xml:space="preserve"> ....</w:t>
-      </w:r>
-      <w:proofErr w:type="gramEnd"/>
-      <w:r>
-        <w:rPr>
-          <w:lang w:val="es-MX"/>
-        </w:rPr>
-        <w:t xml:space="preserve">. (N-2) * (N-1) * N, como se muestra en la figura, por definición </w:t>
-      </w:r>
-      <w:proofErr w:type="gramStart"/>
-      <w:r>
-        <w:rPr>
-          <w:lang w:val="es-MX"/>
-        </w:rPr>
-        <w:t>el factorial</w:t>
-      </w:r>
-      <w:proofErr w:type="gramEnd"/>
-      <w:r>
-        <w:rPr>
-          <w:lang w:val="es-MX"/>
-        </w:rPr>
-        <w:t xml:space="preserve"> de 0 es 1.</w:t>
+        <w:t>Un alumno de la clase de lógica matemática desea desarrollar un programa que calcule el factorial de un número N, el cual le dará al usuario, el factorial de un número N, definido matemáticamente como N! se obtiene como la multiplicación de todos los números que están desde el 1 hasta el N = 1 * 2 * 3 * ..... (N-2) * (N-1) * N, como se muestra en la figura, por definición el factorial de 0 es 1.</w:t>
       </w:r>
     </w:p>
     <w:p>
@@ -2578,8 +2536,8 @@
       </w:pPr>
       <w:r>
         <w:rPr>
-          <w:color w:val="000000" w:themeColor="text1"/>
-          <w:lang w:val="es-MX"/>
+          <w:noProof/>
+          <w:color w:val="000000" w:themeColor="text1"/>
         </w:rPr>
         <w:drawing>
           <wp:inline distT="0" distB="0" distL="0" distR="0" wp14:anchorId="21A7809A" wp14:editId="47393234">
@@ -2639,8 +2597,8 @@
       </w:pPr>
       <w:r>
         <w:rPr>
-          <w:color w:val="000000" w:themeColor="text1"/>
-          <w:lang w:val="es-MX"/>
+          <w:noProof/>
+          <w:color w:val="000000" w:themeColor="text1"/>
         </w:rPr>
         <w:lastRenderedPageBreak/>
         <w:drawing>
@@ -2784,7 +2742,7 @@
       </w:pPr>
       <w:r>
         <w:rPr>
-          <w:lang w:val="es-MX"/>
+          <w:noProof/>
         </w:rPr>
         <w:lastRenderedPageBreak/>
         <w:drawing>
@@ -2984,7 +2942,7 @@
       </w:pPr>
       <w:r>
         <w:rPr>
-          <w:lang w:val="es-MX"/>
+          <w:noProof/>
         </w:rPr>
         <w:lastRenderedPageBreak/>
         <w:drawing>
@@ -3061,7 +3019,7 @@
       </w:pPr>
       <w:r>
         <w:rPr>
-          <w:lang w:val="es-MX"/>
+          <w:noProof/>
         </w:rPr>
         <w:lastRenderedPageBreak/>
         <w:drawing>
@@ -3242,7 +3200,7 @@
       </w:pPr>
       <w:r>
         <w:rPr>
-          <w:lang w:val="es-MX"/>
+          <w:noProof/>
         </w:rPr>
         <w:drawing>
           <wp:inline distT="0" distB="0" distL="0" distR="0" wp14:anchorId="57727EAF" wp14:editId="2D7BCBB0">
@@ -3318,7 +3276,7 @@
       </w:pPr>
       <w:r>
         <w:rPr>
-          <w:lang w:val="es-MX"/>
+          <w:noProof/>
         </w:rPr>
         <w:lastRenderedPageBreak/>
         <w:drawing>
@@ -3393,7 +3351,7 @@
       </w:pPr>
       <w:r>
         <w:rPr>
-          <w:lang w:val="es-MX"/>
+          <w:noProof/>
         </w:rPr>
         <w:lastRenderedPageBreak/>
         <w:drawing>
@@ -3495,6 +3453,150 @@
     <w:p>
       <w:pPr>
         <w:pStyle w:val="Prrafodelista"/>
+        <w:ind w:left="1080"/>
+        <w:rPr>
+          <w:lang w:val="es-MX"/>
+        </w:rPr>
+      </w:pPr>
+    </w:p>
+    <w:p>
+      <w:pPr>
+        <w:pStyle w:val="Prrafodelista"/>
+        <w:ind w:left="1080"/>
+        <w:rPr>
+          <w:lang w:val="es-MX"/>
+        </w:rPr>
+      </w:pPr>
+    </w:p>
+    <w:p>
+      <w:pPr>
+        <w:pStyle w:val="Prrafodelista"/>
+        <w:ind w:left="1080"/>
+        <w:rPr>
+          <w:lang w:val="es-MX"/>
+        </w:rPr>
+      </w:pPr>
+    </w:p>
+    <w:p>
+      <w:pPr>
+        <w:pStyle w:val="Prrafodelista"/>
+        <w:ind w:left="1080"/>
+        <w:rPr>
+          <w:lang w:val="es-MX"/>
+        </w:rPr>
+      </w:pPr>
+    </w:p>
+    <w:p>
+      <w:pPr>
+        <w:pStyle w:val="Prrafodelista"/>
+        <w:ind w:left="1080"/>
+        <w:rPr>
+          <w:lang w:val="es-MX"/>
+        </w:rPr>
+      </w:pPr>
+    </w:p>
+    <w:p>
+      <w:pPr>
+        <w:pStyle w:val="Prrafodelista"/>
+        <w:ind w:left="1080"/>
+        <w:rPr>
+          <w:lang w:val="es-MX"/>
+        </w:rPr>
+      </w:pPr>
+    </w:p>
+    <w:p>
+      <w:pPr>
+        <w:pStyle w:val="Prrafodelista"/>
+        <w:ind w:left="1080"/>
+        <w:rPr>
+          <w:lang w:val="es-MX"/>
+        </w:rPr>
+      </w:pPr>
+    </w:p>
+    <w:p>
+      <w:pPr>
+        <w:pStyle w:val="Prrafodelista"/>
+        <w:ind w:left="1080"/>
+        <w:rPr>
+          <w:lang w:val="es-MX"/>
+        </w:rPr>
+      </w:pPr>
+    </w:p>
+    <w:p>
+      <w:pPr>
+        <w:pStyle w:val="Prrafodelista"/>
+        <w:ind w:left="1080"/>
+        <w:rPr>
+          <w:lang w:val="es-MX"/>
+        </w:rPr>
+      </w:pPr>
+    </w:p>
+    <w:p>
+      <w:pPr>
+        <w:pStyle w:val="Prrafodelista"/>
+        <w:ind w:left="1080"/>
+        <w:rPr>
+          <w:lang w:val="es-MX"/>
+        </w:rPr>
+      </w:pPr>
+    </w:p>
+    <w:p>
+      <w:pPr>
+        <w:pStyle w:val="Prrafodelista"/>
+        <w:ind w:left="1080"/>
+        <w:rPr>
+          <w:lang w:val="es-MX"/>
+        </w:rPr>
+      </w:pPr>
+    </w:p>
+    <w:p>
+      <w:pPr>
+        <w:pStyle w:val="Prrafodelista"/>
+        <w:ind w:left="1080"/>
+        <w:rPr>
+          <w:lang w:val="es-MX"/>
+        </w:rPr>
+      </w:pPr>
+    </w:p>
+    <w:p>
+      <w:pPr>
+        <w:pStyle w:val="Prrafodelista"/>
+        <w:ind w:left="1080"/>
+        <w:rPr>
+          <w:lang w:val="es-MX"/>
+        </w:rPr>
+      </w:pPr>
+    </w:p>
+    <w:p>
+      <w:pPr>
+        <w:pStyle w:val="Prrafodelista"/>
+        <w:ind w:left="1080"/>
+        <w:rPr>
+          <w:lang w:val="es-MX"/>
+        </w:rPr>
+      </w:pPr>
+    </w:p>
+    <w:p>
+      <w:pPr>
+        <w:pStyle w:val="Prrafodelista"/>
+        <w:ind w:left="1080"/>
+        <w:rPr>
+          <w:lang w:val="es-MX"/>
+        </w:rPr>
+      </w:pPr>
+    </w:p>
+    <w:p>
+      <w:pPr>
+        <w:pStyle w:val="Prrafodelista"/>
+        <w:ind w:left="1080"/>
+        <w:rPr>
+          <w:lang w:val="es-MX"/>
+        </w:rPr>
+      </w:pPr>
+    </w:p>
+    <w:p>
+      <w:pPr>
+        <w:pStyle w:val="Prrafodelista"/>
         <w:numPr>
           <w:ilvl w:val="0"/>
           <w:numId w:val="4"/>
@@ -3507,6 +3609,7 @@
         <w:rPr>
           <w:lang w:val="es-MX"/>
         </w:rPr>
+        <w:lastRenderedPageBreak/>
         <w:t>Encontrar el menor valor de un conjunto de n números dados.</w:t>
       </w:r>
     </w:p>
@@ -3527,8 +3630,290 @@
           <w:lang w:val="es-MX"/>
         </w:rPr>
       </w:pPr>
+      <w:r>
+        <w:rPr>
+          <w:lang w:val="es-MX"/>
+        </w:rPr>
+        <w:drawing>
+          <wp:inline distT="0" distB="0" distL="0" distR="0" wp14:anchorId="509E0B1A" wp14:editId="3C6751B8">
+            <wp:extent cx="5612130" cy="5170170"/>
+            <wp:effectExtent l="0" t="0" r="7620" b="0"/>
+            <wp:docPr id="25" name="Imagen 25"/>
+            <wp:cNvGraphicFramePr>
+              <a:graphicFrameLocks xmlns:a="http://schemas.openxmlformats.org/drawingml/2006/main" noChangeAspect="1"/>
+            </wp:cNvGraphicFramePr>
+            <a:graphic xmlns:a="http://schemas.openxmlformats.org/drawingml/2006/main">
+              <a:graphicData uri="http://schemas.openxmlformats.org/drawingml/2006/picture">
+                <pic:pic xmlns:pic="http://schemas.openxmlformats.org/drawingml/2006/picture">
+                  <pic:nvPicPr>
+                    <pic:cNvPr id="1" name=""/>
+                    <pic:cNvPicPr/>
+                  </pic:nvPicPr>
+                  <pic:blipFill>
+                    <a:blip r:embed="rId38"/>
+                    <a:stretch>
+                      <a:fillRect/>
+                    </a:stretch>
+                  </pic:blipFill>
+                  <pic:spPr>
+                    <a:xfrm>
+                      <a:off x="0" y="0"/>
+                      <a:ext cx="5612130" cy="5170170"/>
+                    </a:xfrm>
+                    <a:prstGeom prst="rect">
+                      <a:avLst/>
+                    </a:prstGeom>
+                  </pic:spPr>
+                </pic:pic>
+              </a:graphicData>
+            </a:graphic>
+          </wp:inline>
+        </w:drawing>
+      </w:r>
+    </w:p>
+    <w:p>
+      <w:pPr>
+        <w:pStyle w:val="Prrafodelista"/>
+        <w:ind w:left="1080"/>
+        <w:rPr>
+          <w:lang w:val="es-MX"/>
+        </w:rPr>
+      </w:pPr>
+    </w:p>
+    <w:p>
+      <w:pPr>
+        <w:pStyle w:val="Prrafodelista"/>
+        <w:ind w:left="1080"/>
+        <w:rPr>
+          <w:lang w:val="es-MX"/>
+        </w:rPr>
+      </w:pPr>
+    </w:p>
+    <w:p>
+      <w:pPr>
+        <w:pStyle w:val="Prrafodelista"/>
+        <w:ind w:left="1080"/>
+        <w:rPr>
+          <w:lang w:val="es-MX"/>
+        </w:rPr>
+      </w:pPr>
+    </w:p>
+    <w:p>
+      <w:pPr>
+        <w:pStyle w:val="Prrafodelista"/>
+        <w:ind w:left="1080"/>
+        <w:rPr>
+          <w:lang w:val="es-MX"/>
+        </w:rPr>
+      </w:pPr>
+    </w:p>
+    <w:p>
+      <w:pPr>
+        <w:rPr>
+          <w:lang w:val="es-MX"/>
+        </w:rPr>
+      </w:pPr>
+    </w:p>
+    <w:p>
+      <w:pPr>
+        <w:pStyle w:val="Prrafodelista"/>
+        <w:ind w:left="1080"/>
+        <w:rPr>
+          <w:lang w:val="es-MX"/>
+        </w:rPr>
+      </w:pPr>
+    </w:p>
+    <w:p>
+      <w:pPr>
+        <w:pStyle w:val="Prrafodelista"/>
+        <w:ind w:left="1080"/>
+        <w:rPr>
+          <w:lang w:val="es-MX"/>
+        </w:rPr>
+      </w:pPr>
+    </w:p>
+    <w:p>
+      <w:pPr>
+        <w:pStyle w:val="Prrafodelista"/>
+        <w:ind w:left="1080"/>
+        <w:rPr>
+          <w:lang w:val="es-MX"/>
+        </w:rPr>
+      </w:pPr>
+    </w:p>
+    <w:p>
+      <w:pPr>
+        <w:pStyle w:val="Prrafodelista"/>
+        <w:ind w:left="1080"/>
+        <w:rPr>
+          <w:lang w:val="es-MX"/>
+        </w:rPr>
+      </w:pPr>
+      <w:r>
+        <w:rPr>
+          <w:lang w:val="es-MX"/>
+        </w:rPr>
+        <w:lastRenderedPageBreak/>
+        <w:drawing>
+          <wp:inline distT="0" distB="0" distL="0" distR="0" wp14:anchorId="63C9E54B" wp14:editId="10FC6376">
+            <wp:extent cx="5612130" cy="3965575"/>
+            <wp:effectExtent l="0" t="0" r="7620" b="0"/>
+            <wp:docPr id="18" name="Imagen 18"/>
+            <wp:cNvGraphicFramePr>
+              <a:graphicFrameLocks xmlns:a="http://schemas.openxmlformats.org/drawingml/2006/main" noChangeAspect="1"/>
+            </wp:cNvGraphicFramePr>
+            <a:graphic xmlns:a="http://schemas.openxmlformats.org/drawingml/2006/main">
+              <a:graphicData uri="http://schemas.openxmlformats.org/drawingml/2006/picture">
+                <pic:pic xmlns:pic="http://schemas.openxmlformats.org/drawingml/2006/picture">
+                  <pic:nvPicPr>
+                    <pic:cNvPr id="1" name=""/>
+                    <pic:cNvPicPr/>
+                  </pic:nvPicPr>
+                  <pic:blipFill>
+                    <a:blip r:embed="rId39"/>
+                    <a:stretch>
+                      <a:fillRect/>
+                    </a:stretch>
+                  </pic:blipFill>
+                  <pic:spPr>
+                    <a:xfrm>
+                      <a:off x="0" y="0"/>
+                      <a:ext cx="5612130" cy="3965575"/>
+                    </a:xfrm>
+                    <a:prstGeom prst="rect">
+                      <a:avLst/>
+                    </a:prstGeom>
+                  </pic:spPr>
+                </pic:pic>
+              </a:graphicData>
+            </a:graphic>
+          </wp:inline>
+        </w:drawing>
+      </w:r>
+    </w:p>
+    <w:p>
+      <w:pPr>
+        <w:pStyle w:val="Prrafodelista"/>
+        <w:ind w:left="1080"/>
+        <w:rPr>
+          <w:lang w:val="es-MX"/>
+        </w:rPr>
+      </w:pPr>
+      <w:r>
+        <w:rPr>
+          <w:lang w:val="es-MX"/>
+        </w:rPr>
+        <w:drawing>
+          <wp:inline distT="0" distB="0" distL="0" distR="0" wp14:anchorId="645F84D3" wp14:editId="2AAED8B3">
+            <wp:extent cx="5612130" cy="3500755"/>
+            <wp:effectExtent l="0" t="0" r="7620" b="4445"/>
+            <wp:docPr id="19" name="Imagen 19"/>
+            <wp:cNvGraphicFramePr>
+              <a:graphicFrameLocks xmlns:a="http://schemas.openxmlformats.org/drawingml/2006/main" noChangeAspect="1"/>
+            </wp:cNvGraphicFramePr>
+            <a:graphic xmlns:a="http://schemas.openxmlformats.org/drawingml/2006/main">
+              <a:graphicData uri="http://schemas.openxmlformats.org/drawingml/2006/picture">
+                <pic:pic xmlns:pic="http://schemas.openxmlformats.org/drawingml/2006/picture">
+                  <pic:nvPicPr>
+                    <pic:cNvPr id="1" name=""/>
+                    <pic:cNvPicPr/>
+                  </pic:nvPicPr>
+                  <pic:blipFill>
+                    <a:blip r:embed="rId40"/>
+                    <a:stretch>
+                      <a:fillRect/>
+                    </a:stretch>
+                  </pic:blipFill>
+                  <pic:spPr>
+                    <a:xfrm>
+                      <a:off x="0" y="0"/>
+                      <a:ext cx="5612130" cy="3500755"/>
+                    </a:xfrm>
+                    <a:prstGeom prst="rect">
+                      <a:avLst/>
+                    </a:prstGeom>
+                  </pic:spPr>
+                </pic:pic>
+              </a:graphicData>
+            </a:graphic>
+          </wp:inline>
+        </w:drawing>
+      </w:r>
+    </w:p>
+    <w:p>
+      <w:pPr>
+        <w:pStyle w:val="Prrafodelista"/>
+        <w:ind w:left="1080"/>
+        <w:rPr>
+          <w:lang w:val="es-MX"/>
+        </w:rPr>
+      </w:pPr>
+    </w:p>
+    <w:p>
+      <w:pPr>
+        <w:pStyle w:val="Prrafodelista"/>
+        <w:ind w:left="1080"/>
+        <w:rPr>
+          <w:lang w:val="es-MX"/>
+        </w:rPr>
+      </w:pPr>
+    </w:p>
+    <w:p>
+      <w:pPr>
+        <w:pStyle w:val="Prrafodelista"/>
+        <w:ind w:left="1080"/>
+        <w:rPr>
+          <w:lang w:val="es-MX"/>
+        </w:rPr>
+      </w:pPr>
+    </w:p>
+    <w:p>
+      <w:pPr>
+        <w:pStyle w:val="Prrafodelista"/>
+        <w:ind w:left="1080"/>
+        <w:rPr>
+          <w:lang w:val="es-MX"/>
+        </w:rPr>
+      </w:pPr>
+    </w:p>
+    <w:p>
+      <w:pPr>
+        <w:pStyle w:val="Prrafodelista"/>
+        <w:numPr>
+          <w:ilvl w:val="0"/>
+          <w:numId w:val="4"/>
+        </w:numPr>
+        <w:rPr>
+          <w:lang w:val="es-MX"/>
+        </w:rPr>
+      </w:pPr>
+      <w:r>
+        <w:rPr>
+          <w:lang w:val="es-MX"/>
+        </w:rPr>
+        <w:lastRenderedPageBreak/>
+        <w:t>Encontrar el mayor valor de un conjunto de n números dados.</w:t>
+      </w:r>
       <w:bookmarkStart w:id="0" w:name="_GoBack"/>
       <w:bookmarkEnd w:id="0"/>
+    </w:p>
+    <w:p>
+      <w:pPr>
+        <w:pStyle w:val="Prrafodelista"/>
+        <w:ind w:left="1080"/>
+        <w:rPr>
+          <w:lang w:val="es-MX"/>
+        </w:rPr>
+      </w:pPr>
+    </w:p>
+    <w:p>
+      <w:pPr>
+        <w:pStyle w:val="Prrafodelista"/>
+        <w:ind w:left="1080"/>
+        <w:rPr>
+          <w:lang w:val="es-MX"/>
+        </w:rPr>
+      </w:pPr>
     </w:p>
     <w:p>
       <w:pPr>

</xml_diff>

<commit_message>
Ejercicios DoWhile 04, 05 finalizados
</commit_message>
<xml_diff>
--- a/Ciclos/ejerciciosGuia4/EJERCICIOS EVIDENCIAS FOR - WHILE - DOWHILE.docx
+++ b/Ciclos/ejerciciosGuia4/EJERCICIOS EVIDENCIAS FOR - WHILE - DOWHILE.docx
@@ -1,6 +1,6 @@
 
 <file path=word/document.xml><?xml version="1.0" encoding="utf-8"?>
-<w:document xmlns:wpc="http://schemas.microsoft.com/office/word/2010/wordprocessingCanvas" xmlns:cx="http://schemas.microsoft.com/office/drawing/2014/chartex" xmlns:mc="http://schemas.openxmlformats.org/markup-compatibility/2006" xmlns:o="urn:schemas-microsoft-com:office:office" xmlns:r="http://schemas.openxmlformats.org/officeDocument/2006/relationships" xmlns:m="http://schemas.openxmlformats.org/officeDocument/2006/math" xmlns:v="urn:schemas-microsoft-com:vml" xmlns:wp14="http://schemas.microsoft.com/office/word/2010/wordprocessingDrawing" xmlns:wp="http://schemas.openxmlformats.org/drawingml/2006/wordprocessingDrawing" xmlns:w10="urn:schemas-microsoft-com:office:word" xmlns:w="http://schemas.openxmlformats.org/wordprocessingml/2006/main" xmlns:w14="http://schemas.microsoft.com/office/word/2010/wordml" xmlns:w15="http://schemas.microsoft.com/office/word/2012/wordml" xmlns:w16se="http://schemas.microsoft.com/office/word/2015/wordml/symex" xmlns:wpg="http://schemas.microsoft.com/office/word/2010/wordprocessingGroup" xmlns:wpi="http://schemas.microsoft.com/office/word/2010/wordprocessingInk" xmlns:wne="http://schemas.microsoft.com/office/word/2006/wordml" xmlns:wps="http://schemas.microsoft.com/office/word/2010/wordprocessingShape" mc:Ignorable="w14 w15 w16se wp14">
+<w:document xmlns:wpc="http://schemas.microsoft.com/office/word/2010/wordprocessingCanvas" xmlns:cx="http://schemas.microsoft.com/office/drawing/2014/chartex" xmlns:cx1="http://schemas.microsoft.com/office/drawing/2015/9/8/chartex" xmlns:cx2="http://schemas.microsoft.com/office/drawing/2015/10/21/chartex" xmlns:cx3="http://schemas.microsoft.com/office/drawing/2016/5/9/chartex" xmlns:cx4="http://schemas.microsoft.com/office/drawing/2016/5/10/chartex" xmlns:cx5="http://schemas.microsoft.com/office/drawing/2016/5/11/chartex" xmlns:cx6="http://schemas.microsoft.com/office/drawing/2016/5/12/chartex" xmlns:cx7="http://schemas.microsoft.com/office/drawing/2016/5/13/chartex" xmlns:cx8="http://schemas.microsoft.com/office/drawing/2016/5/14/chartex" xmlns:mc="http://schemas.openxmlformats.org/markup-compatibility/2006" xmlns:aink="http://schemas.microsoft.com/office/drawing/2016/ink" xmlns:am3d="http://schemas.microsoft.com/office/drawing/2017/model3d" xmlns:o="urn:schemas-microsoft-com:office:office" xmlns:r="http://schemas.openxmlformats.org/officeDocument/2006/relationships" xmlns:m="http://schemas.openxmlformats.org/officeDocument/2006/math" xmlns:v="urn:schemas-microsoft-com:vml" xmlns:wp14="http://schemas.microsoft.com/office/word/2010/wordprocessingDrawing" xmlns:wp="http://schemas.openxmlformats.org/drawingml/2006/wordprocessingDrawing" xmlns:w10="urn:schemas-microsoft-com:office:word" xmlns:w="http://schemas.openxmlformats.org/wordprocessingml/2006/main" xmlns:w14="http://schemas.microsoft.com/office/word/2010/wordml" xmlns:w15="http://schemas.microsoft.com/office/word/2012/wordml" xmlns:w16cid="http://schemas.microsoft.com/office/word/2016/wordml/cid" xmlns:w16se="http://schemas.microsoft.com/office/word/2015/wordml/symex" xmlns:wpg="http://schemas.microsoft.com/office/word/2010/wordprocessingGroup" xmlns:wpi="http://schemas.microsoft.com/office/word/2010/wordprocessingInk" xmlns:wne="http://schemas.microsoft.com/office/word/2006/wordml" xmlns:wps="http://schemas.microsoft.com/office/word/2010/wordprocessingShape" mc:Ignorable="w14 w15 w16se w16cid wp14">
   <w:body>
     <w:p>
       <w:pPr>
@@ -1490,7 +1490,21 @@
           <w:lang w:val="es-MX"/>
         </w:rPr>
         <w:lastRenderedPageBreak/>
-        <w:t>Una persona debe realizar un muestreo con 50 personas para determinar el promedio de peso de los niños, jóvenes, adultos y adultos mayores que existen en su zona habitacional. Se determinan las categorías con base en la sig, tabla</w:t>
+        <w:t xml:space="preserve">Una persona debe realizar un muestreo con 50 personas para determinar el promedio de peso de los niños, jóvenes, adultos y adultos mayores que existen en su zona habitacional. Se determinan las categorías con base en la </w:t>
+      </w:r>
+      <w:proofErr w:type="spellStart"/>
+      <w:r>
+        <w:rPr>
+          <w:lang w:val="es-MX"/>
+        </w:rPr>
+        <w:t>sig</w:t>
+      </w:r>
+      <w:proofErr w:type="spellEnd"/>
+      <w:r>
+        <w:rPr>
+          <w:lang w:val="es-MX"/>
+        </w:rPr>
+        <w:t>, tabla</w:t>
       </w:r>
     </w:p>
     <w:p>
@@ -2251,7 +2265,35 @@
           <w:lang w:val="es-MX"/>
         </w:rPr>
         <w:lastRenderedPageBreak/>
-        <w:t>Un alumno de la clase de lógica matemática desea desarrollar un programa que calcule el factorial de un número N, el cual le dará al usuario, el factorial de un número N, definido matemáticamente como N! se obtiene como la multiplicación de todos los números que están desde el 1 hasta el N = 1 * 2 * 3 * ..... (N-2) * (N-1) * N, como se muestra en la figura, por definición el factorial de 0 es 1.</w:t>
+        <w:t>Un alumno de la clase de lógica matemática desea desarrollar un programa que calcule el factorial de un número N, el cual le dará al usuario, el factorial de un número N, definido matemáticamente como N! se obtiene como la multiplicación de todos los números que están desde el 1 hasta el N = 1 * 2 * 3 *</w:t>
+      </w:r>
+      <w:proofErr w:type="gramStart"/>
+      <w:r>
+        <w:rPr>
+          <w:lang w:val="es-MX"/>
+        </w:rPr>
+        <w:t xml:space="preserve"> ....</w:t>
+      </w:r>
+      <w:proofErr w:type="gramEnd"/>
+      <w:r>
+        <w:rPr>
+          <w:lang w:val="es-MX"/>
+        </w:rPr>
+        <w:t xml:space="preserve">. (N-2) * (N-1) * N, como se muestra en la figura, por definición </w:t>
+      </w:r>
+      <w:proofErr w:type="gramStart"/>
+      <w:r>
+        <w:rPr>
+          <w:lang w:val="es-MX"/>
+        </w:rPr>
+        <w:t>el factorial</w:t>
+      </w:r>
+      <w:proofErr w:type="gramEnd"/>
+      <w:r>
+        <w:rPr>
+          <w:lang w:val="es-MX"/>
+        </w:rPr>
+        <w:t xml:space="preserve"> de 0 es 1.</w:t>
       </w:r>
     </w:p>
     <w:p>
@@ -3172,6 +3214,7 @@
       </w:pPr>
       <w:r>
         <w:rPr>
+          <w:noProof/>
           <w:lang w:val="es-MX"/>
         </w:rPr>
         <w:lastRenderedPageBreak/>
@@ -3231,6 +3274,7 @@
       </w:pPr>
       <w:r>
         <w:rPr>
+          <w:noProof/>
           <w:lang w:val="es-MX"/>
         </w:rPr>
         <w:lastRenderedPageBreak/>
@@ -3281,6 +3325,7 @@
       </w:pPr>
       <w:r>
         <w:rPr>
+          <w:noProof/>
           <w:lang w:val="es-MX"/>
         </w:rPr>
         <w:drawing>
@@ -4411,31 +4456,7 @@
           <w:lang w:val="es-MX"/>
         </w:rPr>
         <w:lastRenderedPageBreak/>
-        <w:t>DO</w:t>
-      </w:r>
-      <w:r>
-        <w:rPr>
-          <w:b/>
-          <w:color w:val="FF0000"/>
-          <w:lang w:val="es-MX"/>
-        </w:rPr>
-        <w:t>WHILE (</w:t>
-      </w:r>
-      <w:r>
-        <w:rPr>
-          <w:b/>
-          <w:color w:val="FF0000"/>
-          <w:lang w:val="es-MX"/>
-        </w:rPr>
-        <w:t>REPITA</w:t>
-      </w:r>
-      <w:r>
-        <w:rPr>
-          <w:b/>
-          <w:color w:val="FF0000"/>
-          <w:lang w:val="es-MX"/>
-        </w:rPr>
-        <w:t xml:space="preserve">): </w:t>
+        <w:t xml:space="preserve">DOWHILE (REPITA): </w:t>
       </w:r>
     </w:p>
     <w:p>
@@ -4463,43 +4484,7 @@
         <w:rPr>
           <w:lang w:val="es-MX"/>
         </w:rPr>
-        <w:t xml:space="preserve">En un supermercado una ama de casa pone en su carrito los artículos que va tomando de los estantes. La señora quiere asegurarse de que el cajero le cobre bien lo que ella ha comprado, por lo que cada vez que toma un </w:t>
-      </w:r>
-      <w:r>
-        <w:rPr>
-          <w:lang w:val="es-MX"/>
-        </w:rPr>
-        <w:t>artículo</w:t>
-      </w:r>
-      <w:r>
-        <w:rPr>
-          <w:lang w:val="es-MX"/>
-        </w:rPr>
-        <w:t xml:space="preserve"> anota su precio junto con la cantidad de artículos iguales que ha tomado y determina </w:t>
-      </w:r>
-      <w:r>
-        <w:rPr>
-          <w:lang w:val="es-MX"/>
-        </w:rPr>
-        <w:t>cuánto</w:t>
-      </w:r>
-      <w:r>
-        <w:rPr>
-          <w:lang w:val="es-MX"/>
-        </w:rPr>
-        <w:t xml:space="preserve"> dinero gastara en ese </w:t>
-      </w:r>
-      <w:r>
-        <w:rPr>
-          <w:lang w:val="es-MX"/>
-        </w:rPr>
-        <w:t>artículo</w:t>
-      </w:r>
-      <w:r>
-        <w:rPr>
-          <w:lang w:val="es-MX"/>
-        </w:rPr>
-        <w:t>; a esto le suma lo que ira gastando en los demás artículos, hasta que decide que ya tomo todo lo que necesitaba. Ayúdale a esta señora a obtener el total de sus compras</w:t>
+        <w:t>En un supermercado una ama de casa pone en su carrito los artículos que va tomando de los estantes. La señora quiere asegurarse de que el cajero le cobre bien lo que ella ha comprado, por lo que cada vez que toma un artículo anota su precio junto con la cantidad de artículos iguales que ha tomado y determina cuánto dinero gastara en ese artículo; a esto le suma lo que ira gastando en los demás artículos, hasta que decide que ya tomo todo lo que necesitaba. Ayúdale a esta señora a obtener el total de sus compras</w:t>
       </w:r>
       <w:r>
         <w:rPr>
@@ -4507,8 +4492,1209 @@
         </w:rPr>
         <w:t>.</w:t>
       </w:r>
+    </w:p>
+    <w:p>
+      <w:pPr>
+        <w:pStyle w:val="Prrafodelista"/>
+        <w:ind w:left="1080"/>
+        <w:rPr>
+          <w:lang w:val="es-MX"/>
+        </w:rPr>
+      </w:pPr>
+    </w:p>
+    <w:p>
+      <w:pPr>
+        <w:pStyle w:val="Prrafodelista"/>
+        <w:numPr>
+          <w:ilvl w:val="0"/>
+          <w:numId w:val="5"/>
+        </w:numPr>
+        <w:rPr>
+          <w:lang w:val="es-MX"/>
+        </w:rPr>
+      </w:pPr>
+      <w:proofErr w:type="spellStart"/>
+      <w:r>
+        <w:rPr>
+          <w:lang w:val="es-MX"/>
+        </w:rPr>
+        <w:t>Sad</w:t>
+      </w:r>
+      <w:proofErr w:type="spellEnd"/>
+    </w:p>
+    <w:p>
+      <w:pPr>
+        <w:pStyle w:val="Prrafodelista"/>
+        <w:ind w:left="1080"/>
+        <w:rPr>
+          <w:lang w:val="es-MX"/>
+        </w:rPr>
+      </w:pPr>
+    </w:p>
+    <w:p>
+      <w:pPr>
+        <w:pStyle w:val="Prrafodelista"/>
+        <w:numPr>
+          <w:ilvl w:val="0"/>
+          <w:numId w:val="5"/>
+        </w:numPr>
+        <w:rPr>
+          <w:lang w:val="es-MX"/>
+        </w:rPr>
+      </w:pPr>
+      <w:proofErr w:type="spellStart"/>
+      <w:r>
+        <w:rPr>
+          <w:lang w:val="es-MX"/>
+        </w:rPr>
+        <w:t>Sads</w:t>
+      </w:r>
+      <w:proofErr w:type="spellEnd"/>
+    </w:p>
+    <w:p>
+      <w:pPr>
+        <w:pStyle w:val="Prrafodelista"/>
+        <w:rPr>
+          <w:lang w:val="es-MX"/>
+        </w:rPr>
+      </w:pPr>
+    </w:p>
+    <w:p>
+      <w:pPr>
+        <w:pStyle w:val="Prrafodelista"/>
+        <w:ind w:left="1080"/>
+        <w:rPr>
+          <w:lang w:val="es-MX"/>
+        </w:rPr>
+      </w:pPr>
+    </w:p>
+    <w:p>
+      <w:pPr>
+        <w:pStyle w:val="Prrafodelista"/>
+        <w:numPr>
+          <w:ilvl w:val="0"/>
+          <w:numId w:val="5"/>
+        </w:numPr>
+        <w:rPr>
+          <w:lang w:val="es-MX"/>
+        </w:rPr>
+      </w:pPr>
+      <w:r>
+        <w:t xml:space="preserve">Un </w:t>
+      </w:r>
+      <w:proofErr w:type="spellStart"/>
+      <w:r>
+        <w:t>censador</w:t>
+      </w:r>
+      <w:proofErr w:type="spellEnd"/>
+      <w:r>
+        <w:t xml:space="preserve"> </w:t>
+      </w:r>
+      <w:proofErr w:type="spellStart"/>
+      <w:r>
+        <w:t>recopila</w:t>
+      </w:r>
+      <w:proofErr w:type="spellEnd"/>
+      <w:r>
+        <w:t xml:space="preserve"> </w:t>
+      </w:r>
+      <w:proofErr w:type="spellStart"/>
+      <w:r>
+        <w:t>ciertos</w:t>
+      </w:r>
+      <w:proofErr w:type="spellEnd"/>
+      <w:r>
+        <w:t xml:space="preserve"> </w:t>
+      </w:r>
+      <w:proofErr w:type="spellStart"/>
+      <w:r>
+        <w:t>datos</w:t>
+      </w:r>
+      <w:proofErr w:type="spellEnd"/>
+      <w:r>
+        <w:t xml:space="preserve"> </w:t>
+      </w:r>
+      <w:proofErr w:type="spellStart"/>
+      <w:r>
+        <w:t>aplicando</w:t>
+      </w:r>
+      <w:proofErr w:type="spellEnd"/>
+      <w:r>
+        <w:t xml:space="preserve"> </w:t>
+      </w:r>
+      <w:proofErr w:type="spellStart"/>
+      <w:r>
+        <w:t>encuestas</w:t>
+      </w:r>
+      <w:proofErr w:type="spellEnd"/>
+      <w:r>
+        <w:t xml:space="preserve"> para el </w:t>
+      </w:r>
+      <w:proofErr w:type="spellStart"/>
+      <w:r>
+        <w:t>último</w:t>
+      </w:r>
+      <w:proofErr w:type="spellEnd"/>
+      <w:r>
+        <w:t xml:space="preserve"> </w:t>
+      </w:r>
+      <w:proofErr w:type="spellStart"/>
+      <w:r>
+        <w:t>Censo</w:t>
+      </w:r>
+      <w:proofErr w:type="spellEnd"/>
+      <w:r>
+        <w:t xml:space="preserve"> Nacional de Población y Vivienda. </w:t>
+      </w:r>
+      <w:proofErr w:type="spellStart"/>
+      <w:r>
+        <w:t>Desea</w:t>
+      </w:r>
+      <w:proofErr w:type="spellEnd"/>
+      <w:r>
+        <w:t xml:space="preserve"> </w:t>
+      </w:r>
+      <w:proofErr w:type="spellStart"/>
+      <w:r>
+        <w:t>obtener</w:t>
+      </w:r>
+      <w:proofErr w:type="spellEnd"/>
+      <w:r>
+        <w:t xml:space="preserve"> de </w:t>
+      </w:r>
+      <w:proofErr w:type="spellStart"/>
+      <w:r>
+        <w:t>todas</w:t>
+      </w:r>
+      <w:proofErr w:type="spellEnd"/>
+      <w:r>
+        <w:t xml:space="preserve"> las personas que </w:t>
+      </w:r>
+      <w:proofErr w:type="spellStart"/>
+      <w:r>
+        <w:t>alcance</w:t>
+      </w:r>
+      <w:proofErr w:type="spellEnd"/>
+      <w:r>
+        <w:t xml:space="preserve"> </w:t>
+      </w:r>
+      <w:proofErr w:type="gramStart"/>
+      <w:r>
+        <w:t>a</w:t>
+      </w:r>
+      <w:proofErr w:type="gramEnd"/>
+      <w:r>
+        <w:t xml:space="preserve"> </w:t>
+      </w:r>
+      <w:proofErr w:type="spellStart"/>
+      <w:r>
+        <w:t>encuestar</w:t>
+      </w:r>
+      <w:proofErr w:type="spellEnd"/>
+      <w:r>
+        <w:t xml:space="preserve"> </w:t>
+      </w:r>
+      <w:proofErr w:type="spellStart"/>
+      <w:r>
+        <w:t>en</w:t>
+      </w:r>
+      <w:proofErr w:type="spellEnd"/>
+      <w:r>
+        <w:t xml:space="preserve"> un </w:t>
+      </w:r>
+      <w:proofErr w:type="spellStart"/>
+      <w:r>
+        <w:t>día</w:t>
+      </w:r>
+      <w:proofErr w:type="spellEnd"/>
+      <w:r>
+        <w:t xml:space="preserve">, que </w:t>
+      </w:r>
+      <w:proofErr w:type="spellStart"/>
+      <w:r>
+        <w:t>porcentaje</w:t>
+      </w:r>
+      <w:proofErr w:type="spellEnd"/>
+      <w:r>
+        <w:t xml:space="preserve"> </w:t>
+      </w:r>
+      <w:proofErr w:type="spellStart"/>
+      <w:r>
+        <w:t>tiene</w:t>
+      </w:r>
+      <w:proofErr w:type="spellEnd"/>
+      <w:r>
+        <w:t xml:space="preserve"> </w:t>
+      </w:r>
+      <w:proofErr w:type="spellStart"/>
+      <w:r>
+        <w:t>estudios</w:t>
+      </w:r>
+      <w:proofErr w:type="spellEnd"/>
+      <w:r>
+        <w:t xml:space="preserve"> de </w:t>
+      </w:r>
+      <w:proofErr w:type="spellStart"/>
+      <w:r>
+        <w:t>primaria</w:t>
+      </w:r>
+      <w:proofErr w:type="spellEnd"/>
+      <w:r>
+        <w:t xml:space="preserve">, </w:t>
+      </w:r>
+      <w:proofErr w:type="spellStart"/>
+      <w:r>
+        <w:t>secundaria</w:t>
+      </w:r>
+      <w:proofErr w:type="spellEnd"/>
+      <w:r>
+        <w:t xml:space="preserve">, </w:t>
+      </w:r>
+      <w:proofErr w:type="spellStart"/>
+      <w:r>
+        <w:t>carrera</w:t>
+      </w:r>
+      <w:proofErr w:type="spellEnd"/>
+      <w:r>
+        <w:t xml:space="preserve"> </w:t>
+      </w:r>
+      <w:proofErr w:type="spellStart"/>
+      <w:r>
+        <w:t>técnica</w:t>
+      </w:r>
+      <w:proofErr w:type="spellEnd"/>
+      <w:r>
+        <w:t xml:space="preserve">, </w:t>
+      </w:r>
+      <w:proofErr w:type="spellStart"/>
+      <w:r>
+        <w:t>estudios</w:t>
+      </w:r>
+      <w:proofErr w:type="spellEnd"/>
+      <w:r>
+        <w:t xml:space="preserve"> </w:t>
+      </w:r>
+      <w:proofErr w:type="spellStart"/>
+      <w:r>
+        <w:t>profesionales</w:t>
+      </w:r>
+      <w:proofErr w:type="spellEnd"/>
+      <w:r>
+        <w:t xml:space="preserve"> y </w:t>
+      </w:r>
+      <w:proofErr w:type="spellStart"/>
+      <w:r>
+        <w:t>estudios</w:t>
+      </w:r>
+      <w:proofErr w:type="spellEnd"/>
+      <w:r>
+        <w:t xml:space="preserve"> de </w:t>
+      </w:r>
+      <w:proofErr w:type="spellStart"/>
+      <w:r>
+        <w:t>posgrado</w:t>
+      </w:r>
+      <w:proofErr w:type="spellEnd"/>
+      <w:r>
+        <w:t xml:space="preserve">. </w:t>
+      </w:r>
+    </w:p>
+    <w:p>
+      <w:pPr>
+        <w:pStyle w:val="Prrafodelista"/>
+        <w:ind w:left="1080"/>
+      </w:pPr>
+    </w:p>
+    <w:p>
+      <w:pPr>
+        <w:pStyle w:val="Prrafodelista"/>
+        <w:ind w:left="1080"/>
+      </w:pPr>
+      <w:r>
+        <w:t xml:space="preserve">El </w:t>
+      </w:r>
+      <w:proofErr w:type="spellStart"/>
+      <w:r>
+        <w:t>programa</w:t>
+      </w:r>
+      <w:proofErr w:type="spellEnd"/>
+      <w:r>
+        <w:t xml:space="preserve"> debe </w:t>
+      </w:r>
+      <w:proofErr w:type="spellStart"/>
+      <w:r>
+        <w:t>preguntar</w:t>
+      </w:r>
+      <w:proofErr w:type="spellEnd"/>
+      <w:r>
+        <w:t xml:space="preserve"> </w:t>
+      </w:r>
+      <w:proofErr w:type="spellStart"/>
+      <w:r>
+        <w:t>si</w:t>
+      </w:r>
+      <w:proofErr w:type="spellEnd"/>
+      <w:r>
+        <w:t xml:space="preserve"> se </w:t>
+      </w:r>
+      <w:proofErr w:type="spellStart"/>
+      <w:r>
+        <w:t>desea</w:t>
+      </w:r>
+      <w:proofErr w:type="spellEnd"/>
+      <w:r>
+        <w:t xml:space="preserve"> </w:t>
+      </w:r>
+      <w:proofErr w:type="spellStart"/>
+      <w:r>
+        <w:t>continuar</w:t>
+      </w:r>
+      <w:proofErr w:type="spellEnd"/>
+      <w:r>
+        <w:t xml:space="preserve"> </w:t>
+      </w:r>
+      <w:proofErr w:type="spellStart"/>
+      <w:r>
+        <w:t>ingresando</w:t>
+      </w:r>
+      <w:proofErr w:type="spellEnd"/>
+      <w:r>
+        <w:t xml:space="preserve"> </w:t>
+      </w:r>
+      <w:proofErr w:type="spellStart"/>
+      <w:r>
+        <w:t>datos</w:t>
+      </w:r>
+      <w:proofErr w:type="spellEnd"/>
+      <w:r>
+        <w:t>.</w:t>
+      </w:r>
+    </w:p>
+    <w:p>
+      <w:pPr>
+        <w:pStyle w:val="Prrafodelista"/>
+        <w:ind w:left="1080"/>
+      </w:pPr>
+    </w:p>
+    <w:p>
+      <w:pPr>
+        <w:pStyle w:val="Prrafodelista"/>
+        <w:ind w:left="1080"/>
+      </w:pPr>
+      <w:r>
+        <w:lastRenderedPageBreak/>
+        <w:drawing>
+          <wp:inline distT="0" distB="0" distL="0" distR="0" wp14:anchorId="69FEC7B7" wp14:editId="796DCFA8">
+            <wp:extent cx="5612130" cy="7235825"/>
+            <wp:effectExtent l="0" t="0" r="7620" b="3175"/>
+            <wp:docPr id="46" name="Imagen 46"/>
+            <wp:cNvGraphicFramePr>
+              <a:graphicFrameLocks xmlns:a="http://schemas.openxmlformats.org/drawingml/2006/main" noChangeAspect="1"/>
+            </wp:cNvGraphicFramePr>
+            <a:graphic xmlns:a="http://schemas.openxmlformats.org/drawingml/2006/main">
+              <a:graphicData uri="http://schemas.openxmlformats.org/drawingml/2006/picture">
+                <pic:pic xmlns:pic="http://schemas.openxmlformats.org/drawingml/2006/picture">
+                  <pic:nvPicPr>
+                    <pic:cNvPr id="1" name=""/>
+                    <pic:cNvPicPr/>
+                  </pic:nvPicPr>
+                  <pic:blipFill>
+                    <a:blip r:embed="rId45"/>
+                    <a:stretch>
+                      <a:fillRect/>
+                    </a:stretch>
+                  </pic:blipFill>
+                  <pic:spPr>
+                    <a:xfrm>
+                      <a:off x="0" y="0"/>
+                      <a:ext cx="5612130" cy="7235825"/>
+                    </a:xfrm>
+                    <a:prstGeom prst="rect">
+                      <a:avLst/>
+                    </a:prstGeom>
+                  </pic:spPr>
+                </pic:pic>
+              </a:graphicData>
+            </a:graphic>
+          </wp:inline>
+        </w:drawing>
+      </w:r>
+    </w:p>
+    <w:p>
+      <w:pPr>
+        <w:pStyle w:val="Prrafodelista"/>
+        <w:ind w:left="1080"/>
+      </w:pPr>
+    </w:p>
+    <w:p>
+      <w:pPr>
+        <w:pStyle w:val="Prrafodelista"/>
+        <w:ind w:left="1080"/>
+      </w:pPr>
+    </w:p>
+    <w:p>
+      <w:pPr>
+        <w:pStyle w:val="Prrafodelista"/>
+        <w:ind w:left="1080"/>
+      </w:pPr>
+    </w:p>
+    <w:p>
+      <w:pPr>
+        <w:pStyle w:val="Prrafodelista"/>
+        <w:ind w:left="1080"/>
+        <w:rPr>
+          <w:lang w:val="es-MX"/>
+        </w:rPr>
+      </w:pPr>
+      <w:r>
+        <w:rPr>
+          <w:lang w:val="es-MX"/>
+        </w:rPr>
+        <w:lastRenderedPageBreak/>
+        <w:drawing>
+          <wp:inline distT="0" distB="0" distL="0" distR="0" wp14:anchorId="07FF6AFA" wp14:editId="46F03CA0">
+            <wp:extent cx="5612130" cy="5775960"/>
+            <wp:effectExtent l="0" t="0" r="7620" b="0"/>
+            <wp:docPr id="33" name="Imagen 33"/>
+            <wp:cNvGraphicFramePr>
+              <a:graphicFrameLocks xmlns:a="http://schemas.openxmlformats.org/drawingml/2006/main" noChangeAspect="1"/>
+            </wp:cNvGraphicFramePr>
+            <a:graphic xmlns:a="http://schemas.openxmlformats.org/drawingml/2006/main">
+              <a:graphicData uri="http://schemas.openxmlformats.org/drawingml/2006/picture">
+                <pic:pic xmlns:pic="http://schemas.openxmlformats.org/drawingml/2006/picture">
+                  <pic:nvPicPr>
+                    <pic:cNvPr id="1" name=""/>
+                    <pic:cNvPicPr/>
+                  </pic:nvPicPr>
+                  <pic:blipFill>
+                    <a:blip r:embed="rId46"/>
+                    <a:stretch>
+                      <a:fillRect/>
+                    </a:stretch>
+                  </pic:blipFill>
+                  <pic:spPr>
+                    <a:xfrm>
+                      <a:off x="0" y="0"/>
+                      <a:ext cx="5612130" cy="5775960"/>
+                    </a:xfrm>
+                    <a:prstGeom prst="rect">
+                      <a:avLst/>
+                    </a:prstGeom>
+                  </pic:spPr>
+                </pic:pic>
+              </a:graphicData>
+            </a:graphic>
+          </wp:inline>
+        </w:drawing>
+      </w:r>
+    </w:p>
+    <w:p>
+      <w:pPr>
+        <w:pStyle w:val="Prrafodelista"/>
+        <w:ind w:left="1080"/>
+        <w:rPr>
+          <w:lang w:val="es-MX"/>
+        </w:rPr>
+      </w:pPr>
+      <w:r>
+        <w:rPr>
+          <w:lang w:val="es-MX"/>
+        </w:rPr>
+        <w:lastRenderedPageBreak/>
+        <w:drawing>
+          <wp:inline distT="0" distB="0" distL="0" distR="0" wp14:anchorId="03E61CAB" wp14:editId="0C15C00B">
+            <wp:extent cx="5612130" cy="4130040"/>
+            <wp:effectExtent l="0" t="0" r="7620" b="3810"/>
+            <wp:docPr id="38" name="Imagen 38"/>
+            <wp:cNvGraphicFramePr>
+              <a:graphicFrameLocks xmlns:a="http://schemas.openxmlformats.org/drawingml/2006/main" noChangeAspect="1"/>
+            </wp:cNvGraphicFramePr>
+            <a:graphic xmlns:a="http://schemas.openxmlformats.org/drawingml/2006/main">
+              <a:graphicData uri="http://schemas.openxmlformats.org/drawingml/2006/picture">
+                <pic:pic xmlns:pic="http://schemas.openxmlformats.org/drawingml/2006/picture">
+                  <pic:nvPicPr>
+                    <pic:cNvPr id="1" name=""/>
+                    <pic:cNvPicPr/>
+                  </pic:nvPicPr>
+                  <pic:blipFill>
+                    <a:blip r:embed="rId47"/>
+                    <a:stretch>
+                      <a:fillRect/>
+                    </a:stretch>
+                  </pic:blipFill>
+                  <pic:spPr>
+                    <a:xfrm>
+                      <a:off x="0" y="0"/>
+                      <a:ext cx="5612130" cy="4130040"/>
+                    </a:xfrm>
+                    <a:prstGeom prst="rect">
+                      <a:avLst/>
+                    </a:prstGeom>
+                  </pic:spPr>
+                </pic:pic>
+              </a:graphicData>
+            </a:graphic>
+          </wp:inline>
+        </w:drawing>
+      </w:r>
+    </w:p>
+    <w:p>
+      <w:pPr>
+        <w:pStyle w:val="Prrafodelista"/>
+        <w:ind w:left="1080"/>
+        <w:rPr>
+          <w:lang w:val="es-MX"/>
+        </w:rPr>
+      </w:pPr>
+    </w:p>
+    <w:p>
+      <w:pPr>
+        <w:pStyle w:val="Prrafodelista"/>
+        <w:ind w:left="1080"/>
+        <w:rPr>
+          <w:lang w:val="es-MX"/>
+        </w:rPr>
+      </w:pPr>
+      <w:r>
+        <w:rPr>
+          <w:lang w:val="es-MX"/>
+        </w:rPr>
+        <w:t>Salir del menú:</w:t>
+      </w:r>
+    </w:p>
+    <w:p>
+      <w:pPr>
+        <w:pStyle w:val="Prrafodelista"/>
+        <w:ind w:left="1080"/>
+        <w:rPr>
+          <w:lang w:val="es-MX"/>
+        </w:rPr>
+      </w:pPr>
+    </w:p>
+    <w:p>
+      <w:pPr>
+        <w:pStyle w:val="Prrafodelista"/>
+        <w:ind w:left="1080"/>
+        <w:rPr>
+          <w:lang w:val="es-MX"/>
+        </w:rPr>
+      </w:pPr>
+      <w:r>
+        <w:rPr>
+          <w:lang w:val="es-MX"/>
+        </w:rPr>
+        <w:lastRenderedPageBreak/>
+        <w:drawing>
+          <wp:inline distT="0" distB="0" distL="0" distR="0" wp14:anchorId="1FB3F346" wp14:editId="6AD3048C">
+            <wp:extent cx="5612130" cy="4342130"/>
+            <wp:effectExtent l="0" t="0" r="7620" b="1270"/>
+            <wp:docPr id="39" name="Imagen 39"/>
+            <wp:cNvGraphicFramePr>
+              <a:graphicFrameLocks xmlns:a="http://schemas.openxmlformats.org/drawingml/2006/main" noChangeAspect="1"/>
+            </wp:cNvGraphicFramePr>
+            <a:graphic xmlns:a="http://schemas.openxmlformats.org/drawingml/2006/main">
+              <a:graphicData uri="http://schemas.openxmlformats.org/drawingml/2006/picture">
+                <pic:pic xmlns:pic="http://schemas.openxmlformats.org/drawingml/2006/picture">
+                  <pic:nvPicPr>
+                    <pic:cNvPr id="1" name=""/>
+                    <pic:cNvPicPr/>
+                  </pic:nvPicPr>
+                  <pic:blipFill>
+                    <a:blip r:embed="rId48"/>
+                    <a:stretch>
+                      <a:fillRect/>
+                    </a:stretch>
+                  </pic:blipFill>
+                  <pic:spPr>
+                    <a:xfrm>
+                      <a:off x="0" y="0"/>
+                      <a:ext cx="5612130" cy="4342130"/>
+                    </a:xfrm>
+                    <a:prstGeom prst="rect">
+                      <a:avLst/>
+                    </a:prstGeom>
+                  </pic:spPr>
+                </pic:pic>
+              </a:graphicData>
+            </a:graphic>
+          </wp:inline>
+        </w:drawing>
+      </w:r>
+    </w:p>
+    <w:p>
+      <w:pPr>
+        <w:pStyle w:val="Prrafodelista"/>
+        <w:ind w:left="1080"/>
+        <w:rPr>
+          <w:lang w:val="es-MX"/>
+        </w:rPr>
+      </w:pPr>
+    </w:p>
+    <w:p>
+      <w:pPr>
+        <w:pStyle w:val="Prrafodelista"/>
+        <w:ind w:left="1080"/>
+        <w:rPr>
+          <w:lang w:val="es-MX"/>
+        </w:rPr>
+      </w:pPr>
+    </w:p>
+    <w:p>
+      <w:pPr>
+        <w:pStyle w:val="Prrafodelista"/>
+        <w:ind w:left="1080"/>
+        <w:rPr>
+          <w:lang w:val="es-MX"/>
+        </w:rPr>
+      </w:pPr>
+    </w:p>
+    <w:p>
+      <w:pPr>
+        <w:pStyle w:val="Prrafodelista"/>
+        <w:ind w:left="1080"/>
+        <w:rPr>
+          <w:lang w:val="es-MX"/>
+        </w:rPr>
+      </w:pPr>
+    </w:p>
+    <w:p>
+      <w:pPr>
+        <w:pStyle w:val="Prrafodelista"/>
+        <w:ind w:left="1080"/>
+        <w:rPr>
+          <w:lang w:val="es-MX"/>
+        </w:rPr>
+      </w:pPr>
+    </w:p>
+    <w:p>
+      <w:pPr>
+        <w:pStyle w:val="Prrafodelista"/>
+        <w:ind w:left="1080"/>
+        <w:rPr>
+          <w:lang w:val="es-MX"/>
+        </w:rPr>
+      </w:pPr>
+    </w:p>
+    <w:p>
+      <w:pPr>
+        <w:pStyle w:val="Prrafodelista"/>
+        <w:ind w:left="1080"/>
+        <w:rPr>
+          <w:lang w:val="es-MX"/>
+        </w:rPr>
+      </w:pPr>
+    </w:p>
+    <w:p>
+      <w:pPr>
+        <w:pStyle w:val="Prrafodelista"/>
+        <w:ind w:left="1080"/>
+        <w:rPr>
+          <w:lang w:val="es-MX"/>
+        </w:rPr>
+      </w:pPr>
+    </w:p>
+    <w:p>
+      <w:pPr>
+        <w:pStyle w:val="Prrafodelista"/>
+        <w:ind w:left="1080"/>
+        <w:rPr>
+          <w:lang w:val="es-MX"/>
+        </w:rPr>
+      </w:pPr>
+    </w:p>
+    <w:p>
+      <w:pPr>
+        <w:pStyle w:val="Prrafodelista"/>
+        <w:ind w:left="1080"/>
+        <w:rPr>
+          <w:lang w:val="es-MX"/>
+        </w:rPr>
+      </w:pPr>
+    </w:p>
+    <w:p>
+      <w:pPr>
+        <w:pStyle w:val="Prrafodelista"/>
+        <w:ind w:left="1080"/>
+        <w:rPr>
+          <w:lang w:val="es-MX"/>
+        </w:rPr>
+      </w:pPr>
+    </w:p>
+    <w:p>
+      <w:pPr>
+        <w:pStyle w:val="Prrafodelista"/>
+        <w:ind w:left="1080"/>
+        <w:rPr>
+          <w:lang w:val="es-MX"/>
+        </w:rPr>
+      </w:pPr>
+    </w:p>
+    <w:p>
+      <w:pPr>
+        <w:pStyle w:val="Prrafodelista"/>
+        <w:ind w:left="1080"/>
+        <w:rPr>
+          <w:lang w:val="es-MX"/>
+        </w:rPr>
+      </w:pPr>
+    </w:p>
+    <w:p>
+      <w:pPr>
+        <w:pStyle w:val="Prrafodelista"/>
+        <w:ind w:left="1080"/>
+        <w:rPr>
+          <w:lang w:val="es-MX"/>
+        </w:rPr>
+      </w:pPr>
+    </w:p>
+    <w:p>
+      <w:pPr>
+        <w:pStyle w:val="Prrafodelista"/>
+        <w:ind w:left="1080"/>
+        <w:rPr>
+          <w:lang w:val="es-MX"/>
+        </w:rPr>
+      </w:pPr>
+    </w:p>
+    <w:p>
+      <w:pPr>
+        <w:pStyle w:val="Prrafodelista"/>
+        <w:ind w:left="1080"/>
+        <w:rPr>
+          <w:lang w:val="es-MX"/>
+        </w:rPr>
+      </w:pPr>
+    </w:p>
+    <w:p>
+      <w:pPr>
+        <w:pStyle w:val="Prrafodelista"/>
+        <w:ind w:left="1080"/>
+        <w:rPr>
+          <w:lang w:val="es-MX"/>
+        </w:rPr>
+      </w:pPr>
+    </w:p>
+    <w:p>
+      <w:pPr>
+        <w:pStyle w:val="Prrafodelista"/>
+        <w:ind w:left="1080"/>
+        <w:rPr>
+          <w:lang w:val="es-MX"/>
+        </w:rPr>
+      </w:pPr>
+    </w:p>
+    <w:p>
+      <w:pPr>
+        <w:pStyle w:val="Prrafodelista"/>
+        <w:ind w:left="1080"/>
+        <w:rPr>
+          <w:lang w:val="es-MX"/>
+        </w:rPr>
+      </w:pPr>
+    </w:p>
+    <w:p>
+      <w:pPr>
+        <w:pStyle w:val="Prrafodelista"/>
+        <w:ind w:left="1080"/>
+        <w:rPr>
+          <w:lang w:val="es-MX"/>
+        </w:rPr>
+      </w:pPr>
+    </w:p>
+    <w:p>
+      <w:pPr>
+        <w:pStyle w:val="Prrafodelista"/>
+        <w:ind w:left="1080"/>
+        <w:rPr>
+          <w:lang w:val="es-MX"/>
+        </w:rPr>
+      </w:pPr>
       <w:bookmarkStart w:id="0" w:name="_GoBack"/>
       <w:bookmarkEnd w:id="0"/>
+    </w:p>
+    <w:p>
+      <w:pPr>
+        <w:pStyle w:val="Prrafodelista"/>
+        <w:numPr>
+          <w:ilvl w:val="0"/>
+          <w:numId w:val="5"/>
+        </w:numPr>
+        <w:rPr>
+          <w:lang w:val="es-MX"/>
+        </w:rPr>
+      </w:pPr>
+      <w:proofErr w:type="spellStart"/>
+      <w:r>
+        <w:lastRenderedPageBreak/>
+        <w:t>Calcular</w:t>
+      </w:r>
+      <w:proofErr w:type="spellEnd"/>
+      <w:r>
+        <w:t xml:space="preserve"> la </w:t>
+      </w:r>
+      <w:proofErr w:type="spellStart"/>
+      <w:r>
+        <w:t>suma</w:t>
+      </w:r>
+      <w:proofErr w:type="spellEnd"/>
+      <w:r>
+        <w:t xml:space="preserve"> </w:t>
+      </w:r>
+      <w:proofErr w:type="spellStart"/>
+      <w:r>
+        <w:t>siguiente</w:t>
+      </w:r>
+      <w:proofErr w:type="spellEnd"/>
+      <w:r>
+        <w:t xml:space="preserve">: 100 + 98 + 96 + 94 + . . . + 0 </w:t>
+      </w:r>
+      <w:proofErr w:type="spellStart"/>
+      <w:r>
+        <w:t>en</w:t>
+      </w:r>
+      <w:proofErr w:type="spellEnd"/>
+      <w:r>
+        <w:t xml:space="preserve"> </w:t>
+      </w:r>
+      <w:proofErr w:type="spellStart"/>
+      <w:r>
+        <w:t>este</w:t>
+      </w:r>
+      <w:proofErr w:type="spellEnd"/>
+      <w:r>
+        <w:t xml:space="preserve"> </w:t>
+      </w:r>
+      <w:proofErr w:type="spellStart"/>
+      <w:r>
+        <w:t>orden</w:t>
+      </w:r>
+      <w:proofErr w:type="spellEnd"/>
+      <w:r>
+        <w:t>.</w:t>
+      </w:r>
+    </w:p>
+    <w:p>
+      <w:pPr>
+        <w:pStyle w:val="Prrafodelista"/>
+        <w:rPr>
+          <w:lang w:val="es-MX"/>
+        </w:rPr>
+      </w:pPr>
+    </w:p>
+    <w:p>
+      <w:pPr>
+        <w:pStyle w:val="Prrafodelista"/>
+        <w:ind w:left="1080"/>
+        <w:rPr>
+          <w:lang w:val="es-MX"/>
+        </w:rPr>
+      </w:pPr>
+      <w:r>
+        <w:rPr>
+          <w:lang w:val="es-MX"/>
+        </w:rPr>
+        <w:drawing>
+          <wp:inline distT="0" distB="0" distL="0" distR="0" wp14:anchorId="45A67B90" wp14:editId="59E9A9DC">
+            <wp:extent cx="5612130" cy="4149090"/>
+            <wp:effectExtent l="0" t="0" r="7620" b="3810"/>
+            <wp:docPr id="32" name="Imagen 32"/>
+            <wp:cNvGraphicFramePr>
+              <a:graphicFrameLocks xmlns:a="http://schemas.openxmlformats.org/drawingml/2006/main" noChangeAspect="1"/>
+            </wp:cNvGraphicFramePr>
+            <a:graphic xmlns:a="http://schemas.openxmlformats.org/drawingml/2006/main">
+              <a:graphicData uri="http://schemas.openxmlformats.org/drawingml/2006/picture">
+                <pic:pic xmlns:pic="http://schemas.openxmlformats.org/drawingml/2006/picture">
+                  <pic:nvPicPr>
+                    <pic:cNvPr id="1" name=""/>
+                    <pic:cNvPicPr/>
+                  </pic:nvPicPr>
+                  <pic:blipFill>
+                    <a:blip r:embed="rId49"/>
+                    <a:stretch>
+                      <a:fillRect/>
+                    </a:stretch>
+                  </pic:blipFill>
+                  <pic:spPr>
+                    <a:xfrm>
+                      <a:off x="0" y="0"/>
+                      <a:ext cx="5612130" cy="4149090"/>
+                    </a:xfrm>
+                    <a:prstGeom prst="rect">
+                      <a:avLst/>
+                    </a:prstGeom>
+                  </pic:spPr>
+                </pic:pic>
+              </a:graphicData>
+            </a:graphic>
+          </wp:inline>
+        </w:drawing>
+      </w:r>
+    </w:p>
+    <w:p>
+      <w:pPr>
+        <w:pStyle w:val="Prrafodelista"/>
+        <w:rPr>
+          <w:lang w:val="es-MX"/>
+        </w:rPr>
+      </w:pPr>
+    </w:p>
+    <w:p>
+      <w:pPr>
+        <w:pStyle w:val="Prrafodelista"/>
+        <w:ind w:left="1080"/>
+        <w:rPr>
+          <w:lang w:val="es-MX"/>
+        </w:rPr>
+      </w:pPr>
+      <w:r>
+        <w:rPr>
+          <w:lang w:val="es-MX"/>
+        </w:rPr>
+        <w:lastRenderedPageBreak/>
+        <w:drawing>
+          <wp:inline distT="0" distB="0" distL="0" distR="0" wp14:anchorId="3D2396D4" wp14:editId="4DAD6241">
+            <wp:extent cx="5612130" cy="4318000"/>
+            <wp:effectExtent l="0" t="0" r="7620" b="6350"/>
+            <wp:docPr id="30" name="Imagen 30"/>
+            <wp:cNvGraphicFramePr>
+              <a:graphicFrameLocks xmlns:a="http://schemas.openxmlformats.org/drawingml/2006/main" noChangeAspect="1"/>
+            </wp:cNvGraphicFramePr>
+            <a:graphic xmlns:a="http://schemas.openxmlformats.org/drawingml/2006/main">
+              <a:graphicData uri="http://schemas.openxmlformats.org/drawingml/2006/picture">
+                <pic:pic xmlns:pic="http://schemas.openxmlformats.org/drawingml/2006/picture">
+                  <pic:nvPicPr>
+                    <pic:cNvPr id="1" name=""/>
+                    <pic:cNvPicPr/>
+                  </pic:nvPicPr>
+                  <pic:blipFill>
+                    <a:blip r:embed="rId50"/>
+                    <a:stretch>
+                      <a:fillRect/>
+                    </a:stretch>
+                  </pic:blipFill>
+                  <pic:spPr>
+                    <a:xfrm>
+                      <a:off x="0" y="0"/>
+                      <a:ext cx="5612130" cy="4318000"/>
+                    </a:xfrm>
+                    <a:prstGeom prst="rect">
+                      <a:avLst/>
+                    </a:prstGeom>
+                  </pic:spPr>
+                </pic:pic>
+              </a:graphicData>
+            </a:graphic>
+          </wp:inline>
+        </w:drawing>
+      </w:r>
+    </w:p>
+    <w:p>
+      <w:pPr>
+        <w:pStyle w:val="Prrafodelista"/>
+        <w:ind w:left="1080"/>
+        <w:rPr>
+          <w:lang w:val="es-MX"/>
+        </w:rPr>
+      </w:pPr>
+      <w:r>
+        <w:rPr>
+          <w:lang w:val="es-MX"/>
+        </w:rPr>
+        <w:drawing>
+          <wp:inline distT="0" distB="0" distL="0" distR="0" wp14:anchorId="13F0934F" wp14:editId="2874D316">
+            <wp:extent cx="5612130" cy="2196465"/>
+            <wp:effectExtent l="0" t="0" r="7620" b="0"/>
+            <wp:docPr id="31" name="Imagen 31"/>
+            <wp:cNvGraphicFramePr>
+              <a:graphicFrameLocks xmlns:a="http://schemas.openxmlformats.org/drawingml/2006/main" noChangeAspect="1"/>
+            </wp:cNvGraphicFramePr>
+            <a:graphic xmlns:a="http://schemas.openxmlformats.org/drawingml/2006/main">
+              <a:graphicData uri="http://schemas.openxmlformats.org/drawingml/2006/picture">
+                <pic:pic xmlns:pic="http://schemas.openxmlformats.org/drawingml/2006/picture">
+                  <pic:nvPicPr>
+                    <pic:cNvPr id="1" name=""/>
+                    <pic:cNvPicPr/>
+                  </pic:nvPicPr>
+                  <pic:blipFill>
+                    <a:blip r:embed="rId51"/>
+                    <a:stretch>
+                      <a:fillRect/>
+                    </a:stretch>
+                  </pic:blipFill>
+                  <pic:spPr>
+                    <a:xfrm>
+                      <a:off x="0" y="0"/>
+                      <a:ext cx="5612130" cy="2196465"/>
+                    </a:xfrm>
+                    <a:prstGeom prst="rect">
+                      <a:avLst/>
+                    </a:prstGeom>
+                  </pic:spPr>
+                </pic:pic>
+              </a:graphicData>
+            </a:graphic>
+          </wp:inline>
+        </w:drawing>
+      </w:r>
+    </w:p>
+    <w:p>
+      <w:pPr>
+        <w:pStyle w:val="Prrafodelista"/>
+        <w:rPr>
+          <w:lang w:val="es-MX"/>
+        </w:rPr>
+      </w:pPr>
+    </w:p>
+    <w:p>
+      <w:pPr>
+        <w:pStyle w:val="Prrafodelista"/>
+        <w:ind w:left="1080"/>
+        <w:rPr>
+          <w:lang w:val="es-MX"/>
+        </w:rPr>
+      </w:pPr>
+    </w:p>
+    <w:p>
+      <w:pPr>
+        <w:pStyle w:val="Prrafodelista"/>
+        <w:numPr>
+          <w:ilvl w:val="0"/>
+          <w:numId w:val="5"/>
+        </w:numPr>
+        <w:rPr>
+          <w:lang w:val="es-MX"/>
+        </w:rPr>
+      </w:pPr>
+      <w:proofErr w:type="spellStart"/>
+      <w:r>
+        <w:rPr>
+          <w:lang w:val="es-MX"/>
+        </w:rPr>
+        <w:t>Asd</w:t>
+      </w:r>
+      <w:proofErr w:type="spellEnd"/>
+    </w:p>
+    <w:p>
+      <w:pPr>
+        <w:pStyle w:val="Prrafodelista"/>
+        <w:ind w:left="1080"/>
+        <w:rPr>
+          <w:lang w:val="es-MX"/>
+        </w:rPr>
+      </w:pPr>
+    </w:p>
+    <w:p>
+      <w:pPr>
+        <w:pStyle w:val="Prrafodelista"/>
+        <w:numPr>
+          <w:ilvl w:val="0"/>
+          <w:numId w:val="5"/>
+        </w:numPr>
+        <w:rPr>
+          <w:lang w:val="es-MX"/>
+        </w:rPr>
+      </w:pPr>
+      <w:proofErr w:type="spellStart"/>
+      <w:r>
+        <w:rPr>
+          <w:lang w:val="es-MX"/>
+        </w:rPr>
+        <w:t>Asdd</w:t>
+      </w:r>
+      <w:proofErr w:type="spellEnd"/>
+    </w:p>
+    <w:p>
+      <w:pPr>
+        <w:pStyle w:val="Prrafodelista"/>
+        <w:rPr>
+          <w:lang w:val="es-MX"/>
+        </w:rPr>
+      </w:pPr>
+    </w:p>
+    <w:p>
+      <w:pPr>
+        <w:pStyle w:val="Prrafodelista"/>
+        <w:ind w:left="1080"/>
+        <w:rPr>
+          <w:lang w:val="es-MX"/>
+        </w:rPr>
+      </w:pPr>
+    </w:p>
+    <w:p>
+      <w:pPr>
+        <w:pStyle w:val="Prrafodelista"/>
+        <w:numPr>
+          <w:ilvl w:val="0"/>
+          <w:numId w:val="5"/>
+        </w:numPr>
+        <w:rPr>
+          <w:lang w:val="es-MX"/>
+        </w:rPr>
+      </w:pPr>
+      <w:proofErr w:type="spellStart"/>
+      <w:r>
+        <w:rPr>
+          <w:lang w:val="es-MX"/>
+        </w:rPr>
+        <w:t>Asdsd</w:t>
+      </w:r>
+      <w:proofErr w:type="spellEnd"/>
+    </w:p>
+    <w:p>
+      <w:pPr>
+        <w:pStyle w:val="Prrafodelista"/>
+        <w:ind w:left="1080"/>
+        <w:rPr>
+          <w:lang w:val="es-MX"/>
+        </w:rPr>
+      </w:pPr>
+    </w:p>
+    <w:p>
+      <w:pPr>
+        <w:pStyle w:val="Prrafodelista"/>
+        <w:numPr>
+          <w:ilvl w:val="0"/>
+          <w:numId w:val="5"/>
+        </w:numPr>
+        <w:rPr>
+          <w:lang w:val="es-MX"/>
+        </w:rPr>
+      </w:pPr>
+      <w:proofErr w:type="spellStart"/>
+      <w:r>
+        <w:rPr>
+          <w:lang w:val="es-MX"/>
+        </w:rPr>
+        <w:lastRenderedPageBreak/>
+        <w:t>Asd</w:t>
+      </w:r>
+      <w:proofErr w:type="spellEnd"/>
+    </w:p>
+    <w:p>
+      <w:pPr>
+        <w:pStyle w:val="Prrafodelista"/>
+        <w:rPr>
+          <w:lang w:val="es-MX"/>
+        </w:rPr>
+      </w:pPr>
+    </w:p>
+    <w:p>
+      <w:pPr>
+        <w:pStyle w:val="Prrafodelista"/>
+        <w:ind w:left="1080"/>
+        <w:rPr>
+          <w:lang w:val="es-MX"/>
+        </w:rPr>
+      </w:pPr>
+    </w:p>
+    <w:p>
+      <w:pPr>
+        <w:pStyle w:val="Prrafodelista"/>
+        <w:ind w:left="1080"/>
+        <w:rPr>
+          <w:lang w:val="es-MX"/>
+        </w:rPr>
+      </w:pPr>
     </w:p>
     <w:p>
       <w:pPr>
@@ -4779,7 +5965,7 @@
 </file>
 
 <file path=word/endnotes.xml><?xml version="1.0" encoding="utf-8"?>
-<w:endnotes xmlns:wpc="http://schemas.microsoft.com/office/word/2010/wordprocessingCanvas" xmlns:cx="http://schemas.microsoft.com/office/drawing/2014/chartex" xmlns:mc="http://schemas.openxmlformats.org/markup-compatibility/2006" xmlns:o="urn:schemas-microsoft-com:office:office" xmlns:r="http://schemas.openxmlformats.org/officeDocument/2006/relationships" xmlns:m="http://schemas.openxmlformats.org/officeDocument/2006/math" xmlns:v="urn:schemas-microsoft-com:vml" xmlns:wp14="http://schemas.microsoft.com/office/word/2010/wordprocessingDrawing" xmlns:wp="http://schemas.openxmlformats.org/drawingml/2006/wordprocessingDrawing" xmlns:w10="urn:schemas-microsoft-com:office:word" xmlns:w="http://schemas.openxmlformats.org/wordprocessingml/2006/main" xmlns:w14="http://schemas.microsoft.com/office/word/2010/wordml" xmlns:w15="http://schemas.microsoft.com/office/word/2012/wordml" xmlns:w16se="http://schemas.microsoft.com/office/word/2015/wordml/symex" xmlns:wpg="http://schemas.microsoft.com/office/word/2010/wordprocessingGroup" xmlns:wpi="http://schemas.microsoft.com/office/word/2010/wordprocessingInk" xmlns:wne="http://schemas.microsoft.com/office/word/2006/wordml" xmlns:wps="http://schemas.microsoft.com/office/word/2010/wordprocessingShape" mc:Ignorable="w14 w15 w16se wp14">
+<w:endnotes xmlns:wpc="http://schemas.microsoft.com/office/word/2010/wordprocessingCanvas" xmlns:cx="http://schemas.microsoft.com/office/drawing/2014/chartex" xmlns:cx1="http://schemas.microsoft.com/office/drawing/2015/9/8/chartex" xmlns:cx2="http://schemas.microsoft.com/office/drawing/2015/10/21/chartex" xmlns:cx3="http://schemas.microsoft.com/office/drawing/2016/5/9/chartex" xmlns:cx4="http://schemas.microsoft.com/office/drawing/2016/5/10/chartex" xmlns:cx5="http://schemas.microsoft.com/office/drawing/2016/5/11/chartex" xmlns:cx6="http://schemas.microsoft.com/office/drawing/2016/5/12/chartex" xmlns:cx7="http://schemas.microsoft.com/office/drawing/2016/5/13/chartex" xmlns:cx8="http://schemas.microsoft.com/office/drawing/2016/5/14/chartex" xmlns:mc="http://schemas.openxmlformats.org/markup-compatibility/2006" xmlns:aink="http://schemas.microsoft.com/office/drawing/2016/ink" xmlns:am3d="http://schemas.microsoft.com/office/drawing/2017/model3d" xmlns:o="urn:schemas-microsoft-com:office:office" xmlns:r="http://schemas.openxmlformats.org/officeDocument/2006/relationships" xmlns:m="http://schemas.openxmlformats.org/officeDocument/2006/math" xmlns:v="urn:schemas-microsoft-com:vml" xmlns:wp14="http://schemas.microsoft.com/office/word/2010/wordprocessingDrawing" xmlns:wp="http://schemas.openxmlformats.org/drawingml/2006/wordprocessingDrawing" xmlns:w10="urn:schemas-microsoft-com:office:word" xmlns:w="http://schemas.openxmlformats.org/wordprocessingml/2006/main" xmlns:w14="http://schemas.microsoft.com/office/word/2010/wordml" xmlns:w15="http://schemas.microsoft.com/office/word/2012/wordml" xmlns:w16cid="http://schemas.microsoft.com/office/word/2016/wordml/cid" xmlns:w16se="http://schemas.microsoft.com/office/word/2015/wordml/symex" xmlns:wpg="http://schemas.microsoft.com/office/word/2010/wordprocessingGroup" xmlns:wpi="http://schemas.microsoft.com/office/word/2010/wordprocessingInk" xmlns:wne="http://schemas.microsoft.com/office/word/2006/wordml" xmlns:wps="http://schemas.microsoft.com/office/word/2010/wordprocessingShape" mc:Ignorable="w14 w15 w16se w16cid wp14">
   <w:endnote w:type="separator" w:id="-1">
     <w:p>
       <w:pPr>
@@ -4804,7 +5990,7 @@
 </file>
 
 <file path=word/footnotes.xml><?xml version="1.0" encoding="utf-8"?>
-<w:footnotes xmlns:wpc="http://schemas.microsoft.com/office/word/2010/wordprocessingCanvas" xmlns:cx="http://schemas.microsoft.com/office/drawing/2014/chartex" xmlns:mc="http://schemas.openxmlformats.org/markup-compatibility/2006" xmlns:o="urn:schemas-microsoft-com:office:office" xmlns:r="http://schemas.openxmlformats.org/officeDocument/2006/relationships" xmlns:m="http://schemas.openxmlformats.org/officeDocument/2006/math" xmlns:v="urn:schemas-microsoft-com:vml" xmlns:wp14="http://schemas.microsoft.com/office/word/2010/wordprocessingDrawing" xmlns:wp="http://schemas.openxmlformats.org/drawingml/2006/wordprocessingDrawing" xmlns:w10="urn:schemas-microsoft-com:office:word" xmlns:w="http://schemas.openxmlformats.org/wordprocessingml/2006/main" xmlns:w14="http://schemas.microsoft.com/office/word/2010/wordml" xmlns:w15="http://schemas.microsoft.com/office/word/2012/wordml" xmlns:w16se="http://schemas.microsoft.com/office/word/2015/wordml/symex" xmlns:wpg="http://schemas.microsoft.com/office/word/2010/wordprocessingGroup" xmlns:wpi="http://schemas.microsoft.com/office/word/2010/wordprocessingInk" xmlns:wne="http://schemas.microsoft.com/office/word/2006/wordml" xmlns:wps="http://schemas.microsoft.com/office/word/2010/wordprocessingShape" mc:Ignorable="w14 w15 w16se wp14">
+<w:footnotes xmlns:wpc="http://schemas.microsoft.com/office/word/2010/wordprocessingCanvas" xmlns:cx="http://schemas.microsoft.com/office/drawing/2014/chartex" xmlns:cx1="http://schemas.microsoft.com/office/drawing/2015/9/8/chartex" xmlns:cx2="http://schemas.microsoft.com/office/drawing/2015/10/21/chartex" xmlns:cx3="http://schemas.microsoft.com/office/drawing/2016/5/9/chartex" xmlns:cx4="http://schemas.microsoft.com/office/drawing/2016/5/10/chartex" xmlns:cx5="http://schemas.microsoft.com/office/drawing/2016/5/11/chartex" xmlns:cx6="http://schemas.microsoft.com/office/drawing/2016/5/12/chartex" xmlns:cx7="http://schemas.microsoft.com/office/drawing/2016/5/13/chartex" xmlns:cx8="http://schemas.microsoft.com/office/drawing/2016/5/14/chartex" xmlns:mc="http://schemas.openxmlformats.org/markup-compatibility/2006" xmlns:aink="http://schemas.microsoft.com/office/drawing/2016/ink" xmlns:am3d="http://schemas.microsoft.com/office/drawing/2017/model3d" xmlns:o="urn:schemas-microsoft-com:office:office" xmlns:r="http://schemas.openxmlformats.org/officeDocument/2006/relationships" xmlns:m="http://schemas.openxmlformats.org/officeDocument/2006/math" xmlns:v="urn:schemas-microsoft-com:vml" xmlns:wp14="http://schemas.microsoft.com/office/word/2010/wordprocessingDrawing" xmlns:wp="http://schemas.openxmlformats.org/drawingml/2006/wordprocessingDrawing" xmlns:w10="urn:schemas-microsoft-com:office:word" xmlns:w="http://schemas.openxmlformats.org/wordprocessingml/2006/main" xmlns:w14="http://schemas.microsoft.com/office/word/2010/wordml" xmlns:w15="http://schemas.microsoft.com/office/word/2012/wordml" xmlns:w16cid="http://schemas.microsoft.com/office/word/2016/wordml/cid" xmlns:w16se="http://schemas.microsoft.com/office/word/2015/wordml/symex" xmlns:wpg="http://schemas.microsoft.com/office/word/2010/wordprocessingGroup" xmlns:wpi="http://schemas.microsoft.com/office/word/2010/wordprocessingInk" xmlns:wne="http://schemas.microsoft.com/office/word/2006/wordml" xmlns:wps="http://schemas.microsoft.com/office/word/2010/wordprocessingShape" mc:Ignorable="w14 w15 w16se w16cid wp14">
   <w:footnote w:type="separator" w:id="-1">
     <w:p>
       <w:pPr>
@@ -4829,7 +6015,7 @@
 </file>
 
 <file path=word/numbering.xml><?xml version="1.0" encoding="utf-8"?>
-<w:numbering xmlns:wpc="http://schemas.microsoft.com/office/word/2010/wordprocessingCanvas" xmlns:cx="http://schemas.microsoft.com/office/drawing/2014/chartex" xmlns:mc="http://schemas.openxmlformats.org/markup-compatibility/2006" xmlns:o="urn:schemas-microsoft-com:office:office" xmlns:r="http://schemas.openxmlformats.org/officeDocument/2006/relationships" xmlns:m="http://schemas.openxmlformats.org/officeDocument/2006/math" xmlns:v="urn:schemas-microsoft-com:vml" xmlns:wp14="http://schemas.microsoft.com/office/word/2010/wordprocessingDrawing" xmlns:wp="http://schemas.openxmlformats.org/drawingml/2006/wordprocessingDrawing" xmlns:w10="urn:schemas-microsoft-com:office:word" xmlns:w="http://schemas.openxmlformats.org/wordprocessingml/2006/main" xmlns:w14="http://schemas.microsoft.com/office/word/2010/wordml" xmlns:w15="http://schemas.microsoft.com/office/word/2012/wordml" xmlns:w16se="http://schemas.microsoft.com/office/word/2015/wordml/symex" xmlns:wpg="http://schemas.microsoft.com/office/word/2010/wordprocessingGroup" xmlns:wpi="http://schemas.microsoft.com/office/word/2010/wordprocessingInk" xmlns:wne="http://schemas.microsoft.com/office/word/2006/wordml" xmlns:wps="http://schemas.microsoft.com/office/word/2010/wordprocessingShape" mc:Ignorable="w14 w15 w16se wp14">
+<w:numbering xmlns:wpc="http://schemas.microsoft.com/office/word/2010/wordprocessingCanvas" xmlns:cx="http://schemas.microsoft.com/office/drawing/2014/chartex" xmlns:cx1="http://schemas.microsoft.com/office/drawing/2015/9/8/chartex" xmlns:cx2="http://schemas.microsoft.com/office/drawing/2015/10/21/chartex" xmlns:cx3="http://schemas.microsoft.com/office/drawing/2016/5/9/chartex" xmlns:cx4="http://schemas.microsoft.com/office/drawing/2016/5/10/chartex" xmlns:cx5="http://schemas.microsoft.com/office/drawing/2016/5/11/chartex" xmlns:cx6="http://schemas.microsoft.com/office/drawing/2016/5/12/chartex" xmlns:cx7="http://schemas.microsoft.com/office/drawing/2016/5/13/chartex" xmlns:cx8="http://schemas.microsoft.com/office/drawing/2016/5/14/chartex" xmlns:mc="http://schemas.openxmlformats.org/markup-compatibility/2006" xmlns:aink="http://schemas.microsoft.com/office/drawing/2016/ink" xmlns:am3d="http://schemas.microsoft.com/office/drawing/2017/model3d" xmlns:o="urn:schemas-microsoft-com:office:office" xmlns:r="http://schemas.openxmlformats.org/officeDocument/2006/relationships" xmlns:m="http://schemas.openxmlformats.org/officeDocument/2006/math" xmlns:v="urn:schemas-microsoft-com:vml" xmlns:wp14="http://schemas.microsoft.com/office/word/2010/wordprocessingDrawing" xmlns:wp="http://schemas.openxmlformats.org/drawingml/2006/wordprocessingDrawing" xmlns:w10="urn:schemas-microsoft-com:office:word" xmlns:w="http://schemas.openxmlformats.org/wordprocessingml/2006/main" xmlns:w14="http://schemas.microsoft.com/office/word/2010/wordml" xmlns:w15="http://schemas.microsoft.com/office/word/2012/wordml" xmlns:w16cid="http://schemas.microsoft.com/office/word/2016/wordml/cid" xmlns:w16se="http://schemas.microsoft.com/office/word/2015/wordml/symex" xmlns:wpg="http://schemas.microsoft.com/office/word/2010/wordprocessingGroup" xmlns:wpi="http://schemas.microsoft.com/office/word/2010/wordprocessingInk" xmlns:wne="http://schemas.microsoft.com/office/word/2006/wordml" xmlns:wps="http://schemas.microsoft.com/office/word/2010/wordprocessingShape" mc:Ignorable="w14 w15 w16se w16cid wp14">
   <w:abstractNum w:abstractNumId="0" w15:restartNumberingAfterBreak="0">
     <w:nsid w:val="12021741"/>
     <w:multiLevelType w:val="hybridMultilevel"/>
@@ -5295,7 +6481,7 @@
 </file>
 
 <file path=word/styles.xml><?xml version="1.0" encoding="utf-8"?>
-<w:styles xmlns:mc="http://schemas.openxmlformats.org/markup-compatibility/2006" xmlns:r="http://schemas.openxmlformats.org/officeDocument/2006/relationships" xmlns:w="http://schemas.openxmlformats.org/wordprocessingml/2006/main" xmlns:w14="http://schemas.microsoft.com/office/word/2010/wordml" xmlns:w15="http://schemas.microsoft.com/office/word/2012/wordml" xmlns:w16se="http://schemas.microsoft.com/office/word/2015/wordml/symex" mc:Ignorable="w14 w15 w16se">
+<w:styles xmlns:mc="http://schemas.openxmlformats.org/markup-compatibility/2006" xmlns:r="http://schemas.openxmlformats.org/officeDocument/2006/relationships" xmlns:w="http://schemas.openxmlformats.org/wordprocessingml/2006/main" xmlns:w14="http://schemas.microsoft.com/office/word/2010/wordml" xmlns:w15="http://schemas.microsoft.com/office/word/2012/wordml" xmlns:w16cid="http://schemas.microsoft.com/office/word/2016/wordml/cid" xmlns:w16se="http://schemas.microsoft.com/office/word/2015/wordml/symex" mc:Ignorable="w14 w15 w16se w16cid">
   <w:docDefaults>
     <w:rPrDefault>
       <w:rPr>
@@ -5311,7 +6497,7 @@
       </w:pPr>
     </w:pPrDefault>
   </w:docDefaults>
-  <w:latentStyles w:defLockedState="0" w:defUIPriority="99" w:defSemiHidden="0" w:defUnhideWhenUsed="0" w:defQFormat="0" w:count="371">
+  <w:latentStyles w:defLockedState="0" w:defUIPriority="99" w:defSemiHidden="0" w:defUnhideWhenUsed="0" w:defQFormat="0" w:count="376">
     <w:lsdException w:name="Normal" w:uiPriority="0" w:qFormat="1"/>
     <w:lsdException w:name="heading 1" w:uiPriority="9" w:qFormat="1"/>
     <w:lsdException w:name="heading 2" w:semiHidden="1" w:uiPriority="9" w:unhideWhenUsed="1" w:qFormat="1"/>
@@ -5417,7 +6603,6 @@
     <w:lsdException w:name="HTML Sample" w:semiHidden="1" w:unhideWhenUsed="1"/>
     <w:lsdException w:name="HTML Typewriter" w:semiHidden="1" w:unhideWhenUsed="1"/>
     <w:lsdException w:name="HTML Variable" w:semiHidden="1" w:unhideWhenUsed="1"/>
-    <w:lsdException w:name="Normal Table" w:semiHidden="1" w:unhideWhenUsed="1"/>
     <w:lsdException w:name="annotation subject" w:semiHidden="1" w:unhideWhenUsed="1"/>
     <w:lsdException w:name="No List" w:semiHidden="1" w:unhideWhenUsed="1"/>
     <w:lsdException w:name="Outline List 1" w:semiHidden="1" w:unhideWhenUsed="1"/>
@@ -5460,11 +6645,8 @@
     <w:lsdException w:name="Table Contemporary" w:semiHidden="1" w:unhideWhenUsed="1"/>
     <w:lsdException w:name="Table Elegant" w:semiHidden="1" w:unhideWhenUsed="1"/>
     <w:lsdException w:name="Table Professional" w:semiHidden="1" w:unhideWhenUsed="1"/>
-    <w:lsdException w:name="Table Subtle 1" w:semiHidden="1" w:unhideWhenUsed="1"/>
     <w:lsdException w:name="Table Subtle 2" w:semiHidden="1" w:unhideWhenUsed="1"/>
     <w:lsdException w:name="Table Web 1" w:semiHidden="1" w:unhideWhenUsed="1"/>
-    <w:lsdException w:name="Table Web 2" w:semiHidden="1" w:unhideWhenUsed="1"/>
-    <w:lsdException w:name="Table Web 3" w:semiHidden="1" w:unhideWhenUsed="1"/>
     <w:lsdException w:name="Balloon Text" w:semiHidden="1" w:unhideWhenUsed="1"/>
     <w:lsdException w:name="Table Grid" w:uiPriority="39"/>
     <w:lsdException w:name="Table Theme" w:semiHidden="1" w:unhideWhenUsed="1"/>
@@ -5683,6 +6865,11 @@
     <w:lsdException w:name="List Table 5 Dark Accent 6" w:uiPriority="50"/>
     <w:lsdException w:name="List Table 6 Colorful Accent 6" w:uiPriority="51"/>
     <w:lsdException w:name="List Table 7 Colorful Accent 6" w:uiPriority="52"/>
+    <w:lsdException w:name="Mention" w:semiHidden="1" w:unhideWhenUsed="1"/>
+    <w:lsdException w:name="Smart Hyperlink" w:semiHidden="1" w:unhideWhenUsed="1"/>
+    <w:lsdException w:name="Hashtag" w:semiHidden="1" w:unhideWhenUsed="1"/>
+    <w:lsdException w:name="Unresolved Mention" w:semiHidden="1" w:unhideWhenUsed="1"/>
+    <w:lsdException w:name="Smart Link" w:semiHidden="1" w:unhideWhenUsed="1"/>
   </w:latentStyles>
   <w:style w:type="paragraph" w:default="1" w:styleId="Normal">
     <w:name w:val="Normal"/>

</xml_diff>

<commit_message>
Ejercicios DoWhile 07, 09 OK
</commit_message>
<xml_diff>
--- a/Ciclos/ejerciciosGuia4/EJERCICIOS EVIDENCIAS FOR - WHILE - DOWHILE.docx
+++ b/Ciclos/ejerciciosGuia4/EJERCICIOS EVIDENCIAS FOR - WHILE - DOWHILE.docx
@@ -1,6 +1,6 @@
 
 <file path=word/document.xml><?xml version="1.0" encoding="utf-8"?>
-<w:document xmlns:wpc="http://schemas.microsoft.com/office/word/2010/wordprocessingCanvas" xmlns:cx="http://schemas.microsoft.com/office/drawing/2014/chartex" xmlns:cx1="http://schemas.microsoft.com/office/drawing/2015/9/8/chartex" xmlns:cx2="http://schemas.microsoft.com/office/drawing/2015/10/21/chartex" xmlns:cx3="http://schemas.microsoft.com/office/drawing/2016/5/9/chartex" xmlns:cx4="http://schemas.microsoft.com/office/drawing/2016/5/10/chartex" xmlns:cx5="http://schemas.microsoft.com/office/drawing/2016/5/11/chartex" xmlns:cx6="http://schemas.microsoft.com/office/drawing/2016/5/12/chartex" xmlns:cx7="http://schemas.microsoft.com/office/drawing/2016/5/13/chartex" xmlns:cx8="http://schemas.microsoft.com/office/drawing/2016/5/14/chartex" xmlns:mc="http://schemas.openxmlformats.org/markup-compatibility/2006" xmlns:aink="http://schemas.microsoft.com/office/drawing/2016/ink" xmlns:am3d="http://schemas.microsoft.com/office/drawing/2017/model3d" xmlns:o="urn:schemas-microsoft-com:office:office" xmlns:r="http://schemas.openxmlformats.org/officeDocument/2006/relationships" xmlns:m="http://schemas.openxmlformats.org/officeDocument/2006/math" xmlns:v="urn:schemas-microsoft-com:vml" xmlns:wp14="http://schemas.microsoft.com/office/word/2010/wordprocessingDrawing" xmlns:wp="http://schemas.openxmlformats.org/drawingml/2006/wordprocessingDrawing" xmlns:w10="urn:schemas-microsoft-com:office:word" xmlns:w="http://schemas.openxmlformats.org/wordprocessingml/2006/main" xmlns:w14="http://schemas.microsoft.com/office/word/2010/wordml" xmlns:w15="http://schemas.microsoft.com/office/word/2012/wordml" xmlns:w16cid="http://schemas.microsoft.com/office/word/2016/wordml/cid" xmlns:w16se="http://schemas.microsoft.com/office/word/2015/wordml/symex" xmlns:wpg="http://schemas.microsoft.com/office/word/2010/wordprocessingGroup" xmlns:wpi="http://schemas.microsoft.com/office/word/2010/wordprocessingInk" xmlns:wne="http://schemas.microsoft.com/office/word/2006/wordml" xmlns:wps="http://schemas.microsoft.com/office/word/2010/wordprocessingShape" mc:Ignorable="w14 w15 w16se w16cid wp14">
+<w:document xmlns:wpc="http://schemas.microsoft.com/office/word/2010/wordprocessingCanvas" xmlns:cx="http://schemas.microsoft.com/office/drawing/2014/chartex" xmlns:mc="http://schemas.openxmlformats.org/markup-compatibility/2006" xmlns:o="urn:schemas-microsoft-com:office:office" xmlns:r="http://schemas.openxmlformats.org/officeDocument/2006/relationships" xmlns:m="http://schemas.openxmlformats.org/officeDocument/2006/math" xmlns:v="urn:schemas-microsoft-com:vml" xmlns:wp14="http://schemas.microsoft.com/office/word/2010/wordprocessingDrawing" xmlns:wp="http://schemas.openxmlformats.org/drawingml/2006/wordprocessingDrawing" xmlns:w10="urn:schemas-microsoft-com:office:word" xmlns:w="http://schemas.openxmlformats.org/wordprocessingml/2006/main" xmlns:w14="http://schemas.microsoft.com/office/word/2010/wordml" xmlns:w15="http://schemas.microsoft.com/office/word/2012/wordml" xmlns:w16se="http://schemas.microsoft.com/office/word/2015/wordml/symex" xmlns:wpg="http://schemas.microsoft.com/office/word/2010/wordprocessingGroup" xmlns:wpi="http://schemas.microsoft.com/office/word/2010/wordprocessingInk" xmlns:wne="http://schemas.microsoft.com/office/word/2006/wordml" xmlns:wps="http://schemas.microsoft.com/office/word/2010/wordprocessingShape" mc:Ignorable="w14 w15 w16se wp14">
   <w:body>
     <w:p>
       <w:pPr>
@@ -1490,21 +1490,7 @@
           <w:lang w:val="es-MX"/>
         </w:rPr>
         <w:lastRenderedPageBreak/>
-        <w:t xml:space="preserve">Una persona debe realizar un muestreo con 50 personas para determinar el promedio de peso de los niños, jóvenes, adultos y adultos mayores que existen en su zona habitacional. Se determinan las categorías con base en la </w:t>
-      </w:r>
-      <w:proofErr w:type="spellStart"/>
-      <w:r>
-        <w:rPr>
-          <w:lang w:val="es-MX"/>
-        </w:rPr>
-        <w:t>sig</w:t>
-      </w:r>
-      <w:proofErr w:type="spellEnd"/>
-      <w:r>
-        <w:rPr>
-          <w:lang w:val="es-MX"/>
-        </w:rPr>
-        <w:t>, tabla</w:t>
+        <w:t>Una persona debe realizar un muestreo con 50 personas para determinar el promedio de peso de los niños, jóvenes, adultos y adultos mayores que existen en su zona habitacional. Se determinan las categorías con base en la sig, tabla</w:t>
       </w:r>
     </w:p>
     <w:p>
@@ -2265,35 +2251,7 @@
           <w:lang w:val="es-MX"/>
         </w:rPr>
         <w:lastRenderedPageBreak/>
-        <w:t>Un alumno de la clase de lógica matemática desea desarrollar un programa que calcule el factorial de un número N, el cual le dará al usuario, el factorial de un número N, definido matemáticamente como N! se obtiene como la multiplicación de todos los números que están desde el 1 hasta el N = 1 * 2 * 3 *</w:t>
-      </w:r>
-      <w:proofErr w:type="gramStart"/>
-      <w:r>
-        <w:rPr>
-          <w:lang w:val="es-MX"/>
-        </w:rPr>
-        <w:t xml:space="preserve"> ....</w:t>
-      </w:r>
-      <w:proofErr w:type="gramEnd"/>
-      <w:r>
-        <w:rPr>
-          <w:lang w:val="es-MX"/>
-        </w:rPr>
-        <w:t xml:space="preserve">. (N-2) * (N-1) * N, como se muestra en la figura, por definición </w:t>
-      </w:r>
-      <w:proofErr w:type="gramStart"/>
-      <w:r>
-        <w:rPr>
-          <w:lang w:val="es-MX"/>
-        </w:rPr>
-        <w:t>el factorial</w:t>
-      </w:r>
-      <w:proofErr w:type="gramEnd"/>
-      <w:r>
-        <w:rPr>
-          <w:lang w:val="es-MX"/>
-        </w:rPr>
-        <w:t xml:space="preserve"> de 0 es 1.</w:t>
+        <w:t>Un alumno de la clase de lógica matemática desea desarrollar un programa que calcule el factorial de un número N, el cual le dará al usuario, el factorial de un número N, definido matemáticamente como N! se obtiene como la multiplicación de todos los números que están desde el 1 hasta el N = 1 * 2 * 3 * ..... (N-2) * (N-1) * N, como se muestra en la figura, por definición el factorial de 0 es 1.</w:t>
       </w:r>
     </w:p>
     <w:p>
@@ -3215,7 +3173,6 @@
       <w:r>
         <w:rPr>
           <w:noProof/>
-          <w:lang w:val="es-MX"/>
         </w:rPr>
         <w:lastRenderedPageBreak/>
         <w:drawing>
@@ -3275,7 +3232,6 @@
       <w:r>
         <w:rPr>
           <w:noProof/>
-          <w:lang w:val="es-MX"/>
         </w:rPr>
         <w:lastRenderedPageBreak/>
         <w:drawing>
@@ -3326,7 +3282,6 @@
       <w:r>
         <w:rPr>
           <w:noProof/>
-          <w:lang w:val="es-MX"/>
         </w:rPr>
         <w:drawing>
           <wp:inline distT="0" distB="0" distL="0" distR="0" wp14:anchorId="34067EF4" wp14:editId="21F50294">
@@ -4513,14 +4468,12 @@
           <w:lang w:val="es-MX"/>
         </w:rPr>
       </w:pPr>
-      <w:proofErr w:type="spellStart"/>
       <w:r>
         <w:rPr>
           <w:lang w:val="es-MX"/>
         </w:rPr>
         <w:t>Sad</w:t>
       </w:r>
-      <w:proofErr w:type="spellEnd"/>
     </w:p>
     <w:p>
       <w:pPr>
@@ -4542,14 +4495,12 @@
           <w:lang w:val="es-MX"/>
         </w:rPr>
       </w:pPr>
-      <w:proofErr w:type="spellStart"/>
       <w:r>
         <w:rPr>
           <w:lang w:val="es-MX"/>
         </w:rPr>
         <w:t>Sads</w:t>
       </w:r>
-      <w:proofErr w:type="spellEnd"/>
     </w:p>
     <w:p>
       <w:pPr>
@@ -4580,308 +4531,54 @@
         </w:rPr>
       </w:pPr>
       <w:r>
-        <w:t xml:space="preserve">Un </w:t>
-      </w:r>
-      <w:proofErr w:type="spellStart"/>
-      <w:r>
-        <w:t>censador</w:t>
-      </w:r>
-      <w:proofErr w:type="spellEnd"/>
-      <w:r>
-        <w:t xml:space="preserve"> </w:t>
-      </w:r>
-      <w:proofErr w:type="spellStart"/>
-      <w:r>
-        <w:t>recopila</w:t>
-      </w:r>
-      <w:proofErr w:type="spellEnd"/>
-      <w:r>
-        <w:t xml:space="preserve"> </w:t>
-      </w:r>
-      <w:proofErr w:type="spellStart"/>
-      <w:r>
-        <w:t>ciertos</w:t>
-      </w:r>
-      <w:proofErr w:type="spellEnd"/>
-      <w:r>
-        <w:t xml:space="preserve"> </w:t>
-      </w:r>
-      <w:proofErr w:type="spellStart"/>
-      <w:r>
-        <w:t>datos</w:t>
-      </w:r>
-      <w:proofErr w:type="spellEnd"/>
-      <w:r>
-        <w:t xml:space="preserve"> </w:t>
-      </w:r>
-      <w:proofErr w:type="spellStart"/>
-      <w:r>
-        <w:t>aplicando</w:t>
-      </w:r>
-      <w:proofErr w:type="spellEnd"/>
-      <w:r>
-        <w:t xml:space="preserve"> </w:t>
-      </w:r>
-      <w:proofErr w:type="spellStart"/>
-      <w:r>
-        <w:t>encuestas</w:t>
-      </w:r>
-      <w:proofErr w:type="spellEnd"/>
-      <w:r>
-        <w:t xml:space="preserve"> para el </w:t>
-      </w:r>
-      <w:proofErr w:type="spellStart"/>
-      <w:r>
-        <w:t>último</w:t>
-      </w:r>
-      <w:proofErr w:type="spellEnd"/>
-      <w:r>
-        <w:t xml:space="preserve"> </w:t>
-      </w:r>
-      <w:proofErr w:type="spellStart"/>
-      <w:r>
-        <w:t>Censo</w:t>
-      </w:r>
-      <w:proofErr w:type="spellEnd"/>
-      <w:r>
-        <w:t xml:space="preserve"> Nacional de Población y Vivienda. </w:t>
-      </w:r>
-      <w:proofErr w:type="spellStart"/>
-      <w:r>
-        <w:t>Desea</w:t>
-      </w:r>
-      <w:proofErr w:type="spellEnd"/>
-      <w:r>
-        <w:t xml:space="preserve"> </w:t>
-      </w:r>
-      <w:proofErr w:type="spellStart"/>
-      <w:r>
-        <w:t>obtener</w:t>
-      </w:r>
-      <w:proofErr w:type="spellEnd"/>
-      <w:r>
-        <w:t xml:space="preserve"> de </w:t>
-      </w:r>
-      <w:proofErr w:type="spellStart"/>
-      <w:r>
-        <w:t>todas</w:t>
-      </w:r>
-      <w:proofErr w:type="spellEnd"/>
-      <w:r>
-        <w:t xml:space="preserve"> las personas que </w:t>
-      </w:r>
-      <w:proofErr w:type="spellStart"/>
-      <w:r>
-        <w:t>alcance</w:t>
-      </w:r>
-      <w:proofErr w:type="spellEnd"/>
-      <w:r>
-        <w:t xml:space="preserve"> </w:t>
-      </w:r>
-      <w:proofErr w:type="gramStart"/>
-      <w:r>
-        <w:t>a</w:t>
-      </w:r>
-      <w:proofErr w:type="gramEnd"/>
-      <w:r>
-        <w:t xml:space="preserve"> </w:t>
-      </w:r>
-      <w:proofErr w:type="spellStart"/>
-      <w:r>
-        <w:t>encuestar</w:t>
-      </w:r>
-      <w:proofErr w:type="spellEnd"/>
-      <w:r>
-        <w:t xml:space="preserve"> </w:t>
-      </w:r>
-      <w:proofErr w:type="spellStart"/>
-      <w:r>
-        <w:t>en</w:t>
-      </w:r>
-      <w:proofErr w:type="spellEnd"/>
-      <w:r>
-        <w:t xml:space="preserve"> un </w:t>
-      </w:r>
-      <w:proofErr w:type="spellStart"/>
-      <w:r>
-        <w:t>día</w:t>
-      </w:r>
-      <w:proofErr w:type="spellEnd"/>
-      <w:r>
-        <w:t xml:space="preserve">, que </w:t>
-      </w:r>
-      <w:proofErr w:type="spellStart"/>
-      <w:r>
-        <w:t>porcentaje</w:t>
-      </w:r>
-      <w:proofErr w:type="spellEnd"/>
-      <w:r>
-        <w:t xml:space="preserve"> </w:t>
-      </w:r>
-      <w:proofErr w:type="spellStart"/>
-      <w:r>
-        <w:t>tiene</w:t>
-      </w:r>
-      <w:proofErr w:type="spellEnd"/>
-      <w:r>
-        <w:t xml:space="preserve"> </w:t>
-      </w:r>
-      <w:proofErr w:type="spellStart"/>
-      <w:r>
-        <w:t>estudios</w:t>
-      </w:r>
-      <w:proofErr w:type="spellEnd"/>
-      <w:r>
-        <w:t xml:space="preserve"> de </w:t>
-      </w:r>
-      <w:proofErr w:type="spellStart"/>
-      <w:r>
-        <w:t>primaria</w:t>
-      </w:r>
-      <w:proofErr w:type="spellEnd"/>
-      <w:r>
-        <w:t xml:space="preserve">, </w:t>
-      </w:r>
-      <w:proofErr w:type="spellStart"/>
-      <w:r>
-        <w:t>secundaria</w:t>
-      </w:r>
-      <w:proofErr w:type="spellEnd"/>
-      <w:r>
-        <w:t xml:space="preserve">, </w:t>
-      </w:r>
-      <w:proofErr w:type="spellStart"/>
-      <w:r>
-        <w:t>carrera</w:t>
-      </w:r>
-      <w:proofErr w:type="spellEnd"/>
-      <w:r>
-        <w:t xml:space="preserve"> </w:t>
-      </w:r>
-      <w:proofErr w:type="spellStart"/>
-      <w:r>
-        <w:t>técnica</w:t>
-      </w:r>
-      <w:proofErr w:type="spellEnd"/>
-      <w:r>
-        <w:t xml:space="preserve">, </w:t>
-      </w:r>
-      <w:proofErr w:type="spellStart"/>
-      <w:r>
-        <w:t>estudios</w:t>
-      </w:r>
-      <w:proofErr w:type="spellEnd"/>
-      <w:r>
-        <w:t xml:space="preserve"> </w:t>
-      </w:r>
-      <w:proofErr w:type="spellStart"/>
-      <w:r>
-        <w:t>profesionales</w:t>
-      </w:r>
-      <w:proofErr w:type="spellEnd"/>
-      <w:r>
-        <w:t xml:space="preserve"> y </w:t>
-      </w:r>
-      <w:proofErr w:type="spellStart"/>
-      <w:r>
-        <w:t>estudios</w:t>
-      </w:r>
-      <w:proofErr w:type="spellEnd"/>
-      <w:r>
-        <w:t xml:space="preserve"> de </w:t>
-      </w:r>
-      <w:proofErr w:type="spellStart"/>
-      <w:r>
-        <w:t>posgrado</w:t>
-      </w:r>
-      <w:proofErr w:type="spellEnd"/>
-      <w:r>
-        <w:t xml:space="preserve">. </w:t>
-      </w:r>
-    </w:p>
-    <w:p>
-      <w:pPr>
-        <w:pStyle w:val="Prrafodelista"/>
-        <w:ind w:left="1080"/>
-      </w:pPr>
-    </w:p>
-    <w:p>
-      <w:pPr>
-        <w:pStyle w:val="Prrafodelista"/>
-        <w:ind w:left="1080"/>
-      </w:pPr>
-      <w:r>
-        <w:t xml:space="preserve">El </w:t>
-      </w:r>
-      <w:proofErr w:type="spellStart"/>
-      <w:r>
-        <w:t>programa</w:t>
-      </w:r>
-      <w:proofErr w:type="spellEnd"/>
-      <w:r>
-        <w:t xml:space="preserve"> debe </w:t>
-      </w:r>
-      <w:proofErr w:type="spellStart"/>
-      <w:r>
-        <w:t>preguntar</w:t>
-      </w:r>
-      <w:proofErr w:type="spellEnd"/>
-      <w:r>
-        <w:t xml:space="preserve"> </w:t>
-      </w:r>
-      <w:proofErr w:type="spellStart"/>
-      <w:r>
-        <w:t>si</w:t>
-      </w:r>
-      <w:proofErr w:type="spellEnd"/>
-      <w:r>
-        <w:t xml:space="preserve"> se </w:t>
-      </w:r>
-      <w:proofErr w:type="spellStart"/>
-      <w:r>
-        <w:t>desea</w:t>
-      </w:r>
-      <w:proofErr w:type="spellEnd"/>
-      <w:r>
-        <w:t xml:space="preserve"> </w:t>
-      </w:r>
-      <w:proofErr w:type="spellStart"/>
-      <w:r>
-        <w:t>continuar</w:t>
-      </w:r>
-      <w:proofErr w:type="spellEnd"/>
-      <w:r>
-        <w:t xml:space="preserve"> </w:t>
-      </w:r>
-      <w:proofErr w:type="spellStart"/>
-      <w:r>
-        <w:t>ingresando</w:t>
-      </w:r>
-      <w:proofErr w:type="spellEnd"/>
-      <w:r>
-        <w:t xml:space="preserve"> </w:t>
-      </w:r>
-      <w:proofErr w:type="spellStart"/>
-      <w:r>
-        <w:t>datos</w:t>
-      </w:r>
-      <w:proofErr w:type="spellEnd"/>
-      <w:r>
-        <w:t>.</w:t>
-      </w:r>
-    </w:p>
-    <w:p>
-      <w:pPr>
-        <w:pStyle w:val="Prrafodelista"/>
-        <w:ind w:left="1080"/>
-      </w:pPr>
-    </w:p>
-    <w:p>
-      <w:pPr>
-        <w:pStyle w:val="Prrafodelista"/>
-        <w:ind w:left="1080"/>
-      </w:pPr>
-      <w:r>
+        <w:rPr>
+          <w:lang w:val="es-MX"/>
+        </w:rPr>
+        <w:t xml:space="preserve">Un censador recopila ciertos datos aplicando encuestas para el último Censo Nacional de Población y Vivienda. Desea obtener de todas las personas que alcance a encuestar en un día, que porcentaje tiene estudios de primaria, secundaria, carrera técnica, estudios profesionales y estudios de posgrado. </w:t>
+      </w:r>
+    </w:p>
+    <w:p>
+      <w:pPr>
+        <w:pStyle w:val="Prrafodelista"/>
+        <w:ind w:left="1080"/>
+        <w:rPr>
+          <w:lang w:val="es-MX"/>
+        </w:rPr>
+      </w:pPr>
+    </w:p>
+    <w:p>
+      <w:pPr>
+        <w:pStyle w:val="Prrafodelista"/>
+        <w:ind w:left="1080"/>
+        <w:rPr>
+          <w:lang w:val="es-MX"/>
+        </w:rPr>
+      </w:pPr>
+      <w:r>
+        <w:rPr>
+          <w:lang w:val="es-MX"/>
+        </w:rPr>
+        <w:t>El programa debe preguntar si se desea continuar ingresando datos.</w:t>
+      </w:r>
+    </w:p>
+    <w:p>
+      <w:pPr>
+        <w:pStyle w:val="Prrafodelista"/>
+        <w:ind w:left="1080"/>
+        <w:rPr>
+          <w:lang w:val="es-MX"/>
+        </w:rPr>
+      </w:pPr>
+    </w:p>
+    <w:p>
+      <w:pPr>
+        <w:pStyle w:val="Prrafodelista"/>
+        <w:ind w:left="1080"/>
+      </w:pPr>
+      <w:r>
+        <w:rPr>
+          <w:noProof/>
+        </w:rPr>
         <w:lastRenderedPageBreak/>
         <w:drawing>
           <wp:inline distT="0" distB="0" distL="0" distR="0" wp14:anchorId="69FEC7B7" wp14:editId="796DCFA8">
@@ -4948,7 +4645,7 @@
       </w:pPr>
       <w:r>
         <w:rPr>
-          <w:lang w:val="es-MX"/>
+          <w:noProof/>
         </w:rPr>
         <w:lastRenderedPageBreak/>
         <w:drawing>
@@ -4998,7 +4695,7 @@
       </w:pPr>
       <w:r>
         <w:rPr>
-          <w:lang w:val="es-MX"/>
+          <w:noProof/>
         </w:rPr>
         <w:lastRenderedPageBreak/>
         <w:drawing>
@@ -5081,7 +4778,7 @@
       </w:pPr>
       <w:r>
         <w:rPr>
-          <w:lang w:val="es-MX"/>
+          <w:noProof/>
         </w:rPr>
         <w:lastRenderedPageBreak/>
         <w:drawing>
@@ -5309,8 +5006,6 @@
           <w:lang w:val="es-MX"/>
         </w:rPr>
       </w:pPr>
-      <w:bookmarkStart w:id="0" w:name="_GoBack"/>
-      <w:bookmarkEnd w:id="0"/>
     </w:p>
     <w:p>
       <w:pPr>
@@ -5323,75 +5018,33 @@
           <w:lang w:val="es-MX"/>
         </w:rPr>
       </w:pPr>
-      <w:proofErr w:type="spellStart"/>
-      <w:r>
+      <w:r>
+        <w:rPr>
+          <w:lang w:val="es-MX"/>
+        </w:rPr>
         <w:lastRenderedPageBreak/>
-        <w:t>Calcular</w:t>
-      </w:r>
-      <w:proofErr w:type="spellEnd"/>
-      <w:r>
-        <w:t xml:space="preserve"> la </w:t>
-      </w:r>
-      <w:proofErr w:type="spellStart"/>
-      <w:r>
-        <w:t>suma</w:t>
-      </w:r>
-      <w:proofErr w:type="spellEnd"/>
-      <w:r>
-        <w:t xml:space="preserve"> </w:t>
-      </w:r>
-      <w:proofErr w:type="spellStart"/>
-      <w:r>
-        <w:t>siguiente</w:t>
-      </w:r>
-      <w:proofErr w:type="spellEnd"/>
-      <w:r>
-        <w:t xml:space="preserve">: 100 + 98 + 96 + 94 + . . . + 0 </w:t>
-      </w:r>
-      <w:proofErr w:type="spellStart"/>
-      <w:r>
-        <w:t>en</w:t>
-      </w:r>
-      <w:proofErr w:type="spellEnd"/>
-      <w:r>
-        <w:t xml:space="preserve"> </w:t>
-      </w:r>
-      <w:proofErr w:type="spellStart"/>
-      <w:r>
-        <w:t>este</w:t>
-      </w:r>
-      <w:proofErr w:type="spellEnd"/>
-      <w:r>
-        <w:t xml:space="preserve"> </w:t>
-      </w:r>
-      <w:proofErr w:type="spellStart"/>
-      <w:r>
-        <w:t>orden</w:t>
-      </w:r>
-      <w:proofErr w:type="spellEnd"/>
-      <w:r>
-        <w:t>.</w:t>
-      </w:r>
-    </w:p>
-    <w:p>
-      <w:pPr>
-        <w:pStyle w:val="Prrafodelista"/>
-        <w:rPr>
-          <w:lang w:val="es-MX"/>
-        </w:rPr>
-      </w:pPr>
-    </w:p>
-    <w:p>
-      <w:pPr>
-        <w:pStyle w:val="Prrafodelista"/>
-        <w:ind w:left="1080"/>
-        <w:rPr>
-          <w:lang w:val="es-MX"/>
-        </w:rPr>
-      </w:pPr>
-      <w:r>
-        <w:rPr>
-          <w:lang w:val="es-MX"/>
+        <w:t>Calcular la suma siguiente: 100 + 98 + 96 + 94 + . . . + 0 en este orden.</w:t>
+      </w:r>
+    </w:p>
+    <w:p>
+      <w:pPr>
+        <w:pStyle w:val="Prrafodelista"/>
+        <w:rPr>
+          <w:lang w:val="es-MX"/>
+        </w:rPr>
+      </w:pPr>
+    </w:p>
+    <w:p>
+      <w:pPr>
+        <w:pStyle w:val="Prrafodelista"/>
+        <w:ind w:left="1080"/>
+        <w:rPr>
+          <w:lang w:val="es-MX"/>
+        </w:rPr>
+      </w:pPr>
+      <w:r>
+        <w:rPr>
+          <w:noProof/>
         </w:rPr>
         <w:drawing>
           <wp:inline distT="0" distB="0" distL="0" distR="0" wp14:anchorId="45A67B90" wp14:editId="59E9A9DC">
@@ -5448,7 +5101,7 @@
       </w:pPr>
       <w:r>
         <w:rPr>
-          <w:lang w:val="es-MX"/>
+          <w:noProof/>
         </w:rPr>
         <w:lastRenderedPageBreak/>
         <w:drawing>
@@ -5498,7 +5151,7 @@
       </w:pPr>
       <w:r>
         <w:rPr>
-          <w:lang w:val="es-MX"/>
+          <w:noProof/>
         </w:rPr>
         <w:drawing>
           <wp:inline distT="0" distB="0" distL="0" distR="0" wp14:anchorId="13F0934F" wp14:editId="2874D316">
@@ -5565,14 +5218,12 @@
           <w:lang w:val="es-MX"/>
         </w:rPr>
       </w:pPr>
-      <w:proofErr w:type="spellStart"/>
       <w:r>
         <w:rPr>
           <w:lang w:val="es-MX"/>
         </w:rPr>
         <w:t>Asd</w:t>
       </w:r>
-      <w:proofErr w:type="spellEnd"/>
     </w:p>
     <w:p>
       <w:pPr>
@@ -5594,14 +5245,12 @@
           <w:lang w:val="es-MX"/>
         </w:rPr>
       </w:pPr>
-      <w:proofErr w:type="spellStart"/>
-      <w:r>
-        <w:rPr>
-          <w:lang w:val="es-MX"/>
-        </w:rPr>
-        <w:t>Asdd</w:t>
-      </w:r>
-      <w:proofErr w:type="spellEnd"/>
+      <w:r>
+        <w:rPr>
+          <w:lang w:val="es-MX"/>
+        </w:rPr>
+        <w:t>sdd</w:t>
+      </w:r>
     </w:p>
     <w:p>
       <w:pPr>
@@ -5631,14 +5280,14 @@
           <w:lang w:val="es-MX"/>
         </w:rPr>
       </w:pPr>
-      <w:proofErr w:type="spellStart"/>
       <w:r>
         <w:rPr>
           <w:lang w:val="es-MX"/>
         </w:rPr>
         <w:t>Asdsd</w:t>
       </w:r>
-      <w:proofErr w:type="spellEnd"/>
+      <w:bookmarkStart w:id="0" w:name="_GoBack"/>
+      <w:bookmarkEnd w:id="0"/>
     </w:p>
     <w:p>
       <w:pPr>
@@ -5660,15 +5309,257 @@
           <w:lang w:val="es-MX"/>
         </w:rPr>
       </w:pPr>
-      <w:proofErr w:type="spellStart"/>
       <w:r>
         <w:rPr>
           <w:lang w:val="es-MX"/>
         </w:rPr>
         <w:lastRenderedPageBreak/>
-        <w:t>Asd</w:t>
-      </w:r>
-      <w:proofErr w:type="spellEnd"/>
+        <w:t xml:space="preserve"> Escribir un programa que muestre el siguiente menú y que permita pasar magnitudes de grados a radianes y de radianes a grados.</w:t>
+      </w:r>
+    </w:p>
+    <w:p>
+      <w:pPr>
+        <w:pStyle w:val="Prrafodelista"/>
+        <w:ind w:left="1080"/>
+        <w:rPr>
+          <w:lang w:val="es-MX"/>
+        </w:rPr>
+      </w:pPr>
+    </w:p>
+    <w:p>
+      <w:pPr>
+        <w:pStyle w:val="Prrafodelista"/>
+        <w:ind w:left="1080"/>
+        <w:rPr>
+          <w:lang w:val="es-MX"/>
+        </w:rPr>
+      </w:pPr>
+      <w:r>
+        <w:rPr>
+          <w:lang w:val="es-MX"/>
+        </w:rPr>
+        <w:t xml:space="preserve"> 1. Pasar de grados a radianes</w:t>
+      </w:r>
+    </w:p>
+    <w:p>
+      <w:pPr>
+        <w:pStyle w:val="Prrafodelista"/>
+        <w:ind w:left="1080"/>
+        <w:rPr>
+          <w:lang w:val="es-MX"/>
+        </w:rPr>
+      </w:pPr>
+      <w:r>
+        <w:rPr>
+          <w:lang w:val="es-MX"/>
+        </w:rPr>
+        <w:t xml:space="preserve"> 2. Pasar de radianes a grados</w:t>
+      </w:r>
+    </w:p>
+    <w:p>
+      <w:pPr>
+        <w:pStyle w:val="Prrafodelista"/>
+        <w:ind w:left="1080"/>
+        <w:rPr>
+          <w:lang w:val="es-MX"/>
+        </w:rPr>
+      </w:pPr>
+      <w:r>
+        <w:rPr>
+          <w:lang w:val="es-MX"/>
+        </w:rPr>
+        <w:t xml:space="preserve"> 3. Salir del programa</w:t>
+      </w:r>
+    </w:p>
+    <w:p>
+      <w:pPr>
+        <w:pStyle w:val="Prrafodelista"/>
+        <w:ind w:left="1080"/>
+        <w:rPr>
+          <w:lang w:val="es-MX"/>
+        </w:rPr>
+      </w:pPr>
+    </w:p>
+    <w:p>
+      <w:pPr>
+        <w:pStyle w:val="Prrafodelista"/>
+        <w:ind w:left="1080"/>
+        <w:rPr>
+          <w:lang w:val="es-MX"/>
+        </w:rPr>
+      </w:pPr>
+      <w:r>
+        <w:rPr>
+          <w:lang w:val="es-MX"/>
+        </w:rPr>
+        <w:drawing>
+          <wp:inline distT="0" distB="0" distL="0" distR="0" wp14:anchorId="0C3F10AE" wp14:editId="4B0F10B5">
+            <wp:extent cx="5612130" cy="6884035"/>
+            <wp:effectExtent l="0" t="0" r="7620" b="0"/>
+            <wp:docPr id="49" name="Imagen 49"/>
+            <wp:cNvGraphicFramePr>
+              <a:graphicFrameLocks xmlns:a="http://schemas.openxmlformats.org/drawingml/2006/main" noChangeAspect="1"/>
+            </wp:cNvGraphicFramePr>
+            <a:graphic xmlns:a="http://schemas.openxmlformats.org/drawingml/2006/main">
+              <a:graphicData uri="http://schemas.openxmlformats.org/drawingml/2006/picture">
+                <pic:pic xmlns:pic="http://schemas.openxmlformats.org/drawingml/2006/picture">
+                  <pic:nvPicPr>
+                    <pic:cNvPr id="1" name=""/>
+                    <pic:cNvPicPr/>
+                  </pic:nvPicPr>
+                  <pic:blipFill>
+                    <a:blip r:embed="rId52"/>
+                    <a:stretch>
+                      <a:fillRect/>
+                    </a:stretch>
+                  </pic:blipFill>
+                  <pic:spPr>
+                    <a:xfrm>
+                      <a:off x="0" y="0"/>
+                      <a:ext cx="5612130" cy="6884035"/>
+                    </a:xfrm>
+                    <a:prstGeom prst="rect">
+                      <a:avLst/>
+                    </a:prstGeom>
+                  </pic:spPr>
+                </pic:pic>
+              </a:graphicData>
+            </a:graphic>
+          </wp:inline>
+        </w:drawing>
+      </w:r>
+    </w:p>
+    <w:p>
+      <w:pPr>
+        <w:rPr>
+          <w:lang w:val="es-MX"/>
+        </w:rPr>
+      </w:pPr>
+    </w:p>
+    <w:p>
+      <w:pPr>
+        <w:pStyle w:val="Prrafodelista"/>
+        <w:ind w:left="1080"/>
+        <w:rPr>
+          <w:lang w:val="es-MX"/>
+        </w:rPr>
+      </w:pPr>
+    </w:p>
+    <w:p>
+      <w:pPr>
+        <w:pStyle w:val="Prrafodelista"/>
+        <w:ind w:left="1080"/>
+        <w:rPr>
+          <w:lang w:val="es-MX"/>
+        </w:rPr>
+      </w:pPr>
+      <w:r>
+        <w:rPr>
+          <w:lang w:val="es-MX"/>
+        </w:rPr>
+        <w:drawing>
+          <wp:inline distT="0" distB="0" distL="0" distR="0" wp14:anchorId="3FA7AE2D" wp14:editId="4920B738">
+            <wp:extent cx="5612130" cy="3891280"/>
+            <wp:effectExtent l="0" t="0" r="7620" b="0"/>
+            <wp:docPr id="40" name="Imagen 40"/>
+            <wp:cNvGraphicFramePr>
+              <a:graphicFrameLocks xmlns:a="http://schemas.openxmlformats.org/drawingml/2006/main" noChangeAspect="1"/>
+            </wp:cNvGraphicFramePr>
+            <a:graphic xmlns:a="http://schemas.openxmlformats.org/drawingml/2006/main">
+              <a:graphicData uri="http://schemas.openxmlformats.org/drawingml/2006/picture">
+                <pic:pic xmlns:pic="http://schemas.openxmlformats.org/drawingml/2006/picture">
+                  <pic:nvPicPr>
+                    <pic:cNvPr id="1" name=""/>
+                    <pic:cNvPicPr/>
+                  </pic:nvPicPr>
+                  <pic:blipFill>
+                    <a:blip r:embed="rId53"/>
+                    <a:stretch>
+                      <a:fillRect/>
+                    </a:stretch>
+                  </pic:blipFill>
+                  <pic:spPr>
+                    <a:xfrm>
+                      <a:off x="0" y="0"/>
+                      <a:ext cx="5612130" cy="3891280"/>
+                    </a:xfrm>
+                    <a:prstGeom prst="rect">
+                      <a:avLst/>
+                    </a:prstGeom>
+                  </pic:spPr>
+                </pic:pic>
+              </a:graphicData>
+            </a:graphic>
+          </wp:inline>
+        </w:drawing>
+      </w:r>
+    </w:p>
+    <w:p>
+      <w:pPr>
+        <w:pStyle w:val="Prrafodelista"/>
+        <w:ind w:left="1080"/>
+        <w:rPr>
+          <w:lang w:val="es-MX"/>
+        </w:rPr>
+      </w:pPr>
+      <w:r>
+        <w:rPr>
+          <w:lang w:val="es-MX"/>
+        </w:rPr>
+        <w:drawing>
+          <wp:inline distT="0" distB="0" distL="0" distR="0" wp14:anchorId="7F311C7F" wp14:editId="6B69D0CD">
+            <wp:extent cx="5612130" cy="1839595"/>
+            <wp:effectExtent l="0" t="0" r="7620" b="8255"/>
+            <wp:docPr id="47" name="Imagen 47"/>
+            <wp:cNvGraphicFramePr>
+              <a:graphicFrameLocks xmlns:a="http://schemas.openxmlformats.org/drawingml/2006/main" noChangeAspect="1"/>
+            </wp:cNvGraphicFramePr>
+            <a:graphic xmlns:a="http://schemas.openxmlformats.org/drawingml/2006/main">
+              <a:graphicData uri="http://schemas.openxmlformats.org/drawingml/2006/picture">
+                <pic:pic xmlns:pic="http://schemas.openxmlformats.org/drawingml/2006/picture">
+                  <pic:nvPicPr>
+                    <pic:cNvPr id="1" name=""/>
+                    <pic:cNvPicPr/>
+                  </pic:nvPicPr>
+                  <pic:blipFill>
+                    <a:blip r:embed="rId54"/>
+                    <a:stretch>
+                      <a:fillRect/>
+                    </a:stretch>
+                  </pic:blipFill>
+                  <pic:spPr>
+                    <a:xfrm>
+                      <a:off x="0" y="0"/>
+                      <a:ext cx="5612130" cy="1839595"/>
+                    </a:xfrm>
+                    <a:prstGeom prst="rect">
+                      <a:avLst/>
+                    </a:prstGeom>
+                  </pic:spPr>
+                </pic:pic>
+              </a:graphicData>
+            </a:graphic>
+          </wp:inline>
+        </w:drawing>
+      </w:r>
+    </w:p>
+    <w:p>
+      <w:pPr>
+        <w:pStyle w:val="Prrafodelista"/>
+        <w:ind w:left="1080"/>
+        <w:rPr>
+          <w:lang w:val="es-MX"/>
+        </w:rPr>
+      </w:pPr>
+    </w:p>
+    <w:p>
+      <w:pPr>
+        <w:pStyle w:val="Prrafodelista"/>
+        <w:ind w:left="1080"/>
+        <w:rPr>
+          <w:lang w:val="es-MX"/>
+        </w:rPr>
+      </w:pPr>
     </w:p>
     <w:p>
       <w:pPr>
@@ -5965,7 +5856,7 @@
 </file>
 
 <file path=word/endnotes.xml><?xml version="1.0" encoding="utf-8"?>
-<w:endnotes xmlns:wpc="http://schemas.microsoft.com/office/word/2010/wordprocessingCanvas" xmlns:cx="http://schemas.microsoft.com/office/drawing/2014/chartex" xmlns:cx1="http://schemas.microsoft.com/office/drawing/2015/9/8/chartex" xmlns:cx2="http://schemas.microsoft.com/office/drawing/2015/10/21/chartex" xmlns:cx3="http://schemas.microsoft.com/office/drawing/2016/5/9/chartex" xmlns:cx4="http://schemas.microsoft.com/office/drawing/2016/5/10/chartex" xmlns:cx5="http://schemas.microsoft.com/office/drawing/2016/5/11/chartex" xmlns:cx6="http://schemas.microsoft.com/office/drawing/2016/5/12/chartex" xmlns:cx7="http://schemas.microsoft.com/office/drawing/2016/5/13/chartex" xmlns:cx8="http://schemas.microsoft.com/office/drawing/2016/5/14/chartex" xmlns:mc="http://schemas.openxmlformats.org/markup-compatibility/2006" xmlns:aink="http://schemas.microsoft.com/office/drawing/2016/ink" xmlns:am3d="http://schemas.microsoft.com/office/drawing/2017/model3d" xmlns:o="urn:schemas-microsoft-com:office:office" xmlns:r="http://schemas.openxmlformats.org/officeDocument/2006/relationships" xmlns:m="http://schemas.openxmlformats.org/officeDocument/2006/math" xmlns:v="urn:schemas-microsoft-com:vml" xmlns:wp14="http://schemas.microsoft.com/office/word/2010/wordprocessingDrawing" xmlns:wp="http://schemas.openxmlformats.org/drawingml/2006/wordprocessingDrawing" xmlns:w10="urn:schemas-microsoft-com:office:word" xmlns:w="http://schemas.openxmlformats.org/wordprocessingml/2006/main" xmlns:w14="http://schemas.microsoft.com/office/word/2010/wordml" xmlns:w15="http://schemas.microsoft.com/office/word/2012/wordml" xmlns:w16cid="http://schemas.microsoft.com/office/word/2016/wordml/cid" xmlns:w16se="http://schemas.microsoft.com/office/word/2015/wordml/symex" xmlns:wpg="http://schemas.microsoft.com/office/word/2010/wordprocessingGroup" xmlns:wpi="http://schemas.microsoft.com/office/word/2010/wordprocessingInk" xmlns:wne="http://schemas.microsoft.com/office/word/2006/wordml" xmlns:wps="http://schemas.microsoft.com/office/word/2010/wordprocessingShape" mc:Ignorable="w14 w15 w16se w16cid wp14">
+<w:endnotes xmlns:wpc="http://schemas.microsoft.com/office/word/2010/wordprocessingCanvas" xmlns:cx="http://schemas.microsoft.com/office/drawing/2014/chartex" xmlns:mc="http://schemas.openxmlformats.org/markup-compatibility/2006" xmlns:o="urn:schemas-microsoft-com:office:office" xmlns:r="http://schemas.openxmlformats.org/officeDocument/2006/relationships" xmlns:m="http://schemas.openxmlformats.org/officeDocument/2006/math" xmlns:v="urn:schemas-microsoft-com:vml" xmlns:wp14="http://schemas.microsoft.com/office/word/2010/wordprocessingDrawing" xmlns:wp="http://schemas.openxmlformats.org/drawingml/2006/wordprocessingDrawing" xmlns:w10="urn:schemas-microsoft-com:office:word" xmlns:w="http://schemas.openxmlformats.org/wordprocessingml/2006/main" xmlns:w14="http://schemas.microsoft.com/office/word/2010/wordml" xmlns:w15="http://schemas.microsoft.com/office/word/2012/wordml" xmlns:w16se="http://schemas.microsoft.com/office/word/2015/wordml/symex" xmlns:wpg="http://schemas.microsoft.com/office/word/2010/wordprocessingGroup" xmlns:wpi="http://schemas.microsoft.com/office/word/2010/wordprocessingInk" xmlns:wne="http://schemas.microsoft.com/office/word/2006/wordml" xmlns:wps="http://schemas.microsoft.com/office/word/2010/wordprocessingShape" mc:Ignorable="w14 w15 w16se wp14">
   <w:endnote w:type="separator" w:id="-1">
     <w:p>
       <w:pPr>
@@ -5990,7 +5881,7 @@
 </file>
 
 <file path=word/footnotes.xml><?xml version="1.0" encoding="utf-8"?>
-<w:footnotes xmlns:wpc="http://schemas.microsoft.com/office/word/2010/wordprocessingCanvas" xmlns:cx="http://schemas.microsoft.com/office/drawing/2014/chartex" xmlns:cx1="http://schemas.microsoft.com/office/drawing/2015/9/8/chartex" xmlns:cx2="http://schemas.microsoft.com/office/drawing/2015/10/21/chartex" xmlns:cx3="http://schemas.microsoft.com/office/drawing/2016/5/9/chartex" xmlns:cx4="http://schemas.microsoft.com/office/drawing/2016/5/10/chartex" xmlns:cx5="http://schemas.microsoft.com/office/drawing/2016/5/11/chartex" xmlns:cx6="http://schemas.microsoft.com/office/drawing/2016/5/12/chartex" xmlns:cx7="http://schemas.microsoft.com/office/drawing/2016/5/13/chartex" xmlns:cx8="http://schemas.microsoft.com/office/drawing/2016/5/14/chartex" xmlns:mc="http://schemas.openxmlformats.org/markup-compatibility/2006" xmlns:aink="http://schemas.microsoft.com/office/drawing/2016/ink" xmlns:am3d="http://schemas.microsoft.com/office/drawing/2017/model3d" xmlns:o="urn:schemas-microsoft-com:office:office" xmlns:r="http://schemas.openxmlformats.org/officeDocument/2006/relationships" xmlns:m="http://schemas.openxmlformats.org/officeDocument/2006/math" xmlns:v="urn:schemas-microsoft-com:vml" xmlns:wp14="http://schemas.microsoft.com/office/word/2010/wordprocessingDrawing" xmlns:wp="http://schemas.openxmlformats.org/drawingml/2006/wordprocessingDrawing" xmlns:w10="urn:schemas-microsoft-com:office:word" xmlns:w="http://schemas.openxmlformats.org/wordprocessingml/2006/main" xmlns:w14="http://schemas.microsoft.com/office/word/2010/wordml" xmlns:w15="http://schemas.microsoft.com/office/word/2012/wordml" xmlns:w16cid="http://schemas.microsoft.com/office/word/2016/wordml/cid" xmlns:w16se="http://schemas.microsoft.com/office/word/2015/wordml/symex" xmlns:wpg="http://schemas.microsoft.com/office/word/2010/wordprocessingGroup" xmlns:wpi="http://schemas.microsoft.com/office/word/2010/wordprocessingInk" xmlns:wne="http://schemas.microsoft.com/office/word/2006/wordml" xmlns:wps="http://schemas.microsoft.com/office/word/2010/wordprocessingShape" mc:Ignorable="w14 w15 w16se w16cid wp14">
+<w:footnotes xmlns:wpc="http://schemas.microsoft.com/office/word/2010/wordprocessingCanvas" xmlns:cx="http://schemas.microsoft.com/office/drawing/2014/chartex" xmlns:mc="http://schemas.openxmlformats.org/markup-compatibility/2006" xmlns:o="urn:schemas-microsoft-com:office:office" xmlns:r="http://schemas.openxmlformats.org/officeDocument/2006/relationships" xmlns:m="http://schemas.openxmlformats.org/officeDocument/2006/math" xmlns:v="urn:schemas-microsoft-com:vml" xmlns:wp14="http://schemas.microsoft.com/office/word/2010/wordprocessingDrawing" xmlns:wp="http://schemas.openxmlformats.org/drawingml/2006/wordprocessingDrawing" xmlns:w10="urn:schemas-microsoft-com:office:word" xmlns:w="http://schemas.openxmlformats.org/wordprocessingml/2006/main" xmlns:w14="http://schemas.microsoft.com/office/word/2010/wordml" xmlns:w15="http://schemas.microsoft.com/office/word/2012/wordml" xmlns:w16se="http://schemas.microsoft.com/office/word/2015/wordml/symex" xmlns:wpg="http://schemas.microsoft.com/office/word/2010/wordprocessingGroup" xmlns:wpi="http://schemas.microsoft.com/office/word/2010/wordprocessingInk" xmlns:wne="http://schemas.microsoft.com/office/word/2006/wordml" xmlns:wps="http://schemas.microsoft.com/office/word/2010/wordprocessingShape" mc:Ignorable="w14 w15 w16se wp14">
   <w:footnote w:type="separator" w:id="-1">
     <w:p>
       <w:pPr>
@@ -6015,7 +5906,7 @@
 </file>
 
 <file path=word/numbering.xml><?xml version="1.0" encoding="utf-8"?>
-<w:numbering xmlns:wpc="http://schemas.microsoft.com/office/word/2010/wordprocessingCanvas" xmlns:cx="http://schemas.microsoft.com/office/drawing/2014/chartex" xmlns:cx1="http://schemas.microsoft.com/office/drawing/2015/9/8/chartex" xmlns:cx2="http://schemas.microsoft.com/office/drawing/2015/10/21/chartex" xmlns:cx3="http://schemas.microsoft.com/office/drawing/2016/5/9/chartex" xmlns:cx4="http://schemas.microsoft.com/office/drawing/2016/5/10/chartex" xmlns:cx5="http://schemas.microsoft.com/office/drawing/2016/5/11/chartex" xmlns:cx6="http://schemas.microsoft.com/office/drawing/2016/5/12/chartex" xmlns:cx7="http://schemas.microsoft.com/office/drawing/2016/5/13/chartex" xmlns:cx8="http://schemas.microsoft.com/office/drawing/2016/5/14/chartex" xmlns:mc="http://schemas.openxmlformats.org/markup-compatibility/2006" xmlns:aink="http://schemas.microsoft.com/office/drawing/2016/ink" xmlns:am3d="http://schemas.microsoft.com/office/drawing/2017/model3d" xmlns:o="urn:schemas-microsoft-com:office:office" xmlns:r="http://schemas.openxmlformats.org/officeDocument/2006/relationships" xmlns:m="http://schemas.openxmlformats.org/officeDocument/2006/math" xmlns:v="urn:schemas-microsoft-com:vml" xmlns:wp14="http://schemas.microsoft.com/office/word/2010/wordprocessingDrawing" xmlns:wp="http://schemas.openxmlformats.org/drawingml/2006/wordprocessingDrawing" xmlns:w10="urn:schemas-microsoft-com:office:word" xmlns:w="http://schemas.openxmlformats.org/wordprocessingml/2006/main" xmlns:w14="http://schemas.microsoft.com/office/word/2010/wordml" xmlns:w15="http://schemas.microsoft.com/office/word/2012/wordml" xmlns:w16cid="http://schemas.microsoft.com/office/word/2016/wordml/cid" xmlns:w16se="http://schemas.microsoft.com/office/word/2015/wordml/symex" xmlns:wpg="http://schemas.microsoft.com/office/word/2010/wordprocessingGroup" xmlns:wpi="http://schemas.microsoft.com/office/word/2010/wordprocessingInk" xmlns:wne="http://schemas.microsoft.com/office/word/2006/wordml" xmlns:wps="http://schemas.microsoft.com/office/word/2010/wordprocessingShape" mc:Ignorable="w14 w15 w16se w16cid wp14">
+<w:numbering xmlns:wpc="http://schemas.microsoft.com/office/word/2010/wordprocessingCanvas" xmlns:cx="http://schemas.microsoft.com/office/drawing/2014/chartex" xmlns:mc="http://schemas.openxmlformats.org/markup-compatibility/2006" xmlns:o="urn:schemas-microsoft-com:office:office" xmlns:r="http://schemas.openxmlformats.org/officeDocument/2006/relationships" xmlns:m="http://schemas.openxmlformats.org/officeDocument/2006/math" xmlns:v="urn:schemas-microsoft-com:vml" xmlns:wp14="http://schemas.microsoft.com/office/word/2010/wordprocessingDrawing" xmlns:wp="http://schemas.openxmlformats.org/drawingml/2006/wordprocessingDrawing" xmlns:w10="urn:schemas-microsoft-com:office:word" xmlns:w="http://schemas.openxmlformats.org/wordprocessingml/2006/main" xmlns:w14="http://schemas.microsoft.com/office/word/2010/wordml" xmlns:w15="http://schemas.microsoft.com/office/word/2012/wordml" xmlns:w16se="http://schemas.microsoft.com/office/word/2015/wordml/symex" xmlns:wpg="http://schemas.microsoft.com/office/word/2010/wordprocessingGroup" xmlns:wpi="http://schemas.microsoft.com/office/word/2010/wordprocessingInk" xmlns:wne="http://schemas.microsoft.com/office/word/2006/wordml" xmlns:wps="http://schemas.microsoft.com/office/word/2010/wordprocessingShape" mc:Ignorable="w14 w15 w16se wp14">
   <w:abstractNum w:abstractNumId="0" w15:restartNumberingAfterBreak="0">
     <w:nsid w:val="12021741"/>
     <w:multiLevelType w:val="hybridMultilevel"/>
@@ -6481,7 +6372,7 @@
 </file>
 
 <file path=word/styles.xml><?xml version="1.0" encoding="utf-8"?>
-<w:styles xmlns:mc="http://schemas.openxmlformats.org/markup-compatibility/2006" xmlns:r="http://schemas.openxmlformats.org/officeDocument/2006/relationships" xmlns:w="http://schemas.openxmlformats.org/wordprocessingml/2006/main" xmlns:w14="http://schemas.microsoft.com/office/word/2010/wordml" xmlns:w15="http://schemas.microsoft.com/office/word/2012/wordml" xmlns:w16cid="http://schemas.microsoft.com/office/word/2016/wordml/cid" xmlns:w16se="http://schemas.microsoft.com/office/word/2015/wordml/symex" mc:Ignorable="w14 w15 w16se w16cid">
+<w:styles xmlns:mc="http://schemas.openxmlformats.org/markup-compatibility/2006" xmlns:r="http://schemas.openxmlformats.org/officeDocument/2006/relationships" xmlns:w="http://schemas.openxmlformats.org/wordprocessingml/2006/main" xmlns:w14="http://schemas.microsoft.com/office/word/2010/wordml" xmlns:w15="http://schemas.microsoft.com/office/word/2012/wordml" xmlns:w16se="http://schemas.microsoft.com/office/word/2015/wordml/symex" mc:Ignorable="w14 w15 w16se">
   <w:docDefaults>
     <w:rPrDefault>
       <w:rPr>
@@ -6497,7 +6388,7 @@
       </w:pPr>
     </w:pPrDefault>
   </w:docDefaults>
-  <w:latentStyles w:defLockedState="0" w:defUIPriority="99" w:defSemiHidden="0" w:defUnhideWhenUsed="0" w:defQFormat="0" w:count="376">
+  <w:latentStyles w:defLockedState="0" w:defUIPriority="99" w:defSemiHidden="0" w:defUnhideWhenUsed="0" w:defQFormat="0" w:count="371">
     <w:lsdException w:name="Normal" w:uiPriority="0" w:qFormat="1"/>
     <w:lsdException w:name="heading 1" w:uiPriority="9" w:qFormat="1"/>
     <w:lsdException w:name="heading 2" w:semiHidden="1" w:uiPriority="9" w:unhideWhenUsed="1" w:qFormat="1"/>
@@ -6603,6 +6494,7 @@
     <w:lsdException w:name="HTML Sample" w:semiHidden="1" w:unhideWhenUsed="1"/>
     <w:lsdException w:name="HTML Typewriter" w:semiHidden="1" w:unhideWhenUsed="1"/>
     <w:lsdException w:name="HTML Variable" w:semiHidden="1" w:unhideWhenUsed="1"/>
+    <w:lsdException w:name="Normal Table" w:semiHidden="1" w:unhideWhenUsed="1"/>
     <w:lsdException w:name="annotation subject" w:semiHidden="1" w:unhideWhenUsed="1"/>
     <w:lsdException w:name="No List" w:semiHidden="1" w:unhideWhenUsed="1"/>
     <w:lsdException w:name="Outline List 1" w:semiHidden="1" w:unhideWhenUsed="1"/>
@@ -6645,8 +6537,11 @@
     <w:lsdException w:name="Table Contemporary" w:semiHidden="1" w:unhideWhenUsed="1"/>
     <w:lsdException w:name="Table Elegant" w:semiHidden="1" w:unhideWhenUsed="1"/>
     <w:lsdException w:name="Table Professional" w:semiHidden="1" w:unhideWhenUsed="1"/>
+    <w:lsdException w:name="Table Subtle 1" w:semiHidden="1" w:unhideWhenUsed="1"/>
     <w:lsdException w:name="Table Subtle 2" w:semiHidden="1" w:unhideWhenUsed="1"/>
     <w:lsdException w:name="Table Web 1" w:semiHidden="1" w:unhideWhenUsed="1"/>
+    <w:lsdException w:name="Table Web 2" w:semiHidden="1" w:unhideWhenUsed="1"/>
+    <w:lsdException w:name="Table Web 3" w:semiHidden="1" w:unhideWhenUsed="1"/>
     <w:lsdException w:name="Balloon Text" w:semiHidden="1" w:unhideWhenUsed="1"/>
     <w:lsdException w:name="Table Grid" w:uiPriority="39"/>
     <w:lsdException w:name="Table Theme" w:semiHidden="1" w:unhideWhenUsed="1"/>
@@ -6865,11 +6760,6 @@
     <w:lsdException w:name="List Table 5 Dark Accent 6" w:uiPriority="50"/>
     <w:lsdException w:name="List Table 6 Colorful Accent 6" w:uiPriority="51"/>
     <w:lsdException w:name="List Table 7 Colorful Accent 6" w:uiPriority="52"/>
-    <w:lsdException w:name="Mention" w:semiHidden="1" w:unhideWhenUsed="1"/>
-    <w:lsdException w:name="Smart Hyperlink" w:semiHidden="1" w:unhideWhenUsed="1"/>
-    <w:lsdException w:name="Hashtag" w:semiHidden="1" w:unhideWhenUsed="1"/>
-    <w:lsdException w:name="Unresolved Mention" w:semiHidden="1" w:unhideWhenUsed="1"/>
-    <w:lsdException w:name="Smart Link" w:semiHidden="1" w:unhideWhenUsed="1"/>
   </w:latentStyles>
   <w:style w:type="paragraph" w:default="1" w:styleId="Normal">
     <w:name w:val="Normal"/>

</xml_diff>